<commit_message>
Removed assertions that Nu is purely-functional; it's not entirely accurate any longer.
</commit_message>
<xml_diff>
--- a/Nu/Nu.Documentation/Nu Game Engine.docx
+++ b/Nu/Nu.Documentation/Nu Game Engine.docx
@@ -2,10 +2,6 @@
 <file path=word/document.xml><?xml version="1.0" encoding="utf-8"?>
 <w:document xmlns:wpc="http://schemas.microsoft.com/office/word/2010/wordprocessingCanvas" xmlns:cx="http://schemas.microsoft.com/office/drawing/2014/chartex" xmlns:cx1="http://schemas.microsoft.com/office/drawing/2015/9/8/chartex" xmlns:cx2="http://schemas.microsoft.com/office/drawing/2015/10/21/chartex" xmlns:cx3="http://schemas.microsoft.com/office/drawing/2016/5/9/chartex" xmlns:cx4="http://schemas.microsoft.com/office/drawing/2016/5/10/chartex" xmlns:cx5="http://schemas.microsoft.com/office/drawing/2016/5/11/chartex" xmlns:mc="http://schemas.openxmlformats.org/markup-compatibility/2006" xmlns:o="urn:schemas-microsoft-com:office:office" xmlns:r="http://schemas.openxmlformats.org/officeDocument/2006/relationships" xmlns:m="http://schemas.openxmlformats.org/officeDocument/2006/math" xmlns:v="urn:schemas-microsoft-com:vml" xmlns:wp14="http://schemas.microsoft.com/office/word/2010/wordprocessingDrawing" xmlns:wp="http://schemas.openxmlformats.org/drawingml/2006/wordprocessingDrawing" xmlns:w10="urn:schemas-microsoft-com:office:word" xmlns:w="http://schemas.openxmlformats.org/wordprocessingml/2006/main" xmlns:w14="http://schemas.microsoft.com/office/word/2010/wordml" xmlns:w15="http://schemas.microsoft.com/office/word/2012/wordml" xmlns:w16se="http://schemas.microsoft.com/office/word/2015/wordml/symex" xmlns:wpg="http://schemas.microsoft.com/office/word/2010/wordprocessingGroup" xmlns:wpi="http://schemas.microsoft.com/office/word/2010/wordprocessingInk" xmlns:wne="http://schemas.microsoft.com/office/word/2006/wordml" xmlns:wps="http://schemas.microsoft.com/office/word/2010/wordprocessingShape" mc:Ignorable="w14 w15 w16se wp14">
   <w:body>
-    <w:p>
-      <w:bookmarkStart w:id="0" w:name="_GoBack"/>
-      <w:bookmarkEnd w:id="0"/>
-    </w:p>
     <w:p/>
     <w:p/>
     <w:p/>
@@ -13,6 +9,7 @@
     <w:p/>
     <w:p/>
     <w:p/>
+    <w:p/>
     <w:p>
       <w:pPr>
         <w:pStyle w:val="Title"/>
@@ -28,7 +25,19 @@
         <w:jc w:val="center"/>
       </w:pPr>
       <w:r>
-        <w:t>The world’s first practical, pure functional game engine!</w:t>
+        <w:t>The practical</w:t>
+      </w:r>
+      <w:r>
+        <w:t xml:space="preserve"> and</w:t>
+      </w:r>
+      <w:r>
+        <w:t xml:space="preserve"> </w:t>
+      </w:r>
+      <w:r>
+        <w:t>efficient</w:t>
+      </w:r>
+      <w:r>
+        <w:t xml:space="preserve"> functional game engine!</w:t>
       </w:r>
     </w:p>
     <w:p>
@@ -130,12 +139,12 @@
           <w:noProof/>
         </w:rPr>
       </w:pPr>
-      <w:bookmarkStart w:id="1" w:name="_Toc454912585"/>
+      <w:bookmarkStart w:id="0" w:name="_Toc471985797"/>
       <w:r>
         <w:lastRenderedPageBreak/>
         <w:t>Table of Contents</w:t>
       </w:r>
-      <w:bookmarkEnd w:id="1"/>
+      <w:bookmarkEnd w:id="0"/>
       <w:r>
         <w:fldChar w:fldCharType="begin"/>
       </w:r>
@@ -182,7 +191,7 @@
         <w:rPr>
           <w:noProof/>
         </w:rPr>
-        <w:instrText xml:space="preserve"> PAGEREF _Toc454912585 \h </w:instrText>
+        <w:instrText xml:space="preserve"> PAGEREF _Toc471985797 \h </w:instrText>
       </w:r>
       <w:r>
         <w:rPr>
@@ -244,7 +253,7 @@
         <w:rPr>
           <w:noProof/>
         </w:rPr>
-        <w:instrText xml:space="preserve"> PAGEREF _Toc454912586 \h </w:instrText>
+        <w:instrText xml:space="preserve"> PAGEREF _Toc471985798 \h </w:instrText>
       </w:r>
       <w:r>
         <w:rPr>
@@ -306,7 +315,7 @@
         <w:rPr>
           <w:noProof/>
         </w:rPr>
-        <w:instrText xml:space="preserve"> PAGEREF _Toc454912587 \h </w:instrText>
+        <w:instrText xml:space="preserve"> PAGEREF _Toc471985799 \h </w:instrText>
       </w:r>
       <w:r>
         <w:rPr>
@@ -350,7 +359,7 @@
         <w:rPr>
           <w:noProof/>
         </w:rPr>
-        <w:t>Purely-Functional</w:t>
+        <w:t>Functional</w:t>
       </w:r>
       <w:r>
         <w:rPr>
@@ -368,7 +377,7 @@
         <w:rPr>
           <w:noProof/>
         </w:rPr>
-        <w:instrText xml:space="preserve"> PAGEREF _Toc454912588 \h </w:instrText>
+        <w:instrText xml:space="preserve"> PAGEREF _Toc471985800 \h </w:instrText>
       </w:r>
       <w:r>
         <w:rPr>
@@ -430,7 +439,7 @@
         <w:rPr>
           <w:noProof/>
         </w:rPr>
-        <w:instrText xml:space="preserve"> PAGEREF _Toc454912589 \h </w:instrText>
+        <w:instrText xml:space="preserve"> PAGEREF _Toc471985801 \h </w:instrText>
       </w:r>
       <w:r>
         <w:rPr>
@@ -492,7 +501,7 @@
         <w:rPr>
           <w:noProof/>
         </w:rPr>
-        <w:instrText xml:space="preserve"> PAGEREF _Toc454912590 \h </w:instrText>
+        <w:instrText xml:space="preserve"> PAGEREF _Toc471985802 \h </w:instrText>
       </w:r>
       <w:r>
         <w:rPr>
@@ -554,7 +563,7 @@
         <w:rPr>
           <w:noProof/>
         </w:rPr>
-        <w:instrText xml:space="preserve"> PAGEREF _Toc454912591 \h </w:instrText>
+        <w:instrText xml:space="preserve"> PAGEREF _Toc471985803 \h </w:instrText>
       </w:r>
       <w:r>
         <w:rPr>
@@ -616,7 +625,7 @@
         <w:rPr>
           <w:noProof/>
         </w:rPr>
-        <w:instrText xml:space="preserve"> PAGEREF _Toc454912592 \h </w:instrText>
+        <w:instrText xml:space="preserve"> PAGEREF _Toc471985804 \h </w:instrText>
       </w:r>
       <w:r>
         <w:rPr>
@@ -678,7 +687,7 @@
         <w:rPr>
           <w:noProof/>
         </w:rPr>
-        <w:instrText xml:space="preserve"> PAGEREF _Toc454912593 \h </w:instrText>
+        <w:instrText xml:space="preserve"> PAGEREF _Toc471985805 \h </w:instrText>
       </w:r>
       <w:r>
         <w:rPr>
@@ -740,7 +749,7 @@
         <w:rPr>
           <w:noProof/>
         </w:rPr>
-        <w:instrText xml:space="preserve"> PAGEREF _Toc454912594 \h </w:instrText>
+        <w:instrText xml:space="preserve"> PAGEREF _Toc471985806 \h </w:instrText>
       </w:r>
       <w:r>
         <w:rPr>
@@ -802,7 +811,7 @@
         <w:rPr>
           <w:noProof/>
         </w:rPr>
-        <w:instrText xml:space="preserve"> PAGEREF _Toc454912595 \h </w:instrText>
+        <w:instrText xml:space="preserve"> PAGEREF _Toc471985807 \h </w:instrText>
       </w:r>
       <w:r>
         <w:rPr>
@@ -864,7 +873,7 @@
         <w:rPr>
           <w:noProof/>
         </w:rPr>
-        <w:instrText xml:space="preserve"> PAGEREF _Toc454912596 \h </w:instrText>
+        <w:instrText xml:space="preserve"> PAGEREF _Toc471985808 \h </w:instrText>
       </w:r>
       <w:r>
         <w:rPr>
@@ -926,7 +935,7 @@
         <w:rPr>
           <w:noProof/>
         </w:rPr>
-        <w:instrText xml:space="preserve"> PAGEREF _Toc454912597 \h </w:instrText>
+        <w:instrText xml:space="preserve"> PAGEREF _Toc471985809 \h </w:instrText>
       </w:r>
       <w:r>
         <w:rPr>
@@ -988,7 +997,7 @@
         <w:rPr>
           <w:noProof/>
         </w:rPr>
-        <w:instrText xml:space="preserve"> PAGEREF _Toc454912598 \h </w:instrText>
+        <w:instrText xml:space="preserve"> PAGEREF _Toc471985810 \h </w:instrText>
       </w:r>
       <w:r>
         <w:rPr>
@@ -1050,21 +1059,24 @@
         <w:rPr>
           <w:noProof/>
         </w:rPr>
-        <w:instrText xml:space="preserve"> PAGEREF _Toc454912599 \h </w:instrText>
+        <w:instrText xml:space="preserve"> PAGEREF _Toc471985811 \h </w:instrText>
       </w:r>
       <w:r>
         <w:rPr>
           <w:noProof/>
         </w:rPr>
+      </w:r>
+      <w:r>
+        <w:rPr>
+          <w:noProof/>
+        </w:rPr>
         <w:fldChar w:fldCharType="separate"/>
       </w:r>
       <w:r>
         <w:rPr>
-          <w:b/>
-          <w:bCs/>
           <w:noProof/>
         </w:rPr>
-        <w:t>Error! Bookmark not defined.</w:t>
+        <w:t>- 18 -</w:t>
       </w:r>
       <w:r>
         <w:rPr>
@@ -1109,7 +1121,7 @@
         <w:rPr>
           <w:noProof/>
         </w:rPr>
-        <w:instrText xml:space="preserve"> PAGEREF _Toc454912600 \h </w:instrText>
+        <w:instrText xml:space="preserve"> PAGEREF _Toc471985812 \h </w:instrText>
       </w:r>
       <w:r>
         <w:rPr>
@@ -1171,7 +1183,7 @@
         <w:rPr>
           <w:noProof/>
         </w:rPr>
-        <w:instrText xml:space="preserve"> PAGEREF _Toc454912601 \h </w:instrText>
+        <w:instrText xml:space="preserve"> PAGEREF _Toc471985813 \h </w:instrText>
       </w:r>
       <w:r>
         <w:rPr>
@@ -1233,7 +1245,7 @@
         <w:rPr>
           <w:noProof/>
         </w:rPr>
-        <w:instrText xml:space="preserve"> PAGEREF _Toc454912602 \h </w:instrText>
+        <w:instrText xml:space="preserve"> PAGEREF _Toc471985814 \h </w:instrText>
       </w:r>
       <w:r>
         <w:rPr>
@@ -1295,7 +1307,7 @@
         <w:rPr>
           <w:noProof/>
         </w:rPr>
-        <w:instrText xml:space="preserve"> PAGEREF _Toc454912603 \h </w:instrText>
+        <w:instrText xml:space="preserve"> PAGEREF _Toc471985815 \h </w:instrText>
       </w:r>
       <w:r>
         <w:rPr>
@@ -1357,7 +1369,7 @@
         <w:rPr>
           <w:noProof/>
         </w:rPr>
-        <w:instrText xml:space="preserve"> PAGEREF _Toc454912604 \h </w:instrText>
+        <w:instrText xml:space="preserve"> PAGEREF _Toc471985816 \h </w:instrText>
       </w:r>
       <w:r>
         <w:rPr>
@@ -1419,7 +1431,7 @@
         <w:rPr>
           <w:noProof/>
         </w:rPr>
-        <w:instrText xml:space="preserve"> PAGEREF _Toc454912605 \h </w:instrText>
+        <w:instrText xml:space="preserve"> PAGEREF _Toc471985817 \h </w:instrText>
       </w:r>
       <w:r>
         <w:rPr>
@@ -1481,7 +1493,7 @@
         <w:rPr>
           <w:noProof/>
         </w:rPr>
-        <w:instrText xml:space="preserve"> PAGEREF _Toc454912606 \h </w:instrText>
+        <w:instrText xml:space="preserve"> PAGEREF _Toc471985818 \h </w:instrText>
       </w:r>
       <w:r>
         <w:rPr>
@@ -1543,7 +1555,7 @@
         <w:rPr>
           <w:noProof/>
         </w:rPr>
-        <w:instrText xml:space="preserve"> PAGEREF _Toc454912607 \h </w:instrText>
+        <w:instrText xml:space="preserve"> PAGEREF _Toc471985819 \h </w:instrText>
       </w:r>
       <w:r>
         <w:rPr>
@@ -1605,7 +1617,7 @@
         <w:rPr>
           <w:noProof/>
         </w:rPr>
-        <w:instrText xml:space="preserve"> PAGEREF _Toc454912608 \h </w:instrText>
+        <w:instrText xml:space="preserve"> PAGEREF _Toc471985820 \h </w:instrText>
       </w:r>
       <w:r>
         <w:rPr>
@@ -1667,7 +1679,7 @@
         <w:rPr>
           <w:noProof/>
         </w:rPr>
-        <w:instrText xml:space="preserve"> PAGEREF _Toc454912609 \h </w:instrText>
+        <w:instrText xml:space="preserve"> PAGEREF _Toc471985821 \h </w:instrText>
       </w:r>
       <w:r>
         <w:rPr>
@@ -1729,7 +1741,7 @@
         <w:rPr>
           <w:noProof/>
         </w:rPr>
-        <w:instrText xml:space="preserve"> PAGEREF _Toc454912610 \h </w:instrText>
+        <w:instrText xml:space="preserve"> PAGEREF _Toc471985822 \h </w:instrText>
       </w:r>
       <w:r>
         <w:rPr>
@@ -1791,7 +1803,7 @@
         <w:rPr>
           <w:noProof/>
         </w:rPr>
-        <w:instrText xml:space="preserve"> PAGEREF _Toc454912611 \h </w:instrText>
+        <w:instrText xml:space="preserve"> PAGEREF _Toc471985823 \h </w:instrText>
       </w:r>
       <w:r>
         <w:rPr>
@@ -1853,7 +1865,7 @@
         <w:rPr>
           <w:noProof/>
         </w:rPr>
-        <w:instrText xml:space="preserve"> PAGEREF _Toc454912612 \h </w:instrText>
+        <w:instrText xml:space="preserve"> PAGEREF _Toc471985824 \h </w:instrText>
       </w:r>
       <w:r>
         <w:rPr>
@@ -1915,7 +1927,7 @@
         <w:rPr>
           <w:noProof/>
         </w:rPr>
-        <w:instrText xml:space="preserve"> PAGEREF _Toc454912613 \h </w:instrText>
+        <w:instrText xml:space="preserve"> PAGEREF _Toc471985825 \h </w:instrText>
       </w:r>
       <w:r>
         <w:rPr>
@@ -1977,7 +1989,7 @@
         <w:rPr>
           <w:noProof/>
         </w:rPr>
-        <w:instrText xml:space="preserve"> PAGEREF _Toc454912614 \h </w:instrText>
+        <w:instrText xml:space="preserve"> PAGEREF _Toc471985826 \h </w:instrText>
       </w:r>
       <w:r>
         <w:rPr>
@@ -2039,7 +2051,7 @@
         <w:rPr>
           <w:noProof/>
         </w:rPr>
-        <w:instrText xml:space="preserve"> PAGEREF _Toc454912615 \h </w:instrText>
+        <w:instrText xml:space="preserve"> PAGEREF _Toc471985827 \h </w:instrText>
       </w:r>
       <w:r>
         <w:rPr>
@@ -2101,7 +2113,7 @@
         <w:rPr>
           <w:noProof/>
         </w:rPr>
-        <w:instrText xml:space="preserve"> PAGEREF _Toc454912616 \h </w:instrText>
+        <w:instrText xml:space="preserve"> PAGEREF _Toc471985828 \h </w:instrText>
       </w:r>
       <w:r>
         <w:rPr>
@@ -2163,7 +2175,7 @@
         <w:rPr>
           <w:noProof/>
         </w:rPr>
-        <w:instrText xml:space="preserve"> PAGEREF _Toc454912617 \h </w:instrText>
+        <w:instrText xml:space="preserve"> PAGEREF _Toc471985829 \h </w:instrText>
       </w:r>
       <w:r>
         <w:rPr>
@@ -2225,7 +2237,7 @@
         <w:rPr>
           <w:noProof/>
         </w:rPr>
-        <w:instrText xml:space="preserve"> PAGEREF _Toc454912618 \h </w:instrText>
+        <w:instrText xml:space="preserve"> PAGEREF _Toc471985830 \h </w:instrText>
       </w:r>
       <w:r>
         <w:rPr>
@@ -2287,7 +2299,7 @@
         <w:rPr>
           <w:noProof/>
         </w:rPr>
-        <w:instrText xml:space="preserve"> PAGEREF _Toc454912619 \h </w:instrText>
+        <w:instrText xml:space="preserve"> PAGEREF _Toc471985831 \h </w:instrText>
       </w:r>
       <w:r>
         <w:rPr>
@@ -2349,7 +2361,7 @@
         <w:rPr>
           <w:noProof/>
         </w:rPr>
-        <w:instrText xml:space="preserve"> PAGEREF _Toc454912620 \h </w:instrText>
+        <w:instrText xml:space="preserve"> PAGEREF _Toc471985832 \h </w:instrText>
       </w:r>
       <w:r>
         <w:rPr>
@@ -2411,7 +2423,7 @@
         <w:rPr>
           <w:noProof/>
         </w:rPr>
-        <w:instrText xml:space="preserve"> PAGEREF _Toc454912621 \h </w:instrText>
+        <w:instrText xml:space="preserve"> PAGEREF _Toc471985833 \h </w:instrText>
       </w:r>
       <w:r>
         <w:rPr>
@@ -2473,7 +2485,7 @@
         <w:rPr>
           <w:noProof/>
         </w:rPr>
-        <w:instrText xml:space="preserve"> PAGEREF _Toc454912622 \h </w:instrText>
+        <w:instrText xml:space="preserve"> PAGEREF _Toc471985834 \h </w:instrText>
       </w:r>
       <w:r>
         <w:rPr>
@@ -2535,7 +2547,7 @@
         <w:rPr>
           <w:noProof/>
         </w:rPr>
-        <w:instrText xml:space="preserve"> PAGEREF _Toc454912623 \h </w:instrText>
+        <w:instrText xml:space="preserve"> PAGEREF _Toc471985835 \h </w:instrText>
       </w:r>
       <w:r>
         <w:rPr>
@@ -2597,7 +2609,7 @@
         <w:rPr>
           <w:noProof/>
         </w:rPr>
-        <w:instrText xml:space="preserve"> PAGEREF _Toc454912624 \h </w:instrText>
+        <w:instrText xml:space="preserve"> PAGEREF _Toc471985836 \h </w:instrText>
       </w:r>
       <w:r>
         <w:rPr>
@@ -2659,7 +2671,7 @@
         <w:rPr>
           <w:noProof/>
         </w:rPr>
-        <w:instrText xml:space="preserve"> PAGEREF _Toc454912625 \h </w:instrText>
+        <w:instrText xml:space="preserve"> PAGEREF _Toc471985837 \h </w:instrText>
       </w:r>
       <w:r>
         <w:rPr>
@@ -2721,7 +2733,7 @@
         <w:rPr>
           <w:noProof/>
         </w:rPr>
-        <w:instrText xml:space="preserve"> PAGEREF _Toc454912626 \h </w:instrText>
+        <w:instrText xml:space="preserve"> PAGEREF _Toc471985838 \h </w:instrText>
       </w:r>
       <w:r>
         <w:rPr>
@@ -2783,7 +2795,7 @@
         <w:rPr>
           <w:noProof/>
         </w:rPr>
-        <w:instrText xml:space="preserve"> PAGEREF _Toc454912627 \h </w:instrText>
+        <w:instrText xml:space="preserve"> PAGEREF _Toc471985839 \h </w:instrText>
       </w:r>
       <w:r>
         <w:rPr>
@@ -2827,302 +2839,370 @@
       <w:pPr>
         <w:pStyle w:val="Heading1"/>
       </w:pPr>
-      <w:bookmarkStart w:id="2" w:name="_Toc454912586"/>
+      <w:bookmarkStart w:id="1" w:name="_Toc471985798"/>
       <w:r>
         <w:lastRenderedPageBreak/>
         <w:t>What’s It All About?</w:t>
       </w:r>
+      <w:bookmarkEnd w:id="1"/>
+    </w:p>
+    <w:p/>
+    <w:p>
+      <w:r>
+        <w:t xml:space="preserve">The Nu Game Engine is a </w:t>
+      </w:r>
+      <w:r>
+        <w:rPr>
+          <w:b/>
+        </w:rPr>
+        <w:t>Mature</w:t>
+      </w:r>
+      <w:r>
+        <w:t xml:space="preserve">, </w:t>
+      </w:r>
+      <w:r>
+        <w:rPr>
+          <w:b/>
+        </w:rPr>
+        <w:t>Functional</w:t>
+      </w:r>
+      <w:r>
+        <w:t xml:space="preserve">, </w:t>
+      </w:r>
+      <w:r>
+        <w:rPr>
+          <w:b/>
+        </w:rPr>
+        <w:t>2d Game Engine</w:t>
+      </w:r>
+      <w:r>
+        <w:t xml:space="preserve"> written in </w:t>
+      </w:r>
+      <w:r>
+        <w:rPr>
+          <w:b/>
+        </w:rPr>
+        <w:t>F#</w:t>
+      </w:r>
+      <w:r>
+        <w:t>.</w:t>
+      </w:r>
+    </w:p>
+    <w:p>
+      <w:r>
+        <w:t>Let me explain each of those terms –</w:t>
+      </w:r>
+    </w:p>
+    <w:p>
+      <w:pPr>
+        <w:pStyle w:val="Heading2"/>
+        <w:rPr>
+          <w:rStyle w:val="Heading2Char"/>
+          <w:b/>
+        </w:rPr>
+      </w:pPr>
+      <w:bookmarkStart w:id="2" w:name="_Toc471985799"/>
+      <w:r>
+        <w:rPr>
+          <w:rStyle w:val="Heading2Char"/>
+        </w:rPr>
+        <w:t>Mature</w:t>
+      </w:r>
       <w:bookmarkEnd w:id="2"/>
     </w:p>
-    <w:p/>
-    <w:p>
-      <w:r>
-        <w:t xml:space="preserve">The Nu Game Engine is a </w:t>
-      </w:r>
-      <w:r>
-        <w:rPr>
-          <w:b/>
-        </w:rPr>
-        <w:t>Mature</w:t>
+    <w:p>
+      <w:r>
+        <w:t xml:space="preserve">Nu is </w:t>
+      </w:r>
+      <w:r>
+        <w:t>mature</w:t>
       </w:r>
       <w:r>
         <w:t xml:space="preserve">, </w:t>
       </w:r>
       <w:r>
-        <w:rPr>
-          <w:b/>
-        </w:rPr>
-        <w:t>Purely-Functional</w:t>
+        <w:t>however, i</w:t>
+      </w:r>
+      <w:r>
+        <w:t>t is still missing</w:t>
+      </w:r>
+      <w:r>
+        <w:t xml:space="preserve"> a </w:t>
+      </w:r>
+      <w:r>
+        <w:t>few</w:t>
+      </w:r>
+      <w:r>
+        <w:t xml:space="preserve"> frills. </w:t>
+      </w:r>
+      <w:r>
+        <w:t xml:space="preserve">For example, </w:t>
+      </w:r>
+      <w:r>
+        <w:t xml:space="preserve">there </w:t>
+      </w:r>
+      <w:r>
+        <w:t>is no</w:t>
+      </w:r>
+      <w:r>
+        <w:t xml:space="preserve"> AI system for scripting intelligent simulants yet</w:t>
+      </w:r>
+      <w:r>
+        <w:t>, nor a high-performance particle system</w:t>
+      </w:r>
+      <w:r>
+        <w:t xml:space="preserve">. </w:t>
+      </w:r>
+      <w:r>
+        <w:t xml:space="preserve">However, there is a tile map system that utilizes </w:t>
+      </w:r>
+      <w:r>
+        <w:rPr>
+          <w:b/>
+        </w:rPr>
+        <w:t>Tiled#</w:t>
+      </w:r>
+      <w:r>
+        <w:t xml:space="preserve">, and there is a physics system that utilizes </w:t>
+      </w:r>
+      <w:r>
+        <w:rPr>
+          <w:b/>
+        </w:rPr>
+        <w:t>Farseer Physics</w:t>
+      </w:r>
+      <w:r>
+        <w:t xml:space="preserve">. Rendering, audio, and other IO systems are handled in a cross-platform way with </w:t>
+      </w:r>
+      <w:r>
+        <w:rPr>
+          <w:b/>
+        </w:rPr>
+        <w:t>SDL2</w:t>
+      </w:r>
+      <w:r>
+        <w:t xml:space="preserve"> / </w:t>
+      </w:r>
+      <w:r>
+        <w:rPr>
+          <w:b/>
+        </w:rPr>
+        <w:t>SDL2#</w:t>
+      </w:r>
+      <w:r>
+        <w:t xml:space="preserve">. In addition to that, there is an asset management system to make sure your game can run on memory-constrained devices such as the iPhone. </w:t>
+      </w:r>
+      <w:r>
+        <w:t>There is also a special effects system called</w:t>
+      </w:r>
+      <w:r>
+        <w:t>, appropriately enough,</w:t>
+      </w:r>
+      <w:r>
+        <w:t xml:space="preserve"> </w:t>
+      </w:r>
+      <w:r>
+        <w:rPr>
+          <w:b/>
+        </w:rPr>
+        <w:t>Effect</w:t>
+      </w:r>
+      <w:r>
+        <w:rPr>
+          <w:b/>
+        </w:rPr>
+        <w:t>System</w:t>
+      </w:r>
+      <w:r>
+        <w:t xml:space="preserve">. </w:t>
+      </w:r>
+      <w:r>
+        <w:t xml:space="preserve">On top of all that, there is a built-in game editor called </w:t>
+      </w:r>
+      <w:r>
+        <w:rPr>
+          <w:b/>
+        </w:rPr>
+        <w:t>Gaia</w:t>
+      </w:r>
+      <w:r>
+        <w:t xml:space="preserve">! So while there are </w:t>
+      </w:r>
+      <w:r>
+        <w:t>some</w:t>
+      </w:r>
+      <w:r>
+        <w:t xml:space="preserve"> missing features, you can see they might be worth waiting for, or even building for yourself!</w:t>
+      </w:r>
+    </w:p>
+    <w:p>
+      <w:pPr>
+        <w:pStyle w:val="Heading2"/>
+        <w:rPr>
+          <w:rStyle w:val="Heading2Char"/>
+          <w:b/>
+        </w:rPr>
+      </w:pPr>
+      <w:bookmarkStart w:id="3" w:name="_Toc471985800"/>
+      <w:r>
+        <w:rPr>
+          <w:rStyle w:val="Heading2Char"/>
+        </w:rPr>
+        <w:t>Functional</w:t>
+      </w:r>
+      <w:bookmarkEnd w:id="3"/>
+    </w:p>
+    <w:p>
+      <w:r>
+        <w:t xml:space="preserve">Nu is built </w:t>
+      </w:r>
+      <w:r>
+        <w:t xml:space="preserve">mostly </w:t>
+      </w:r>
+      <w:r>
+        <w:t>on immutable types, and unlike with other game engines, data transformations and state transitions are implemented with copying rather than mutation.</w:t>
+      </w:r>
+    </w:p>
+    <w:p>
+      <w:r>
+        <w:t xml:space="preserve">Don’t mistake Nu for being slow, however. </w:t>
+      </w:r>
+      <w:r>
+        <w:t>U</w:t>
+      </w:r>
+      <w:r>
+        <w:t>ser</w:t>
+      </w:r>
+      <w:r>
+        <w:t>s</w:t>
+      </w:r>
+      <w:r>
+        <w:t xml:space="preserve"> can opt-</w:t>
+      </w:r>
+      <w:r>
+        <w:t>out</w:t>
+      </w:r>
+      <w:r>
+        <w:t xml:space="preserve"> to impure semantics for added efficiency</w:t>
+      </w:r>
+      <w:r>
+        <w:t xml:space="preserve">, and </w:t>
+      </w:r>
+      <w:bookmarkStart w:id="4" w:name="_GoBack"/>
+      <w:bookmarkEnd w:id="4"/>
+      <w:r>
+        <w:t>t</w:t>
+      </w:r>
+      <w:r>
+        <w:t xml:space="preserve">here are </w:t>
+      </w:r>
+      <w:r>
+        <w:t>a lot</w:t>
+      </w:r>
+      <w:r>
+        <w:t xml:space="preserve"> imperative operations going on behind the scenes</w:t>
+      </w:r>
+      <w:r>
+        <w:t xml:space="preserve"> for speed</w:t>
+      </w:r>
+      <w:r>
+        <w:t>!</w:t>
+      </w:r>
+      <w:r>
+        <w:t xml:space="preserve"> For example, the Farseer </w:t>
+      </w:r>
+      <w:r>
+        <w:t>P</w:t>
+      </w:r>
+      <w:r>
+        <w:t xml:space="preserve">hysics system is written in an imperative style in C#, and </w:t>
+      </w:r>
+      <w:r>
+        <w:t>many</w:t>
+      </w:r>
+      <w:r>
+        <w:t xml:space="preserve"> parts of </w:t>
+      </w:r>
+      <w:r>
+        <w:t>the engine</w:t>
+      </w:r>
+      <w:r>
+        <w:t xml:space="preserve"> are optimized with imperative </w:t>
+      </w:r>
+      <w:r>
+        <w:t>caches</w:t>
+      </w:r>
+      <w:r>
+        <w:t xml:space="preserve"> as well. Fortunately, all of this will be transparent to you as the user. When writing code that utilizes</w:t>
+      </w:r>
+      <w:r>
+        <w:t xml:space="preserve"> Nu</w:t>
       </w:r>
       <w:r>
         <w:t xml:space="preserve">, </w:t>
       </w:r>
       <w:r>
-        <w:rPr>
-          <w:b/>
+        <w:t>you are</w:t>
+      </w:r>
+      <w:r>
+        <w:t xml:space="preserve"> empowered to write in the pure-functional style</w:t>
+      </w:r>
+      <w:r>
+        <w:t xml:space="preserve"> unless you</w:t>
+      </w:r>
+      <w:r>
+        <w:t xml:space="preserve"> explicitly</w:t>
+      </w:r>
+      <w:r>
+        <w:t xml:space="preserve"> opt-out of purity</w:t>
+      </w:r>
+      <w:r>
+        <w:t>.</w:t>
+      </w:r>
+    </w:p>
+    <w:p>
+      <w:pPr>
+        <w:pStyle w:val="Heading2"/>
+        <w:rPr>
+          <w:rStyle w:val="Heading2Char"/>
+        </w:rPr>
+      </w:pPr>
+      <w:bookmarkStart w:id="5" w:name="_Toc471985801"/>
+      <w:r>
+        <w:rPr>
+          <w:rStyle w:val="Heading2Char"/>
         </w:rPr>
         <w:t>2d Game Engine</w:t>
       </w:r>
-      <w:r>
-        <w:t xml:space="preserve"> written in </w:t>
-      </w:r>
-      <w:r>
-        <w:rPr>
-          <w:b/>
-        </w:rPr>
-        <w:t>F#</w:t>
+      <w:bookmarkEnd w:id="5"/>
+    </w:p>
+    <w:p>
+      <w:r>
+        <w:t xml:space="preserve">Nu is not a code library. It is a </w:t>
+      </w:r>
+      <w:r>
+        <w:rPr>
+          <w:b/>
+        </w:rPr>
+        <w:t>game software framework</w:t>
       </w:r>
       <w:r>
         <w:t>.</w:t>
       </w:r>
-    </w:p>
-    <w:p>
-      <w:r>
-        <w:t>Let me explain each of those terms –</w:t>
-      </w:r>
-    </w:p>
-    <w:p>
-      <w:pPr>
-        <w:pStyle w:val="Heading2"/>
-        <w:rPr>
-          <w:rStyle w:val="Heading2Char"/>
-          <w:b/>
-        </w:rPr>
-      </w:pPr>
-      <w:bookmarkStart w:id="3" w:name="_Toc454912587"/>
-      <w:r>
-        <w:rPr>
-          <w:rStyle w:val="Heading2Char"/>
-        </w:rPr>
-        <w:t>Mature</w:t>
-      </w:r>
-      <w:bookmarkEnd w:id="3"/>
-    </w:p>
-    <w:p>
-      <w:r>
-        <w:t xml:space="preserve">Nu is </w:t>
-      </w:r>
-      <w:r>
-        <w:t>mature</w:t>
-      </w:r>
-      <w:r>
-        <w:t xml:space="preserve">, </w:t>
-      </w:r>
-      <w:r>
-        <w:t>however, i</w:t>
-      </w:r>
-      <w:r>
-        <w:t>t is still missing</w:t>
-      </w:r>
-      <w:r>
-        <w:t xml:space="preserve"> a </w:t>
-      </w:r>
-      <w:r>
-        <w:t>few</w:t>
-      </w:r>
-      <w:r>
-        <w:t xml:space="preserve"> frills. </w:t>
-      </w:r>
-      <w:r>
-        <w:t xml:space="preserve">For example, </w:t>
-      </w:r>
-      <w:r>
-        <w:t xml:space="preserve">there </w:t>
-      </w:r>
-      <w:r>
-        <w:t>is no</w:t>
-      </w:r>
-      <w:r>
-        <w:t xml:space="preserve"> AI system for scripting intelligent simulants yet</w:t>
-      </w:r>
-      <w:r>
-        <w:t>, nor a high-performance particle system</w:t>
-      </w:r>
-      <w:r>
-        <w:t xml:space="preserve">. </w:t>
-      </w:r>
-      <w:r>
-        <w:t xml:space="preserve">However, there is a tile map system that utilizes </w:t>
-      </w:r>
-      <w:r>
-        <w:rPr>
-          <w:b/>
-        </w:rPr>
-        <w:t>Tiled#</w:t>
-      </w:r>
-      <w:r>
-        <w:t xml:space="preserve">, and there is a physics system that utilizes </w:t>
-      </w:r>
-      <w:r>
-        <w:rPr>
-          <w:b/>
-        </w:rPr>
-        <w:t>Farseer Physics</w:t>
-      </w:r>
-      <w:r>
-        <w:t xml:space="preserve">. Rendering, audio, and other IO systems are handled in a cross-platform way with </w:t>
-      </w:r>
-      <w:r>
-        <w:rPr>
-          <w:b/>
-        </w:rPr>
-        <w:t>SDL2</w:t>
-      </w:r>
-      <w:r>
-        <w:t xml:space="preserve"> / </w:t>
-      </w:r>
-      <w:r>
-        <w:rPr>
-          <w:b/>
-        </w:rPr>
-        <w:t>SDL2#</w:t>
-      </w:r>
-      <w:r>
-        <w:t xml:space="preserve">. In addition to that, there is an asset management system to make sure your game can run on memory-constrained devices such as the iPhone. </w:t>
-      </w:r>
-      <w:r>
-        <w:t>There is also a special effects system called</w:t>
-      </w:r>
-      <w:r>
-        <w:t>, appropriately enough,</w:t>
-      </w:r>
       <w:r>
         <w:t xml:space="preserve"> </w:t>
       </w:r>
       <w:r>
-        <w:rPr>
-          <w:b/>
-        </w:rPr>
-        <w:t>Effect</w:t>
-      </w:r>
-      <w:r>
-        <w:rPr>
-          <w:b/>
-        </w:rPr>
-        <w:t>System</w:t>
-      </w:r>
-      <w:r>
-        <w:t xml:space="preserve">. </w:t>
-      </w:r>
-      <w:r>
-        <w:t xml:space="preserve">On top of all that, there is a built-in game editor called </w:t>
-      </w:r>
-      <w:r>
-        <w:rPr>
-          <w:b/>
-        </w:rPr>
-        <w:t>Gaia</w:t>
-      </w:r>
-      <w:r>
-        <w:t xml:space="preserve">! So while there are </w:t>
-      </w:r>
-      <w:r>
-        <w:t>some</w:t>
-      </w:r>
-      <w:r>
-        <w:t xml:space="preserve"> missing features, you can see they might be worth waiting for, or even building for yourself!</w:t>
-      </w:r>
-    </w:p>
-    <w:p>
-      <w:pPr>
-        <w:pStyle w:val="Heading2"/>
-        <w:rPr>
-          <w:rStyle w:val="Heading2Char"/>
-          <w:b/>
-        </w:rPr>
-      </w:pPr>
-      <w:bookmarkStart w:id="4" w:name="_Toc454912588"/>
-      <w:r>
-        <w:rPr>
-          <w:rStyle w:val="Heading2Char"/>
-        </w:rPr>
-        <w:t>Purely-Functional</w:t>
-      </w:r>
-      <w:bookmarkEnd w:id="4"/>
-    </w:p>
-    <w:p>
-      <w:r>
-        <w:t>Nu is built on immutable types, and unlike with other game engines, data transformations and state transitions are implemented with copying rather than mutation.</w:t>
-      </w:r>
-    </w:p>
-    <w:p>
-      <w:r>
-        <w:t xml:space="preserve">Don’t mistake Nu for being slow, however. </w:t>
-      </w:r>
-      <w:r>
         <w:t>T</w:t>
       </w:r>
       <w:r>
-        <w:t>here are some imperative operations going on in Nu</w:t>
+        <w:t>hus</w:t>
+      </w:r>
+      <w:r>
+        <w:t>,</w:t>
       </w:r>
       <w:r>
         <w:t xml:space="preserve"> </w:t>
-      </w:r>
-      <w:r>
-        <w:t>behind the scenes</w:t>
-      </w:r>
-      <w:r>
-        <w:t xml:space="preserve"> for speed</w:t>
-      </w:r>
-      <w:r>
-        <w:t xml:space="preserve">. For example, the Farseer </w:t>
-      </w:r>
-      <w:r>
-        <w:t>P</w:t>
-      </w:r>
-      <w:r>
-        <w:t>hysics system is written in an imperative style in C#, and some parts of Nu are optimized with imperative code as well. Fortunately, all of this will be transparent to you as the user. When writing code that utilizes</w:t>
-      </w:r>
-      <w:r>
-        <w:t xml:space="preserve"> Nu</w:t>
-      </w:r>
-      <w:r>
-        <w:t xml:space="preserve">, </w:t>
-      </w:r>
-      <w:r>
-        <w:t>you are</w:t>
-      </w:r>
-      <w:r>
-        <w:t xml:space="preserve"> empowered to write in the pure-functional style.</w:t>
-      </w:r>
-    </w:p>
-    <w:p>
-      <w:pPr>
-        <w:pStyle w:val="Heading2"/>
-        <w:rPr>
-          <w:rStyle w:val="Heading2Char"/>
-        </w:rPr>
-      </w:pPr>
-      <w:bookmarkStart w:id="5" w:name="_Toc454912589"/>
-      <w:r>
-        <w:rPr>
-          <w:rStyle w:val="Heading2Char"/>
-        </w:rPr>
-        <w:t>2d Game Engine</w:t>
-      </w:r>
-      <w:bookmarkEnd w:id="5"/>
-    </w:p>
-    <w:p>
-      <w:r>
-        <w:t xml:space="preserve">Nu is not a code library. It is a </w:t>
-      </w:r>
-      <w:r>
-        <w:rPr>
-          <w:b/>
-        </w:rPr>
-        <w:t>game software framework</w:t>
-      </w:r>
-      <w:r>
-        <w:t>.</w:t>
-      </w:r>
-      <w:r>
-        <w:t xml:space="preserve"> </w:t>
-      </w:r>
-      <w:r>
-        <w:t>T</w:t>
-      </w:r>
-      <w:r>
-        <w:t xml:space="preserve">hus </w:t>
       </w:r>
       <w:r>
         <w:t>i</w:t>
@@ -3214,7 +3294,7 @@
           <w:rStyle w:val="Heading2Char"/>
         </w:rPr>
       </w:pPr>
-      <w:bookmarkStart w:id="6" w:name="_Toc454912590"/>
+      <w:bookmarkStart w:id="6" w:name="_Toc471985802"/>
       <w:r>
         <w:rPr>
           <w:rStyle w:val="Heading2Char"/>
@@ -3322,7 +3402,7 @@
       <w:pPr>
         <w:pStyle w:val="Heading1"/>
       </w:pPr>
-      <w:bookmarkStart w:id="7" w:name="_Toc454912591"/>
+      <w:bookmarkStart w:id="7" w:name="_Toc471985803"/>
       <w:r>
         <w:t>Getting Started</w:t>
       </w:r>
@@ -3785,7 +3865,7 @@
       <w:pPr>
         <w:pStyle w:val="Heading2"/>
       </w:pPr>
-      <w:bookmarkStart w:id="8" w:name="_Toc454912592"/>
+      <w:bookmarkStart w:id="8" w:name="_Toc471985804"/>
       <w:r>
         <w:t>Creating your own Nu game Project</w:t>
       </w:r>
@@ -4234,7 +4314,7 @@
       <w:pPr>
         <w:pStyle w:val="Heading2"/>
       </w:pPr>
-      <w:bookmarkStart w:id="9" w:name="_Toc454912593"/>
+      <w:bookmarkStart w:id="9" w:name="_Toc471985805"/>
       <w:r>
         <w:t>Basic Nu Start-up Code</w:t>
       </w:r>
@@ -6171,15 +6251,15 @@
           <w:rFonts w:ascii="Consolas" w:hAnsi="Consolas" w:cs="Consolas"/>
           <w:color w:val="000000"/>
           <w:sz w:val="16"/>
-          <w:highlight w:val="white"/>
-        </w:rPr>
-      </w:pPr>
-      <w:r>
-        <w:rPr>
-          <w:rFonts w:ascii="Consolas" w:hAnsi="Consolas" w:cs="Consolas"/>
-          <w:color w:val="000000"/>
-          <w:sz w:val="16"/>
-          <w:highlight w:val="white"/>
+          <w:szCs w:val="19"/>
+        </w:rPr>
+      </w:pPr>
+      <w:r>
+        <w:rPr>
+          <w:rFonts w:ascii="Consolas" w:hAnsi="Consolas" w:cs="Consolas"/>
+          <w:color w:val="000000"/>
+          <w:sz w:val="16"/>
+          <w:szCs w:val="19"/>
         </w:rPr>
         <w:t xml:space="preserve">        </w:t>
       </w:r>
@@ -6188,7 +6268,7 @@
           <w:rFonts w:ascii="Consolas" w:hAnsi="Consolas" w:cs="Consolas"/>
           <w:color w:val="008000"/>
           <w:sz w:val="16"/>
-          <w:highlight w:val="white"/>
+          <w:szCs w:val="19"/>
         </w:rPr>
         <w:t>// this is a callback that specifies your game's unique behavior when updating the world</w:t>
       </w:r>
@@ -6203,15 +6283,15 @@
           <w:rFonts w:ascii="Consolas" w:hAnsi="Consolas" w:cs="Consolas"/>
           <w:color w:val="000000"/>
           <w:sz w:val="16"/>
-          <w:highlight w:val="white"/>
-        </w:rPr>
-      </w:pPr>
-      <w:r>
-        <w:rPr>
-          <w:rFonts w:ascii="Consolas" w:hAnsi="Consolas" w:cs="Consolas"/>
-          <w:color w:val="000000"/>
-          <w:sz w:val="16"/>
-          <w:highlight w:val="white"/>
+          <w:szCs w:val="19"/>
+        </w:rPr>
+      </w:pPr>
+      <w:r>
+        <w:rPr>
+          <w:rFonts w:ascii="Consolas" w:hAnsi="Consolas" w:cs="Consolas"/>
+          <w:color w:val="000000"/>
+          <w:sz w:val="16"/>
+          <w:szCs w:val="19"/>
         </w:rPr>
         <w:t xml:space="preserve">        </w:t>
       </w:r>
@@ -6220,57 +6300,126 @@
           <w:rFonts w:ascii="Consolas" w:hAnsi="Consolas" w:cs="Consolas"/>
           <w:color w:val="008000"/>
           <w:sz w:val="16"/>
-          <w:highlight w:val="white"/>
-        </w:rPr>
-        <w:t xml:space="preserve">// every </w:t>
+          <w:szCs w:val="19"/>
+        </w:rPr>
+        <w:t>// every frame. The World value is the state of the world after the callback transforms</w:t>
+      </w:r>
+    </w:p>
+    <w:p>
+      <w:pPr>
+        <w:autoSpaceDE w:val="0"/>
+        <w:autoSpaceDN w:val="0"/>
+        <w:adjustRightInd w:val="0"/>
+        <w:spacing w:after="0" w:line="240" w:lineRule="auto"/>
+        <w:rPr>
+          <w:rFonts w:ascii="Consolas" w:hAnsi="Consolas" w:cs="Consolas"/>
+          <w:color w:val="000000"/>
+          <w:sz w:val="16"/>
+          <w:szCs w:val="19"/>
+        </w:rPr>
+      </w:pPr>
+      <w:r>
+        <w:rPr>
+          <w:rFonts w:ascii="Consolas" w:hAnsi="Consolas" w:cs="Consolas"/>
+          <w:color w:val="000000"/>
+          <w:sz w:val="16"/>
+          <w:szCs w:val="19"/>
+        </w:rPr>
+        <w:t xml:space="preserve">        </w:t>
       </w:r>
       <w:r>
         <w:rPr>
           <w:rFonts w:ascii="Consolas" w:hAnsi="Consolas" w:cs="Consolas"/>
           <w:color w:val="008000"/>
           <w:sz w:val="16"/>
-          <w:highlight w:val="white"/>
-        </w:rPr>
-        <w:t>frame</w:t>
+          <w:szCs w:val="19"/>
+        </w:rPr>
+        <w:t>// the one it receives. It is here where we first clearly see Nu's functional design. The</w:t>
+      </w:r>
+    </w:p>
+    <w:p>
+      <w:pPr>
+        <w:autoSpaceDE w:val="0"/>
+        <w:autoSpaceDN w:val="0"/>
+        <w:adjustRightInd w:val="0"/>
+        <w:spacing w:after="0" w:line="240" w:lineRule="auto"/>
+        <w:rPr>
+          <w:rFonts w:ascii="Consolas" w:hAnsi="Consolas" w:cs="Consolas"/>
+          <w:color w:val="000000"/>
+          <w:sz w:val="16"/>
+          <w:szCs w:val="19"/>
+        </w:rPr>
+      </w:pPr>
+      <w:r>
+        <w:rPr>
+          <w:rFonts w:ascii="Consolas" w:hAnsi="Consolas" w:cs="Consolas"/>
+          <w:color w:val="000000"/>
+          <w:sz w:val="16"/>
+          <w:szCs w:val="19"/>
+        </w:rPr>
+        <w:t xml:space="preserve">        </w:t>
       </w:r>
       <w:r>
         <w:rPr>
           <w:rFonts w:ascii="Consolas" w:hAnsi="Consolas" w:cs="Consolas"/>
           <w:color w:val="008000"/>
           <w:sz w:val="16"/>
-          <w:highlight w:val="white"/>
-        </w:rPr>
-        <w:t xml:space="preserve">. The World value is the state of the world after the callback </w:t>
+          <w:szCs w:val="19"/>
+        </w:rPr>
+        <w:t>// World type is immutable, and thus the only way to update it is by making a new copy of</w:t>
+      </w:r>
+    </w:p>
+    <w:p>
+      <w:pPr>
+        <w:autoSpaceDE w:val="0"/>
+        <w:autoSpaceDN w:val="0"/>
+        <w:adjustRightInd w:val="0"/>
+        <w:spacing w:after="0" w:line="240" w:lineRule="auto"/>
+        <w:rPr>
+          <w:rFonts w:ascii="Consolas" w:hAnsi="Consolas" w:cs="Consolas"/>
+          <w:color w:val="000000"/>
+          <w:sz w:val="16"/>
+          <w:szCs w:val="19"/>
+        </w:rPr>
+      </w:pPr>
+      <w:r>
+        <w:rPr>
+          <w:rFonts w:ascii="Consolas" w:hAnsi="Consolas" w:cs="Consolas"/>
+          <w:color w:val="000000"/>
+          <w:sz w:val="16"/>
+          <w:szCs w:val="19"/>
+        </w:rPr>
+        <w:t xml:space="preserve">        </w:t>
       </w:r>
       <w:r>
         <w:rPr>
           <w:rFonts w:ascii="Consolas" w:hAnsi="Consolas" w:cs="Consolas"/>
           <w:color w:val="008000"/>
           <w:sz w:val="16"/>
-          <w:highlight w:val="white"/>
-        </w:rPr>
-        <w:t>transforms</w:t>
-      </w:r>
-    </w:p>
-    <w:p>
-      <w:pPr>
-        <w:autoSpaceDE w:val="0"/>
-        <w:autoSpaceDN w:val="0"/>
-        <w:adjustRightInd w:val="0"/>
-        <w:spacing w:after="0" w:line="240" w:lineRule="auto"/>
-        <w:rPr>
-          <w:rFonts w:ascii="Consolas" w:hAnsi="Consolas" w:cs="Consolas"/>
-          <w:color w:val="000000"/>
-          <w:sz w:val="16"/>
-          <w:highlight w:val="white"/>
-        </w:rPr>
-      </w:pPr>
-      <w:r>
-        <w:rPr>
-          <w:rFonts w:ascii="Consolas" w:hAnsi="Consolas" w:cs="Consolas"/>
-          <w:color w:val="000000"/>
-          <w:sz w:val="16"/>
-          <w:highlight w:val="white"/>
+          <w:szCs w:val="19"/>
+        </w:rPr>
+        <w:t>// an existing instance. Since we need no special update behavior in this program, we</w:t>
+      </w:r>
+    </w:p>
+    <w:p>
+      <w:pPr>
+        <w:autoSpaceDE w:val="0"/>
+        <w:autoSpaceDN w:val="0"/>
+        <w:adjustRightInd w:val="0"/>
+        <w:spacing w:after="0" w:line="240" w:lineRule="auto"/>
+        <w:rPr>
+          <w:rFonts w:ascii="Consolas" w:hAnsi="Consolas" w:cs="Consolas"/>
+          <w:color w:val="000000"/>
+          <w:sz w:val="12"/>
+          <w:highlight w:val="white"/>
+        </w:rPr>
+      </w:pPr>
+      <w:r>
+        <w:rPr>
+          <w:rFonts w:ascii="Consolas" w:hAnsi="Consolas" w:cs="Consolas"/>
+          <w:color w:val="000000"/>
+          <w:sz w:val="16"/>
+          <w:szCs w:val="19"/>
         </w:rPr>
         <w:t xml:space="preserve">        </w:t>
       </w:r>
@@ -6279,132 +6428,9 @@
           <w:rFonts w:ascii="Consolas" w:hAnsi="Consolas" w:cs="Consolas"/>
           <w:color w:val="008000"/>
           <w:sz w:val="16"/>
-          <w:highlight w:val="white"/>
-        </w:rPr>
-        <w:t>// the one it receives. It is here where we first clearly see Nu's purely-functional</w:t>
-      </w:r>
-    </w:p>
-    <w:p>
-      <w:pPr>
-        <w:autoSpaceDE w:val="0"/>
-        <w:autoSpaceDN w:val="0"/>
-        <w:adjustRightInd w:val="0"/>
-        <w:spacing w:after="0" w:line="240" w:lineRule="auto"/>
-        <w:rPr>
-          <w:rFonts w:ascii="Consolas" w:hAnsi="Consolas" w:cs="Consolas"/>
-          <w:color w:val="008000"/>
-          <w:sz w:val="16"/>
-          <w:highlight w:val="white"/>
-        </w:rPr>
-      </w:pPr>
-      <w:r>
-        <w:rPr>
-          <w:rFonts w:ascii="Consolas" w:hAnsi="Consolas" w:cs="Consolas"/>
-          <w:color w:val="000000"/>
-          <w:sz w:val="16"/>
-          <w:highlight w:val="white"/>
-        </w:rPr>
-        <w:t xml:space="preserve">        </w:t>
-      </w:r>
-      <w:r>
-        <w:rPr>
-          <w:rFonts w:ascii="Consolas" w:hAnsi="Consolas" w:cs="Consolas"/>
-          <w:color w:val="008000"/>
-          <w:sz w:val="16"/>
-          <w:highlight w:val="white"/>
-        </w:rPr>
-        <w:t>// design. The World type is immutable, and thus the only way to update it</w:t>
-      </w:r>
-      <w:r>
-        <w:rPr>
-          <w:rFonts w:ascii="Consolas" w:hAnsi="Consolas" w:cs="Consolas"/>
-          <w:color w:val="008000"/>
-          <w:sz w:val="16"/>
-          <w:highlight w:val="white"/>
-        </w:rPr>
-        <w:t xml:space="preserve"> </w:t>
-      </w:r>
-      <w:r>
-        <w:rPr>
-          <w:rFonts w:ascii="Consolas" w:hAnsi="Consolas" w:cs="Consolas"/>
-          <w:color w:val="008000"/>
-          <w:sz w:val="16"/>
-          <w:highlight w:val="white"/>
-        </w:rPr>
-        <w:t xml:space="preserve">is by making </w:t>
-      </w:r>
-    </w:p>
-    <w:p>
-      <w:pPr>
-        <w:autoSpaceDE w:val="0"/>
-        <w:autoSpaceDN w:val="0"/>
-        <w:adjustRightInd w:val="0"/>
-        <w:spacing w:after="0" w:line="240" w:lineRule="auto"/>
-        <w:rPr>
-          <w:rFonts w:ascii="Consolas" w:hAnsi="Consolas" w:cs="Consolas"/>
-          <w:color w:val="008000"/>
-          <w:sz w:val="16"/>
-          <w:highlight w:val="white"/>
-        </w:rPr>
-      </w:pPr>
-      <w:r>
-        <w:rPr>
-          <w:rFonts w:ascii="Consolas" w:hAnsi="Consolas" w:cs="Consolas"/>
-          <w:color w:val="008000"/>
-          <w:sz w:val="16"/>
-          <w:highlight w:val="white"/>
-        </w:rPr>
-        <w:t xml:space="preserve">        // </w:t>
-      </w:r>
-      <w:r>
-        <w:rPr>
-          <w:rFonts w:ascii="Consolas" w:hAnsi="Consolas" w:cs="Consolas"/>
-          <w:color w:val="008000"/>
-          <w:sz w:val="16"/>
-          <w:highlight w:val="white"/>
-        </w:rPr>
-        <w:t>a new copy of an existing instance. Since we need no special update</w:t>
-      </w:r>
-      <w:r>
-        <w:rPr>
-          <w:rFonts w:ascii="Consolas" w:hAnsi="Consolas" w:cs="Consolas"/>
-          <w:color w:val="008000"/>
-          <w:sz w:val="16"/>
-          <w:highlight w:val="white"/>
-        </w:rPr>
-        <w:t xml:space="preserve"> behavior in this</w:t>
-      </w:r>
-    </w:p>
-    <w:p>
-      <w:pPr>
-        <w:autoSpaceDE w:val="0"/>
-        <w:autoSpaceDN w:val="0"/>
-        <w:adjustRightInd w:val="0"/>
-        <w:spacing w:after="0" w:line="240" w:lineRule="auto"/>
-        <w:rPr>
-          <w:rFonts w:ascii="Consolas" w:hAnsi="Consolas" w:cs="Consolas"/>
-          <w:color w:val="000000"/>
-          <w:sz w:val="16"/>
-          <w:highlight w:val="white"/>
-        </w:rPr>
-      </w:pPr>
-      <w:r>
-        <w:rPr>
-          <w:rFonts w:ascii="Consolas" w:hAnsi="Consolas" w:cs="Consolas"/>
-          <w:color w:val="008000"/>
-          <w:sz w:val="16"/>
-          <w:highlight w:val="white"/>
-        </w:rPr>
-        <w:t xml:space="preserve">        // </w:t>
-      </w:r>
-      <w:r>
-        <w:rPr>
-          <w:rFonts w:ascii="Consolas" w:hAnsi="Consolas" w:cs="Consolas"/>
-          <w:color w:val="008000"/>
-          <w:sz w:val="16"/>
-          <w:highlight w:val="white"/>
-        </w:rPr>
-        <w:t>program, we simply return the world as it was received.</w:t>
+          <w:szCs w:val="19"/>
+        </w:rPr>
+        <w:t>// simply return the world as it was received.</w:t>
       </w:r>
     </w:p>
     <w:p>
@@ -6658,7 +6684,7 @@
       <w:pPr>
         <w:pStyle w:val="Heading1"/>
       </w:pPr>
-      <w:bookmarkStart w:id="10" w:name="_Toc454912594"/>
+      <w:bookmarkStart w:id="10" w:name="_Toc471985806"/>
       <w:r>
         <w:lastRenderedPageBreak/>
         <w:t xml:space="preserve">What is </w:t>
@@ -8097,7 +8123,7 @@
       <w:pPr>
         <w:pStyle w:val="Heading1"/>
       </w:pPr>
-      <w:bookmarkStart w:id="11" w:name="_Toc454912595"/>
+      <w:bookmarkStart w:id="11" w:name="_Toc471985807"/>
       <w:r>
         <w:t>BlazeVector</w:t>
       </w:r>
@@ -14829,15 +14855,15 @@
           <w:rFonts w:ascii="Consolas" w:hAnsi="Consolas" w:cs="Consolas"/>
           <w:color w:val="000000"/>
           <w:sz w:val="16"/>
-          <w:highlight w:val="white"/>
-        </w:rPr>
-      </w:pPr>
-      <w:r>
-        <w:rPr>
-          <w:rFonts w:ascii="Consolas" w:hAnsi="Consolas" w:cs="Consolas"/>
-          <w:color w:val="000000"/>
-          <w:sz w:val="16"/>
-          <w:highlight w:val="white"/>
+          <w:szCs w:val="19"/>
+        </w:rPr>
+      </w:pPr>
+      <w:r>
+        <w:rPr>
+          <w:rFonts w:ascii="Consolas" w:hAnsi="Consolas" w:cs="Consolas"/>
+          <w:color w:val="000000"/>
+          <w:sz w:val="16"/>
+          <w:szCs w:val="19"/>
         </w:rPr>
         <w:t xml:space="preserve">        </w:t>
       </w:r>
@@ -14846,7 +14872,7 @@
           <w:rFonts w:ascii="Consolas" w:hAnsi="Consolas" w:cs="Consolas"/>
           <w:color w:val="008000"/>
           <w:sz w:val="16"/>
-          <w:highlight w:val="white"/>
+          <w:szCs w:val="19"/>
         </w:rPr>
         <w:t>// this is a callback that specifies your game's unique behavior when updating the world</w:t>
       </w:r>
@@ -14861,15 +14887,15 @@
           <w:rFonts w:ascii="Consolas" w:hAnsi="Consolas" w:cs="Consolas"/>
           <w:color w:val="000000"/>
           <w:sz w:val="16"/>
-          <w:highlight w:val="white"/>
-        </w:rPr>
-      </w:pPr>
-      <w:r>
-        <w:rPr>
-          <w:rFonts w:ascii="Consolas" w:hAnsi="Consolas" w:cs="Consolas"/>
-          <w:color w:val="000000"/>
-          <w:sz w:val="16"/>
-          <w:highlight w:val="white"/>
+          <w:szCs w:val="19"/>
+        </w:rPr>
+      </w:pPr>
+      <w:r>
+        <w:rPr>
+          <w:rFonts w:ascii="Consolas" w:hAnsi="Consolas" w:cs="Consolas"/>
+          <w:color w:val="000000"/>
+          <w:sz w:val="16"/>
+          <w:szCs w:val="19"/>
         </w:rPr>
         <w:t xml:space="preserve">        </w:t>
       </w:r>
@@ -14878,30 +14904,30 @@
           <w:rFonts w:ascii="Consolas" w:hAnsi="Consolas" w:cs="Consolas"/>
           <w:color w:val="008000"/>
           <w:sz w:val="16"/>
-          <w:highlight w:val="white"/>
-        </w:rPr>
-        <w:t>// every update. The World value is the state of the world after the callback transforms</w:t>
-      </w:r>
-    </w:p>
-    <w:p>
-      <w:pPr>
-        <w:autoSpaceDE w:val="0"/>
-        <w:autoSpaceDN w:val="0"/>
-        <w:adjustRightInd w:val="0"/>
-        <w:spacing w:after="0" w:line="240" w:lineRule="auto"/>
-        <w:rPr>
-          <w:rFonts w:ascii="Consolas" w:hAnsi="Consolas" w:cs="Consolas"/>
-          <w:color w:val="000000"/>
-          <w:sz w:val="16"/>
-          <w:highlight w:val="white"/>
-        </w:rPr>
-      </w:pPr>
-      <w:r>
-        <w:rPr>
-          <w:rFonts w:ascii="Consolas" w:hAnsi="Consolas" w:cs="Consolas"/>
-          <w:color w:val="000000"/>
-          <w:sz w:val="16"/>
-          <w:highlight w:val="white"/>
+          <w:szCs w:val="19"/>
+        </w:rPr>
+        <w:t>// every frame. The World value is the state of the world after the callback transforms</w:t>
+      </w:r>
+    </w:p>
+    <w:p>
+      <w:pPr>
+        <w:autoSpaceDE w:val="0"/>
+        <w:autoSpaceDN w:val="0"/>
+        <w:adjustRightInd w:val="0"/>
+        <w:spacing w:after="0" w:line="240" w:lineRule="auto"/>
+        <w:rPr>
+          <w:rFonts w:ascii="Consolas" w:hAnsi="Consolas" w:cs="Consolas"/>
+          <w:color w:val="000000"/>
+          <w:sz w:val="16"/>
+          <w:szCs w:val="19"/>
+        </w:rPr>
+      </w:pPr>
+      <w:r>
+        <w:rPr>
+          <w:rFonts w:ascii="Consolas" w:hAnsi="Consolas" w:cs="Consolas"/>
+          <w:color w:val="000000"/>
+          <w:sz w:val="16"/>
+          <w:szCs w:val="19"/>
         </w:rPr>
         <w:t xml:space="preserve">        </w:t>
       </w:r>
@@ -14910,30 +14936,30 @@
           <w:rFonts w:ascii="Consolas" w:hAnsi="Consolas" w:cs="Consolas"/>
           <w:color w:val="008000"/>
           <w:sz w:val="16"/>
-          <w:highlight w:val="white"/>
-        </w:rPr>
-        <w:t>// the one it receives. It is here where we first clearly see Nu's purely-functional(ish)</w:t>
-      </w:r>
-    </w:p>
-    <w:p>
-      <w:pPr>
-        <w:autoSpaceDE w:val="0"/>
-        <w:autoSpaceDN w:val="0"/>
-        <w:adjustRightInd w:val="0"/>
-        <w:spacing w:after="0" w:line="240" w:lineRule="auto"/>
-        <w:rPr>
-          <w:rFonts w:ascii="Consolas" w:hAnsi="Consolas" w:cs="Consolas"/>
-          <w:color w:val="000000"/>
-          <w:sz w:val="16"/>
-          <w:highlight w:val="white"/>
-        </w:rPr>
-      </w:pPr>
-      <w:r>
-        <w:rPr>
-          <w:rFonts w:ascii="Consolas" w:hAnsi="Consolas" w:cs="Consolas"/>
-          <w:color w:val="000000"/>
-          <w:sz w:val="16"/>
-          <w:highlight w:val="white"/>
+          <w:szCs w:val="19"/>
+        </w:rPr>
+        <w:t>// the one it receives. It is here where we first clearly see Nu's functional design. The</w:t>
+      </w:r>
+    </w:p>
+    <w:p>
+      <w:pPr>
+        <w:autoSpaceDE w:val="0"/>
+        <w:autoSpaceDN w:val="0"/>
+        <w:adjustRightInd w:val="0"/>
+        <w:spacing w:after="0" w:line="240" w:lineRule="auto"/>
+        <w:rPr>
+          <w:rFonts w:ascii="Consolas" w:hAnsi="Consolas" w:cs="Consolas"/>
+          <w:color w:val="000000"/>
+          <w:sz w:val="16"/>
+          <w:szCs w:val="19"/>
+        </w:rPr>
+      </w:pPr>
+      <w:r>
+        <w:rPr>
+          <w:rFonts w:ascii="Consolas" w:hAnsi="Consolas" w:cs="Consolas"/>
+          <w:color w:val="000000"/>
+          <w:sz w:val="16"/>
+          <w:szCs w:val="19"/>
         </w:rPr>
         <w:t xml:space="preserve">        </w:t>
       </w:r>
@@ -14942,30 +14968,30 @@
           <w:rFonts w:ascii="Consolas" w:hAnsi="Consolas" w:cs="Consolas"/>
           <w:color w:val="008000"/>
           <w:sz w:val="16"/>
-          <w:highlight w:val="white"/>
-        </w:rPr>
-        <w:t>// design. The World type is almost entirely immutable, and thus the only way to update it</w:t>
-      </w:r>
-    </w:p>
-    <w:p>
-      <w:pPr>
-        <w:autoSpaceDE w:val="0"/>
-        <w:autoSpaceDN w:val="0"/>
-        <w:adjustRightInd w:val="0"/>
-        <w:spacing w:after="0" w:line="240" w:lineRule="auto"/>
-        <w:rPr>
-          <w:rFonts w:ascii="Consolas" w:hAnsi="Consolas" w:cs="Consolas"/>
-          <w:color w:val="000000"/>
-          <w:sz w:val="16"/>
-          <w:highlight w:val="white"/>
-        </w:rPr>
-      </w:pPr>
-      <w:r>
-        <w:rPr>
-          <w:rFonts w:ascii="Consolas" w:hAnsi="Consolas" w:cs="Consolas"/>
-          <w:color w:val="000000"/>
-          <w:sz w:val="16"/>
-          <w:highlight w:val="white"/>
+          <w:szCs w:val="19"/>
+        </w:rPr>
+        <w:t>// World type is immutable, and thus the only way to update it is by making a new copy of</w:t>
+      </w:r>
+    </w:p>
+    <w:p>
+      <w:pPr>
+        <w:autoSpaceDE w:val="0"/>
+        <w:autoSpaceDN w:val="0"/>
+        <w:adjustRightInd w:val="0"/>
+        <w:spacing w:after="0" w:line="240" w:lineRule="auto"/>
+        <w:rPr>
+          <w:rFonts w:ascii="Consolas" w:hAnsi="Consolas" w:cs="Consolas"/>
+          <w:color w:val="000000"/>
+          <w:sz w:val="16"/>
+          <w:szCs w:val="19"/>
+        </w:rPr>
+      </w:pPr>
+      <w:r>
+        <w:rPr>
+          <w:rFonts w:ascii="Consolas" w:hAnsi="Consolas" w:cs="Consolas"/>
+          <w:color w:val="000000"/>
+          <w:sz w:val="16"/>
+          <w:szCs w:val="19"/>
         </w:rPr>
         <w:t xml:space="preserve">        </w:t>
       </w:r>
@@ -14974,30 +15000,30 @@
           <w:rFonts w:ascii="Consolas" w:hAnsi="Consolas" w:cs="Consolas"/>
           <w:color w:val="008000"/>
           <w:sz w:val="16"/>
-          <w:highlight w:val="white"/>
-        </w:rPr>
-        <w:t>// is by making a new copy of an existing instance. Since we need no special update</w:t>
-      </w:r>
-    </w:p>
-    <w:p>
-      <w:pPr>
-        <w:autoSpaceDE w:val="0"/>
-        <w:autoSpaceDN w:val="0"/>
-        <w:adjustRightInd w:val="0"/>
-        <w:spacing w:after="0" w:line="240" w:lineRule="auto"/>
-        <w:rPr>
-          <w:rFonts w:ascii="Consolas" w:hAnsi="Consolas" w:cs="Consolas"/>
-          <w:color w:val="000000"/>
-          <w:sz w:val="16"/>
-          <w:highlight w:val="white"/>
-        </w:rPr>
-      </w:pPr>
-      <w:r>
-        <w:rPr>
-          <w:rFonts w:ascii="Consolas" w:hAnsi="Consolas" w:cs="Consolas"/>
-          <w:color w:val="000000"/>
-          <w:sz w:val="16"/>
-          <w:highlight w:val="white"/>
+          <w:szCs w:val="19"/>
+        </w:rPr>
+        <w:t>// an existing instance. Since we need no special update behavior in this program, we</w:t>
+      </w:r>
+    </w:p>
+    <w:p>
+      <w:pPr>
+        <w:autoSpaceDE w:val="0"/>
+        <w:autoSpaceDN w:val="0"/>
+        <w:adjustRightInd w:val="0"/>
+        <w:spacing w:after="0" w:line="240" w:lineRule="auto"/>
+        <w:rPr>
+          <w:rFonts w:ascii="Consolas" w:hAnsi="Consolas" w:cs="Consolas"/>
+          <w:color w:val="000000"/>
+          <w:sz w:val="12"/>
+          <w:highlight w:val="white"/>
+        </w:rPr>
+      </w:pPr>
+      <w:r>
+        <w:rPr>
+          <w:rFonts w:ascii="Consolas" w:hAnsi="Consolas" w:cs="Consolas"/>
+          <w:color w:val="000000"/>
+          <w:sz w:val="16"/>
+          <w:szCs w:val="19"/>
         </w:rPr>
         <w:t xml:space="preserve">        </w:t>
       </w:r>
@@ -15006,9 +15032,9 @@
           <w:rFonts w:ascii="Consolas" w:hAnsi="Consolas" w:cs="Consolas"/>
           <w:color w:val="008000"/>
           <w:sz w:val="16"/>
-          <w:highlight w:val="white"/>
-        </w:rPr>
-        <w:t>// behavior in this program, we simply return the world as it was received.</w:t>
+          <w:szCs w:val="19"/>
+        </w:rPr>
+        <w:t>// simply return the world as it was received.</w:t>
       </w:r>
     </w:p>
     <w:p>
@@ -19384,7 +19410,7 @@
       <w:pPr>
         <w:pStyle w:val="Heading1"/>
       </w:pPr>
-      <w:bookmarkStart w:id="12" w:name="_Toc454912596"/>
+      <w:bookmarkStart w:id="12" w:name="_Toc471985808"/>
       <w:r>
         <w:lastRenderedPageBreak/>
         <w:t>The Game Engine</w:t>
@@ -19665,7 +19691,7 @@
       <w:pPr>
         <w:pStyle w:val="Heading2"/>
       </w:pPr>
-      <w:bookmarkStart w:id="13" w:name="_Toc454912597"/>
+      <w:bookmarkStart w:id="13" w:name="_Toc471985809"/>
       <w:r>
         <w:t>World</w:t>
       </w:r>
@@ -19709,7 +19735,13 @@
         <w:t>, physics, and those defined by the user)</w:t>
       </w:r>
       <w:r>
-        <w:t xml:space="preserve">, a purely-functional message system (far more appropriate to a </w:t>
+        <w:t xml:space="preserve">, a purely-functional </w:t>
+      </w:r>
+      <w:r>
+        <w:t>event</w:t>
+      </w:r>
+      <w:r>
+        <w:t xml:space="preserve"> system (far more appropriate to a </w:t>
       </w:r>
       <w:r>
         <w:t xml:space="preserve">functional game than .NET’s or even F#’s mutable event systems), </w:t>
@@ -19746,7 +19778,7 @@
       <w:pPr>
         <w:pStyle w:val="Heading2"/>
       </w:pPr>
-      <w:bookmarkStart w:id="14" w:name="_Toc454912598"/>
+      <w:bookmarkStart w:id="14" w:name="_Toc471985810"/>
       <w:r>
         <w:t>Screen</w:t>
       </w:r>
@@ -19794,9 +19826,11 @@
       <w:pPr>
         <w:pStyle w:val="Heading2"/>
       </w:pPr>
+      <w:bookmarkStart w:id="15" w:name="_Toc471985811"/>
       <w:r>
         <w:t>Layer</w:t>
       </w:r>
+      <w:bookmarkEnd w:id="15"/>
     </w:p>
     <w:p>
       <w:r>
@@ -19840,12 +19874,12 @@
       <w:pPr>
         <w:pStyle w:val="Heading2"/>
       </w:pPr>
-      <w:bookmarkStart w:id="15" w:name="_Toc454912600"/>
+      <w:bookmarkStart w:id="16" w:name="_Toc471985812"/>
       <w:r>
         <w:lastRenderedPageBreak/>
         <w:t>Entity</w:t>
       </w:r>
-      <w:bookmarkEnd w:id="15"/>
+      <w:bookmarkEnd w:id="16"/>
     </w:p>
     <w:p>
       <w:r>
@@ -19916,22 +19950,22 @@
       <w:pPr>
         <w:pStyle w:val="Heading1"/>
       </w:pPr>
-      <w:bookmarkStart w:id="16" w:name="_Toc454912601"/>
+      <w:bookmarkStart w:id="17" w:name="_Toc471985813"/>
       <w:r>
         <w:t>Game Engine Details</w:t>
       </w:r>
-      <w:bookmarkEnd w:id="16"/>
+      <w:bookmarkEnd w:id="17"/>
     </w:p>
     <w:p/>
     <w:p>
       <w:pPr>
         <w:pStyle w:val="Heading2"/>
       </w:pPr>
-      <w:bookmarkStart w:id="17" w:name="_Toc454912602"/>
+      <w:bookmarkStart w:id="18" w:name="_Toc471985814"/>
       <w:r>
         <w:t>Proxies</w:t>
       </w:r>
-      <w:bookmarkEnd w:id="17"/>
+      <w:bookmarkEnd w:id="18"/>
     </w:p>
     <w:p>
       <w:r>
@@ -19963,11 +19997,11 @@
       <w:pPr>
         <w:pStyle w:val="Heading2"/>
       </w:pPr>
-      <w:bookmarkStart w:id="18" w:name="_Toc454912603"/>
+      <w:bookmarkStart w:id="19" w:name="_Toc471985815"/>
       <w:r>
         <w:t>Addresses</w:t>
       </w:r>
-      <w:bookmarkEnd w:id="18"/>
+      <w:bookmarkEnd w:id="19"/>
     </w:p>
     <w:p>
       <w:r>
@@ -20444,14 +20478,14 @@
       <w:pPr>
         <w:pStyle w:val="Heading2"/>
       </w:pPr>
-      <w:bookmarkStart w:id="19" w:name="_Toc454912604"/>
+      <w:bookmarkStart w:id="20" w:name="_Toc471985816"/>
       <w:r>
         <w:t xml:space="preserve">The </w:t>
       </w:r>
       <w:r>
         <w:t>Purely-Functional Event System</w:t>
       </w:r>
-      <w:bookmarkEnd w:id="19"/>
+      <w:bookmarkEnd w:id="20"/>
     </w:p>
     <w:p>
       <w:r>
@@ -20529,14 +20563,14 @@
       <w:pPr>
         <w:pStyle w:val="Heading2"/>
       </w:pPr>
-      <w:bookmarkStart w:id="20" w:name="_Toc454912605"/>
+      <w:bookmarkStart w:id="21" w:name="_Toc471985817"/>
       <w:r>
         <w:t>Xtension</w:t>
       </w:r>
       <w:r>
         <w:t>s</w:t>
       </w:r>
-      <w:bookmarkEnd w:id="20"/>
+      <w:bookmarkEnd w:id="21"/>
     </w:p>
     <w:p>
       <w:r>
@@ -20604,11 +20638,11 @@
       <w:pPr>
         <w:pStyle w:val="Heading3"/>
       </w:pPr>
-      <w:bookmarkStart w:id="21" w:name="_Toc454912606"/>
+      <w:bookmarkStart w:id="22" w:name="_Toc471985818"/>
       <w:r>
         <w:t>Understanding the Xtension Type</w:t>
       </w:r>
-      <w:bookmarkEnd w:id="21"/>
+      <w:bookmarkEnd w:id="22"/>
     </w:p>
     <w:p>
       <w:r>
@@ -21692,12 +21726,12 @@
       <w:pPr>
         <w:pStyle w:val="Heading3"/>
       </w:pPr>
-      <w:bookmarkStart w:id="22" w:name="_Toc454912607"/>
+      <w:bookmarkStart w:id="23" w:name="_Toc471985819"/>
       <w:r>
         <w:lastRenderedPageBreak/>
         <w:t>How Nu uses Xtensions in practice</w:t>
       </w:r>
-      <w:bookmarkEnd w:id="22"/>
+      <w:bookmarkEnd w:id="23"/>
     </w:p>
     <w:p>
       <w:r>
@@ -22339,11 +22373,11 @@
       <w:pPr>
         <w:pStyle w:val="Heading2"/>
       </w:pPr>
-      <w:bookmarkStart w:id="23" w:name="_Toc454912608"/>
+      <w:bookmarkStart w:id="24" w:name="_Toc471985820"/>
       <w:r>
         <w:t>Dispatchers</w:t>
       </w:r>
-      <w:bookmarkEnd w:id="23"/>
+      <w:bookmarkEnd w:id="24"/>
     </w:p>
     <w:p>
       <w:r>
@@ -24761,11 +24795,11 @@
       <w:pPr>
         <w:pStyle w:val="Heading2"/>
       </w:pPr>
-      <w:bookmarkStart w:id="24" w:name="_Toc454912609"/>
+      <w:bookmarkStart w:id="25" w:name="_Toc471985821"/>
       <w:r>
         <w:t>Facets</w:t>
       </w:r>
-      <w:bookmarkEnd w:id="24"/>
+      <w:bookmarkEnd w:id="25"/>
     </w:p>
     <w:p>
       <w:r>
@@ -30627,11 +30661,11 @@
       <w:pPr>
         <w:pStyle w:val="Heading1"/>
       </w:pPr>
-      <w:bookmarkStart w:id="25" w:name="_Toc454912610"/>
+      <w:bookmarkStart w:id="26" w:name="_Toc471985822"/>
       <w:r>
         <w:t>More on BlazeVector</w:t>
       </w:r>
-      <w:bookmarkEnd w:id="25"/>
+      <w:bookmarkEnd w:id="26"/>
     </w:p>
     <w:p/>
     <w:p>
@@ -30661,13 +30695,13 @@
       <w:pPr>
         <w:pStyle w:val="Heading2"/>
       </w:pPr>
-      <w:bookmarkStart w:id="26" w:name="_Toc393392930"/>
-      <w:bookmarkStart w:id="27" w:name="_Toc454912611"/>
+      <w:bookmarkStart w:id="27" w:name="_Toc393392930"/>
+      <w:bookmarkStart w:id="28" w:name="_Toc471985823"/>
       <w:r>
         <w:t>Bullets and the BulletDispatcher</w:t>
       </w:r>
-      <w:bookmarkEnd w:id="26"/>
       <w:bookmarkEnd w:id="27"/>
+      <w:bookmarkEnd w:id="28"/>
     </w:p>
     <w:p>
       <w:r>
@@ -30686,7 +30720,7 @@
       <w:pPr>
         <w:pStyle w:val="Heading3"/>
       </w:pPr>
-      <w:bookmarkStart w:id="28" w:name="_Toc454912612"/>
+      <w:bookmarkStart w:id="29" w:name="_Toc471985824"/>
       <w:r>
         <w:lastRenderedPageBreak/>
         <w:t xml:space="preserve">Bullets in </w:t>
@@ -30694,7 +30728,7 @@
       <w:r>
         <w:t>Gaia</w:t>
       </w:r>
-      <w:bookmarkEnd w:id="28"/>
+      <w:bookmarkEnd w:id="29"/>
     </w:p>
     <w:p>
       <w:r>
@@ -31323,11 +31357,11 @@
       <w:pPr>
         <w:pStyle w:val="Heading3"/>
       </w:pPr>
-      <w:bookmarkStart w:id="29" w:name="_Toc454912613"/>
+      <w:bookmarkStart w:id="30" w:name="_Toc471985825"/>
       <w:r>
         <w:t>The code behind the bullets</w:t>
       </w:r>
-      <w:bookmarkEnd w:id="29"/>
+      <w:bookmarkEnd w:id="30"/>
     </w:p>
     <w:p>
       <w:r>
@@ -35190,11 +35224,11 @@
       <w:pPr>
         <w:pStyle w:val="Heading3"/>
       </w:pPr>
-      <w:bookmarkStart w:id="30" w:name="_Toc454912614"/>
+      <w:bookmarkStart w:id="31" w:name="_Toc471985826"/>
       <w:r>
         <w:t>The Register override</w:t>
       </w:r>
-      <w:bookmarkEnd w:id="30"/>
+      <w:bookmarkEnd w:id="31"/>
     </w:p>
     <w:p>
       <w:r>
@@ -35582,7 +35616,7 @@
       <w:pPr>
         <w:pStyle w:val="Heading3"/>
       </w:pPr>
-      <w:bookmarkStart w:id="31" w:name="_Toc454912615"/>
+      <w:bookmarkStart w:id="32" w:name="_Toc471985827"/>
       <w:r>
         <w:t xml:space="preserve">The </w:t>
       </w:r>
@@ -35595,7 +35629,7 @@
       <w:r>
         <w:t xml:space="preserve"> function</w:t>
       </w:r>
-      <w:bookmarkEnd w:id="31"/>
+      <w:bookmarkEnd w:id="32"/>
     </w:p>
     <w:p>
       <w:r>
@@ -36160,7 +36194,7 @@
       <w:pPr>
         <w:pStyle w:val="Heading3"/>
       </w:pPr>
-      <w:bookmarkStart w:id="32" w:name="_Toc454912616"/>
+      <w:bookmarkStart w:id="33" w:name="_Toc471985828"/>
       <w:r>
         <w:lastRenderedPageBreak/>
         <w:t xml:space="preserve">The </w:t>
@@ -36171,7 +36205,7 @@
       <w:r>
         <w:t xml:space="preserve"> function</w:t>
       </w:r>
-      <w:bookmarkEnd w:id="32"/>
+      <w:bookmarkEnd w:id="33"/>
     </w:p>
     <w:p>
       <w:r>
@@ -36522,11 +36556,11 @@
       <w:pPr>
         <w:pStyle w:val="Heading2"/>
       </w:pPr>
-      <w:bookmarkStart w:id="33" w:name="_Toc454912617"/>
+      <w:bookmarkStart w:id="34" w:name="_Toc471985829"/>
       <w:r>
         <w:t>Enemies and the EnemyDispatcher</w:t>
       </w:r>
-      <w:bookmarkEnd w:id="33"/>
+      <w:bookmarkEnd w:id="34"/>
     </w:p>
     <w:p>
       <w:r>
@@ -36537,14 +36571,14 @@
       <w:pPr>
         <w:pStyle w:val="Heading3"/>
       </w:pPr>
-      <w:bookmarkStart w:id="34" w:name="_Toc454912618"/>
+      <w:bookmarkStart w:id="35" w:name="_Toc471985830"/>
       <w:r>
         <w:t xml:space="preserve">Enemies in </w:t>
       </w:r>
       <w:r>
         <w:t>Gaia</w:t>
       </w:r>
-      <w:bookmarkEnd w:id="34"/>
+      <w:bookmarkEnd w:id="35"/>
     </w:p>
     <w:p>
       <w:r>
@@ -36929,21 +36963,21 @@
       <w:pPr>
         <w:pStyle w:val="Heading1"/>
       </w:pPr>
-      <w:bookmarkStart w:id="35" w:name="_Toc454912619"/>
+      <w:bookmarkStart w:id="36" w:name="_Toc471985831"/>
       <w:r>
         <w:t>More Engine Details</w:t>
       </w:r>
-      <w:bookmarkEnd w:id="35"/>
+      <w:bookmarkEnd w:id="36"/>
     </w:p>
     <w:p>
       <w:pPr>
         <w:pStyle w:val="Heading2"/>
       </w:pPr>
-      <w:bookmarkStart w:id="36" w:name="_Toc454912620"/>
+      <w:bookmarkStart w:id="37" w:name="_Toc471985832"/>
       <w:r>
         <w:t>Assets and the AssetGraph</w:t>
       </w:r>
-      <w:bookmarkEnd w:id="36"/>
+      <w:bookmarkEnd w:id="37"/>
     </w:p>
     <w:p>
       <w:r>
@@ -38098,11 +38132,11 @@
       <w:pPr>
         <w:pStyle w:val="Heading2"/>
       </w:pPr>
-      <w:bookmarkStart w:id="37" w:name="_Toc454912621"/>
+      <w:bookmarkStart w:id="38" w:name="_Toc471985833"/>
       <w:r>
         <w:t>Serialization and Overlays</w:t>
       </w:r>
-      <w:bookmarkEnd w:id="37"/>
+      <w:bookmarkEnd w:id="38"/>
     </w:p>
     <w:p>
       <w:pPr>
@@ -39152,11 +39186,11 @@
       <w:pPr>
         <w:pStyle w:val="Heading2"/>
       </w:pPr>
-      <w:bookmarkStart w:id="38" w:name="_Toc454912622"/>
+      <w:bookmarkStart w:id="39" w:name="_Toc471985834"/>
       <w:r>
         <w:t>Subsystems and Message Queues</w:t>
       </w:r>
-      <w:bookmarkEnd w:id="38"/>
+      <w:bookmarkEnd w:id="39"/>
     </w:p>
     <w:p>
       <w:r>
@@ -39549,12 +39583,12 @@
       <w:pPr>
         <w:pStyle w:val="Heading1"/>
       </w:pPr>
-      <w:bookmarkStart w:id="39" w:name="_Toc454912623"/>
+      <w:bookmarkStart w:id="40" w:name="_Toc471985835"/>
       <w:r>
         <w:lastRenderedPageBreak/>
         <w:t>Special Effects System</w:t>
       </w:r>
-      <w:bookmarkEnd w:id="39"/>
+      <w:bookmarkEnd w:id="40"/>
     </w:p>
     <w:p>
       <w:r>
@@ -39657,14 +39691,14 @@
       <w:pPr>
         <w:pStyle w:val="Heading2"/>
       </w:pPr>
-      <w:bookmarkStart w:id="40" w:name="_Toc454912624"/>
+      <w:bookmarkStart w:id="41" w:name="_Toc471985836"/>
       <w:r>
         <w:t>Effect</w:t>
       </w:r>
       <w:r>
         <w:t xml:space="preserve"> Syntax</w:t>
       </w:r>
-      <w:bookmarkEnd w:id="40"/>
+      <w:bookmarkEnd w:id="41"/>
     </w:p>
     <w:p>
       <w:r>
@@ -40463,14 +40497,14 @@
       <w:pPr>
         <w:pStyle w:val="Heading2"/>
       </w:pPr>
-      <w:bookmarkStart w:id="41" w:name="_Toc454912625"/>
+      <w:bookmarkStart w:id="42" w:name="_Toc471985837"/>
       <w:r>
         <w:t>Effect</w:t>
       </w:r>
       <w:r>
         <w:t xml:space="preserve"> Aspects</w:t>
       </w:r>
-      <w:bookmarkEnd w:id="41"/>
+      <w:bookmarkEnd w:id="42"/>
     </w:p>
     <w:p>
       <w:r>
@@ -40916,11 +40950,11 @@
       <w:pPr>
         <w:pStyle w:val="Heading2"/>
       </w:pPr>
-      <w:bookmarkStart w:id="42" w:name="_Toc454912626"/>
+      <w:bookmarkStart w:id="43" w:name="_Toc471985838"/>
       <w:r>
         <w:t>Proper Effect Rendering with Entity Overflow</w:t>
       </w:r>
-      <w:bookmarkEnd w:id="42"/>
+      <w:bookmarkEnd w:id="43"/>
     </w:p>
     <w:p>
       <w:r>
@@ -40976,11 +41010,11 @@
       <w:pPr>
         <w:pStyle w:val="Heading2"/>
       </w:pPr>
-      <w:bookmarkStart w:id="43" w:name="_Toc454912627"/>
+      <w:bookmarkStart w:id="44" w:name="_Toc471985839"/>
       <w:r>
         <w:t>Sample Effects</w:t>
       </w:r>
-      <w:bookmarkEnd w:id="43"/>
+      <w:bookmarkEnd w:id="44"/>
     </w:p>
     <w:p>
       <w:pPr>
@@ -42860,7 +42894,7 @@
 </file>
 
 <file path=customXml/itemProps1.xml><?xml version="1.0" encoding="utf-8"?>
-<ds:datastoreItem xmlns:ds="http://schemas.openxmlformats.org/officeDocument/2006/customXml" ds:itemID="{C52D7833-0871-4805-A083-B79883219347}">
+<ds:datastoreItem xmlns:ds="http://schemas.openxmlformats.org/officeDocument/2006/customXml" ds:itemID="{327018BF-2C32-49FB-90E5-3494FFCBCD62}">
   <ds:schemaRefs>
     <ds:schemaRef ds:uri="http://schemas.openxmlformats.org/officeDocument/2006/bibliography"/>
   </ds:schemaRefs>

</xml_diff>

<commit_message>
Fixed some out of date start up instructions.
</commit_message>
<xml_diff>
--- a/Nu/Nu.Documentation/Nu Game Engine.docx
+++ b/Nu/Nu.Documentation/Nu Game Engine.docx
@@ -249,30 +249,77 @@
       </w:r>
       <w:bookmarkEnd w:id="0"/>
     </w:p>
-    <w:p>
-      <w:pPr>
-        <w:pStyle w:val="Heading1"/>
-        <w:rPr/>
-      </w:pPr>
-      <w:r>
-        <w:fldChar w:fldCharType="begin"/>
-      </w:r>
-      <w:r>
-        <w:rPr/>
-        <w:instrText> TOC \o "1-9" \h</w:instrText>
-      </w:r>
-      <w:r>
-        <w:rPr/>
-        <w:fldChar w:fldCharType="separate"/>
-      </w:r>
-      <w:r>
-        <w:rPr/>
-      </w:r>
-      <w:r>
-        <w:rPr/>
-        <w:fldChar w:fldCharType="end"/>
-      </w:r>
-    </w:p>
+    <w:sdt>
+      <w:sdtPr>
+        <w:docPartObj>
+          <w:docPartGallery w:val="Table of Contents"/>
+          <w:docPartUnique w:val="true"/>
+        </w:docPartObj>
+      </w:sdtPr>
+      <w:sdtContent>
+        <w:p>
+          <w:pPr>
+            <w:pStyle w:val="Heading1"/>
+            <w:keepNext w:val="true"/>
+            <w:keepLines/>
+            <w:spacing w:before="480" w:after="0"/>
+            <w:outlineLvl w:val="0"/>
+            <w:rPr>
+              <w:rFonts w:ascii="Cambria" w:hAnsi="Cambria" w:eastAsia="" w:cs="" w:asciiTheme="majorHAnsi" w:cstheme="majorBidi" w:eastAsiaTheme="majorEastAsia" w:hAnsiTheme="majorHAnsi"/>
+              <w:b/>
+              <w:b/>
+              <w:bCs/>
+              <w:color w:val="365F91" w:themeColor="accent1" w:themeShade="bf"/>
+              <w:sz w:val="28"/>
+              <w:szCs w:val="28"/>
+            </w:rPr>
+          </w:pPr>
+          <w:r>
+            <w:fldChar w:fldCharType="begin"/>
+          </w:r>
+          <w:r>
+            <w:rPr>
+              <w:sz w:val="28"/>
+              <w:b/>
+              <w:szCs w:val="28"/>
+              <w:bCs/>
+              <w:rFonts w:eastAsia="" w:cs=""/>
+            </w:rPr>
+            <w:instrText> TOC \o "1-9" \h</w:instrText>
+          </w:r>
+          <w:r>
+            <w:rPr>
+              <w:sz w:val="28"/>
+              <w:b/>
+              <w:szCs w:val="28"/>
+              <w:bCs/>
+              <w:rFonts w:eastAsia="" w:cs=""/>
+            </w:rPr>
+            <w:fldChar w:fldCharType="separate"/>
+          </w:r>
+          <w:r>
+            <w:rPr>
+              <w:rFonts w:eastAsia="" w:cs="" w:cstheme="majorBidi" w:eastAsiaTheme="majorEastAsia"/>
+              <w:b/>
+              <w:bCs/>
+              <w:color w:val="365F91" w:themeColor="accent1" w:themeShade="bf"/>
+              <w:sz w:val="28"/>
+              <w:szCs w:val="28"/>
+            </w:rPr>
+          </w:r>
+          <w:r>
+            <w:rPr>
+              <w:sz w:val="28"/>
+              <w:b/>
+              <w:szCs w:val="28"/>
+              <w:bCs/>
+              <w:rFonts w:eastAsia="" w:cs=""/>
+            </w:rPr>
+            <w:fldChar w:fldCharType="end"/>
+          </w:r>
+        </w:p>
+      </w:sdtContent>
+    </w:sdt>
     <w:p>
       <w:pPr>
         <w:pStyle w:val="Contents1"/>
@@ -1670,19 +1717,7 @@
       </w:pPr>
       <w:r>
         <w:rPr/>
-        <w:t xml:space="preserve">The next thing you must do is to </w:t>
-      </w:r>
-      <w:r>
-        <w:rPr/>
-        <w:t>install</w:t>
-      </w:r>
-      <w:r>
-        <w:rPr/>
-        <w:t xml:space="preserve"> the </w:t>
-      </w:r>
-      <w:r>
-        <w:rPr/>
-        <w:t xml:space="preserve">VC 2012 redistributable </w:t>
+        <w:t xml:space="preserve">The next thing you must do is to install the VC 2012 redistributable </w:t>
       </w:r>
       <w:r>
         <w:rPr>
@@ -1692,11 +1727,7 @@
       </w:r>
       <w:r>
         <w:rPr/>
-        <w:t xml:space="preserve"> </w:t>
-      </w:r>
-      <w:r>
-        <w:rPr/>
-        <w:t xml:space="preserve">(link is here - </w:t>
+        <w:t xml:space="preserve"> (link is here - </w:t>
       </w:r>
       <w:hyperlink r:id="rId4">
         <w:r>
@@ -1718,17 +1749,36 @@
       </w:pPr>
       <w:r>
         <w:rPr/>
-        <w:t xml:space="preserve">Upon inspecting your clone of the repository, the first thing you might notice about it is that the repository contains more than just the Nu Game Engine. It also includes the </w:t>
-      </w:r>
-      <w:r>
-        <w:rPr>
-          <w:b/>
-        </w:rPr>
-        <w:t>Prime</w:t>
-      </w:r>
-      <w:r>
-        <w:rPr/>
-        <w:t xml:space="preserve"> F# code library, the sample game </w:t>
+        <w:t xml:space="preserve">Upon inspecting your clone of the repository, the first thing you might notice about it is that the repository contains more than just the Nu Game Engine. It also includes </w:t>
+      </w:r>
+      <w:r>
+        <w:rPr/>
+        <w:t xml:space="preserve">a </w:t>
+      </w:r>
+      <w:r>
+        <w:rPr>
+          <w:b/>
+          <w:bCs/>
+        </w:rPr>
+        <w:t>Projects</w:t>
+      </w:r>
+      <w:r>
+        <w:rPr>
+          <w:b w:val="false"/>
+          <w:bCs w:val="false"/>
+        </w:rPr>
+        <w:t xml:space="preserve"> folder containing </w:t>
+      </w:r>
+      <w:r>
+        <w:rPr>
+          <w:b w:val="false"/>
+          <w:bCs w:val="false"/>
+        </w:rPr>
+        <w:t>the</w:t>
+      </w:r>
+      <w:r>
+        <w:rPr/>
+        <w:t xml:space="preserve"> sample game </w:t>
       </w:r>
       <w:r>
         <w:rPr>
@@ -1748,7 +1798,23 @@
       </w:r>
       <w:r>
         <w:rPr/>
-        <w:t>. Both Prime and BlazeVector are required to build the BlazeVector solution we’ll be opening in this tutorial, and the rest of the stuff is safely ignored.</w:t>
+        <w:t xml:space="preserve">. </w:t>
+      </w:r>
+      <w:r>
+        <w:rPr/>
+        <w:t>T</w:t>
+      </w:r>
+      <w:r>
+        <w:rPr/>
+        <w:t xml:space="preserve">he rest of the stuff is safely ignored </w:t>
+      </w:r>
+      <w:r>
+        <w:rPr/>
+        <w:t>for now</w:t>
+      </w:r>
+      <w:r>
+        <w:rPr/>
+        <w:t>.</w:t>
       </w:r>
     </w:p>
     <w:p>
@@ -1778,27 +1844,29 @@
       </w:r>
       <w:r>
         <w:rPr/>
-        <w:t xml:space="preserve"> edition is fine). Then navigate to the </w:t>
-      </w:r>
-      <w:r>
-        <w:rPr>
-          <w:b/>
-        </w:rPr>
-        <w:t>./Nu/Nu</w:t>
-      </w:r>
-      <w:r>
-        <w:rPr/>
-        <w:t xml:space="preserve"> folder and open the </w:t>
-      </w:r>
-      <w:r>
-        <w:rPr>
-          <w:b/>
-        </w:rPr>
-        <w:t>Nu.sln</w:t>
-      </w:r>
-      <w:r>
-        <w:rPr/>
-        <w:t xml:space="preserve"> file. Attempt to build the whole solution. If there is a problem with building it, try to figure it out, and failing that, ask me questions via </w:t>
+        <w:t xml:space="preserve"> edition is fine). Then </w:t>
+      </w:r>
+      <w:r>
+        <w:rPr/>
+        <w:t xml:space="preserve">open the </w:t>
+      </w:r>
+      <w:r>
+        <w:rPr>
+          <w:b/>
+          <w:bCs/>
+        </w:rPr>
+        <w:t xml:space="preserve">Nu.sln </w:t>
+      </w:r>
+      <w:r>
+        <w:rPr>
+          <w:b w:val="false"/>
+          <w:bCs w:val="false"/>
+        </w:rPr>
+        <w:t>file in the root folder</w:t>
+      </w:r>
+      <w:r>
+        <w:rPr/>
+        <w:t xml:space="preserve">. Attempt to build the whole solution. If there is a problem with building it, try to figure it out, and failing that, ask me questions via </w:t>
       </w:r>
       <w:hyperlink r:id="rId5">
         <w:r>
@@ -1904,7 +1972,7 @@
         <w:rPr>
           <w:b/>
         </w:rPr>
-        <w:t>./Nu/NuTemplateExport</w:t>
+        <w:t>./Nu/Nu.Template.Export</w:t>
       </w:r>
       <w:r>
         <w:rPr/>
@@ -2108,7 +2176,7 @@
       </w:r>
       <w:r>
         <w:rPr/>
-        <w:t xml:space="preserve"> folder as above. Note that if this is done incorrectly, the new project will not be able to find the Nu, Nu.Pipe, Prime, and SDL2#  dependencies needed to build it!</w:t>
+        <w:t xml:space="preserve"> folder as above. Note that if this is done incorrectly, the new project will not be able to find the Nu, Nu.Pipe, and SDL2#  dependencies needed to build it!</w:t>
       </w:r>
     </w:p>
     <w:p>
@@ -2189,7 +2257,7 @@
       <w:r>
         <w:rPr/>
         <w:drawing>
-          <wp:inline distT="0" distB="2540" distL="0" distR="3175">
+          <wp:inline distT="0" distB="0" distL="0" distR="0">
             <wp:extent cx="4645025" cy="2797810"/>
             <wp:effectExtent l="0" t="0" r="0" b="0"/>
             <wp:docPr id="2" name="Picture 25" descr=""/>
@@ -3911,7 +3979,7 @@
       <w:r>
         <w:rPr/>
         <w:drawing>
-          <wp:inline distT="0" distB="1270" distL="0" distR="6350">
+          <wp:inline distT="0" distB="0" distL="0" distR="0">
             <wp:extent cx="5175250" cy="3447415"/>
             <wp:effectExtent l="0" t="0" r="0" b="0"/>
             <wp:docPr id="3" name="Picture 9" descr=""/>
@@ -4101,7 +4169,7 @@
       <w:r>
         <w:rPr/>
         <w:drawing>
-          <wp:inline distT="0" distB="1270" distL="0" distR="6350">
+          <wp:inline distT="0" distB="0" distL="0" distR="0">
             <wp:extent cx="5175250" cy="3447415"/>
             <wp:effectExtent l="0" t="0" r="0" b="0"/>
             <wp:docPr id="4" name="Picture 10" descr=""/>
@@ -4180,7 +4248,7 @@
       <w:r>
         <w:rPr/>
         <w:drawing>
-          <wp:inline distT="0" distB="1270" distL="0" distR="6350">
+          <wp:inline distT="0" distB="0" distL="0" distR="0">
             <wp:extent cx="5175250" cy="3447415"/>
             <wp:effectExtent l="0" t="0" r="0" b="0"/>
             <wp:docPr id="5" name="Picture 14" descr=""/>
@@ -4289,7 +4357,7 @@
       <w:r>
         <w:rPr/>
         <w:drawing>
-          <wp:inline distT="0" distB="1270" distL="0" distR="6350">
+          <wp:inline distT="0" distB="0" distL="0" distR="0">
             <wp:extent cx="5175250" cy="3447415"/>
             <wp:effectExtent l="0" t="0" r="0" b="0"/>
             <wp:docPr id="6" name="Picture 18" descr=""/>
@@ -4508,7 +4576,7 @@
       <w:r>
         <w:rPr/>
         <w:drawing>
-          <wp:inline distT="0" distB="1270" distL="0" distR="6350">
+          <wp:inline distT="0" distB="0" distL="0" distR="0">
             <wp:extent cx="5175250" cy="3447415"/>
             <wp:effectExtent l="0" t="0" r="0" b="0"/>
             <wp:docPr id="7" name="Picture 20" descr=""/>
@@ -4607,7 +4675,7 @@
       <w:r>
         <w:rPr/>
         <w:drawing>
-          <wp:inline distT="0" distB="1270" distL="0" distR="6350">
+          <wp:inline distT="0" distB="0" distL="0" distR="0">
             <wp:extent cx="5175250" cy="3447415"/>
             <wp:effectExtent l="0" t="0" r="0" b="0"/>
             <wp:docPr id="8" name="Picture 24" descr=""/>
@@ -4764,7 +4832,7 @@
       <w:r>
         <w:rPr/>
         <w:drawing>
-          <wp:inline distT="0" distB="5715" distL="0" distR="0">
+          <wp:inline distT="0" distB="0" distL="0" distR="0">
             <wp:extent cx="5166360" cy="2871470"/>
             <wp:effectExtent l="0" t="0" r="0" b="0"/>
             <wp:docPr id="9" name="Picture 22" descr=""/>
@@ -4928,7 +4996,7 @@
       <w:r>
         <w:rPr/>
         <w:drawing>
-          <wp:inline distT="0" distB="1270" distL="0" distR="6350">
+          <wp:inline distT="0" distB="0" distL="0" distR="0">
             <wp:extent cx="5175250" cy="3447415"/>
             <wp:effectExtent l="0" t="0" r="0" b="0"/>
             <wp:docPr id="11" name="Picture 29" descr=""/>
@@ -23389,7 +23457,7 @@
       <w:r>
         <w:rPr/>
         <w:drawing>
-          <wp:inline distT="0" distB="1270" distL="0" distR="6350">
+          <wp:inline distT="0" distB="0" distL="0" distR="0">
             <wp:extent cx="5175250" cy="3447415"/>
             <wp:effectExtent l="0" t="0" r="0" b="0"/>
             <wp:docPr id="12" name="Picture 30" descr=""/>
@@ -23466,7 +23534,7 @@
       <w:r>
         <w:rPr/>
         <w:drawing>
-          <wp:inline distT="0" distB="1270" distL="0" distR="6350">
+          <wp:inline distT="0" distB="0" distL="0" distR="0">
             <wp:extent cx="5175250" cy="3447415"/>
             <wp:effectExtent l="0" t="0" r="0" b="0"/>
             <wp:docPr id="13" name="Picture 31" descr=""/>
@@ -23600,8 +23668,8 @@
         <w:pStyle w:val="Heading2"/>
         <w:rPr/>
       </w:pPr>
-      <w:bookmarkStart w:id="26" w:name="_Toc479532273"/>
-      <w:bookmarkStart w:id="27" w:name="_Toc393392930"/>
+      <w:bookmarkStart w:id="26" w:name="_Toc393392930"/>
+      <w:bookmarkStart w:id="27" w:name="_Toc479532273"/>
       <w:r>
         <w:rPr/>
         <w:t>Bullets and the BulletDispatcher</w:t>
@@ -23660,7 +23728,7 @@
       <w:r>
         <w:rPr/>
         <w:drawing>
-          <wp:inline distT="0" distB="0" distL="0" distR="6350">
+          <wp:inline distT="0" distB="0" distL="0" distR="0">
             <wp:extent cx="3803650" cy="2286000"/>
             <wp:effectExtent l="0" t="0" r="0" b="0"/>
             <wp:docPr id="14" name="Picture 15" descr="Description: C:\Users\User\Pictures\Temp.png"/>
@@ -23759,7 +23827,7 @@
       <w:r>
         <w:rPr/>
         <w:drawing>
-          <wp:inline distT="0" distB="1270" distL="0" distR="6350">
+          <wp:inline distT="0" distB="0" distL="0" distR="0">
             <wp:extent cx="5175250" cy="3447415"/>
             <wp:effectExtent l="0" t="0" r="0" b="0"/>
             <wp:docPr id="15" name="Picture 32" descr=""/>
@@ -23835,7 +23903,7 @@
       <w:r>
         <w:rPr/>
         <w:drawing>
-          <wp:inline distT="0" distB="0" distL="0" distR="3810">
+          <wp:inline distT="0" distB="0" distL="0" distR="0">
             <wp:extent cx="2606040" cy="1316990"/>
             <wp:effectExtent l="0" t="0" r="0" b="0"/>
             <wp:docPr id="16" name="Picture 33" descr=""/>
@@ -23924,7 +23992,7 @@
       <w:r>
         <w:rPr/>
         <w:drawing>
-          <wp:inline distT="0" distB="1270" distL="0" distR="6350">
+          <wp:inline distT="0" distB="0" distL="0" distR="0">
             <wp:extent cx="5175250" cy="3447415"/>
             <wp:effectExtent l="0" t="0" r="0" b="0"/>
             <wp:docPr id="17" name="Picture 1" descr=""/>
@@ -24073,7 +24141,7 @@
       <w:r>
         <w:rPr/>
         <w:drawing>
-          <wp:inline distT="0" distB="1270" distL="0" distR="6350">
+          <wp:inline distT="0" distB="0" distL="0" distR="0">
             <wp:extent cx="5175250" cy="3447415"/>
             <wp:effectExtent l="0" t="0" r="0" b="0"/>
             <wp:docPr id="18" name="Picture 49" descr=""/>
@@ -28497,7 +28565,7 @@
       <w:r>
         <w:rPr/>
         <w:drawing>
-          <wp:inline distT="0" distB="1270" distL="0" distR="6350">
+          <wp:inline distT="0" distB="0" distL="0" distR="0">
             <wp:extent cx="5175250" cy="3447415"/>
             <wp:effectExtent l="0" t="0" r="0" b="0"/>
             <wp:docPr id="19" name="Picture 37" descr=""/>
@@ -28587,7 +28655,7 @@
       <w:r>
         <w:rPr/>
         <w:drawing>
-          <wp:inline distT="0" distB="1270" distL="0" distR="6350">
+          <wp:inline distT="0" distB="0" distL="0" distR="0">
             <wp:extent cx="5175250" cy="3447415"/>
             <wp:effectExtent l="0" t="0" r="0" b="0"/>
             <wp:docPr id="20" name="Picture 44" descr=""/>
@@ -28704,7 +28772,7 @@
       <w:r>
         <w:rPr/>
         <w:drawing>
-          <wp:inline distT="0" distB="1270" distL="0" distR="6350">
+          <wp:inline distT="0" distB="0" distL="0" distR="0">
             <wp:extent cx="5175250" cy="3447415"/>
             <wp:effectExtent l="0" t="0" r="0" b="0"/>
             <wp:docPr id="21" name="Picture 45" descr=""/>
@@ -28771,7 +28839,7 @@
       <w:r>
         <w:rPr/>
         <w:drawing>
-          <wp:inline distT="0" distB="1270" distL="0" distR="6350">
+          <wp:inline distT="0" distB="0" distL="0" distR="0">
             <wp:extent cx="5175250" cy="3447415"/>
             <wp:effectExtent l="0" t="0" r="0" b="0"/>
             <wp:docPr id="22" name="Picture 46" descr=""/>
@@ -31335,7 +31403,7 @@
         <w:docPartGallery w:val="Page Numbers (Bottom of Page)"/>
         <w:docPartUnique w:val="true"/>
       </w:docPartObj>
-      <w:id w:val="133761311"/>
+      <w:id w:val="1567795964"/>
     </w:sdtPr>
     <w:sdtContent>
       <w:p>
@@ -31358,7 +31426,7 @@
         </w:r>
         <w:r>
           <w:rPr/>
-          <w:t>4</w:t>
+          <w:t>39</w:t>
         </w:r>
         <w:r>
           <w:rPr/>
@@ -31393,6 +31461,7 @@
       </w:pPr>
       <w:rPr>
         <w:rFonts w:ascii="Symbol" w:hAnsi="Symbol" w:cs="Symbol" w:hint="default"/>
+        <w:rFonts w:cs="Symbol"/>
       </w:rPr>
     </w:lvl>
     <w:lvl w:ilvl="1">
@@ -31418,6 +31487,7 @@
       </w:pPr>
       <w:rPr>
         <w:rFonts w:ascii="Wingdings" w:hAnsi="Wingdings" w:cs="Wingdings" w:hint="default"/>
+        <w:rFonts w:cs="Wingdings"/>
       </w:rPr>
     </w:lvl>
     <w:lvl w:ilvl="3">
@@ -31430,6 +31500,7 @@
       </w:pPr>
       <w:rPr>
         <w:rFonts w:ascii="Symbol" w:hAnsi="Symbol" w:cs="Symbol" w:hint="default"/>
+        <w:rFonts w:cs="Symbol"/>
       </w:rPr>
     </w:lvl>
     <w:lvl w:ilvl="4">
@@ -31455,6 +31526,7 @@
       </w:pPr>
       <w:rPr>
         <w:rFonts w:ascii="Wingdings" w:hAnsi="Wingdings" w:cs="Wingdings" w:hint="default"/>
+        <w:rFonts w:cs="Wingdings"/>
       </w:rPr>
     </w:lvl>
     <w:lvl w:ilvl="6">
@@ -31467,6 +31539,7 @@
       </w:pPr>
       <w:rPr>
         <w:rFonts w:ascii="Symbol" w:hAnsi="Symbol" w:cs="Symbol" w:hint="default"/>
+        <w:rFonts w:cs="Symbol"/>
       </w:rPr>
     </w:lvl>
     <w:lvl w:ilvl="7">
@@ -31492,6 +31565,7 @@
       </w:pPr>
       <w:rPr>
         <w:rFonts w:ascii="Wingdings" w:hAnsi="Wingdings" w:cs="Wingdings" w:hint="default"/>
+        <w:rFonts w:cs="Wingdings"/>
       </w:rPr>
     </w:lvl>
   </w:abstractNum>
@@ -31602,7 +31676,6 @@
     <w:rPrDefault>
       <w:rPr>
         <w:rFonts w:ascii="Calibri" w:hAnsi="Calibri" w:eastAsia="Calibri" w:cs="" w:asciiTheme="minorHAnsi" w:cstheme="minorBidi" w:eastAsiaTheme="minorHAnsi" w:hAnsiTheme="minorHAnsi"/>
-        <w:sz w:val="22"/>
         <w:szCs w:val="22"/>
         <w:lang w:val="en-US" w:eastAsia="en-US" w:bidi="ar-SA"/>
       </w:rPr>
@@ -32349,6 +32422,74 @@
     <w:qFormat/>
     <w:rPr/>
   </w:style>
+  <w:style w:type="character" w:styleId="ListLabel20">
+    <w:name w:val="ListLabel 20"/>
+    <w:qFormat/>
+    <w:rPr>
+      <w:rFonts w:cs="Symbol"/>
+    </w:rPr>
+  </w:style>
+  <w:style w:type="character" w:styleId="ListLabel21">
+    <w:name w:val="ListLabel 21"/>
+    <w:qFormat/>
+    <w:rPr>
+      <w:rFonts w:cs="Courier New"/>
+    </w:rPr>
+  </w:style>
+  <w:style w:type="character" w:styleId="ListLabel22">
+    <w:name w:val="ListLabel 22"/>
+    <w:qFormat/>
+    <w:rPr>
+      <w:rFonts w:cs="Wingdings"/>
+    </w:rPr>
+  </w:style>
+  <w:style w:type="character" w:styleId="ListLabel23">
+    <w:name w:val="ListLabel 23"/>
+    <w:qFormat/>
+    <w:rPr>
+      <w:rFonts w:cs="Symbol"/>
+    </w:rPr>
+  </w:style>
+  <w:style w:type="character" w:styleId="ListLabel24">
+    <w:name w:val="ListLabel 24"/>
+    <w:qFormat/>
+    <w:rPr>
+      <w:rFonts w:cs="Courier New"/>
+    </w:rPr>
+  </w:style>
+  <w:style w:type="character" w:styleId="ListLabel25">
+    <w:name w:val="ListLabel 25"/>
+    <w:qFormat/>
+    <w:rPr>
+      <w:rFonts w:cs="Wingdings"/>
+    </w:rPr>
+  </w:style>
+  <w:style w:type="character" w:styleId="ListLabel26">
+    <w:name w:val="ListLabel 26"/>
+    <w:qFormat/>
+    <w:rPr>
+      <w:rFonts w:cs="Symbol"/>
+    </w:rPr>
+  </w:style>
+  <w:style w:type="character" w:styleId="ListLabel27">
+    <w:name w:val="ListLabel 27"/>
+    <w:qFormat/>
+    <w:rPr>
+      <w:rFonts w:cs="Courier New"/>
+    </w:rPr>
+  </w:style>
+  <w:style w:type="character" w:styleId="ListLabel28">
+    <w:name w:val="ListLabel 28"/>
+    <w:qFormat/>
+    <w:rPr>
+      <w:rFonts w:cs="Wingdings"/>
+    </w:rPr>
+  </w:style>
+  <w:style w:type="character" w:styleId="ListLabel29">
+    <w:name w:val="ListLabel 29"/>
+    <w:qFormat/>
+    <w:rPr/>
+  </w:style>
   <w:style w:type="paragraph" w:styleId="Heading">
     <w:name w:val="Heading"/>
     <w:basedOn w:val="Normal"/>

</xml_diff>

<commit_message>
Fixed issue with plug-in screen not getting Select event. Updated documentation.
</commit_message>
<xml_diff>
--- a/Nu/Nu.Documentation/Nu Game Engine.docx
+++ b/Nu/Nu.Documentation/Nu Game Engine.docx
@@ -234,11 +234,7 @@
       </w:pPr>
       <w:r>
         <w:rPr/>
-        <w:t>Copyright © Bryan Edds 2013, 201</w:t>
-      </w:r>
-      <w:r>
-        <w:rPr/>
-        <w:t>9</w:t>
+        <w:t>Copyright © Bryan Edds 2013, 2019</w:t>
       </w:r>
     </w:p>
     <w:p>
@@ -282,7 +278,6 @@
           <w:docPartGallery w:val="Table of Contents"/>
           <w:docPartUnique w:val="true"/>
         </w:docPartObj>
-        <w:id w:val="324806012"/>
       </w:sdtPr>
       <w:sdtContent>
         <w:p>
@@ -1847,13 +1842,7 @@
         <w:rPr>
           <w:b/>
         </w:rPr>
-        <w:t>Visual Studio 201</w:t>
-      </w:r>
-      <w:r>
-        <w:rPr>
-          <w:b/>
-        </w:rPr>
-        <w:t>9</w:t>
+        <w:t>Visual Studio 2019</w:t>
       </w:r>
       <w:r>
         <w:rPr/>
@@ -8078,12 +8067,7 @@
       <w:pPr>
         <w:pStyle w:val="Normal"/>
         <w:spacing w:lineRule="auto" w:line="240" w:before="0" w:after="0"/>
-        <w:rPr>
-          <w:rFonts w:ascii="Consolas" w:hAnsi="Consolas" w:cs="Consolas"/>
-          <w:color w:val="000000"/>
-          <w:sz w:val="16"/>
-          <w:szCs w:val="19"/>
-        </w:rPr>
+        <w:rPr/>
       </w:pPr>
       <w:r>
         <w:rPr>
@@ -8119,39 +8103,29 @@
           <w:sz w:val="16"/>
           <w:szCs w:val="19"/>
         </w:rPr>
-        <w:t>"Exit"</w:t>
-      </w:r>
-    </w:p>
-    <w:p>
-      <w:pPr>
-        <w:pStyle w:val="Normal"/>
-        <w:spacing w:lineRule="auto" w:line="240" w:before="0" w:after="0"/>
-        <w:rPr>
-          <w:rFonts w:ascii="Consolas" w:hAnsi="Consolas" w:cs="Consolas"/>
-          <w:color w:val="000000"/>
-          <w:sz w:val="16"/>
-          <w:szCs w:val="19"/>
-        </w:rPr>
-      </w:pPr>
-      <w:r>
-        <w:rPr>
-          <w:rFonts w:cs="Consolas" w:ascii="Consolas" w:hAnsi="Consolas"/>
-          <w:color w:val="000000"/>
-          <w:sz w:val="16"/>
-          <w:szCs w:val="19"/>
-        </w:rPr>
-      </w:r>
-    </w:p>
-    <w:p>
-      <w:pPr>
-        <w:pStyle w:val="Normal"/>
-        <w:spacing w:lineRule="auto" w:line="240" w:before="0" w:after="0"/>
-        <w:rPr>
-          <w:rFonts w:ascii="Consolas" w:hAnsi="Consolas" w:cs="Consolas"/>
-          <w:color w:val="000000"/>
-          <w:sz w:val="16"/>
-          <w:szCs w:val="19"/>
-        </w:rPr>
+        <w:t>"Exit""</w:t>
+      </w:r>
+    </w:p>
+    <w:p>
+      <w:pPr>
+        <w:pStyle w:val="Normal"/>
+        <w:spacing w:lineRule="auto" w:line="240" w:before="0" w:after="0"/>
+        <w:rPr>
+          <w:rFonts w:ascii="Consolas" w:hAnsi="Consolas" w:cs="Consolas"/>
+          <w:color w:val="008000"/>
+          <w:sz w:val="16"/>
+          <w:szCs w:val="19"/>
+        </w:rPr>
+      </w:pPr>
+      <w:r>
+        <w:rPr/>
+      </w:r>
+    </w:p>
+    <w:p>
+      <w:pPr>
+        <w:pStyle w:val="Normal"/>
+        <w:spacing w:lineRule="auto" w:line="240" w:before="0" w:after="0"/>
+        <w:rPr/>
       </w:pPr>
       <w:r>
         <w:rPr>
@@ -8169,19 +8143,32 @@
           <w:sz w:val="16"/>
           <w:szCs w:val="19"/>
         </w:rPr>
-        <w:t>// like those proceeding them, these are the various simulants of the gameplay screen</w:t>
-      </w:r>
-    </w:p>
-    <w:p>
-      <w:pPr>
-        <w:pStyle w:val="Normal"/>
-        <w:spacing w:lineRule="auto" w:line="240" w:before="0" w:after="0"/>
-        <w:rPr>
-          <w:rFonts w:ascii="Consolas" w:hAnsi="Consolas" w:cs="Consolas"/>
-          <w:color w:val="000000"/>
-          <w:sz w:val="16"/>
-          <w:szCs w:val="19"/>
-        </w:rPr>
+        <w:t xml:space="preserve">// like those proceeding them, these are the various simulants of the </w:t>
+      </w:r>
+      <w:r>
+        <w:rPr>
+          <w:rFonts w:cs="Consolas" w:ascii="Consolas" w:hAnsi="Consolas"/>
+          <w:color w:val="008000"/>
+          <w:sz w:val="16"/>
+          <w:szCs w:val="19"/>
+        </w:rPr>
+        <w:t>credits</w:t>
+      </w:r>
+      <w:r>
+        <w:rPr>
+          <w:rFonts w:cs="Consolas" w:ascii="Consolas" w:hAnsi="Consolas"/>
+          <w:color w:val="008000"/>
+          <w:sz w:val="16"/>
+          <w:szCs w:val="19"/>
+        </w:rPr>
+        <w:t xml:space="preserve"> screen</w:t>
+      </w:r>
+    </w:p>
+    <w:p>
+      <w:pPr>
+        <w:pStyle w:val="Normal"/>
+        <w:spacing w:lineRule="auto" w:line="240" w:before="0" w:after="0"/>
+        <w:rPr/>
       </w:pPr>
       <w:r>
         <w:rPr>
@@ -8208,6 +8195,203 @@
           <w:sz w:val="16"/>
           <w:szCs w:val="19"/>
         </w:rPr>
+        <w:t xml:space="preserve"> Credits = !&gt; </w:t>
+      </w:r>
+      <w:r>
+        <w:rPr>
+          <w:rFonts w:cs="Consolas" w:ascii="Consolas" w:hAnsi="Consolas"/>
+          <w:color w:val="A31515"/>
+          <w:sz w:val="16"/>
+          <w:szCs w:val="19"/>
+        </w:rPr>
+        <w:t>"Credits"</w:t>
+      </w:r>
+    </w:p>
+    <w:p>
+      <w:pPr>
+        <w:pStyle w:val="Normal"/>
+        <w:spacing w:lineRule="auto" w:line="240" w:before="0" w:after="0"/>
+        <w:rPr/>
+      </w:pPr>
+      <w:r>
+        <w:rPr>
+          <w:rFonts w:cs="Consolas" w:ascii="Consolas" w:hAnsi="Consolas"/>
+          <w:color w:val="000000"/>
+          <w:sz w:val="16"/>
+          <w:szCs w:val="19"/>
+        </w:rPr>
+        <w:t xml:space="preserve">    </w:t>
+      </w:r>
+      <w:r>
+        <w:rPr>
+          <w:rFonts w:cs="Consolas" w:ascii="Consolas" w:hAnsi="Consolas"/>
+          <w:color w:val="0000FF"/>
+          <w:sz w:val="16"/>
+          <w:szCs w:val="19"/>
+        </w:rPr>
+        <w:t>let</w:t>
+      </w:r>
+      <w:r>
+        <w:rPr>
+          <w:rFonts w:cs="Consolas" w:ascii="Consolas" w:hAnsi="Consolas"/>
+          <w:color w:val="000000"/>
+          <w:sz w:val="16"/>
+          <w:szCs w:val="19"/>
+        </w:rPr>
+        <w:t xml:space="preserve"> CreditsGui = Credits =&gt; </w:t>
+      </w:r>
+      <w:r>
+        <w:rPr>
+          <w:rFonts w:cs="Consolas" w:ascii="Consolas" w:hAnsi="Consolas"/>
+          <w:color w:val="A31515"/>
+          <w:sz w:val="16"/>
+          <w:szCs w:val="19"/>
+        </w:rPr>
+        <w:t>"Gui"</w:t>
+      </w:r>
+    </w:p>
+    <w:p>
+      <w:pPr>
+        <w:pStyle w:val="Normal"/>
+        <w:spacing w:lineRule="auto" w:line="240" w:before="0" w:after="0"/>
+        <w:rPr/>
+      </w:pPr>
+      <w:r>
+        <w:rPr>
+          <w:rFonts w:cs="Consolas" w:ascii="Consolas" w:hAnsi="Consolas"/>
+          <w:color w:val="000000"/>
+          <w:sz w:val="16"/>
+          <w:szCs w:val="19"/>
+        </w:rPr>
+        <w:t xml:space="preserve">    </w:t>
+      </w:r>
+      <w:r>
+        <w:rPr>
+          <w:rFonts w:cs="Consolas" w:ascii="Consolas" w:hAnsi="Consolas"/>
+          <w:color w:val="0000FF"/>
+          <w:sz w:val="16"/>
+          <w:szCs w:val="19"/>
+        </w:rPr>
+        <w:t>let</w:t>
+      </w:r>
+      <w:r>
+        <w:rPr>
+          <w:rFonts w:cs="Consolas" w:ascii="Consolas" w:hAnsi="Consolas"/>
+          <w:color w:val="000000"/>
+          <w:sz w:val="16"/>
+          <w:szCs w:val="19"/>
+        </w:rPr>
+        <w:t xml:space="preserve"> CreditsBack = CreditsGui =&gt; </w:t>
+      </w:r>
+      <w:r>
+        <w:rPr>
+          <w:rFonts w:cs="Consolas" w:ascii="Consolas" w:hAnsi="Consolas"/>
+          <w:color w:val="A31515"/>
+          <w:sz w:val="16"/>
+          <w:szCs w:val="19"/>
+        </w:rPr>
+        <w:t>"Back</w:t>
+      </w:r>
+    </w:p>
+    <w:p>
+      <w:pPr>
+        <w:pStyle w:val="Normal"/>
+        <w:spacing w:lineRule="auto" w:line="240" w:before="0" w:after="0"/>
+        <w:rPr>
+          <w:rFonts w:ascii="Consolas" w:hAnsi="Consolas" w:cs="Consolas"/>
+          <w:color w:val="000000"/>
+          <w:sz w:val="16"/>
+          <w:szCs w:val="19"/>
+        </w:rPr>
+      </w:pPr>
+      <w:r>
+        <w:rPr>
+          <w:rFonts w:cs="Consolas" w:ascii="Consolas" w:hAnsi="Consolas"/>
+          <w:color w:val="000000"/>
+          <w:sz w:val="16"/>
+          <w:szCs w:val="19"/>
+        </w:rPr>
+      </w:r>
+    </w:p>
+    <w:p>
+      <w:pPr>
+        <w:pStyle w:val="Normal"/>
+        <w:spacing w:lineRule="auto" w:line="240" w:before="0" w:after="0"/>
+        <w:rPr/>
+      </w:pPr>
+      <w:r>
+        <w:rPr>
+          <w:rFonts w:cs="Consolas" w:ascii="Consolas" w:hAnsi="Consolas"/>
+          <w:color w:val="000000"/>
+          <w:sz w:val="16"/>
+          <w:szCs w:val="19"/>
+        </w:rPr>
+        <w:t xml:space="preserve">    </w:t>
+      </w:r>
+      <w:r>
+        <w:rPr>
+          <w:rFonts w:cs="Consolas" w:ascii="Consolas" w:hAnsi="Consolas"/>
+          <w:color w:val="008000"/>
+          <w:sz w:val="16"/>
+          <w:szCs w:val="19"/>
+        </w:rPr>
+        <w:t xml:space="preserve">// </w:t>
+      </w:r>
+      <w:r>
+        <w:rPr>
+          <w:rFonts w:cs="Consolas" w:ascii="Consolas" w:hAnsi="Consolas"/>
+          <w:color w:val="008000"/>
+          <w:sz w:val="16"/>
+          <w:szCs w:val="19"/>
+        </w:rPr>
+        <w:t>gameplay</w:t>
+      </w:r>
+      <w:r>
+        <w:rPr>
+          <w:rFonts w:cs="Consolas" w:ascii="Consolas" w:hAnsi="Consolas"/>
+          <w:color w:val="008000"/>
+          <w:sz w:val="16"/>
+          <w:szCs w:val="19"/>
+        </w:rPr>
+        <w:t xml:space="preserve"> simulants</w:t>
+      </w:r>
+    </w:p>
+    <w:p>
+      <w:pPr>
+        <w:pStyle w:val="Normal"/>
+        <w:spacing w:lineRule="auto" w:line="240" w:before="0" w:after="0"/>
+        <w:rPr>
+          <w:rFonts w:ascii="Consolas" w:hAnsi="Consolas" w:cs="Consolas"/>
+          <w:color w:val="000000"/>
+          <w:sz w:val="16"/>
+          <w:szCs w:val="19"/>
+        </w:rPr>
+      </w:pPr>
+      <w:r>
+        <w:rPr>
+          <w:rFonts w:cs="Consolas" w:ascii="Consolas" w:hAnsi="Consolas"/>
+          <w:color w:val="000000"/>
+          <w:sz w:val="16"/>
+          <w:szCs w:val="19"/>
+        </w:rPr>
+        <w:t xml:space="preserve">    </w:t>
+      </w:r>
+      <w:r>
+        <w:rPr>
+          <w:rFonts w:cs="Consolas" w:ascii="Consolas" w:hAnsi="Consolas"/>
+          <w:color w:val="0000FF"/>
+          <w:sz w:val="16"/>
+          <w:szCs w:val="19"/>
+        </w:rPr>
+        <w:t>let</w:t>
+      </w:r>
+      <w:r>
+        <w:rPr>
+          <w:rFonts w:cs="Consolas" w:ascii="Consolas" w:hAnsi="Consolas"/>
+          <w:color w:val="000000"/>
+          <w:sz w:val="16"/>
+          <w:szCs w:val="19"/>
+        </w:rPr>
         <w:t xml:space="preserve"> Gameplay = !&gt; </w:t>
       </w:r>
       <w:r>
@@ -8352,7 +8536,7 @@
           <w:sz w:val="16"/>
           <w:szCs w:val="19"/>
         </w:rPr>
-        <w:t xml:space="preserve"> GameplayScene = Gameplay =&gt; </w:t>
+        <w:t xml:space="preserve"> Scene = Gameplay =&gt; </w:t>
       </w:r>
       <w:r>
         <w:rPr>
@@ -8368,12 +8552,7 @@
       <w:pPr>
         <w:pStyle w:val="Normal"/>
         <w:spacing w:lineRule="auto" w:line="240" w:before="0" w:after="0"/>
-        <w:rPr>
-          <w:rFonts w:ascii="Consolas" w:hAnsi="Consolas" w:cs="Consolas"/>
-          <w:color w:val="000000"/>
-          <w:sz w:val="16"/>
-          <w:szCs w:val="19"/>
-        </w:rPr>
+        <w:rPr/>
       </w:pPr>
       <w:r>
         <w:rPr>
@@ -8400,7 +8579,7 @@
           <w:sz w:val="16"/>
           <w:szCs w:val="19"/>
         </w:rPr>
-        <w:t xml:space="preserve"> Player = GameplayScene =&gt; </w:t>
+        <w:t xml:space="preserve"> Player = Scene =&gt; </w:t>
       </w:r>
       <w:r>
         <w:rPr>
@@ -8410,196 +8589,6 @@
           <w:szCs w:val="19"/>
         </w:rPr>
         <w:t>"Player"</w:t>
-      </w:r>
-    </w:p>
-    <w:p>
-      <w:pPr>
-        <w:pStyle w:val="Normal"/>
-        <w:spacing w:lineRule="auto" w:line="240" w:before="0" w:after="0"/>
-        <w:rPr>
-          <w:rFonts w:ascii="Consolas" w:hAnsi="Consolas" w:cs="Consolas"/>
-          <w:color w:val="000000"/>
-          <w:sz w:val="16"/>
-          <w:szCs w:val="19"/>
-        </w:rPr>
-      </w:pPr>
-      <w:r>
-        <w:rPr>
-          <w:rFonts w:cs="Consolas" w:ascii="Consolas" w:hAnsi="Consolas"/>
-          <w:color w:val="000000"/>
-          <w:sz w:val="16"/>
-          <w:szCs w:val="19"/>
-        </w:rPr>
-      </w:r>
-    </w:p>
-    <w:p>
-      <w:pPr>
-        <w:pStyle w:val="Normal"/>
-        <w:spacing w:lineRule="auto" w:line="240" w:before="0" w:after="0"/>
-        <w:rPr>
-          <w:rFonts w:ascii="Consolas" w:hAnsi="Consolas" w:cs="Consolas"/>
-          <w:color w:val="000000"/>
-          <w:sz w:val="16"/>
-          <w:szCs w:val="19"/>
-        </w:rPr>
-      </w:pPr>
-      <w:r>
-        <w:rPr>
-          <w:rFonts w:cs="Consolas" w:ascii="Consolas" w:hAnsi="Consolas"/>
-          <w:color w:val="000000"/>
-          <w:sz w:val="16"/>
-          <w:szCs w:val="19"/>
-        </w:rPr>
-        <w:t xml:space="preserve">    </w:t>
-      </w:r>
-      <w:r>
-        <w:rPr>
-          <w:rFonts w:cs="Consolas" w:ascii="Consolas" w:hAnsi="Consolas"/>
-          <w:color w:val="008000"/>
-          <w:sz w:val="16"/>
-          <w:szCs w:val="19"/>
-        </w:rPr>
-        <w:t>// credits screen simulants</w:t>
-      </w:r>
-    </w:p>
-    <w:p>
-      <w:pPr>
-        <w:pStyle w:val="Normal"/>
-        <w:spacing w:lineRule="auto" w:line="240" w:before="0" w:after="0"/>
-        <w:rPr>
-          <w:rFonts w:ascii="Consolas" w:hAnsi="Consolas" w:cs="Consolas"/>
-          <w:color w:val="000000"/>
-          <w:sz w:val="16"/>
-          <w:szCs w:val="19"/>
-        </w:rPr>
-      </w:pPr>
-      <w:r>
-        <w:rPr>
-          <w:rFonts w:cs="Consolas" w:ascii="Consolas" w:hAnsi="Consolas"/>
-          <w:color w:val="000000"/>
-          <w:sz w:val="16"/>
-          <w:szCs w:val="19"/>
-        </w:rPr>
-        <w:t xml:space="preserve">    </w:t>
-      </w:r>
-      <w:r>
-        <w:rPr>
-          <w:rFonts w:cs="Consolas" w:ascii="Consolas" w:hAnsi="Consolas"/>
-          <w:color w:val="0000FF"/>
-          <w:sz w:val="16"/>
-          <w:szCs w:val="19"/>
-        </w:rPr>
-        <w:t>let</w:t>
-      </w:r>
-      <w:r>
-        <w:rPr>
-          <w:rFonts w:cs="Consolas" w:ascii="Consolas" w:hAnsi="Consolas"/>
-          <w:color w:val="000000"/>
-          <w:sz w:val="16"/>
-          <w:szCs w:val="19"/>
-        </w:rPr>
-        <w:t xml:space="preserve"> Credits = !&gt; </w:t>
-      </w:r>
-      <w:r>
-        <w:rPr>
-          <w:rFonts w:cs="Consolas" w:ascii="Consolas" w:hAnsi="Consolas"/>
-          <w:color w:val="A31515"/>
-          <w:sz w:val="16"/>
-          <w:szCs w:val="19"/>
-        </w:rPr>
-        <w:t>"Credits"</w:t>
-      </w:r>
-    </w:p>
-    <w:p>
-      <w:pPr>
-        <w:pStyle w:val="Normal"/>
-        <w:spacing w:lineRule="auto" w:line="240" w:before="0" w:after="0"/>
-        <w:rPr>
-          <w:rFonts w:ascii="Consolas" w:hAnsi="Consolas" w:cs="Consolas"/>
-          <w:color w:val="000000"/>
-          <w:sz w:val="16"/>
-          <w:szCs w:val="19"/>
-        </w:rPr>
-      </w:pPr>
-      <w:r>
-        <w:rPr>
-          <w:rFonts w:cs="Consolas" w:ascii="Consolas" w:hAnsi="Consolas"/>
-          <w:color w:val="000000"/>
-          <w:sz w:val="16"/>
-          <w:szCs w:val="19"/>
-        </w:rPr>
-        <w:t xml:space="preserve">    </w:t>
-      </w:r>
-      <w:r>
-        <w:rPr>
-          <w:rFonts w:cs="Consolas" w:ascii="Consolas" w:hAnsi="Consolas"/>
-          <w:color w:val="0000FF"/>
-          <w:sz w:val="16"/>
-          <w:szCs w:val="19"/>
-        </w:rPr>
-        <w:t>let</w:t>
-      </w:r>
-      <w:r>
-        <w:rPr>
-          <w:rFonts w:cs="Consolas" w:ascii="Consolas" w:hAnsi="Consolas"/>
-          <w:color w:val="000000"/>
-          <w:sz w:val="16"/>
-          <w:szCs w:val="19"/>
-        </w:rPr>
-        <w:t xml:space="preserve"> CreditsGui = Credits =&gt; </w:t>
-      </w:r>
-      <w:r>
-        <w:rPr>
-          <w:rFonts w:cs="Consolas" w:ascii="Consolas" w:hAnsi="Consolas"/>
-          <w:color w:val="A31515"/>
-          <w:sz w:val="16"/>
-          <w:szCs w:val="19"/>
-        </w:rPr>
-        <w:t>"Gui"</w:t>
-      </w:r>
-    </w:p>
-    <w:p>
-      <w:pPr>
-        <w:pStyle w:val="Normal"/>
-        <w:rPr>
-          <w:sz w:val="18"/>
-        </w:rPr>
-      </w:pPr>
-      <w:r>
-        <w:rPr>
-          <w:rFonts w:cs="Consolas" w:ascii="Consolas" w:hAnsi="Consolas"/>
-          <w:color w:val="000000"/>
-          <w:sz w:val="16"/>
-          <w:szCs w:val="19"/>
-        </w:rPr>
-        <w:t xml:space="preserve">    </w:t>
-      </w:r>
-      <w:r>
-        <w:rPr>
-          <w:rFonts w:cs="Consolas" w:ascii="Consolas" w:hAnsi="Consolas"/>
-          <w:color w:val="0000FF"/>
-          <w:sz w:val="16"/>
-          <w:szCs w:val="19"/>
-        </w:rPr>
-        <w:t>let</w:t>
-      </w:r>
-      <w:r>
-        <w:rPr>
-          <w:rFonts w:cs="Consolas" w:ascii="Consolas" w:hAnsi="Consolas"/>
-          <w:color w:val="000000"/>
-          <w:sz w:val="16"/>
-          <w:szCs w:val="19"/>
-        </w:rPr>
-        <w:t xml:space="preserve"> CreditsBack = CreditsGui =&gt; </w:t>
-      </w:r>
-      <w:r>
-        <w:rPr>
-          <w:rFonts w:cs="Consolas" w:ascii="Consolas" w:hAnsi="Consolas"/>
-          <w:color w:val="A31515"/>
-          <w:sz w:val="16"/>
-          <w:szCs w:val="19"/>
-        </w:rPr>
-        <w:t>"Back"</w:t>
       </w:r>
     </w:p>
     <w:p>
@@ -23677,8 +23666,8 @@
         <w:pStyle w:val="Heading2"/>
         <w:rPr/>
       </w:pPr>
-      <w:bookmarkStart w:id="26" w:name="_Toc479532273"/>
-      <w:bookmarkStart w:id="27" w:name="_Toc393392930"/>
+      <w:bookmarkStart w:id="26" w:name="_Toc393392930"/>
+      <w:bookmarkStart w:id="27" w:name="_Toc479532273"/>
       <w:r>
         <w:rPr/>
         <w:t>Bullets and the BulletDispatcher</w:t>
@@ -31391,11 +31380,9 @@
       </w:r>
     </w:p>
     <w:sectPr>
-      <w:footerReference w:type="default" r:id="rId31"/>
       <w:type w:val="continuous"/>
       <w:pgSz w:w="12240" w:h="15840"/>
       <w:pgMar w:left="1080" w:right="1080" w:header="0" w:top="475" w:footer="720" w:bottom="777" w:gutter="0"/>
-      <w:pgNumType w:fmt="decimal"/>
       <w:formProt w:val="false"/>
       <w:textDirection w:val="lrTb"/>
       <w:docGrid w:type="default" w:linePitch="360" w:charSpace="4096"/>
@@ -31412,7 +31399,7 @@
         <w:docPartGallery w:val="Page Numbers (Bottom of Page)"/>
         <w:docPartUnique w:val="true"/>
       </w:docPartObj>
-      <w:id w:val="994196141"/>
+      <w:id w:val="254181494"/>
     </w:sdtPr>
     <w:sdtContent>
       <w:p>
@@ -31435,78 +31422,25 @@
         </w:r>
         <w:r>
           <w:rPr/>
-          <w:t>1</w:t>
+          <w:t>30</w:t>
         </w:r>
         <w:r>
           <w:rPr/>
           <w:fldChar w:fldCharType="end"/>
         </w:r>
       </w:p>
-    </w:sdtContent>
-  </w:sdt>
-  <w:p>
-    <w:pPr>
-      <w:pStyle w:val="Footer"/>
-      <w:ind w:right="360" w:hanging="0"/>
-      <w:rPr/>
-    </w:pPr>
-    <w:r>
-      <w:rPr/>
-    </w:r>
-  </w:p>
-</w:ftr>
-</file>
-
-<file path=word/footer2.xml><?xml version="1.0" encoding="utf-8"?>
-<w:ftr xmlns:o="urn:schemas-microsoft-com:office:office" xmlns:r="http://schemas.openxmlformats.org/officeDocument/2006/relationships" xmlns:v="urn:schemas-microsoft-com:vml" xmlns:w="http://schemas.openxmlformats.org/wordprocessingml/2006/main" xmlns:w10="urn:schemas-microsoft-com:office:word" xmlns:wp="http://schemas.openxmlformats.org/drawingml/2006/wordprocessingDrawing" xmlns:wps="http://schemas.microsoft.com/office/word/2010/wordprocessingShape" xmlns:wpg="http://schemas.microsoft.com/office/word/2010/wordprocessingGroup" xmlns:mc="http://schemas.openxmlformats.org/markup-compatibility/2006" xmlns:wp14="http://schemas.microsoft.com/office/word/2010/wordprocessingDrawing" xmlns:w14="http://schemas.microsoft.com/office/word/2010/wordml" mc:Ignorable="w14 wp14">
-  <w:sdt>
-    <w:sdtPr>
-      <w:docPartObj>
-        <w:docPartGallery w:val="Page Numbers (Bottom of Page)"/>
-        <w:docPartUnique w:val="true"/>
-      </w:docPartObj>
-      <w:id w:val="1757988634"/>
-    </w:sdtPr>
-    <w:sdtContent>
       <w:p>
         <w:pPr>
           <w:pStyle w:val="Footer"/>
-          <w:jc w:val="center"/>
+          <w:ind w:right="360" w:hanging="0"/>
           <w:rPr/>
         </w:pPr>
         <w:r>
           <w:rPr/>
-          <w:fldChar w:fldCharType="begin"/>
-        </w:r>
-        <w:r>
-          <w:rPr/>
-          <w:instrText> PAGE </w:instrText>
-        </w:r>
-        <w:r>
-          <w:rPr/>
-          <w:fldChar w:fldCharType="separate"/>
-        </w:r>
-        <w:r>
-          <w:rPr/>
-          <w:t>1</w:t>
-        </w:r>
-        <w:r>
-          <w:rPr/>
-          <w:fldChar w:fldCharType="end"/>
         </w:r>
       </w:p>
     </w:sdtContent>
   </w:sdt>
-  <w:p>
-    <w:pPr>
-      <w:pStyle w:val="Footer"/>
-      <w:ind w:right="360" w:hanging="0"/>
-      <w:rPr/>
-    </w:pPr>
-    <w:r>
-      <w:rPr/>
-    </w:r>
-  </w:p>
 </w:ftr>
 </file>
 
@@ -32620,6 +32554,74 @@
     <w:qFormat/>
     <w:rPr/>
   </w:style>
+  <w:style w:type="character" w:styleId="ListLabel40">
+    <w:name w:val="ListLabel 40"/>
+    <w:qFormat/>
+    <w:rPr>
+      <w:rFonts w:cs="Symbol"/>
+    </w:rPr>
+  </w:style>
+  <w:style w:type="character" w:styleId="ListLabel41">
+    <w:name w:val="ListLabel 41"/>
+    <w:qFormat/>
+    <w:rPr>
+      <w:rFonts w:cs="Courier New"/>
+    </w:rPr>
+  </w:style>
+  <w:style w:type="character" w:styleId="ListLabel42">
+    <w:name w:val="ListLabel 42"/>
+    <w:qFormat/>
+    <w:rPr>
+      <w:rFonts w:cs="Wingdings"/>
+    </w:rPr>
+  </w:style>
+  <w:style w:type="character" w:styleId="ListLabel43">
+    <w:name w:val="ListLabel 43"/>
+    <w:qFormat/>
+    <w:rPr>
+      <w:rFonts w:cs="Symbol"/>
+    </w:rPr>
+  </w:style>
+  <w:style w:type="character" w:styleId="ListLabel44">
+    <w:name w:val="ListLabel 44"/>
+    <w:qFormat/>
+    <w:rPr>
+      <w:rFonts w:cs="Courier New"/>
+    </w:rPr>
+  </w:style>
+  <w:style w:type="character" w:styleId="ListLabel45">
+    <w:name w:val="ListLabel 45"/>
+    <w:qFormat/>
+    <w:rPr>
+      <w:rFonts w:cs="Wingdings"/>
+    </w:rPr>
+  </w:style>
+  <w:style w:type="character" w:styleId="ListLabel46">
+    <w:name w:val="ListLabel 46"/>
+    <w:qFormat/>
+    <w:rPr>
+      <w:rFonts w:cs="Symbol"/>
+    </w:rPr>
+  </w:style>
+  <w:style w:type="character" w:styleId="ListLabel47">
+    <w:name w:val="ListLabel 47"/>
+    <w:qFormat/>
+    <w:rPr>
+      <w:rFonts w:cs="Courier New"/>
+    </w:rPr>
+  </w:style>
+  <w:style w:type="character" w:styleId="ListLabel48">
+    <w:name w:val="ListLabel 48"/>
+    <w:qFormat/>
+    <w:rPr>
+      <w:rFonts w:cs="Wingdings"/>
+    </w:rPr>
+  </w:style>
+  <w:style w:type="character" w:styleId="ListLabel49">
+    <w:name w:val="ListLabel 49"/>
+    <w:qFormat/>
+    <w:rPr/>
+  </w:style>
   <w:style w:type="paragraph" w:styleId="Heading">
     <w:name w:val="Heading"/>
     <w:basedOn w:val="Normal"/>

</xml_diff>

<commit_message>
Fixed bug from docx documentation conversion.
</commit_message>
<xml_diff>
--- a/Nu/Nu.Documentation/Nu Game Engine.docx
+++ b/Nu/Nu.Documentation/Nu Game Engine.docx
@@ -240,14 +240,59 @@
     <w:p>
       <w:pPr>
         <w:pStyle w:val="Normal"/>
-        <w:rPr/>
+        <w:jc w:val="center"/>
+        <w:rPr/>
+      </w:pPr>
+      <w:r>
+        <w:rPr/>
+      </w:r>
+      <w:r>
+        <w:br w:type="page"/>
+      </w:r>
+    </w:p>
+    <w:p>
+      <w:pPr>
+        <w:pStyle w:val="Normal"/>
+        <w:rPr>
+          <w:rFonts w:ascii="Cambria" w:hAnsi="Cambria" w:eastAsia="" w:cs="" w:asciiTheme="majorHAnsi" w:cstheme="majorBidi" w:eastAsiaTheme="majorEastAsia" w:hAnsiTheme="majorHAnsi"/>
+          <w:b/>
+          <w:b/>
+          <w:bCs/>
+          <w:color w:val="365F91" w:themeColor="accent1" w:themeShade="bf"/>
+          <w:kern w:val="0"/>
+          <w:sz w:val="28"/>
+          <w:szCs w:val="28"/>
+          <w:lang w:val="en-US" w:eastAsia="en-US" w:bidi="ar-SA"/>
+        </w:rPr>
       </w:pPr>
       <w:bookmarkStart w:id="0" w:name="_Toc479532247"/>
       <w:r>
-        <w:rPr/>
+        <w:rPr>
+          <w:rFonts w:eastAsia="" w:cs="" w:cstheme="majorBidi" w:eastAsiaTheme="majorEastAsia" w:ascii="Cambria" w:hAnsi="Cambria"/>
+          <w:b/>
+          <w:bCs/>
+          <w:color w:val="365F91" w:themeColor="accent1" w:themeShade="bf"/>
+          <w:kern w:val="0"/>
+          <w:sz w:val="28"/>
+          <w:szCs w:val="28"/>
+          <w:lang w:val="en-US" w:eastAsia="en-US" w:bidi="ar-SA"/>
+        </w:rPr>
         <w:t>Table of Content</w:t>
       </w:r>
       <w:bookmarkEnd w:id="0"/>
+      <w:r>
+        <w:rPr>
+          <w:rFonts w:eastAsia="" w:cs="" w:cstheme="majorBidi" w:eastAsiaTheme="majorEastAsia" w:ascii="Cambria" w:hAnsi="Cambria"/>
+          <w:b/>
+          <w:bCs/>
+          <w:color w:val="365F91" w:themeColor="accent1" w:themeShade="bf"/>
+          <w:kern w:val="0"/>
+          <w:sz w:val="28"/>
+          <w:szCs w:val="28"/>
+          <w:lang w:val="en-US" w:eastAsia="en-US" w:bidi="ar-SA"/>
+        </w:rPr>
+        <w:t>s</w:t>
+      </w:r>
     </w:p>
     <w:p>
       <w:pPr>
@@ -265,113 +310,12 @@
     </w:p>
     <w:p>
       <w:pPr>
-        <w:pStyle w:val="Normal"/>
-        <w:rPr/>
-      </w:pPr>
-      <w:r>
-        <w:rPr/>
-      </w:r>
-    </w:p>
-    <w:sdt>
-      <w:sdtPr>
-        <w:docPartObj>
-          <w:docPartGallery w:val="Table of Contents"/>
-          <w:docPartUnique w:val="true"/>
-        </w:docPartObj>
-      </w:sdtPr>
-      <w:sdtContent>
-        <w:p>
-          <w:pPr>
-            <w:pStyle w:val="Heading1"/>
-            <w:keepNext w:val="true"/>
-            <w:keepLines/>
-            <w:numPr>
-              <w:ilvl w:val="0"/>
-              <w:numId w:val="0"/>
-            </w:numPr>
-            <w:spacing w:before="480" w:after="0"/>
-            <w:outlineLvl w:val="0"/>
-            <w:rPr>
-              <w:rFonts w:ascii="Cambria" w:hAnsi="Cambria" w:eastAsia="" w:cs="" w:asciiTheme="majorHAnsi" w:cstheme="majorBidi" w:eastAsiaTheme="majorEastAsia" w:hAnsiTheme="majorHAnsi"/>
-              <w:b/>
-              <w:b/>
-              <w:bCs/>
-              <w:color w:val="365F91" w:themeColor="accent1" w:themeShade="bf"/>
-              <w:sz w:val="28"/>
-              <w:szCs w:val="28"/>
-            </w:rPr>
-          </w:pPr>
-          <w:r>
-            <w:fldChar w:fldCharType="begin"/>
-          </w:r>
-          <w:r>
-            <w:rPr>
-              <w:sz w:val="28"/>
-              <w:b/>
-              <w:szCs w:val="28"/>
-              <w:bCs/>
-              <w:rFonts w:eastAsia="" w:cs=""/>
-            </w:rPr>
-            <w:instrText> TOC \o "1-9" \h</w:instrText>
-          </w:r>
-          <w:r>
-            <w:rPr>
-              <w:sz w:val="28"/>
-              <w:b/>
-              <w:szCs w:val="28"/>
-              <w:bCs/>
-              <w:rFonts w:eastAsia="" w:cs=""/>
-            </w:rPr>
-            <w:fldChar w:fldCharType="separate"/>
-          </w:r>
-          <w:r>
-            <w:rPr>
-              <w:rFonts w:eastAsia="" w:cs="" w:cstheme="majorBidi" w:eastAsiaTheme="majorEastAsia"/>
-              <w:b/>
-              <w:bCs/>
-              <w:color w:val="365F91" w:themeColor="accent1" w:themeShade="bf"/>
-              <w:sz w:val="28"/>
-              <w:szCs w:val="28"/>
-            </w:rPr>
-          </w:r>
-          <w:r>
-            <w:rPr>
-              <w:sz w:val="28"/>
-              <w:b/>
-              <w:szCs w:val="28"/>
-              <w:bCs/>
-              <w:rFonts w:eastAsia="" w:cs=""/>
-            </w:rPr>
-            <w:fldChar w:fldCharType="end"/>
-          </w:r>
-        </w:p>
-        <w:p>
-          <w:pPr>
-            <w:sectPr>
-              <w:type w:val="continuous"/>
-              <w:pgSz w:w="12240" w:h="15840"/>
-              <w:pgMar w:left="1080" w:right="1080" w:header="0" w:top="475" w:footer="720" w:bottom="777" w:gutter="0"/>
-              <w:formProt w:val="false"/>
-              <w:textDirection w:val="lrTb"/>
-              <w:docGrid w:type="default" w:linePitch="360" w:charSpace="4096"/>
-            </w:sectPr>
-          </w:pPr>
-        </w:p>
-      </w:sdtContent>
-    </w:sdt>
-    <w:p>
-      <w:pPr>
         <w:pStyle w:val="Contents1"/>
         <w:tabs>
           <w:tab w:val="clear" w:pos="720"/>
           <w:tab w:val="right" w:pos="10070" w:leader="dot"/>
         </w:tabs>
-        <w:rPr>
-          <w:rFonts w:ascii="Calibri" w:hAnsi="Calibri" w:eastAsia="" w:cs="" w:asciiTheme="minorHAnsi" w:cstheme="minorBidi" w:eastAsiaTheme="minorEastAsia" w:hAnsiTheme="minorHAnsi"/>
-          <w:sz w:val="22"/>
-          <w:szCs w:val="22"/>
-          <w:lang w:eastAsia="en-US"/>
-        </w:rPr>
+        <w:rPr/>
       </w:pPr>
       <w:r>
         <w:rPr/>
@@ -8118,7 +8062,12 @@
         </w:rPr>
       </w:pPr>
       <w:r>
-        <w:rPr/>
+        <w:rPr>
+          <w:rFonts w:cs="Consolas" w:ascii="Consolas" w:hAnsi="Consolas"/>
+          <w:color w:val="008000"/>
+          <w:sz w:val="16"/>
+          <w:szCs w:val="19"/>
+        </w:rPr>
       </w:r>
     </w:p>
     <w:p>
@@ -8143,7 +8092,172 @@
           <w:sz w:val="16"/>
           <w:szCs w:val="19"/>
         </w:rPr>
-        <w:t xml:space="preserve">// like those proceeding them, these are the various simulants of the </w:t>
+        <w:t>// like those proceeding them, these are the various simulants of the credits screen</w:t>
+      </w:r>
+    </w:p>
+    <w:p>
+      <w:pPr>
+        <w:pStyle w:val="Normal"/>
+        <w:spacing w:lineRule="auto" w:line="240" w:before="0" w:after="0"/>
+        <w:rPr/>
+      </w:pPr>
+      <w:r>
+        <w:rPr>
+          <w:rFonts w:cs="Consolas" w:ascii="Consolas" w:hAnsi="Consolas"/>
+          <w:color w:val="000000"/>
+          <w:sz w:val="16"/>
+          <w:szCs w:val="19"/>
+        </w:rPr>
+        <w:t xml:space="preserve">    </w:t>
+      </w:r>
+      <w:r>
+        <w:rPr>
+          <w:rFonts w:cs="Consolas" w:ascii="Consolas" w:hAnsi="Consolas"/>
+          <w:color w:val="0000FF"/>
+          <w:sz w:val="16"/>
+          <w:szCs w:val="19"/>
+        </w:rPr>
+        <w:t>let</w:t>
+      </w:r>
+      <w:r>
+        <w:rPr>
+          <w:rFonts w:cs="Consolas" w:ascii="Consolas" w:hAnsi="Consolas"/>
+          <w:color w:val="000000"/>
+          <w:sz w:val="16"/>
+          <w:szCs w:val="19"/>
+        </w:rPr>
+        <w:t xml:space="preserve"> Credits = !&gt; </w:t>
+      </w:r>
+      <w:r>
+        <w:rPr>
+          <w:rFonts w:cs="Consolas" w:ascii="Consolas" w:hAnsi="Consolas"/>
+          <w:color w:val="A31515"/>
+          <w:sz w:val="16"/>
+          <w:szCs w:val="19"/>
+        </w:rPr>
+        <w:t>"Credits"</w:t>
+      </w:r>
+    </w:p>
+    <w:p>
+      <w:pPr>
+        <w:pStyle w:val="Normal"/>
+        <w:spacing w:lineRule="auto" w:line="240" w:before="0" w:after="0"/>
+        <w:rPr/>
+      </w:pPr>
+      <w:r>
+        <w:rPr>
+          <w:rFonts w:cs="Consolas" w:ascii="Consolas" w:hAnsi="Consolas"/>
+          <w:color w:val="000000"/>
+          <w:sz w:val="16"/>
+          <w:szCs w:val="19"/>
+        </w:rPr>
+        <w:t xml:space="preserve">    </w:t>
+      </w:r>
+      <w:r>
+        <w:rPr>
+          <w:rFonts w:cs="Consolas" w:ascii="Consolas" w:hAnsi="Consolas"/>
+          <w:color w:val="0000FF"/>
+          <w:sz w:val="16"/>
+          <w:szCs w:val="19"/>
+        </w:rPr>
+        <w:t>let</w:t>
+      </w:r>
+      <w:r>
+        <w:rPr>
+          <w:rFonts w:cs="Consolas" w:ascii="Consolas" w:hAnsi="Consolas"/>
+          <w:color w:val="000000"/>
+          <w:sz w:val="16"/>
+          <w:szCs w:val="19"/>
+        </w:rPr>
+        <w:t xml:space="preserve"> CreditsGui = Credits =&gt; </w:t>
+      </w:r>
+      <w:r>
+        <w:rPr>
+          <w:rFonts w:cs="Consolas" w:ascii="Consolas" w:hAnsi="Consolas"/>
+          <w:color w:val="A31515"/>
+          <w:sz w:val="16"/>
+          <w:szCs w:val="19"/>
+        </w:rPr>
+        <w:t>"Gui"</w:t>
+      </w:r>
+    </w:p>
+    <w:p>
+      <w:pPr>
+        <w:pStyle w:val="Normal"/>
+        <w:spacing w:lineRule="auto" w:line="240" w:before="0" w:after="0"/>
+        <w:rPr/>
+      </w:pPr>
+      <w:r>
+        <w:rPr>
+          <w:rFonts w:cs="Consolas" w:ascii="Consolas" w:hAnsi="Consolas"/>
+          <w:color w:val="000000"/>
+          <w:sz w:val="16"/>
+          <w:szCs w:val="19"/>
+        </w:rPr>
+        <w:t xml:space="preserve">    </w:t>
+      </w:r>
+      <w:r>
+        <w:rPr>
+          <w:rFonts w:cs="Consolas" w:ascii="Consolas" w:hAnsi="Consolas"/>
+          <w:color w:val="0000FF"/>
+          <w:sz w:val="16"/>
+          <w:szCs w:val="19"/>
+        </w:rPr>
+        <w:t>let</w:t>
+      </w:r>
+      <w:r>
+        <w:rPr>
+          <w:rFonts w:cs="Consolas" w:ascii="Consolas" w:hAnsi="Consolas"/>
+          <w:color w:val="000000"/>
+          <w:sz w:val="16"/>
+          <w:szCs w:val="19"/>
+        </w:rPr>
+        <w:t xml:space="preserve"> CreditsBack = CreditsGui =&gt; </w:t>
+      </w:r>
+      <w:r>
+        <w:rPr>
+          <w:rFonts w:cs="Consolas" w:ascii="Consolas" w:hAnsi="Consolas"/>
+          <w:color w:val="A31515"/>
+          <w:sz w:val="16"/>
+          <w:szCs w:val="19"/>
+        </w:rPr>
+        <w:t>"Back</w:t>
+      </w:r>
+    </w:p>
+    <w:p>
+      <w:pPr>
+        <w:pStyle w:val="Normal"/>
+        <w:spacing w:lineRule="auto" w:line="240" w:before="0" w:after="0"/>
+        <w:rPr>
+          <w:rFonts w:ascii="Consolas" w:hAnsi="Consolas" w:cs="Consolas"/>
+          <w:color w:val="000000"/>
+          <w:sz w:val="16"/>
+          <w:szCs w:val="19"/>
+        </w:rPr>
+      </w:pPr>
+      <w:r>
+        <w:rPr>
+          <w:rFonts w:cs="Consolas" w:ascii="Consolas" w:hAnsi="Consolas"/>
+          <w:color w:val="000000"/>
+          <w:sz w:val="16"/>
+          <w:szCs w:val="19"/>
+        </w:rPr>
+      </w:r>
+    </w:p>
+    <w:p>
+      <w:pPr>
+        <w:pStyle w:val="Normal"/>
+        <w:spacing w:lineRule="auto" w:line="240" w:before="0" w:after="0"/>
+        <w:rPr/>
+      </w:pPr>
+      <w:r>
+        <w:rPr>
+          <w:rFonts w:cs="Consolas" w:ascii="Consolas" w:hAnsi="Consolas"/>
+          <w:color w:val="000000"/>
+          <w:sz w:val="16"/>
+          <w:szCs w:val="19"/>
+        </w:rPr>
+        <w:t xml:space="preserve">    </w:t>
       </w:r>
       <w:r>
         <w:rPr>
@@ -8152,208 +8266,7 @@
           <w:sz w:val="16"/>
           <w:szCs w:val="19"/>
         </w:rPr>
-        <w:t>credits</w:t>
-      </w:r>
-      <w:r>
-        <w:rPr>
-          <w:rFonts w:cs="Consolas" w:ascii="Consolas" w:hAnsi="Consolas"/>
-          <w:color w:val="008000"/>
-          <w:sz w:val="16"/>
-          <w:szCs w:val="19"/>
-        </w:rPr>
-        <w:t xml:space="preserve"> screen</w:t>
-      </w:r>
-    </w:p>
-    <w:p>
-      <w:pPr>
-        <w:pStyle w:val="Normal"/>
-        <w:spacing w:lineRule="auto" w:line="240" w:before="0" w:after="0"/>
-        <w:rPr/>
-      </w:pPr>
-      <w:r>
-        <w:rPr>
-          <w:rFonts w:cs="Consolas" w:ascii="Consolas" w:hAnsi="Consolas"/>
-          <w:color w:val="000000"/>
-          <w:sz w:val="16"/>
-          <w:szCs w:val="19"/>
-        </w:rPr>
-        <w:t xml:space="preserve">    </w:t>
-      </w:r>
-      <w:r>
-        <w:rPr>
-          <w:rFonts w:cs="Consolas" w:ascii="Consolas" w:hAnsi="Consolas"/>
-          <w:color w:val="0000FF"/>
-          <w:sz w:val="16"/>
-          <w:szCs w:val="19"/>
-        </w:rPr>
-        <w:t>let</w:t>
-      </w:r>
-      <w:r>
-        <w:rPr>
-          <w:rFonts w:cs="Consolas" w:ascii="Consolas" w:hAnsi="Consolas"/>
-          <w:color w:val="000000"/>
-          <w:sz w:val="16"/>
-          <w:szCs w:val="19"/>
-        </w:rPr>
-        <w:t xml:space="preserve"> Credits = !&gt; </w:t>
-      </w:r>
-      <w:r>
-        <w:rPr>
-          <w:rFonts w:cs="Consolas" w:ascii="Consolas" w:hAnsi="Consolas"/>
-          <w:color w:val="A31515"/>
-          <w:sz w:val="16"/>
-          <w:szCs w:val="19"/>
-        </w:rPr>
-        <w:t>"Credits"</w:t>
-      </w:r>
-    </w:p>
-    <w:p>
-      <w:pPr>
-        <w:pStyle w:val="Normal"/>
-        <w:spacing w:lineRule="auto" w:line="240" w:before="0" w:after="0"/>
-        <w:rPr/>
-      </w:pPr>
-      <w:r>
-        <w:rPr>
-          <w:rFonts w:cs="Consolas" w:ascii="Consolas" w:hAnsi="Consolas"/>
-          <w:color w:val="000000"/>
-          <w:sz w:val="16"/>
-          <w:szCs w:val="19"/>
-        </w:rPr>
-        <w:t xml:space="preserve">    </w:t>
-      </w:r>
-      <w:r>
-        <w:rPr>
-          <w:rFonts w:cs="Consolas" w:ascii="Consolas" w:hAnsi="Consolas"/>
-          <w:color w:val="0000FF"/>
-          <w:sz w:val="16"/>
-          <w:szCs w:val="19"/>
-        </w:rPr>
-        <w:t>let</w:t>
-      </w:r>
-      <w:r>
-        <w:rPr>
-          <w:rFonts w:cs="Consolas" w:ascii="Consolas" w:hAnsi="Consolas"/>
-          <w:color w:val="000000"/>
-          <w:sz w:val="16"/>
-          <w:szCs w:val="19"/>
-        </w:rPr>
-        <w:t xml:space="preserve"> CreditsGui = Credits =&gt; </w:t>
-      </w:r>
-      <w:r>
-        <w:rPr>
-          <w:rFonts w:cs="Consolas" w:ascii="Consolas" w:hAnsi="Consolas"/>
-          <w:color w:val="A31515"/>
-          <w:sz w:val="16"/>
-          <w:szCs w:val="19"/>
-        </w:rPr>
-        <w:t>"Gui"</w:t>
-      </w:r>
-    </w:p>
-    <w:p>
-      <w:pPr>
-        <w:pStyle w:val="Normal"/>
-        <w:spacing w:lineRule="auto" w:line="240" w:before="0" w:after="0"/>
-        <w:rPr/>
-      </w:pPr>
-      <w:r>
-        <w:rPr>
-          <w:rFonts w:cs="Consolas" w:ascii="Consolas" w:hAnsi="Consolas"/>
-          <w:color w:val="000000"/>
-          <w:sz w:val="16"/>
-          <w:szCs w:val="19"/>
-        </w:rPr>
-        <w:t xml:space="preserve">    </w:t>
-      </w:r>
-      <w:r>
-        <w:rPr>
-          <w:rFonts w:cs="Consolas" w:ascii="Consolas" w:hAnsi="Consolas"/>
-          <w:color w:val="0000FF"/>
-          <w:sz w:val="16"/>
-          <w:szCs w:val="19"/>
-        </w:rPr>
-        <w:t>let</w:t>
-      </w:r>
-      <w:r>
-        <w:rPr>
-          <w:rFonts w:cs="Consolas" w:ascii="Consolas" w:hAnsi="Consolas"/>
-          <w:color w:val="000000"/>
-          <w:sz w:val="16"/>
-          <w:szCs w:val="19"/>
-        </w:rPr>
-        <w:t xml:space="preserve"> CreditsBack = CreditsGui =&gt; </w:t>
-      </w:r>
-      <w:r>
-        <w:rPr>
-          <w:rFonts w:cs="Consolas" w:ascii="Consolas" w:hAnsi="Consolas"/>
-          <w:color w:val="A31515"/>
-          <w:sz w:val="16"/>
-          <w:szCs w:val="19"/>
-        </w:rPr>
-        <w:t>"Back</w:t>
-      </w:r>
-    </w:p>
-    <w:p>
-      <w:pPr>
-        <w:pStyle w:val="Normal"/>
-        <w:spacing w:lineRule="auto" w:line="240" w:before="0" w:after="0"/>
-        <w:rPr>
-          <w:rFonts w:ascii="Consolas" w:hAnsi="Consolas" w:cs="Consolas"/>
-          <w:color w:val="000000"/>
-          <w:sz w:val="16"/>
-          <w:szCs w:val="19"/>
-        </w:rPr>
-      </w:pPr>
-      <w:r>
-        <w:rPr>
-          <w:rFonts w:cs="Consolas" w:ascii="Consolas" w:hAnsi="Consolas"/>
-          <w:color w:val="000000"/>
-          <w:sz w:val="16"/>
-          <w:szCs w:val="19"/>
-        </w:rPr>
-      </w:r>
-    </w:p>
-    <w:p>
-      <w:pPr>
-        <w:pStyle w:val="Normal"/>
-        <w:spacing w:lineRule="auto" w:line="240" w:before="0" w:after="0"/>
-        <w:rPr/>
-      </w:pPr>
-      <w:r>
-        <w:rPr>
-          <w:rFonts w:cs="Consolas" w:ascii="Consolas" w:hAnsi="Consolas"/>
-          <w:color w:val="000000"/>
-          <w:sz w:val="16"/>
-          <w:szCs w:val="19"/>
-        </w:rPr>
-        <w:t xml:space="preserve">    </w:t>
-      </w:r>
-      <w:r>
-        <w:rPr>
-          <w:rFonts w:cs="Consolas" w:ascii="Consolas" w:hAnsi="Consolas"/>
-          <w:color w:val="008000"/>
-          <w:sz w:val="16"/>
-          <w:szCs w:val="19"/>
-        </w:rPr>
-        <w:t xml:space="preserve">// </w:t>
-      </w:r>
-      <w:r>
-        <w:rPr>
-          <w:rFonts w:cs="Consolas" w:ascii="Consolas" w:hAnsi="Consolas"/>
-          <w:color w:val="008000"/>
-          <w:sz w:val="16"/>
-          <w:szCs w:val="19"/>
-        </w:rPr>
-        <w:t>gameplay</w:t>
-      </w:r>
-      <w:r>
-        <w:rPr>
-          <w:rFonts w:cs="Consolas" w:ascii="Consolas" w:hAnsi="Consolas"/>
-          <w:color w:val="008000"/>
-          <w:sz w:val="16"/>
-          <w:szCs w:val="19"/>
-        </w:rPr>
-        <w:t xml:space="preserve"> simulants</w:t>
+        <w:t>// gameplay simulants</w:t>
       </w:r>
     </w:p>
     <w:p>
@@ -23666,8 +23579,8 @@
         <w:pStyle w:val="Heading2"/>
         <w:rPr/>
       </w:pPr>
-      <w:bookmarkStart w:id="26" w:name="_Toc393392930"/>
-      <w:bookmarkStart w:id="27" w:name="_Toc479532273"/>
+      <w:bookmarkStart w:id="26" w:name="_Toc479532273"/>
+      <w:bookmarkStart w:id="27" w:name="_Toc393392930"/>
       <w:r>
         <w:rPr/>
         <w:t>Bullets and the BulletDispatcher</w:t>
@@ -31399,7 +31312,7 @@
         <w:docPartGallery w:val="Page Numbers (Bottom of Page)"/>
         <w:docPartUnique w:val="true"/>
       </w:docPartObj>
-      <w:id w:val="254181494"/>
+      <w:id w:val="483592997"/>
     </w:sdtPr>
     <w:sdtContent>
       <w:p>
@@ -31422,7 +31335,7 @@
         </w:r>
         <w:r>
           <w:rPr/>
-          <w:t>30</w:t>
+          <w:t>40</w:t>
         </w:r>
         <w:r>
           <w:rPr/>
@@ -32622,6 +32535,74 @@
     <w:qFormat/>
     <w:rPr/>
   </w:style>
+  <w:style w:type="character" w:styleId="ListLabel50">
+    <w:name w:val="ListLabel 50"/>
+    <w:qFormat/>
+    <w:rPr>
+      <w:rFonts w:cs="Symbol"/>
+    </w:rPr>
+  </w:style>
+  <w:style w:type="character" w:styleId="ListLabel51">
+    <w:name w:val="ListLabel 51"/>
+    <w:qFormat/>
+    <w:rPr>
+      <w:rFonts w:cs="Courier New"/>
+    </w:rPr>
+  </w:style>
+  <w:style w:type="character" w:styleId="ListLabel52">
+    <w:name w:val="ListLabel 52"/>
+    <w:qFormat/>
+    <w:rPr>
+      <w:rFonts w:cs="Wingdings"/>
+    </w:rPr>
+  </w:style>
+  <w:style w:type="character" w:styleId="ListLabel53">
+    <w:name w:val="ListLabel 53"/>
+    <w:qFormat/>
+    <w:rPr>
+      <w:rFonts w:cs="Symbol"/>
+    </w:rPr>
+  </w:style>
+  <w:style w:type="character" w:styleId="ListLabel54">
+    <w:name w:val="ListLabel 54"/>
+    <w:qFormat/>
+    <w:rPr>
+      <w:rFonts w:cs="Courier New"/>
+    </w:rPr>
+  </w:style>
+  <w:style w:type="character" w:styleId="ListLabel55">
+    <w:name w:val="ListLabel 55"/>
+    <w:qFormat/>
+    <w:rPr>
+      <w:rFonts w:cs="Wingdings"/>
+    </w:rPr>
+  </w:style>
+  <w:style w:type="character" w:styleId="ListLabel56">
+    <w:name w:val="ListLabel 56"/>
+    <w:qFormat/>
+    <w:rPr>
+      <w:rFonts w:cs="Symbol"/>
+    </w:rPr>
+  </w:style>
+  <w:style w:type="character" w:styleId="ListLabel57">
+    <w:name w:val="ListLabel 57"/>
+    <w:qFormat/>
+    <w:rPr>
+      <w:rFonts w:cs="Courier New"/>
+    </w:rPr>
+  </w:style>
+  <w:style w:type="character" w:styleId="ListLabel58">
+    <w:name w:val="ListLabel 58"/>
+    <w:qFormat/>
+    <w:rPr>
+      <w:rFonts w:cs="Wingdings"/>
+    </w:rPr>
+  </w:style>
+  <w:style w:type="character" w:styleId="ListLabel59">
+    <w:name w:val="ListLabel 59"/>
+    <w:qFormat/>
+    <w:rPr/>
+  </w:style>
   <w:style w:type="paragraph" w:styleId="Heading">
     <w:name w:val="Heading"/>
     <w:basedOn w:val="Normal"/>

</xml_diff>

<commit_message>
Asset package variable name simplification.
</commit_message>
<xml_diff>
--- a/Nu/Nu.Documentation/Nu Game Engine.docx
+++ b/Nu/Nu.Documentation/Nu Game Engine.docx
@@ -268,7 +268,7 @@
       <w:bookmarkStart w:id="0" w:name="_Toc479532247"/>
       <w:r>
         <w:rPr>
-          <w:rFonts w:eastAsia="" w:cs="" w:cstheme="majorBidi" w:eastAsiaTheme="majorEastAsia" w:ascii="Cambria" w:hAnsi="Cambria"/>
+          <w:rFonts w:eastAsia="" w:cs="" w:ascii="Cambria" w:hAnsi="Cambria" w:cstheme="majorBidi" w:eastAsiaTheme="majorEastAsia"/>
           <w:b/>
           <w:bCs/>
           <w:color w:val="365F91" w:themeColor="accent1" w:themeShade="bf"/>
@@ -282,7 +282,7 @@
       <w:bookmarkEnd w:id="0"/>
       <w:r>
         <w:rPr>
-          <w:rFonts w:eastAsia="" w:cs="" w:cstheme="majorBidi" w:eastAsiaTheme="majorEastAsia" w:ascii="Cambria" w:hAnsi="Cambria"/>
+          <w:rFonts w:eastAsia="" w:cs="" w:ascii="Cambria" w:hAnsi="Cambria" w:cstheme="majorBidi" w:eastAsiaTheme="majorEastAsia"/>
           <w:b/>
           <w:bCs/>
           <w:color w:val="365F91" w:themeColor="accent1" w:themeShade="bf"/>
@@ -5233,12 +5233,7 @@
       <w:pPr>
         <w:pStyle w:val="Normal"/>
         <w:spacing w:lineRule="auto" w:line="240" w:before="0" w:after="0"/>
-        <w:rPr>
-          <w:rFonts w:ascii="Consolas" w:hAnsi="Consolas" w:cs="Consolas"/>
-          <w:color w:val="000000"/>
-          <w:sz w:val="16"/>
-          <w:szCs w:val="19"/>
-        </w:rPr>
+        <w:rPr/>
       </w:pPr>
       <w:r>
         <w:rPr>
@@ -5265,7 +5260,7 @@
           <w:sz w:val="16"/>
           <w:szCs w:val="19"/>
         </w:rPr>
-        <w:t xml:space="preserve"> GuiPackageName = </w:t>
+        <w:t xml:space="preserve"> GuiPackage = </w:t>
       </w:r>
       <w:r>
         <w:rPr>
@@ -5281,12 +5276,7 @@
       <w:pPr>
         <w:pStyle w:val="Normal"/>
         <w:spacing w:lineRule="auto" w:line="240" w:before="0" w:after="0"/>
-        <w:rPr>
-          <w:rFonts w:ascii="Consolas" w:hAnsi="Consolas" w:cs="Consolas"/>
-          <w:color w:val="000000"/>
-          <w:sz w:val="16"/>
-          <w:szCs w:val="19"/>
-        </w:rPr>
+        <w:rPr/>
       </w:pPr>
       <w:r>
         <w:rPr>
@@ -5313,7 +5303,7 @@
           <w:sz w:val="16"/>
           <w:szCs w:val="19"/>
         </w:rPr>
-        <w:t xml:space="preserve"> GameplayPackageName = </w:t>
+        <w:t xml:space="preserve"> GameplayPackage = </w:t>
       </w:r>
       <w:r>
         <w:rPr>
@@ -5379,12 +5369,7 @@
       <w:pPr>
         <w:pStyle w:val="Normal"/>
         <w:spacing w:lineRule="auto" w:line="240" w:before="0" w:after="0"/>
-        <w:rPr>
-          <w:rFonts w:ascii="Consolas" w:hAnsi="Consolas" w:cs="Consolas"/>
-          <w:color w:val="000000"/>
-          <w:sz w:val="16"/>
-          <w:szCs w:val="19"/>
-        </w:rPr>
+        <w:rPr/>
       </w:pPr>
       <w:r>
         <w:rPr>
@@ -5411,7 +5396,7 @@
           <w:sz w:val="16"/>
           <w:szCs w:val="19"/>
         </w:rPr>
-        <w:t xml:space="preserve"> NuSplashSound = { PackageName = GuiPackageName; AssetName = </w:t>
+        <w:t xml:space="preserve"> NuSplashSound = { PackageName = GuiPackage; AssetName = </w:t>
       </w:r>
       <w:r>
         <w:rPr>
@@ -5468,7 +5453,7 @@
           <w:sz w:val="16"/>
           <w:szCs w:val="19"/>
         </w:rPr>
-        <w:t xml:space="preserve"> MachinerySong = { PackageName = GuiPackageName; AssetName = </w:t>
+        <w:t xml:space="preserve"> MachinerySong = { PackageName = GuiPackage; AssetName = </w:t>
       </w:r>
       <w:r>
         <w:rPr>
@@ -5525,7 +5510,7 @@
           <w:sz w:val="16"/>
           <w:szCs w:val="19"/>
         </w:rPr>
-        <w:t xml:space="preserve"> DeadBlazeSong = { PackageName = GameplayPackageName; AssetName = </w:t>
+        <w:t xml:space="preserve"> DeadBlazeSong = { PackageName = GameplayPackage; AssetName = </w:t>
       </w:r>
       <w:r>
         <w:rPr>
@@ -5582,7 +5567,7 @@
           <w:sz w:val="16"/>
           <w:szCs w:val="19"/>
         </w:rPr>
-        <w:t xml:space="preserve"> HitSound = { PackageName = GameplayPackageName; AssetName = </w:t>
+        <w:t xml:space="preserve"> HitSound = { PackageName = GameplayPackage; AssetName = </w:t>
       </w:r>
       <w:r>
         <w:rPr>
@@ -5639,7 +5624,7 @@
           <w:sz w:val="16"/>
           <w:szCs w:val="19"/>
         </w:rPr>
-        <w:t xml:space="preserve"> ExplosionSound = { PackageName = GameplayPackageName; AssetName = </w:t>
+        <w:t xml:space="preserve"> ExplosionSound = { PackageName = GameplayPackage; AssetName = </w:t>
       </w:r>
       <w:r>
         <w:rPr>
@@ -5696,7 +5681,7 @@
           <w:sz w:val="16"/>
           <w:szCs w:val="19"/>
         </w:rPr>
-        <w:t xml:space="preserve"> ShotSound = { PackageName = GameplayPackageName; AssetName = </w:t>
+        <w:t xml:space="preserve"> ShotSound = { PackageName = GameplayPackage; AssetName = </w:t>
       </w:r>
       <w:r>
         <w:rPr>
@@ -5753,7 +5738,7 @@
           <w:sz w:val="16"/>
           <w:szCs w:val="19"/>
         </w:rPr>
-        <w:t xml:space="preserve"> JumpSound = { PackageName = GameplayPackageName; AssetName = </w:t>
+        <w:t xml:space="preserve"> JumpSound = { PackageName = GameplayPackage; AssetName = </w:t>
       </w:r>
       <w:r>
         <w:rPr>
@@ -5810,7 +5795,7 @@
           <w:sz w:val="16"/>
           <w:szCs w:val="19"/>
         </w:rPr>
-        <w:t xml:space="preserve"> DeathSound = { PackageName = GameplayPackageName; AssetName = </w:t>
+        <w:t xml:space="preserve"> DeathSound = { PackageName = GameplayPackage; AssetName = </w:t>
       </w:r>
       <w:r>
         <w:rPr>
@@ -5867,7 +5852,7 @@
           <w:sz w:val="16"/>
           <w:szCs w:val="19"/>
         </w:rPr>
-        <w:t xml:space="preserve"> EnemyBulletImage = { PackageName = GameplayPackageName; AssetName = </w:t>
+        <w:t xml:space="preserve"> EnemyBulletImage = { PackageName = GameplayPackage; AssetName = </w:t>
       </w:r>
       <w:r>
         <w:rPr>
@@ -5924,7 +5909,7 @@
           <w:sz w:val="16"/>
           <w:szCs w:val="19"/>
         </w:rPr>
-        <w:t xml:space="preserve"> PlayerBulletImage = { PackageName = GameplayPackageName; AssetName = </w:t>
+        <w:t xml:space="preserve"> PlayerBulletImage = { PackageName = GameplayPackage; AssetName = </w:t>
       </w:r>
       <w:r>
         <w:rPr>
@@ -5981,7 +5966,7 @@
           <w:sz w:val="16"/>
           <w:szCs w:val="19"/>
         </w:rPr>
-        <w:t xml:space="preserve"> EnemyImage = { PackageName = GameplayPackageName; AssetName = </w:t>
+        <w:t xml:space="preserve"> EnemyImage = { PackageName = GameplayPackage; AssetName = </w:t>
       </w:r>
       <w:r>
         <w:rPr>
@@ -6038,7 +6023,7 @@
           <w:sz w:val="16"/>
           <w:szCs w:val="19"/>
         </w:rPr>
-        <w:t xml:space="preserve"> PlayerImage = { PackageName = GameplayPackageName; AssetName = </w:t>
+        <w:t xml:space="preserve"> PlayerImage = { PackageName = GameplayPackage; AssetName = </w:t>
       </w:r>
       <w:r>
         <w:rPr>
@@ -13699,7 +13684,7 @@
           <w:sz w:val="14"/>
           <w:highlight w:val="white"/>
         </w:rPr>
-        <w:t>.GuiPackageName world</w:t>
+        <w:t>.GuiPackage world</w:t>
       </w:r>
     </w:p>
     <w:p>
@@ -13774,7 +13759,7 @@
           <w:sz w:val="14"/>
           <w:highlight w:val="white"/>
         </w:rPr>
-        <w:t>.GuiPackageName world</w:t>
+        <w:t>.GuiPackage world</w:t>
       </w:r>
     </w:p>
     <w:p>
@@ -23579,8 +23564,8 @@
         <w:pStyle w:val="Heading2"/>
         <w:rPr/>
       </w:pPr>
-      <w:bookmarkStart w:id="26" w:name="_Toc479532273"/>
-      <w:bookmarkStart w:id="27" w:name="_Toc393392930"/>
+      <w:bookmarkStart w:id="26" w:name="_Toc393392930"/>
+      <w:bookmarkStart w:id="27" w:name="_Toc479532273"/>
       <w:r>
         <w:rPr/>
         <w:t>Bullets and the BulletDispatcher</w:t>
@@ -31312,7 +31297,7 @@
         <w:docPartGallery w:val="Page Numbers (Bottom of Page)"/>
         <w:docPartUnique w:val="true"/>
       </w:docPartObj>
-      <w:id w:val="483592997"/>
+      <w:id w:val="787845949"/>
     </w:sdtPr>
     <w:sdtContent>
       <w:p>
@@ -31335,7 +31320,7 @@
         </w:r>
         <w:r>
           <w:rPr/>
-          <w:t>40</w:t>
+          <w:t>39</w:t>
         </w:r>
         <w:r>
           <w:rPr/>
@@ -32603,6 +32588,74 @@
     <w:qFormat/>
     <w:rPr/>
   </w:style>
+  <w:style w:type="character" w:styleId="ListLabel60">
+    <w:name w:val="ListLabel 60"/>
+    <w:qFormat/>
+    <w:rPr>
+      <w:rFonts w:cs="Symbol"/>
+    </w:rPr>
+  </w:style>
+  <w:style w:type="character" w:styleId="ListLabel61">
+    <w:name w:val="ListLabel 61"/>
+    <w:qFormat/>
+    <w:rPr>
+      <w:rFonts w:cs="Courier New"/>
+    </w:rPr>
+  </w:style>
+  <w:style w:type="character" w:styleId="ListLabel62">
+    <w:name w:val="ListLabel 62"/>
+    <w:qFormat/>
+    <w:rPr>
+      <w:rFonts w:cs="Wingdings"/>
+    </w:rPr>
+  </w:style>
+  <w:style w:type="character" w:styleId="ListLabel63">
+    <w:name w:val="ListLabel 63"/>
+    <w:qFormat/>
+    <w:rPr>
+      <w:rFonts w:cs="Symbol"/>
+    </w:rPr>
+  </w:style>
+  <w:style w:type="character" w:styleId="ListLabel64">
+    <w:name w:val="ListLabel 64"/>
+    <w:qFormat/>
+    <w:rPr>
+      <w:rFonts w:cs="Courier New"/>
+    </w:rPr>
+  </w:style>
+  <w:style w:type="character" w:styleId="ListLabel65">
+    <w:name w:val="ListLabel 65"/>
+    <w:qFormat/>
+    <w:rPr>
+      <w:rFonts w:cs="Wingdings"/>
+    </w:rPr>
+  </w:style>
+  <w:style w:type="character" w:styleId="ListLabel66">
+    <w:name w:val="ListLabel 66"/>
+    <w:qFormat/>
+    <w:rPr>
+      <w:rFonts w:cs="Symbol"/>
+    </w:rPr>
+  </w:style>
+  <w:style w:type="character" w:styleId="ListLabel67">
+    <w:name w:val="ListLabel 67"/>
+    <w:qFormat/>
+    <w:rPr>
+      <w:rFonts w:cs="Courier New"/>
+    </w:rPr>
+  </w:style>
+  <w:style w:type="character" w:styleId="ListLabel68">
+    <w:name w:val="ListLabel 68"/>
+    <w:qFormat/>
+    <w:rPr>
+      <w:rFonts w:cs="Wingdings"/>
+    </w:rPr>
+  </w:style>
+  <w:style w:type="character" w:styleId="ListLabel69">
+    <w:name w:val="ListLabel 69"/>
+    <w:qFormat/>
+    <w:rPr/>
+  </w:style>
   <w:style w:type="paragraph" w:styleId="Heading">
     <w:name w:val="Heading"/>
     <w:basedOn w:val="Normal"/>

</xml_diff>

<commit_message>
Reverted to VS2017 - VS2019 is not yet ready for F# development.
</commit_message>
<xml_diff>
--- a/Nu/Nu.Documentation/Nu Game Engine.docx
+++ b/Nu/Nu.Documentation/Nu Game Engine.docx
@@ -1786,7 +1786,13 @@
         <w:rPr>
           <w:b/>
         </w:rPr>
-        <w:t>Visual Studio 2019</w:t>
+        <w:t>Visual Studio 201</w:t>
+      </w:r>
+      <w:r>
+        <w:rPr>
+          <w:b/>
+        </w:rPr>
+        <w:t>7</w:t>
       </w:r>
       <w:r>
         <w:rPr/>
@@ -23564,8 +23570,8 @@
         <w:pStyle w:val="Heading2"/>
         <w:rPr/>
       </w:pPr>
-      <w:bookmarkStart w:id="26" w:name="_Toc393392930"/>
-      <w:bookmarkStart w:id="27" w:name="_Toc479532273"/>
+      <w:bookmarkStart w:id="26" w:name="_Toc479532273"/>
+      <w:bookmarkStart w:id="27" w:name="_Toc393392930"/>
       <w:r>
         <w:rPr/>
         <w:t>Bullets and the BulletDispatcher</w:t>
@@ -31297,7 +31303,7 @@
         <w:docPartGallery w:val="Page Numbers (Bottom of Page)"/>
         <w:docPartUnique w:val="true"/>
       </w:docPartObj>
-      <w:id w:val="787845949"/>
+      <w:id w:val="1587525287"/>
     </w:sdtPr>
     <w:sdtContent>
       <w:p>
@@ -31320,7 +31326,7 @@
         </w:r>
         <w:r>
           <w:rPr/>
-          <w:t>39</w:t>
+          <w:t>1</w:t>
         </w:r>
         <w:r>
           <w:rPr/>
@@ -32656,6 +32662,74 @@
     <w:qFormat/>
     <w:rPr/>
   </w:style>
+  <w:style w:type="character" w:styleId="ListLabel70">
+    <w:name w:val="ListLabel 70"/>
+    <w:qFormat/>
+    <w:rPr>
+      <w:rFonts w:cs="Symbol"/>
+    </w:rPr>
+  </w:style>
+  <w:style w:type="character" w:styleId="ListLabel71">
+    <w:name w:val="ListLabel 71"/>
+    <w:qFormat/>
+    <w:rPr>
+      <w:rFonts w:cs="Courier New"/>
+    </w:rPr>
+  </w:style>
+  <w:style w:type="character" w:styleId="ListLabel72">
+    <w:name w:val="ListLabel 72"/>
+    <w:qFormat/>
+    <w:rPr>
+      <w:rFonts w:cs="Wingdings"/>
+    </w:rPr>
+  </w:style>
+  <w:style w:type="character" w:styleId="ListLabel73">
+    <w:name w:val="ListLabel 73"/>
+    <w:qFormat/>
+    <w:rPr>
+      <w:rFonts w:cs="Symbol"/>
+    </w:rPr>
+  </w:style>
+  <w:style w:type="character" w:styleId="ListLabel74">
+    <w:name w:val="ListLabel 74"/>
+    <w:qFormat/>
+    <w:rPr>
+      <w:rFonts w:cs="Courier New"/>
+    </w:rPr>
+  </w:style>
+  <w:style w:type="character" w:styleId="ListLabel75">
+    <w:name w:val="ListLabel 75"/>
+    <w:qFormat/>
+    <w:rPr>
+      <w:rFonts w:cs="Wingdings"/>
+    </w:rPr>
+  </w:style>
+  <w:style w:type="character" w:styleId="ListLabel76">
+    <w:name w:val="ListLabel 76"/>
+    <w:qFormat/>
+    <w:rPr>
+      <w:rFonts w:cs="Symbol"/>
+    </w:rPr>
+  </w:style>
+  <w:style w:type="character" w:styleId="ListLabel77">
+    <w:name w:val="ListLabel 77"/>
+    <w:qFormat/>
+    <w:rPr>
+      <w:rFonts w:cs="Courier New"/>
+    </w:rPr>
+  </w:style>
+  <w:style w:type="character" w:styleId="ListLabel78">
+    <w:name w:val="ListLabel 78"/>
+    <w:qFormat/>
+    <w:rPr>
+      <w:rFonts w:cs="Wingdings"/>
+    </w:rPr>
+  </w:style>
+  <w:style w:type="character" w:styleId="ListLabel79">
+    <w:name w:val="ListLabel 79"/>
+    <w:qFormat/>
+    <w:rPr/>
+  </w:style>
   <w:style w:type="paragraph" w:styleId="Heading">
     <w:name w:val="Heading"/>
     <w:basedOn w:val="Normal"/>

</xml_diff>

<commit_message>
Remove !> operator. Added overloaded Simulant ctors.
</commit_message>
<xml_diff>
--- a/Nu/Nu.Documentation/Nu Game Engine.docx
+++ b/Nu/Nu.Documentation/Nu Game Engine.docx
@@ -1786,13 +1786,7 @@
         <w:rPr>
           <w:b/>
         </w:rPr>
-        <w:t>Visual Studio 201</w:t>
-      </w:r>
-      <w:r>
-        <w:rPr>
-          <w:b/>
-        </w:rPr>
-        <w:t>7</w:t>
+        <w:t>Visual Studio 2017</w:t>
       </w:r>
       <w:r>
         <w:rPr/>
@@ -7501,12 +7495,7 @@
       <w:pPr>
         <w:pStyle w:val="Normal"/>
         <w:spacing w:lineRule="auto" w:line="240" w:before="0" w:after="0"/>
-        <w:rPr>
-          <w:rFonts w:ascii="Consolas" w:hAnsi="Consolas" w:cs="Consolas"/>
-          <w:color w:val="000000"/>
-          <w:sz w:val="16"/>
-          <w:szCs w:val="19"/>
-        </w:rPr>
+        <w:rPr/>
       </w:pPr>
       <w:r>
         <w:rPr>
@@ -7533,7 +7522,28 @@
           <w:sz w:val="16"/>
           <w:szCs w:val="19"/>
         </w:rPr>
-        <w:t xml:space="preserve"> Splash = !&gt; </w:t>
+        <w:t xml:space="preserve"> Splash = </w:t>
+      </w:r>
+      <w:r>
+        <w:rPr>
+          <w:rFonts w:eastAsia="Calibri" w:cs="Consolas" w:ascii="Consolas" w:hAnsi="Consolas"/>
+          <w:color w:val="2B91AF"/>
+          <w:kern w:val="0"/>
+          <w:sz w:val="16"/>
+          <w:szCs w:val="22"/>
+          <w:highlight w:val="white"/>
+          <w:lang w:val="en-US" w:eastAsia="en-US" w:bidi="ar-SA"/>
+        </w:rPr>
+        <w:t>Screen</w:t>
+      </w:r>
+      <w:r>
+        <w:rPr>
+          <w:rFonts w:cs="Consolas" w:ascii="Consolas" w:hAnsi="Consolas"/>
+          <w:color w:val="000000"/>
+          <w:sz w:val="16"/>
+          <w:szCs w:val="19"/>
+        </w:rPr>
+        <w:t xml:space="preserve"> </w:t>
       </w:r>
       <w:r>
         <w:rPr>
@@ -7599,12 +7609,7 @@
       <w:pPr>
         <w:pStyle w:val="Normal"/>
         <w:spacing w:lineRule="auto" w:line="240" w:before="0" w:after="0"/>
-        <w:rPr>
-          <w:rFonts w:ascii="Consolas" w:hAnsi="Consolas" w:cs="Consolas"/>
-          <w:color w:val="000000"/>
-          <w:sz w:val="16"/>
-          <w:szCs w:val="19"/>
-        </w:rPr>
+        <w:rPr/>
       </w:pPr>
       <w:r>
         <w:rPr>
@@ -7631,7 +7636,28 @@
           <w:sz w:val="16"/>
           <w:szCs w:val="19"/>
         </w:rPr>
-        <w:t xml:space="preserve"> Title = !&gt; </w:t>
+        <w:t xml:space="preserve"> Title = </w:t>
+      </w:r>
+      <w:r>
+        <w:rPr>
+          <w:rFonts w:eastAsia="Calibri" w:cs="Consolas" w:ascii="Consolas" w:hAnsi="Consolas"/>
+          <w:color w:val="2B91AF"/>
+          <w:kern w:val="0"/>
+          <w:sz w:val="16"/>
+          <w:szCs w:val="22"/>
+          <w:highlight w:val="white"/>
+          <w:lang w:val="en-US" w:eastAsia="en-US" w:bidi="ar-SA"/>
+        </w:rPr>
+        <w:t>Screen</w:t>
+      </w:r>
+      <w:r>
+        <w:rPr>
+          <w:rFonts w:cs="Consolas" w:ascii="Consolas" w:hAnsi="Consolas"/>
+          <w:color w:val="000000"/>
+          <w:sz w:val="16"/>
+          <w:szCs w:val="19"/>
+        </w:rPr>
+        <w:t xml:space="preserve"> </w:t>
       </w:r>
       <w:r>
         <w:rPr>
@@ -8117,7 +8143,28 @@
           <w:sz w:val="16"/>
           <w:szCs w:val="19"/>
         </w:rPr>
-        <w:t xml:space="preserve"> Credits = !&gt; </w:t>
+        <w:t xml:space="preserve"> Credits = </w:t>
+      </w:r>
+      <w:r>
+        <w:rPr>
+          <w:rFonts w:eastAsia="Calibri" w:cs="Consolas" w:ascii="Consolas" w:hAnsi="Consolas"/>
+          <w:color w:val="2B91AF"/>
+          <w:kern w:val="0"/>
+          <w:sz w:val="16"/>
+          <w:szCs w:val="22"/>
+          <w:highlight w:val="white"/>
+          <w:lang w:val="en-US" w:eastAsia="en-US" w:bidi="ar-SA"/>
+        </w:rPr>
+        <w:t>Screen</w:t>
+      </w:r>
+      <w:r>
+        <w:rPr>
+          <w:rFonts w:cs="Consolas" w:ascii="Consolas" w:hAnsi="Consolas"/>
+          <w:color w:val="000000"/>
+          <w:sz w:val="16"/>
+          <w:szCs w:val="19"/>
+        </w:rPr>
+        <w:t xml:space="preserve"> </w:t>
       </w:r>
       <w:r>
         <w:rPr>
@@ -8264,12 +8311,7 @@
       <w:pPr>
         <w:pStyle w:val="Normal"/>
         <w:spacing w:lineRule="auto" w:line="240" w:before="0" w:after="0"/>
-        <w:rPr>
-          <w:rFonts w:ascii="Consolas" w:hAnsi="Consolas" w:cs="Consolas"/>
-          <w:color w:val="000000"/>
-          <w:sz w:val="16"/>
-          <w:szCs w:val="19"/>
-        </w:rPr>
+        <w:rPr/>
       </w:pPr>
       <w:r>
         <w:rPr>
@@ -8296,7 +8338,28 @@
           <w:sz w:val="16"/>
           <w:szCs w:val="19"/>
         </w:rPr>
-        <w:t xml:space="preserve"> Gameplay = !&gt; </w:t>
+        <w:t xml:space="preserve"> Gameplay = </w:t>
+      </w:r>
+      <w:r>
+        <w:rPr>
+          <w:rFonts w:eastAsia="Calibri" w:cs="Consolas" w:ascii="Consolas" w:hAnsi="Consolas"/>
+          <w:color w:val="2B91AF"/>
+          <w:kern w:val="0"/>
+          <w:sz w:val="16"/>
+          <w:szCs w:val="22"/>
+          <w:highlight w:val="white"/>
+          <w:lang w:val="en-US" w:eastAsia="en-US" w:bidi="ar-SA"/>
+        </w:rPr>
+        <w:t>Screen</w:t>
+      </w:r>
+      <w:r>
+        <w:rPr>
+          <w:rFonts w:cs="Consolas" w:ascii="Consolas" w:hAnsi="Consolas"/>
+          <w:color w:val="000000"/>
+          <w:sz w:val="16"/>
+          <w:szCs w:val="19"/>
+        </w:rPr>
+        <w:t xml:space="preserve"> </w:t>
       </w:r>
       <w:r>
         <w:rPr>
@@ -8493,6 +8556,15 @@
           <w:szCs w:val="19"/>
         </w:rPr>
         <w:t>"Player"</w:t>
+      </w:r>
+    </w:p>
+    <w:p>
+      <w:pPr>
+        <w:pStyle w:val="Normal"/>
+        <w:rPr/>
+      </w:pPr>
+      <w:r>
+        <w:rPr/>
       </w:r>
     </w:p>
     <w:p>
@@ -23570,8 +23642,8 @@
         <w:pStyle w:val="Heading2"/>
         <w:rPr/>
       </w:pPr>
-      <w:bookmarkStart w:id="26" w:name="_Toc479532273"/>
-      <w:bookmarkStart w:id="27" w:name="_Toc393392930"/>
+      <w:bookmarkStart w:id="26" w:name="_Toc393392930"/>
+      <w:bookmarkStart w:id="27" w:name="_Toc479532273"/>
       <w:r>
         <w:rPr/>
         <w:t>Bullets and the BulletDispatcher</w:t>
@@ -31303,7 +31375,7 @@
         <w:docPartGallery w:val="Page Numbers (Bottom of Page)"/>
         <w:docPartUnique w:val="true"/>
       </w:docPartObj>
-      <w:id w:val="1587525287"/>
+      <w:id w:val="1710245226"/>
     </w:sdtPr>
     <w:sdtContent>
       <w:p>
@@ -31326,7 +31398,7 @@
         </w:r>
         <w:r>
           <w:rPr/>
-          <w:t>1</w:t>
+          <w:t>28</w:t>
         </w:r>
         <w:r>
           <w:rPr/>
@@ -32730,6 +32802,74 @@
     <w:qFormat/>
     <w:rPr/>
   </w:style>
+  <w:style w:type="character" w:styleId="ListLabel80">
+    <w:name w:val="ListLabel 80"/>
+    <w:qFormat/>
+    <w:rPr>
+      <w:rFonts w:cs="Symbol"/>
+    </w:rPr>
+  </w:style>
+  <w:style w:type="character" w:styleId="ListLabel81">
+    <w:name w:val="ListLabel 81"/>
+    <w:qFormat/>
+    <w:rPr>
+      <w:rFonts w:cs="Courier New"/>
+    </w:rPr>
+  </w:style>
+  <w:style w:type="character" w:styleId="ListLabel82">
+    <w:name w:val="ListLabel 82"/>
+    <w:qFormat/>
+    <w:rPr>
+      <w:rFonts w:cs="Wingdings"/>
+    </w:rPr>
+  </w:style>
+  <w:style w:type="character" w:styleId="ListLabel83">
+    <w:name w:val="ListLabel 83"/>
+    <w:qFormat/>
+    <w:rPr>
+      <w:rFonts w:cs="Symbol"/>
+    </w:rPr>
+  </w:style>
+  <w:style w:type="character" w:styleId="ListLabel84">
+    <w:name w:val="ListLabel 84"/>
+    <w:qFormat/>
+    <w:rPr>
+      <w:rFonts w:cs="Courier New"/>
+    </w:rPr>
+  </w:style>
+  <w:style w:type="character" w:styleId="ListLabel85">
+    <w:name w:val="ListLabel 85"/>
+    <w:qFormat/>
+    <w:rPr>
+      <w:rFonts w:cs="Wingdings"/>
+    </w:rPr>
+  </w:style>
+  <w:style w:type="character" w:styleId="ListLabel86">
+    <w:name w:val="ListLabel 86"/>
+    <w:qFormat/>
+    <w:rPr>
+      <w:rFonts w:cs="Symbol"/>
+    </w:rPr>
+  </w:style>
+  <w:style w:type="character" w:styleId="ListLabel87">
+    <w:name w:val="ListLabel 87"/>
+    <w:qFormat/>
+    <w:rPr>
+      <w:rFonts w:cs="Courier New"/>
+    </w:rPr>
+  </w:style>
+  <w:style w:type="character" w:styleId="ListLabel88">
+    <w:name w:val="ListLabel 88"/>
+    <w:qFormat/>
+    <w:rPr>
+      <w:rFonts w:cs="Wingdings"/>
+    </w:rPr>
+  </w:style>
+  <w:style w:type="character" w:styleId="ListLabel89">
+    <w:name w:val="ListLabel 89"/>
+    <w:qFormat/>
+    <w:rPr/>
+  </w:style>
   <w:style w:type="paragraph" w:styleId="Heading">
     <w:name w:val="Heading"/>
     <w:basedOn w:val="Normal"/>

</xml_diff>

<commit_message>
Using preferred --> operator.
</commit_message>
<xml_diff>
--- a/Nu/Nu.Documentation/Nu Game Engine.docx
+++ b/Nu/Nu.Documentation/Nu Game Engine.docx
@@ -12050,7 +12050,7 @@
           <w:sz w:val="14"/>
           <w:highlight w:val="white"/>
         </w:rPr>
-        <w:t>// World.monitor functions as well as the event address operators '-&gt;-' and its ilk</w:t>
+        <w:t>// World.monitor functions as well as the event address operators '--&gt;' and its ilk</w:t>
       </w:r>
     </w:p>
     <w:p>
@@ -12155,7 +12155,7 @@
           <w:sz w:val="14"/>
           <w:highlight w:val="white"/>
         </w:rPr>
-        <w:t xml:space="preserve">.Select -&gt;- </w:t>
+        <w:t xml:space="preserve">.Select --&gt; </w:t>
       </w:r>
       <w:r>
         <w:rPr>
@@ -12346,7 +12346,7 @@
           <w:sz w:val="14"/>
           <w:highlight w:val="white"/>
         </w:rPr>
-        <w:t xml:space="preserve">.Click -&gt;- </w:t>
+        <w:t xml:space="preserve">.Click --&gt; </w:t>
       </w:r>
       <w:r>
         <w:rPr>
@@ -12573,7 +12573,7 @@
           <w:sz w:val="14"/>
           <w:highlight w:val="white"/>
         </w:rPr>
-        <w:t xml:space="preserve">.Click -&gt;- </w:t>
+        <w:t xml:space="preserve">.Click --&gt; </w:t>
       </w:r>
       <w:r>
         <w:rPr>
@@ -12764,7 +12764,7 @@
           <w:sz w:val="14"/>
           <w:highlight w:val="white"/>
         </w:rPr>
-        <w:t xml:space="preserve">.Click -&gt;- </w:t>
+        <w:t xml:space="preserve">.Click --&gt; </w:t>
       </w:r>
       <w:r>
         <w:rPr>
@@ -13129,7 +13129,7 @@
           <w:sz w:val="14"/>
           <w:highlight w:val="white"/>
         </w:rPr>
-        <w:t xml:space="preserve">.Click -&gt;- </w:t>
+        <w:t xml:space="preserve">.Click --&gt; </w:t>
       </w:r>
       <w:r>
         <w:rPr>
@@ -13512,7 +13512,7 @@
           <w:sz w:val="14"/>
           <w:highlight w:val="white"/>
         </w:rPr>
-        <w:t xml:space="preserve">.Click -&gt;- </w:t>
+        <w:t xml:space="preserve">.Click --&gt; </w:t>
       </w:r>
       <w:r>
         <w:rPr>
@@ -19204,17 +19204,7 @@
           <w:szCs w:val="19"/>
           <w:highlight w:val="white"/>
         </w:rPr>
-        <w:t xml:space="preserve"> </w:t>
-      </w:r>
-      <w:r>
-        <w:rPr>
-          <w:rFonts w:cs="Consolas" w:ascii="Consolas" w:hAnsi="Consolas"/>
-          <w:color w:val="000000"/>
-          <w:sz w:val="16"/>
-          <w:szCs w:val="19"/>
-          <w:highlight w:val="white"/>
-        </w:rPr>
-        <w:t>Entity.</w:t>
+        <w:t xml:space="preserve"> Entity.</w:t>
       </w:r>
       <w:r>
         <w:rPr>
@@ -21427,43 +21417,7 @@
           <w:sz w:val="12"/>
           <w:highlight w:val="white"/>
         </w:rPr>
-        <w:t>[</w:t>
-      </w:r>
-      <w:r>
-        <w:rPr>
-          <w:rFonts w:cs="Consolas" w:ascii="Consolas" w:hAnsi="Consolas"/>
-          <w:color w:val="000000"/>
-          <w:sz w:val="12"/>
-          <w:highlight w:val="white"/>
-        </w:rPr>
-        <w:t>v</w:t>
-      </w:r>
-      <w:r>
-        <w:rPr>
-          <w:rFonts w:cs="Consolas" w:ascii="Consolas" w:hAnsi="Consolas"/>
-          <w:color w:val="000000"/>
-          <w:sz w:val="12"/>
-          <w:highlight w:val="white"/>
-        </w:rPr>
-        <w:t xml:space="preserve">ariable </w:t>
-      </w:r>
-      <w:r>
-        <w:rPr>
-          <w:rFonts w:cs="Consolas" w:ascii="Consolas" w:hAnsi="Consolas"/>
-          <w:color w:val="000000"/>
-          <w:sz w:val="12"/>
-          <w:highlight w:val="white"/>
-        </w:rPr>
-        <w:t>Entity.</w:t>
-      </w:r>
-      <w:r>
-        <w:rPr>
-          <w:rFonts w:cs="Consolas" w:ascii="Consolas" w:hAnsi="Consolas"/>
-          <w:color w:val="000000"/>
-          <w:sz w:val="12"/>
-          <w:highlight w:val="white"/>
-        </w:rPr>
-        <w:t xml:space="preserve">MinorId ^ </w:t>
+        <w:t xml:space="preserve">[variable Entity.MinorId ^ </w:t>
       </w:r>
       <w:r>
         <w:rPr>
@@ -21542,8 +21496,15 @@
           <w:sz w:val="12"/>
           <w:highlight w:val="white"/>
         </w:rPr>
-        <w:t>define Entity.</w:t>
-      </w:r>
+        <w:t>define Entity.BodyType Dynamic</w:t>
+      </w:r>
+    </w:p>
+    <w:p>
+      <w:pPr>
+        <w:pStyle w:val="Normal"/>
+        <w:spacing w:lineRule="auto" w:line="240" w:before="0" w:after="0"/>
+        <w:rPr/>
+      </w:pPr>
       <w:r>
         <w:rPr>
           <w:rFonts w:cs="Consolas" w:ascii="Consolas" w:hAnsi="Consolas"/>
@@ -21551,15 +21512,8 @@
           <w:sz w:val="12"/>
           <w:highlight w:val="white"/>
         </w:rPr>
-        <w:t>BodyType Dynamic</w:t>
-      </w:r>
-    </w:p>
-    <w:p>
-      <w:pPr>
-        <w:pStyle w:val="Normal"/>
-        <w:spacing w:lineRule="auto" w:line="240" w:before="0" w:after="0"/>
-        <w:rPr/>
-      </w:pPr>
+        <w:t xml:space="preserve">             </w:t>
+      </w:r>
       <w:r>
         <w:rPr>
           <w:rFonts w:cs="Consolas" w:ascii="Consolas" w:hAnsi="Consolas"/>
@@ -21567,25 +21521,7 @@
           <w:sz w:val="12"/>
           <w:highlight w:val="white"/>
         </w:rPr>
-        <w:t xml:space="preserve">             </w:t>
-      </w:r>
-      <w:r>
-        <w:rPr>
-          <w:rFonts w:cs="Consolas" w:ascii="Consolas" w:hAnsi="Consolas"/>
-          <w:color w:val="000000"/>
-          <w:sz w:val="12"/>
-          <w:highlight w:val="white"/>
-        </w:rPr>
-        <w:t>define Entity.</w:t>
-      </w:r>
-      <w:r>
-        <w:rPr>
-          <w:rFonts w:cs="Consolas" w:ascii="Consolas" w:hAnsi="Consolas"/>
-          <w:color w:val="000000"/>
-          <w:sz w:val="12"/>
-          <w:highlight w:val="white"/>
-        </w:rPr>
-        <w:t xml:space="preserve">Awake </w:t>
+        <w:t xml:space="preserve">define Entity.Awake </w:t>
       </w:r>
       <w:r>
         <w:rPr>
@@ -21619,16 +21555,7 @@
           <w:sz w:val="12"/>
           <w:highlight w:val="white"/>
         </w:rPr>
-        <w:t>define Entity.</w:t>
-      </w:r>
-      <w:r>
-        <w:rPr>
-          <w:rFonts w:cs="Consolas" w:ascii="Consolas" w:hAnsi="Consolas"/>
-          <w:color w:val="000000"/>
-          <w:sz w:val="12"/>
-          <w:highlight w:val="white"/>
-        </w:rPr>
-        <w:t xml:space="preserve">Density </w:t>
+        <w:t xml:space="preserve">define Entity.Density </w:t>
       </w:r>
       <w:r>
         <w:rPr>
@@ -21689,8 +21616,15 @@
           <w:sz w:val="12"/>
           <w:highlight w:val="white"/>
         </w:rPr>
-        <w:t>define Entity.</w:t>
-      </w:r>
+        <w:t>define Entity.Friction 0.0f</w:t>
+      </w:r>
+    </w:p>
+    <w:p>
+      <w:pPr>
+        <w:pStyle w:val="Normal"/>
+        <w:spacing w:lineRule="auto" w:line="240" w:before="0" w:after="0"/>
+        <w:rPr/>
+      </w:pPr>
       <w:r>
         <w:rPr>
           <w:rFonts w:cs="Consolas" w:ascii="Consolas" w:hAnsi="Consolas"/>
@@ -21698,15 +21632,8 @@
           <w:sz w:val="12"/>
           <w:highlight w:val="white"/>
         </w:rPr>
-        <w:t>Friction 0.0f</w:t>
-      </w:r>
-    </w:p>
-    <w:p>
-      <w:pPr>
-        <w:pStyle w:val="Normal"/>
-        <w:spacing w:lineRule="auto" w:line="240" w:before="0" w:after="0"/>
-        <w:rPr/>
-      </w:pPr>
+        <w:t xml:space="preserve">             </w:t>
+      </w:r>
       <w:r>
         <w:rPr>
           <w:rFonts w:cs="Consolas" w:ascii="Consolas" w:hAnsi="Consolas"/>
@@ -21714,6 +21641,22 @@
           <w:sz w:val="12"/>
           <w:highlight w:val="white"/>
         </w:rPr>
+        <w:t>define Entity.Restitution 0.0f</w:t>
+      </w:r>
+    </w:p>
+    <w:p>
+      <w:pPr>
+        <w:pStyle w:val="Normal"/>
+        <w:spacing w:lineRule="auto" w:line="240" w:before="0" w:after="0"/>
+        <w:rPr/>
+      </w:pPr>
+      <w:r>
+        <w:rPr>
+          <w:rFonts w:cs="Consolas" w:ascii="Consolas" w:hAnsi="Consolas"/>
+          <w:color w:val="000000"/>
+          <w:sz w:val="12"/>
+          <w:highlight w:val="white"/>
+        </w:rPr>
         <w:t xml:space="preserve">             </w:t>
       </w:r>
       <w:r>
@@ -21723,50 +21666,7 @@
           <w:sz w:val="12"/>
           <w:highlight w:val="white"/>
         </w:rPr>
-        <w:t>define Entity.</w:t>
-      </w:r>
-      <w:r>
-        <w:rPr>
-          <w:rFonts w:cs="Consolas" w:ascii="Consolas" w:hAnsi="Consolas"/>
-          <w:color w:val="000000"/>
-          <w:sz w:val="12"/>
-          <w:highlight w:val="white"/>
-        </w:rPr>
-        <w:t>Restitution 0.0f</w:t>
-      </w:r>
-    </w:p>
-    <w:p>
-      <w:pPr>
-        <w:pStyle w:val="Normal"/>
-        <w:spacing w:lineRule="auto" w:line="240" w:before="0" w:after="0"/>
-        <w:rPr/>
-      </w:pPr>
-      <w:r>
-        <w:rPr>
-          <w:rFonts w:cs="Consolas" w:ascii="Consolas" w:hAnsi="Consolas"/>
-          <w:color w:val="000000"/>
-          <w:sz w:val="12"/>
-          <w:highlight w:val="white"/>
-        </w:rPr>
-        <w:t xml:space="preserve">             </w:t>
-      </w:r>
-      <w:r>
-        <w:rPr>
-          <w:rFonts w:cs="Consolas" w:ascii="Consolas" w:hAnsi="Consolas"/>
-          <w:color w:val="000000"/>
-          <w:sz w:val="12"/>
-          <w:highlight w:val="white"/>
-        </w:rPr>
-        <w:t>define Entity.</w:t>
-      </w:r>
-      <w:r>
-        <w:rPr>
-          <w:rFonts w:cs="Consolas" w:ascii="Consolas" w:hAnsi="Consolas"/>
-          <w:color w:val="000000"/>
-          <w:sz w:val="12"/>
-          <w:highlight w:val="white"/>
-        </w:rPr>
-        <w:t xml:space="preserve">FixedRotation </w:t>
+        <w:t xml:space="preserve">define Entity.FixedRotation </w:t>
       </w:r>
       <w:r>
         <w:rPr>
@@ -21800,8 +21700,15 @@
           <w:sz w:val="12"/>
           <w:highlight w:val="white"/>
         </w:rPr>
-        <w:t>define Entity.</w:t>
-      </w:r>
+        <w:t>define Entity.AngularVelocity 0.0f</w:t>
+      </w:r>
+    </w:p>
+    <w:p>
+      <w:pPr>
+        <w:pStyle w:val="Normal"/>
+        <w:spacing w:lineRule="auto" w:line="240" w:before="0" w:after="0"/>
+        <w:rPr/>
+      </w:pPr>
       <w:r>
         <w:rPr>
           <w:rFonts w:cs="Consolas" w:ascii="Consolas" w:hAnsi="Consolas"/>
@@ -21809,15 +21716,8 @@
           <w:sz w:val="12"/>
           <w:highlight w:val="white"/>
         </w:rPr>
-        <w:t>AngularVelocity 0.0f</w:t>
-      </w:r>
-    </w:p>
-    <w:p>
-      <w:pPr>
-        <w:pStyle w:val="Normal"/>
-        <w:spacing w:lineRule="auto" w:line="240" w:before="0" w:after="0"/>
-        <w:rPr/>
-      </w:pPr>
+        <w:t xml:space="preserve">             </w:t>
+      </w:r>
       <w:r>
         <w:rPr>
           <w:rFonts w:cs="Consolas" w:ascii="Consolas" w:hAnsi="Consolas"/>
@@ -21825,6 +21725,22 @@
           <w:sz w:val="12"/>
           <w:highlight w:val="white"/>
         </w:rPr>
+        <w:t>define Entity.AngularDamping 1.0f</w:t>
+      </w:r>
+    </w:p>
+    <w:p>
+      <w:pPr>
+        <w:pStyle w:val="Normal"/>
+        <w:spacing w:lineRule="auto" w:line="240" w:before="0" w:after="0"/>
+        <w:rPr/>
+      </w:pPr>
+      <w:r>
+        <w:rPr>
+          <w:rFonts w:cs="Consolas" w:ascii="Consolas" w:hAnsi="Consolas"/>
+          <w:color w:val="000000"/>
+          <w:sz w:val="12"/>
+          <w:highlight w:val="white"/>
+        </w:rPr>
         <w:t xml:space="preserve">             </w:t>
       </w:r>
       <w:r>
@@ -21834,50 +21750,7 @@
           <w:sz w:val="12"/>
           <w:highlight w:val="white"/>
         </w:rPr>
-        <w:t>define Entity.</w:t>
-      </w:r>
-      <w:r>
-        <w:rPr>
-          <w:rFonts w:cs="Consolas" w:ascii="Consolas" w:hAnsi="Consolas"/>
-          <w:color w:val="000000"/>
-          <w:sz w:val="12"/>
-          <w:highlight w:val="white"/>
-        </w:rPr>
-        <w:t>AngularDamping 1.0f</w:t>
-      </w:r>
-    </w:p>
-    <w:p>
-      <w:pPr>
-        <w:pStyle w:val="Normal"/>
-        <w:spacing w:lineRule="auto" w:line="240" w:before="0" w:after="0"/>
-        <w:rPr/>
-      </w:pPr>
-      <w:r>
-        <w:rPr>
-          <w:rFonts w:cs="Consolas" w:ascii="Consolas" w:hAnsi="Consolas"/>
-          <w:color w:val="000000"/>
-          <w:sz w:val="12"/>
-          <w:highlight w:val="white"/>
-        </w:rPr>
-        <w:t xml:space="preserve">             </w:t>
-      </w:r>
-      <w:r>
-        <w:rPr>
-          <w:rFonts w:cs="Consolas" w:ascii="Consolas" w:hAnsi="Consolas"/>
-          <w:color w:val="000000"/>
-          <w:sz w:val="12"/>
-          <w:highlight w:val="white"/>
-        </w:rPr>
-        <w:t>define Entity.</w:t>
-      </w:r>
-      <w:r>
-        <w:rPr>
-          <w:rFonts w:cs="Consolas" w:ascii="Consolas" w:hAnsi="Consolas"/>
-          <w:color w:val="000000"/>
-          <w:sz w:val="12"/>
-          <w:highlight w:val="white"/>
-        </w:rPr>
-        <w:t xml:space="preserve">LinearVelocity </w:t>
+        <w:t xml:space="preserve">define Entity.LinearVelocity </w:t>
       </w:r>
       <w:r>
         <w:rPr>
@@ -21920,8 +21793,15 @@
           <w:sz w:val="12"/>
           <w:highlight w:val="white"/>
         </w:rPr>
-        <w:t>define Entity.</w:t>
-      </w:r>
+        <w:t>define Entity.LinearDamping 1.0f</w:t>
+      </w:r>
+    </w:p>
+    <w:p>
+      <w:pPr>
+        <w:pStyle w:val="Normal"/>
+        <w:spacing w:lineRule="auto" w:line="240" w:before="0" w:after="0"/>
+        <w:rPr/>
+      </w:pPr>
       <w:r>
         <w:rPr>
           <w:rFonts w:cs="Consolas" w:ascii="Consolas" w:hAnsi="Consolas"/>
@@ -21929,15 +21809,8 @@
           <w:sz w:val="12"/>
           <w:highlight w:val="white"/>
         </w:rPr>
-        <w:t>LinearDamping 1.0f</w:t>
-      </w:r>
-    </w:p>
-    <w:p>
-      <w:pPr>
-        <w:pStyle w:val="Normal"/>
-        <w:spacing w:lineRule="auto" w:line="240" w:before="0" w:after="0"/>
-        <w:rPr/>
-      </w:pPr>
+        <w:t xml:space="preserve">             </w:t>
+      </w:r>
       <w:r>
         <w:rPr>
           <w:rFonts w:cs="Consolas" w:ascii="Consolas" w:hAnsi="Consolas"/>
@@ -21945,6 +21818,22 @@
           <w:sz w:val="12"/>
           <w:highlight w:val="white"/>
         </w:rPr>
+        <w:t>define Entity.GravityScale 1.0f</w:t>
+      </w:r>
+    </w:p>
+    <w:p>
+      <w:pPr>
+        <w:pStyle w:val="Normal"/>
+        <w:spacing w:lineRule="auto" w:line="240" w:before="0" w:after="0"/>
+        <w:rPr/>
+      </w:pPr>
+      <w:r>
+        <w:rPr>
+          <w:rFonts w:cs="Consolas" w:ascii="Consolas" w:hAnsi="Consolas"/>
+          <w:color w:val="000000"/>
+          <w:sz w:val="12"/>
+          <w:highlight w:val="white"/>
+        </w:rPr>
         <w:t xml:space="preserve">             </w:t>
       </w:r>
       <w:r>
@@ -21954,50 +21843,7 @@
           <w:sz w:val="12"/>
           <w:highlight w:val="white"/>
         </w:rPr>
-        <w:t>define Entity.</w:t>
-      </w:r>
-      <w:r>
-        <w:rPr>
-          <w:rFonts w:cs="Consolas" w:ascii="Consolas" w:hAnsi="Consolas"/>
-          <w:color w:val="000000"/>
-          <w:sz w:val="12"/>
-          <w:highlight w:val="white"/>
-        </w:rPr>
-        <w:t>GravityScale 1.0f</w:t>
-      </w:r>
-    </w:p>
-    <w:p>
-      <w:pPr>
-        <w:pStyle w:val="Normal"/>
-        <w:spacing w:lineRule="auto" w:line="240" w:before="0" w:after="0"/>
-        <w:rPr/>
-      </w:pPr>
-      <w:r>
-        <w:rPr>
-          <w:rFonts w:cs="Consolas" w:ascii="Consolas" w:hAnsi="Consolas"/>
-          <w:color w:val="000000"/>
-          <w:sz w:val="12"/>
-          <w:highlight w:val="white"/>
-        </w:rPr>
-        <w:t xml:space="preserve">             </w:t>
-      </w:r>
-      <w:r>
-        <w:rPr>
-          <w:rFonts w:cs="Consolas" w:ascii="Consolas" w:hAnsi="Consolas"/>
-          <w:color w:val="000000"/>
-          <w:sz w:val="12"/>
-          <w:highlight w:val="white"/>
-        </w:rPr>
-        <w:t>define Entity.</w:t>
-      </w:r>
-      <w:r>
-        <w:rPr>
-          <w:rFonts w:cs="Consolas" w:ascii="Consolas" w:hAnsi="Consolas"/>
-          <w:color w:val="000000"/>
-          <w:sz w:val="12"/>
-          <w:highlight w:val="white"/>
-        </w:rPr>
-        <w:t xml:space="preserve">CollisionCategories </w:t>
+        <w:t xml:space="preserve">define Entity.CollisionCategories </w:t>
       </w:r>
       <w:r>
         <w:rPr>
@@ -22031,16 +21877,7 @@
           <w:sz w:val="12"/>
           <w:highlight w:val="white"/>
         </w:rPr>
-        <w:t>define Entity.</w:t>
-      </w:r>
-      <w:r>
-        <w:rPr>
-          <w:rFonts w:cs="Consolas" w:ascii="Consolas" w:hAnsi="Consolas"/>
-          <w:color w:val="000000"/>
-          <w:sz w:val="12"/>
-          <w:highlight w:val="white"/>
-        </w:rPr>
-        <w:t xml:space="preserve">CollisionMask </w:t>
+        <w:t xml:space="preserve">define Entity.CollisionMask </w:t>
       </w:r>
       <w:r>
         <w:rPr>
@@ -22074,16 +21911,7 @@
           <w:sz w:val="12"/>
           <w:highlight w:val="white"/>
         </w:rPr>
-        <w:t>define Entity.</w:t>
-      </w:r>
-      <w:r>
-        <w:rPr>
-          <w:rFonts w:cs="Consolas" w:ascii="Consolas" w:hAnsi="Consolas"/>
-          <w:color w:val="000000"/>
-          <w:sz w:val="12"/>
-          <w:highlight w:val="white"/>
-        </w:rPr>
-        <w:t xml:space="preserve">CollisionExpr </w:t>
+        <w:t xml:space="preserve">define Entity.CollisionExpr </w:t>
       </w:r>
       <w:r>
         <w:rPr>
@@ -22117,16 +21945,7 @@
           <w:sz w:val="12"/>
           <w:highlight w:val="white"/>
         </w:rPr>
-        <w:t>define Entity.</w:t>
-      </w:r>
-      <w:r>
-        <w:rPr>
-          <w:rFonts w:cs="Consolas" w:ascii="Consolas" w:hAnsi="Consolas"/>
-          <w:color w:val="000000"/>
-          <w:sz w:val="12"/>
-          <w:highlight w:val="white"/>
-        </w:rPr>
-        <w:t xml:space="preserve">IsBullet </w:t>
+        <w:t xml:space="preserve">define Entity.IsBullet </w:t>
       </w:r>
       <w:r>
         <w:rPr>
@@ -22160,16 +21979,7 @@
           <w:sz w:val="12"/>
           <w:highlight w:val="white"/>
         </w:rPr>
-        <w:t>define Entity.</w:t>
-      </w:r>
-      <w:r>
-        <w:rPr>
-          <w:rFonts w:cs="Consolas" w:ascii="Consolas" w:hAnsi="Consolas"/>
-          <w:color w:val="000000"/>
-          <w:sz w:val="12"/>
-          <w:highlight w:val="white"/>
-        </w:rPr>
-        <w:t xml:space="preserve">IsSensor </w:t>
+        <w:t xml:space="preserve">define Entity.IsSensor </w:t>
       </w:r>
       <w:r>
         <w:rPr>
@@ -23720,8 +23530,8 @@
         <w:pStyle w:val="Heading2"/>
         <w:rPr/>
       </w:pPr>
-      <w:bookmarkStart w:id="26" w:name="_Toc479532273"/>
-      <w:bookmarkStart w:id="27" w:name="_Toc393392930"/>
+      <w:bookmarkStart w:id="26" w:name="_Toc393392930"/>
+      <w:bookmarkStart w:id="27" w:name="_Toc479532273"/>
       <w:r>
         <w:rPr/>
         <w:t>Bullets and the BulletDispatcher</w:t>
@@ -25698,25 +25508,7 @@
           <w:sz w:val="14"/>
           <w:highlight w:val="white"/>
         </w:rPr>
-        <w:t>d</w:t>
-      </w:r>
-      <w:r>
-        <w:rPr>
-          <w:rFonts w:cs="Consolas" w:ascii="Consolas" w:hAnsi="Consolas"/>
-          <w:color w:val="000000"/>
-          <w:sz w:val="14"/>
-          <w:highlight w:val="white"/>
-        </w:rPr>
-        <w:t xml:space="preserve">efine </w:t>
-      </w:r>
-      <w:r>
-        <w:rPr>
-          <w:rFonts w:cs="Consolas" w:ascii="Consolas" w:hAnsi="Consolas"/>
-          <w:color w:val="000000"/>
-          <w:sz w:val="14"/>
-          <w:highlight w:val="white"/>
-        </w:rPr>
-        <w:t>Entity.</w:t>
+        <w:t>define Entity.</w:t>
       </w:r>
       <w:bookmarkEnd w:id="30"/>
       <w:r>
@@ -25769,34 +25561,7 @@
           <w:sz w:val="14"/>
           <w:highlight w:val="white"/>
         </w:rPr>
-        <w:t>d</w:t>
-      </w:r>
-      <w:r>
-        <w:rPr>
-          <w:rFonts w:cs="Consolas" w:ascii="Consolas" w:hAnsi="Consolas"/>
-          <w:color w:val="000000"/>
-          <w:sz w:val="14"/>
-          <w:highlight w:val="white"/>
-        </w:rPr>
-        <w:t xml:space="preserve">efine </w:t>
-      </w:r>
-      <w:r>
-        <w:rPr>
-          <w:rFonts w:cs="Consolas" w:ascii="Consolas" w:hAnsi="Consolas"/>
-          <w:color w:val="000000"/>
-          <w:sz w:val="14"/>
-          <w:highlight w:val="white"/>
-        </w:rPr>
-        <w:t>Entity.</w:t>
-      </w:r>
-      <w:r>
-        <w:rPr>
-          <w:rFonts w:cs="Consolas" w:ascii="Consolas" w:hAnsi="Consolas"/>
-          <w:color w:val="000000"/>
-          <w:sz w:val="14"/>
-          <w:highlight w:val="white"/>
-        </w:rPr>
-        <w:t>Density 0.25f</w:t>
+        <w:t>define Entity.Density 0.25f</w:t>
       </w:r>
     </w:p>
     <w:p>
@@ -25821,34 +25586,7 @@
           <w:sz w:val="14"/>
           <w:highlight w:val="white"/>
         </w:rPr>
-        <w:t>d</w:t>
-      </w:r>
-      <w:r>
-        <w:rPr>
-          <w:rFonts w:cs="Consolas" w:ascii="Consolas" w:hAnsi="Consolas"/>
-          <w:color w:val="000000"/>
-          <w:sz w:val="14"/>
-          <w:highlight w:val="white"/>
-        </w:rPr>
-        <w:t xml:space="preserve">efine </w:t>
-      </w:r>
-      <w:r>
-        <w:rPr>
-          <w:rFonts w:cs="Consolas" w:ascii="Consolas" w:hAnsi="Consolas"/>
-          <w:color w:val="000000"/>
-          <w:sz w:val="14"/>
-          <w:highlight w:val="white"/>
-        </w:rPr>
-        <w:t>Entity.</w:t>
-      </w:r>
-      <w:r>
-        <w:rPr>
-          <w:rFonts w:cs="Consolas" w:ascii="Consolas" w:hAnsi="Consolas"/>
-          <w:color w:val="000000"/>
-          <w:sz w:val="14"/>
-          <w:highlight w:val="white"/>
-        </w:rPr>
-        <w:t>Restitution 0.5f</w:t>
+        <w:t>define Entity.Restitution 0.5f</w:t>
       </w:r>
     </w:p>
     <w:p>
@@ -25873,34 +25611,7 @@
           <w:sz w:val="14"/>
           <w:highlight w:val="white"/>
         </w:rPr>
-        <w:t>d</w:t>
-      </w:r>
-      <w:r>
-        <w:rPr>
-          <w:rFonts w:cs="Consolas" w:ascii="Consolas" w:hAnsi="Consolas"/>
-          <w:color w:val="000000"/>
-          <w:sz w:val="14"/>
-          <w:highlight w:val="white"/>
-        </w:rPr>
-        <w:t xml:space="preserve">efine </w:t>
-      </w:r>
-      <w:r>
-        <w:rPr>
-          <w:rFonts w:cs="Consolas" w:ascii="Consolas" w:hAnsi="Consolas"/>
-          <w:color w:val="000000"/>
-          <w:sz w:val="14"/>
-          <w:highlight w:val="white"/>
-        </w:rPr>
-        <w:t>Entity.</w:t>
-      </w:r>
-      <w:r>
-        <w:rPr>
-          <w:rFonts w:cs="Consolas" w:ascii="Consolas" w:hAnsi="Consolas"/>
-          <w:color w:val="000000"/>
-          <w:sz w:val="14"/>
-          <w:highlight w:val="white"/>
-        </w:rPr>
-        <w:t>LinearDamping 0.0f</w:t>
+        <w:t>define Entity.LinearDamping 0.0f</w:t>
       </w:r>
     </w:p>
     <w:p>
@@ -25925,34 +25636,7 @@
           <w:sz w:val="14"/>
           <w:highlight w:val="white"/>
         </w:rPr>
-        <w:t>d</w:t>
-      </w:r>
-      <w:r>
-        <w:rPr>
-          <w:rFonts w:cs="Consolas" w:ascii="Consolas" w:hAnsi="Consolas"/>
-          <w:color w:val="000000"/>
-          <w:sz w:val="14"/>
-          <w:highlight w:val="white"/>
-        </w:rPr>
-        <w:t xml:space="preserve">efine </w:t>
-      </w:r>
-      <w:r>
-        <w:rPr>
-          <w:rFonts w:cs="Consolas" w:ascii="Consolas" w:hAnsi="Consolas"/>
-          <w:color w:val="000000"/>
-          <w:sz w:val="14"/>
-          <w:highlight w:val="white"/>
-        </w:rPr>
-        <w:t>Entity.</w:t>
-      </w:r>
-      <w:r>
-        <w:rPr>
-          <w:rFonts w:cs="Consolas" w:ascii="Consolas" w:hAnsi="Consolas"/>
-          <w:color w:val="000000"/>
-          <w:sz w:val="14"/>
-          <w:highlight w:val="white"/>
-        </w:rPr>
-        <w:t>GravityScale 0.0f</w:t>
+        <w:t>define Entity.GravityScale 0.0f</w:t>
       </w:r>
     </w:p>
     <w:p>
@@ -25977,34 +25661,7 @@
           <w:sz w:val="14"/>
           <w:highlight w:val="white"/>
         </w:rPr>
-        <w:t>d</w:t>
-      </w:r>
-      <w:r>
-        <w:rPr>
-          <w:rFonts w:cs="Consolas" w:ascii="Consolas" w:hAnsi="Consolas"/>
-          <w:color w:val="000000"/>
-          <w:sz w:val="14"/>
-          <w:highlight w:val="white"/>
-        </w:rPr>
-        <w:t xml:space="preserve">efine </w:t>
-      </w:r>
-      <w:r>
-        <w:rPr>
-          <w:rFonts w:cs="Consolas" w:ascii="Consolas" w:hAnsi="Consolas"/>
-          <w:color w:val="000000"/>
-          <w:sz w:val="14"/>
-          <w:highlight w:val="white"/>
-        </w:rPr>
-        <w:t>Entity.</w:t>
-      </w:r>
-      <w:r>
-        <w:rPr>
-          <w:rFonts w:cs="Consolas" w:ascii="Consolas" w:hAnsi="Consolas"/>
-          <w:color w:val="000000"/>
-          <w:sz w:val="14"/>
-          <w:highlight w:val="white"/>
-        </w:rPr>
-        <w:t xml:space="preserve">IsBullet </w:t>
+        <w:t xml:space="preserve">define Entity.IsBullet </w:t>
       </w:r>
       <w:r>
         <w:rPr>
@@ -26038,34 +25695,7 @@
           <w:sz w:val="14"/>
           <w:highlight w:val="white"/>
         </w:rPr>
-        <w:t>d</w:t>
-      </w:r>
-      <w:r>
-        <w:rPr>
-          <w:rFonts w:cs="Consolas" w:ascii="Consolas" w:hAnsi="Consolas"/>
-          <w:color w:val="000000"/>
-          <w:sz w:val="14"/>
-          <w:highlight w:val="white"/>
-        </w:rPr>
-        <w:t xml:space="preserve">efine </w:t>
-      </w:r>
-      <w:r>
-        <w:rPr>
-          <w:rFonts w:cs="Consolas" w:ascii="Consolas" w:hAnsi="Consolas"/>
-          <w:color w:val="000000"/>
-          <w:sz w:val="14"/>
-          <w:highlight w:val="white"/>
-        </w:rPr>
-        <w:t>Entity.</w:t>
-      </w:r>
-      <w:r>
-        <w:rPr>
-          <w:rFonts w:cs="Consolas" w:ascii="Consolas" w:hAnsi="Consolas"/>
-          <w:color w:val="000000"/>
-          <w:sz w:val="14"/>
-          <w:highlight w:val="white"/>
-        </w:rPr>
-        <w:t xml:space="preserve">CollisionExpr </w:t>
+        <w:t xml:space="preserve">define Entity.CollisionExpr </w:t>
       </w:r>
       <w:r>
         <w:rPr>
@@ -26099,34 +25729,7 @@
           <w:sz w:val="14"/>
           <w:highlight w:val="white"/>
         </w:rPr>
-        <w:t>d</w:t>
-      </w:r>
-      <w:r>
-        <w:rPr>
-          <w:rFonts w:cs="Consolas" w:ascii="Consolas" w:hAnsi="Consolas"/>
-          <w:color w:val="000000"/>
-          <w:sz w:val="14"/>
-          <w:highlight w:val="white"/>
-        </w:rPr>
-        <w:t xml:space="preserve">efine </w:t>
-      </w:r>
-      <w:r>
-        <w:rPr>
-          <w:rFonts w:cs="Consolas" w:ascii="Consolas" w:hAnsi="Consolas"/>
-          <w:color w:val="000000"/>
-          <w:sz w:val="14"/>
-          <w:highlight w:val="white"/>
-        </w:rPr>
-        <w:t>Entity.</w:t>
-      </w:r>
-      <w:r>
-        <w:rPr>
-          <w:rFonts w:cs="Consolas" w:ascii="Consolas" w:hAnsi="Consolas"/>
-          <w:color w:val="000000"/>
-          <w:sz w:val="14"/>
-          <w:highlight w:val="white"/>
-        </w:rPr>
-        <w:t xml:space="preserve">SpriteImage </w:t>
+        <w:t xml:space="preserve">define Entity.SpriteImage </w:t>
       </w:r>
       <w:r>
         <w:rPr>
@@ -26169,34 +25772,7 @@
           <w:sz w:val="14"/>
           <w:highlight w:val="white"/>
         </w:rPr>
-        <w:t>d</w:t>
-      </w:r>
-      <w:r>
-        <w:rPr>
-          <w:rFonts w:cs="Consolas" w:ascii="Consolas" w:hAnsi="Consolas"/>
-          <w:color w:val="000000"/>
-          <w:sz w:val="14"/>
-          <w:highlight w:val="white"/>
-        </w:rPr>
-        <w:t xml:space="preserve">efine </w:t>
-      </w:r>
-      <w:r>
-        <w:rPr>
-          <w:rFonts w:cs="Consolas" w:ascii="Consolas" w:hAnsi="Consolas"/>
-          <w:color w:val="000000"/>
-          <w:sz w:val="14"/>
-          <w:highlight w:val="white"/>
-        </w:rPr>
-        <w:t>Entity.</w:t>
-      </w:r>
-      <w:r>
-        <w:rPr>
-          <w:rFonts w:cs="Consolas" w:ascii="Consolas" w:hAnsi="Consolas"/>
-          <w:color w:val="000000"/>
-          <w:sz w:val="14"/>
-          <w:highlight w:val="white"/>
-        </w:rPr>
-        <w:t>Age 0L]</w:t>
+        <w:t>define Entity.Age 0L]</w:t>
       </w:r>
     </w:p>
     <w:p>
@@ -26568,7 +26144,7 @@
           <w:sz w:val="14"/>
           <w:highlight w:val="white"/>
         </w:rPr>
-        <w:t>.Collision -&gt;- bullet) bullet</w:t>
+        <w:t>.Collision --&gt; bullet) bullet</w:t>
       </w:r>
     </w:p>
     <w:p>
@@ -27071,43 +26647,7 @@
           <w:sz w:val="14"/>
           <w:highlight w:val="white"/>
         </w:rPr>
-        <w:t>[</w:t>
-      </w:r>
-      <w:r>
-        <w:rPr>
-          <w:rFonts w:cs="Consolas" w:ascii="Consolas" w:hAnsi="Consolas"/>
-          <w:color w:val="000000"/>
-          <w:sz w:val="14"/>
-          <w:highlight w:val="white"/>
-        </w:rPr>
-        <w:t>d</w:t>
-      </w:r>
-      <w:r>
-        <w:rPr>
-          <w:rFonts w:cs="Consolas" w:ascii="Consolas" w:hAnsi="Consolas"/>
-          <w:color w:val="000000"/>
-          <w:sz w:val="14"/>
-          <w:highlight w:val="white"/>
-        </w:rPr>
-        <w:t xml:space="preserve">efine </w:t>
-      </w:r>
-      <w:r>
-        <w:rPr>
-          <w:rFonts w:cs="Consolas" w:ascii="Consolas" w:hAnsi="Consolas"/>
-          <w:color w:val="000000"/>
-          <w:sz w:val="14"/>
-          <w:highlight w:val="white"/>
-        </w:rPr>
-        <w:t>Entity.</w:t>
-      </w:r>
-      <w:r>
-        <w:rPr>
-          <w:rFonts w:cs="Consolas" w:ascii="Consolas" w:hAnsi="Consolas"/>
-          <w:color w:val="000000"/>
-          <w:sz w:val="14"/>
-          <w:highlight w:val="white"/>
-        </w:rPr>
-        <w:t xml:space="preserve">Size ^ </w:t>
+        <w:t xml:space="preserve">[define Entity.Size ^ </w:t>
       </w:r>
       <w:r>
         <w:rPr>
@@ -27150,34 +26690,7 @@
           <w:sz w:val="14"/>
           <w:highlight w:val="white"/>
         </w:rPr>
-        <w:t>d</w:t>
-      </w:r>
-      <w:r>
-        <w:rPr>
-          <w:rFonts w:cs="Consolas" w:ascii="Consolas" w:hAnsi="Consolas"/>
-          <w:color w:val="000000"/>
-          <w:sz w:val="14"/>
-          <w:highlight w:val="white"/>
-        </w:rPr>
-        <w:t xml:space="preserve">efine </w:t>
-      </w:r>
-      <w:r>
-        <w:rPr>
-          <w:rFonts w:cs="Consolas" w:ascii="Consolas" w:hAnsi="Consolas"/>
-          <w:color w:val="000000"/>
-          <w:sz w:val="14"/>
-          <w:highlight w:val="white"/>
-        </w:rPr>
-        <w:t>Entity.</w:t>
-      </w:r>
-      <w:r>
-        <w:rPr>
-          <w:rFonts w:cs="Consolas" w:ascii="Consolas" w:hAnsi="Consolas"/>
-          <w:color w:val="000000"/>
-          <w:sz w:val="14"/>
-          <w:highlight w:val="white"/>
-        </w:rPr>
-        <w:t>Density 0.25f</w:t>
+        <w:t>define Entity.Density 0.25f</w:t>
       </w:r>
     </w:p>
     <w:p>
@@ -27202,34 +26715,7 @@
           <w:sz w:val="14"/>
           <w:highlight w:val="white"/>
         </w:rPr>
-        <w:t>d</w:t>
-      </w:r>
-      <w:r>
-        <w:rPr>
-          <w:rFonts w:cs="Consolas" w:ascii="Consolas" w:hAnsi="Consolas"/>
-          <w:color w:val="000000"/>
-          <w:sz w:val="14"/>
-          <w:highlight w:val="white"/>
-        </w:rPr>
-        <w:t xml:space="preserve">efine </w:t>
-      </w:r>
-      <w:r>
-        <w:rPr>
-          <w:rFonts w:cs="Consolas" w:ascii="Consolas" w:hAnsi="Consolas"/>
-          <w:color w:val="000000"/>
-          <w:sz w:val="14"/>
-          <w:highlight w:val="white"/>
-        </w:rPr>
-        <w:t>Entity.</w:t>
-      </w:r>
-      <w:r>
-        <w:rPr>
-          <w:rFonts w:cs="Consolas" w:ascii="Consolas" w:hAnsi="Consolas"/>
-          <w:color w:val="000000"/>
-          <w:sz w:val="14"/>
-          <w:highlight w:val="white"/>
-        </w:rPr>
-        <w:t>Restitution 0.5f</w:t>
+        <w:t>define Entity.Restitution 0.5f</w:t>
       </w:r>
     </w:p>
     <w:p>
@@ -27254,34 +26740,7 @@
           <w:sz w:val="14"/>
           <w:highlight w:val="white"/>
         </w:rPr>
-        <w:t>d</w:t>
-      </w:r>
-      <w:r>
-        <w:rPr>
-          <w:rFonts w:cs="Consolas" w:ascii="Consolas" w:hAnsi="Consolas"/>
-          <w:color w:val="000000"/>
-          <w:sz w:val="14"/>
-          <w:highlight w:val="white"/>
-        </w:rPr>
-        <w:t xml:space="preserve">efine </w:t>
-      </w:r>
-      <w:r>
-        <w:rPr>
-          <w:rFonts w:cs="Consolas" w:ascii="Consolas" w:hAnsi="Consolas"/>
-          <w:color w:val="000000"/>
-          <w:sz w:val="14"/>
-          <w:highlight w:val="white"/>
-        </w:rPr>
-        <w:t>Entity.</w:t>
-      </w:r>
-      <w:r>
-        <w:rPr>
-          <w:rFonts w:cs="Consolas" w:ascii="Consolas" w:hAnsi="Consolas"/>
-          <w:color w:val="000000"/>
-          <w:sz w:val="14"/>
-          <w:highlight w:val="white"/>
-        </w:rPr>
-        <w:t>LinearDamping 0.0f</w:t>
+        <w:t>define Entity.LinearDamping 0.0f</w:t>
       </w:r>
     </w:p>
     <w:p>
@@ -27306,34 +26765,7 @@
           <w:sz w:val="14"/>
           <w:highlight w:val="white"/>
         </w:rPr>
-        <w:t>d</w:t>
-      </w:r>
-      <w:r>
-        <w:rPr>
-          <w:rFonts w:cs="Consolas" w:ascii="Consolas" w:hAnsi="Consolas"/>
-          <w:color w:val="000000"/>
-          <w:sz w:val="14"/>
-          <w:highlight w:val="white"/>
-        </w:rPr>
-        <w:t xml:space="preserve">efine </w:t>
-      </w:r>
-      <w:r>
-        <w:rPr>
-          <w:rFonts w:cs="Consolas" w:ascii="Consolas" w:hAnsi="Consolas"/>
-          <w:color w:val="000000"/>
-          <w:sz w:val="14"/>
-          <w:highlight w:val="white"/>
-        </w:rPr>
-        <w:t>Entity.</w:t>
-      </w:r>
-      <w:r>
-        <w:rPr>
-          <w:rFonts w:cs="Consolas" w:ascii="Consolas" w:hAnsi="Consolas"/>
-          <w:color w:val="000000"/>
-          <w:sz w:val="14"/>
-          <w:highlight w:val="white"/>
-        </w:rPr>
-        <w:t>GravityScale 0.0f</w:t>
+        <w:t>define Entity.GravityScale 0.0f</w:t>
       </w:r>
     </w:p>
     <w:p>
@@ -27358,34 +26790,7 @@
           <w:sz w:val="14"/>
           <w:highlight w:val="white"/>
         </w:rPr>
-        <w:t>d</w:t>
-      </w:r>
-      <w:r>
-        <w:rPr>
-          <w:rFonts w:cs="Consolas" w:ascii="Consolas" w:hAnsi="Consolas"/>
-          <w:color w:val="000000"/>
-          <w:sz w:val="14"/>
-          <w:highlight w:val="white"/>
-        </w:rPr>
-        <w:t xml:space="preserve">efine </w:t>
-      </w:r>
-      <w:r>
-        <w:rPr>
-          <w:rFonts w:cs="Consolas" w:ascii="Consolas" w:hAnsi="Consolas"/>
-          <w:color w:val="000000"/>
-          <w:sz w:val="14"/>
-          <w:highlight w:val="white"/>
-        </w:rPr>
-        <w:t>Entity.</w:t>
-      </w:r>
-      <w:r>
-        <w:rPr>
-          <w:rFonts w:cs="Consolas" w:ascii="Consolas" w:hAnsi="Consolas"/>
-          <w:color w:val="000000"/>
-          <w:sz w:val="14"/>
-          <w:highlight w:val="white"/>
-        </w:rPr>
-        <w:t xml:space="preserve">IsBullet </w:t>
+        <w:t xml:space="preserve">define Entity.IsBullet </w:t>
       </w:r>
       <w:r>
         <w:rPr>
@@ -27419,34 +26824,7 @@
           <w:sz w:val="14"/>
           <w:highlight w:val="white"/>
         </w:rPr>
-        <w:t>d</w:t>
-      </w:r>
-      <w:r>
-        <w:rPr>
-          <w:rFonts w:cs="Consolas" w:ascii="Consolas" w:hAnsi="Consolas"/>
-          <w:color w:val="000000"/>
-          <w:sz w:val="14"/>
-          <w:highlight w:val="white"/>
-        </w:rPr>
-        <w:t xml:space="preserve">efine </w:t>
-      </w:r>
-      <w:r>
-        <w:rPr>
-          <w:rFonts w:cs="Consolas" w:ascii="Consolas" w:hAnsi="Consolas"/>
-          <w:color w:val="000000"/>
-          <w:sz w:val="14"/>
-          <w:highlight w:val="white"/>
-        </w:rPr>
-        <w:t>Entity.</w:t>
-      </w:r>
-      <w:r>
-        <w:rPr>
-          <w:rFonts w:cs="Consolas" w:ascii="Consolas" w:hAnsi="Consolas"/>
-          <w:color w:val="000000"/>
-          <w:sz w:val="14"/>
-          <w:highlight w:val="white"/>
-        </w:rPr>
-        <w:t xml:space="preserve">CollisionExpr </w:t>
+        <w:t xml:space="preserve">define Entity.CollisionExpr </w:t>
       </w:r>
       <w:r>
         <w:rPr>
@@ -27480,34 +26858,7 @@
           <w:sz w:val="14"/>
           <w:highlight w:val="white"/>
         </w:rPr>
-        <w:t>d</w:t>
-      </w:r>
-      <w:r>
-        <w:rPr>
-          <w:rFonts w:cs="Consolas" w:ascii="Consolas" w:hAnsi="Consolas"/>
-          <w:color w:val="000000"/>
-          <w:sz w:val="14"/>
-          <w:highlight w:val="white"/>
-        </w:rPr>
-        <w:t xml:space="preserve">efine </w:t>
-      </w:r>
-      <w:r>
-        <w:rPr>
-          <w:rFonts w:cs="Consolas" w:ascii="Consolas" w:hAnsi="Consolas"/>
-          <w:color w:val="000000"/>
-          <w:sz w:val="14"/>
-          <w:highlight w:val="white"/>
-        </w:rPr>
-        <w:t>Entity.</w:t>
-      </w:r>
-      <w:r>
-        <w:rPr>
-          <w:rFonts w:cs="Consolas" w:ascii="Consolas" w:hAnsi="Consolas"/>
-          <w:color w:val="000000"/>
-          <w:sz w:val="14"/>
-          <w:highlight w:val="white"/>
-        </w:rPr>
-        <w:t xml:space="preserve">SpriteImage </w:t>
+        <w:t xml:space="preserve">define Entity.SpriteImage </w:t>
       </w:r>
       <w:r>
         <w:rPr>
@@ -27550,34 +26901,7 @@
           <w:sz w:val="14"/>
           <w:highlight w:val="white"/>
         </w:rPr>
-        <w:t>d</w:t>
-      </w:r>
-      <w:r>
-        <w:rPr>
-          <w:rFonts w:cs="Consolas" w:ascii="Consolas" w:hAnsi="Consolas"/>
-          <w:color w:val="000000"/>
-          <w:sz w:val="14"/>
-          <w:highlight w:val="white"/>
-        </w:rPr>
-        <w:t xml:space="preserve">efine </w:t>
-      </w:r>
-      <w:r>
-        <w:rPr>
-          <w:rFonts w:cs="Consolas" w:ascii="Consolas" w:hAnsi="Consolas"/>
-          <w:color w:val="000000"/>
-          <w:sz w:val="14"/>
-          <w:highlight w:val="white"/>
-        </w:rPr>
-        <w:t>Entity.</w:t>
-      </w:r>
-      <w:r>
-        <w:rPr>
-          <w:rFonts w:cs="Consolas" w:ascii="Consolas" w:hAnsi="Consolas"/>
-          <w:color w:val="000000"/>
-          <w:sz w:val="14"/>
-          <w:highlight w:val="white"/>
-        </w:rPr>
-        <w:t>Age 0L]</w:t>
+        <w:t>define Entity.Age 0L]</w:t>
       </w:r>
     </w:p>
     <w:p>
@@ -28030,7 +27354,7 @@
           <w:sz w:val="14"/>
           <w:highlight w:val="white"/>
         </w:rPr>
-        <w:t>.Update -&gt;- bullet) bullet |&gt;</w:t>
+        <w:t>.Update --&gt; bullet) bullet |&gt;</w:t>
       </w:r>
     </w:p>
     <w:p>
@@ -28083,7 +27407,7 @@
           <w:sz w:val="14"/>
           <w:highlight w:val="white"/>
         </w:rPr>
-        <w:t>.Collision -&gt;- bullet) bullet</w:t>
+        <w:t>.Collision --&gt; bullet) bullet</w:t>
       </w:r>
     </w:p>
     <w:p>
@@ -31874,7 +31198,7 @@
         <w:docPartGallery w:val="Page Numbers (Bottom of Page)"/>
         <w:docPartUnique w:val="true"/>
       </w:docPartObj>
-      <w:id w:val="513186982"/>
+      <w:id w:val="691356718"/>
     </w:sdtPr>
     <w:sdtContent>
       <w:p>
@@ -31897,7 +31221,7 @@
         </w:r>
         <w:r>
           <w:rPr/>
-          <w:t>38</w:t>
+          <w:t>28</w:t>
         </w:r>
         <w:r>
           <w:rPr/>
@@ -33437,6 +32761,74 @@
     <w:qFormat/>
     <w:rPr/>
   </w:style>
+  <w:style w:type="character" w:styleId="ListLabel100">
+    <w:name w:val="ListLabel 100"/>
+    <w:qFormat/>
+    <w:rPr>
+      <w:rFonts w:cs="Symbol"/>
+    </w:rPr>
+  </w:style>
+  <w:style w:type="character" w:styleId="ListLabel101">
+    <w:name w:val="ListLabel 101"/>
+    <w:qFormat/>
+    <w:rPr>
+      <w:rFonts w:cs="Courier New"/>
+    </w:rPr>
+  </w:style>
+  <w:style w:type="character" w:styleId="ListLabel102">
+    <w:name w:val="ListLabel 102"/>
+    <w:qFormat/>
+    <w:rPr>
+      <w:rFonts w:cs="Wingdings"/>
+    </w:rPr>
+  </w:style>
+  <w:style w:type="character" w:styleId="ListLabel103">
+    <w:name w:val="ListLabel 103"/>
+    <w:qFormat/>
+    <w:rPr>
+      <w:rFonts w:cs="Symbol"/>
+    </w:rPr>
+  </w:style>
+  <w:style w:type="character" w:styleId="ListLabel104">
+    <w:name w:val="ListLabel 104"/>
+    <w:qFormat/>
+    <w:rPr>
+      <w:rFonts w:cs="Courier New"/>
+    </w:rPr>
+  </w:style>
+  <w:style w:type="character" w:styleId="ListLabel105">
+    <w:name w:val="ListLabel 105"/>
+    <w:qFormat/>
+    <w:rPr>
+      <w:rFonts w:cs="Wingdings"/>
+    </w:rPr>
+  </w:style>
+  <w:style w:type="character" w:styleId="ListLabel106">
+    <w:name w:val="ListLabel 106"/>
+    <w:qFormat/>
+    <w:rPr>
+      <w:rFonts w:cs="Symbol"/>
+    </w:rPr>
+  </w:style>
+  <w:style w:type="character" w:styleId="ListLabel107">
+    <w:name w:val="ListLabel 107"/>
+    <w:qFormat/>
+    <w:rPr>
+      <w:rFonts w:cs="Courier New"/>
+    </w:rPr>
+  </w:style>
+  <w:style w:type="character" w:styleId="ListLabel108">
+    <w:name w:val="ListLabel 108"/>
+    <w:qFormat/>
+    <w:rPr>
+      <w:rFonts w:cs="Wingdings"/>
+    </w:rPr>
+  </w:style>
+  <w:style w:type="character" w:styleId="ListLabel109">
+    <w:name w:val="ListLabel 109"/>
+    <w:qFormat/>
+    <w:rPr/>
+  </w:style>
   <w:style w:type="paragraph" w:styleId="Heading">
     <w:name w:val="Heading"/>
     <w:basedOn w:val="Normal"/>

</xml_diff>

<commit_message>
Removed 'gameplay' concept from NuPlugin. Updated Prime.
</commit_message>
<xml_diff>
--- a/Nu/Nu.Documentation/Nu Game Engine.docx
+++ b/Nu/Nu.Documentation/Nu Game Engine.docx
@@ -2000,7 +2000,7 @@
           <w:sz w:val="16"/>
           <w:szCs w:val="16"/>
         </w:rPr>
-        <w:t xml:space="preserve"> this.GetEditorGameplayScreenDispatcherOpt () =</w:t>
+        <w:t xml:space="preserve"> this.GetEditorScreenDispatcherOpt () =</w:t>
       </w:r>
     </w:p>
     <w:p>
@@ -23987,6 +23987,11 @@
     <w:qFormat/>
     <w:rPr/>
   </w:style>
+  <w:style w:type="character" w:styleId="ListLabel173">
+    <w:name w:val="ListLabel 173"/>
+    <w:qFormat/>
+    <w:rPr/>
+  </w:style>
   <w:style w:type="paragraph" w:styleId="Heading">
     <w:name w:val="Heading"/>
     <w:basedOn w:val="Normal"/>

</xml_diff>

<commit_message>
Updated Nu to use Visual Studio 2019.
</commit_message>
<xml_diff>
--- a/Nu/Nu.Documentation/Nu Game Engine.docx
+++ b/Nu/Nu.Documentation/Nu Game Engine.docx
@@ -801,7 +801,13 @@
         <w:rPr>
           <w:b/>
         </w:rPr>
-        <w:t>Visual Studio 2017</w:t>
+        <w:t>Visual Studio 201</w:t>
+      </w:r>
+      <w:r>
+        <w:rPr>
+          <w:b/>
+        </w:rPr>
+        <w:t>9</w:t>
       </w:r>
       <w:r>
         <w:rPr/>
@@ -23992,6 +23998,21 @@
     <w:qFormat/>
     <w:rPr/>
   </w:style>
+  <w:style w:type="character" w:styleId="ListLabel178">
+    <w:name w:val="ListLabel 178"/>
+    <w:qFormat/>
+    <w:rPr/>
+  </w:style>
+  <w:style w:type="character" w:styleId="ListLabel179">
+    <w:name w:val="ListLabel 179"/>
+    <w:qFormat/>
+    <w:rPr>
+      <w:rFonts w:ascii="Consolas" w:hAnsi="Consolas"/>
+      <w:color w:val="008000"/>
+      <w:sz w:val="16"/>
+      <w:szCs w:val="16"/>
+    </w:rPr>
+  </w:style>
   <w:style w:type="paragraph" w:styleId="Heading">
     <w:name w:val="Heading"/>
     <w:basedOn w:val="Normal"/>

</xml_diff>

<commit_message>
Simplified Nu startup API.
</commit_message>
<xml_diff>
--- a/Nu/Nu.Documentation/Nu Game Engine.docx
+++ b/Nu/Nu.Documentation/Nu Game Engine.docx
@@ -801,13 +801,7 @@
         <w:rPr>
           <w:b/>
         </w:rPr>
-        <w:t>Visual Studio 201</w:t>
-      </w:r>
-      <w:r>
-        <w:rPr>
-          <w:b/>
-        </w:rPr>
-        <w:t>9</w:t>
+        <w:t>Visual Studio 2019</w:t>
       </w:r>
       <w:r>
         <w:rPr/>
@@ -2446,10 +2440,7 @@
       <w:pPr>
         <w:pStyle w:val="Normal"/>
         <w:spacing w:lineRule="auto" w:line="240" w:before="0" w:after="0"/>
-        <w:rPr>
-          <w:sz w:val="16"/>
-          <w:szCs w:val="16"/>
-        </w:rPr>
+        <w:rPr/>
       </w:pPr>
       <w:r>
         <w:rPr>
@@ -2500,28 +2491,56 @@
     <w:p>
       <w:pPr>
         <w:pStyle w:val="Normal"/>
+        <w:spacing w:before="0" w:after="0"/>
+        <w:rPr>
+          <w:rFonts w:ascii="Consolas" w:hAnsi="Consolas"/>
+          <w:color w:val="000000"/>
+          <w:sz w:val="16"/>
+          <w:szCs w:val="16"/>
+        </w:rPr>
+      </w:pPr>
+      <w:r>
+        <w:rPr>
+          <w:rFonts w:ascii="Consolas" w:hAnsi="Consolas"/>
+          <w:color w:val="000000"/>
+          <w:sz w:val="16"/>
+          <w:szCs w:val="16"/>
+        </w:rPr>
+      </w:r>
+    </w:p>
+    <w:p>
+      <w:pPr>
+        <w:pStyle w:val="Normal"/>
+        <w:spacing w:before="0" w:after="0"/>
+        <w:rPr>
+          <w:sz w:val="16"/>
+          <w:szCs w:val="16"/>
+        </w:rPr>
+      </w:pPr>
+      <w:r>
+        <w:rPr>
+          <w:rFonts w:ascii="Consolas" w:hAnsi="Consolas"/>
+          <w:color w:val="000000"/>
+          <w:sz w:val="16"/>
+          <w:szCs w:val="16"/>
+        </w:rPr>
+        <w:t xml:space="preserve">        </w:t>
+      </w:r>
+      <w:r>
+        <w:rPr>
+          <w:rFonts w:ascii="Consolas" w:hAnsi="Consolas"/>
+          <w:color w:val="008000"/>
+          <w:sz w:val="16"/>
+          <w:szCs w:val="16"/>
+        </w:rPr>
+        <w:t>// run the engine with the given config and plugin</w:t>
+      </w:r>
+    </w:p>
+    <w:p>
+      <w:pPr>
+        <w:pStyle w:val="Normal"/>
         <w:spacing w:lineRule="auto" w:line="240" w:before="0" w:after="0"/>
         <w:rPr>
-          <w:rFonts w:ascii="Consolas" w:hAnsi="Consolas"/>
-          <w:color w:val="000000"/>
-          <w:sz w:val="16"/>
-          <w:szCs w:val="16"/>
-        </w:rPr>
-      </w:pPr>
-      <w:r>
-        <w:rPr>
-          <w:rFonts w:ascii="Consolas" w:hAnsi="Consolas"/>
-          <w:color w:val="000000"/>
-          <w:sz w:val="16"/>
-          <w:szCs w:val="16"/>
-        </w:rPr>
-      </w:r>
-    </w:p>
-    <w:p>
-      <w:pPr>
-        <w:pStyle w:val="Normal"/>
-        <w:spacing w:lineRule="auto" w:line="240" w:before="0" w:after="0"/>
-        <w:rPr>
           <w:sz w:val="16"/>
           <w:szCs w:val="16"/>
         </w:rPr>
@@ -2538,359 +2557,11 @@
       <w:r>
         <w:rPr>
           <w:rFonts w:ascii="Consolas" w:hAnsi="Consolas"/>
-          <w:color w:val="008000"/>
-          <w:sz w:val="16"/>
-          <w:szCs w:val="16"/>
-        </w:rPr>
-        <w:t>// this is a callback that attempts to make 'the world' in a functional programming</w:t>
-      </w:r>
-    </w:p>
-    <w:p>
-      <w:pPr>
-        <w:pStyle w:val="Normal"/>
-        <w:spacing w:lineRule="auto" w:line="240" w:before="0" w:after="0"/>
-        <w:rPr>
-          <w:sz w:val="16"/>
-          <w:szCs w:val="16"/>
-        </w:rPr>
-      </w:pPr>
-      <w:r>
-        <w:rPr>
-          <w:rFonts w:ascii="Consolas" w:hAnsi="Consolas"/>
-          <w:color w:val="000000"/>
-          <w:sz w:val="16"/>
-          <w:szCs w:val="16"/>
-        </w:rPr>
-        <w:t xml:space="preserve">        </w:t>
-      </w:r>
-      <w:r>
-        <w:rPr>
-          <w:rFonts w:ascii="Consolas" w:hAnsi="Consolas"/>
-          <w:color w:val="008000"/>
-          <w:sz w:val="16"/>
-          <w:szCs w:val="16"/>
-        </w:rPr>
-        <w:t>// sense. In a Nu game, the world is represented as an abstract data type named World.</w:t>
-      </w:r>
-    </w:p>
-    <w:p>
-      <w:pPr>
-        <w:pStyle w:val="Normal"/>
-        <w:spacing w:lineRule="auto" w:line="240" w:before="0" w:after="0"/>
-        <w:rPr>
-          <w:sz w:val="16"/>
-          <w:szCs w:val="16"/>
-        </w:rPr>
-      </w:pPr>
-      <w:r>
-        <w:rPr>
-          <w:rFonts w:ascii="Consolas" w:hAnsi="Consolas"/>
-          <w:color w:val="000000"/>
-          <w:sz w:val="16"/>
-          <w:szCs w:val="16"/>
-        </w:rPr>
-        <w:t xml:space="preserve">        </w:t>
-      </w:r>
-      <w:r>
-        <w:rPr>
-          <w:rFonts w:ascii="Consolas" w:hAnsi="Consolas"/>
-          <w:color w:val="0000FF"/>
-          <w:sz w:val="16"/>
-          <w:szCs w:val="16"/>
-        </w:rPr>
-        <w:t>let</w:t>
-      </w:r>
-      <w:r>
-        <w:rPr>
-          <w:rFonts w:ascii="Consolas" w:hAnsi="Consolas"/>
-          <w:color w:val="000000"/>
-          <w:sz w:val="16"/>
-          <w:szCs w:val="16"/>
-        </w:rPr>
-        <w:t xml:space="preserve"> tryMakeWorld sdlDeps =</w:t>
-      </w:r>
-    </w:p>
-    <w:p>
-      <w:pPr>
-        <w:pStyle w:val="Normal"/>
-        <w:spacing w:lineRule="auto" w:line="240" w:before="0" w:after="0"/>
-        <w:rPr>
-          <w:rFonts w:ascii="Consolas" w:hAnsi="Consolas"/>
-          <w:color w:val="000000"/>
-          <w:sz w:val="16"/>
-          <w:szCs w:val="16"/>
-        </w:rPr>
-      </w:pPr>
-      <w:r>
-        <w:rPr>
-          <w:rFonts w:ascii="Consolas" w:hAnsi="Consolas"/>
-          <w:color w:val="000000"/>
-          <w:sz w:val="16"/>
-          <w:szCs w:val="16"/>
-        </w:rPr>
-      </w:r>
-    </w:p>
-    <w:p>
-      <w:pPr>
-        <w:pStyle w:val="Normal"/>
-        <w:spacing w:lineRule="auto" w:line="240" w:before="0" w:after="0"/>
-        <w:rPr>
-          <w:sz w:val="16"/>
-          <w:szCs w:val="16"/>
-        </w:rPr>
-      </w:pPr>
-      <w:r>
-        <w:rPr>
-          <w:rFonts w:ascii="Consolas" w:hAnsi="Consolas"/>
-          <w:color w:val="000000"/>
-          <w:sz w:val="16"/>
-          <w:szCs w:val="16"/>
-        </w:rPr>
-        <w:t xml:space="preserve">            </w:t>
-      </w:r>
-      <w:r>
-        <w:rPr>
-          <w:rFonts w:ascii="Consolas" w:hAnsi="Consolas"/>
-          <w:color w:val="008000"/>
-          <w:sz w:val="16"/>
-          <w:szCs w:val="16"/>
-        </w:rPr>
-        <w:t>// an instance of the above plugin</w:t>
-      </w:r>
-    </w:p>
-    <w:p>
-      <w:pPr>
-        <w:pStyle w:val="Normal"/>
-        <w:spacing w:lineRule="auto" w:line="240" w:before="0" w:after="0"/>
-        <w:rPr>
-          <w:sz w:val="16"/>
-          <w:szCs w:val="16"/>
-        </w:rPr>
-      </w:pPr>
-      <w:r>
-        <w:rPr>
-          <w:rFonts w:ascii="Consolas" w:hAnsi="Consolas"/>
-          <w:color w:val="000000"/>
-          <w:sz w:val="16"/>
-          <w:szCs w:val="16"/>
-        </w:rPr>
-        <w:t xml:space="preserve">            </w:t>
-      </w:r>
-      <w:r>
-        <w:rPr>
-          <w:rFonts w:ascii="Consolas" w:hAnsi="Consolas"/>
-          <w:color w:val="0000FF"/>
-          <w:sz w:val="16"/>
-          <w:szCs w:val="16"/>
-        </w:rPr>
-        <w:t>let</w:t>
-      </w:r>
-      <w:r>
-        <w:rPr>
-          <w:rFonts w:ascii="Consolas" w:hAnsi="Consolas"/>
-          <w:color w:val="000000"/>
-          <w:sz w:val="16"/>
-          <w:szCs w:val="16"/>
-        </w:rPr>
-        <w:t xml:space="preserve"> plugin = MyPlugin ()</w:t>
-      </w:r>
-    </w:p>
-    <w:p>
-      <w:pPr>
-        <w:pStyle w:val="Normal"/>
-        <w:spacing w:lineRule="auto" w:line="240" w:before="0" w:after="0"/>
-        <w:rPr>
-          <w:rFonts w:ascii="Consolas" w:hAnsi="Consolas"/>
-          <w:color w:val="000000"/>
-          <w:sz w:val="16"/>
-          <w:szCs w:val="16"/>
-        </w:rPr>
-      </w:pPr>
-      <w:r>
-        <w:rPr>
-          <w:rFonts w:ascii="Consolas" w:hAnsi="Consolas"/>
-          <w:color w:val="000000"/>
-          <w:sz w:val="16"/>
-          <w:szCs w:val="16"/>
-        </w:rPr>
-      </w:r>
-    </w:p>
-    <w:p>
-      <w:pPr>
-        <w:pStyle w:val="Normal"/>
-        <w:spacing w:lineRule="auto" w:line="240" w:before="0" w:after="0"/>
-        <w:rPr>
-          <w:sz w:val="16"/>
-          <w:szCs w:val="16"/>
-        </w:rPr>
-      </w:pPr>
-      <w:r>
-        <w:rPr>
-          <w:rFonts w:ascii="Consolas" w:hAnsi="Consolas"/>
-          <w:color w:val="000000"/>
-          <w:sz w:val="16"/>
-          <w:szCs w:val="16"/>
-        </w:rPr>
-        <w:t xml:space="preserve">            </w:t>
-      </w:r>
-      <w:r>
-        <w:rPr>
-          <w:rFonts w:ascii="Consolas" w:hAnsi="Consolas"/>
-          <w:color w:val="008000"/>
-          <w:sz w:val="16"/>
-          <w:szCs w:val="16"/>
-        </w:rPr>
-        <w:t>// here is an attempt to make the world with the various initial states, the engine</w:t>
-      </w:r>
-    </w:p>
-    <w:p>
-      <w:pPr>
-        <w:pStyle w:val="Normal"/>
-        <w:spacing w:lineRule="auto" w:line="240" w:before="0" w:after="0"/>
-        <w:rPr>
-          <w:sz w:val="16"/>
-          <w:szCs w:val="16"/>
-        </w:rPr>
-      </w:pPr>
-      <w:r>
-        <w:rPr>
-          <w:rFonts w:ascii="Consolas" w:hAnsi="Consolas"/>
-          <w:color w:val="000000"/>
-          <w:sz w:val="16"/>
-          <w:szCs w:val="16"/>
-        </w:rPr>
-        <w:t xml:space="preserve">            </w:t>
-      </w:r>
-      <w:r>
-        <w:rPr>
-          <w:rFonts w:ascii="Consolas" w:hAnsi="Consolas"/>
-          <w:color w:val="008000"/>
-          <w:sz w:val="16"/>
-          <w:szCs w:val="16"/>
-        </w:rPr>
-        <w:t>// plugin, and SDL dependencies.</w:t>
-      </w:r>
-    </w:p>
-    <w:p>
-      <w:pPr>
-        <w:pStyle w:val="Normal"/>
-        <w:spacing w:lineRule="auto" w:line="240" w:before="0" w:after="0"/>
-        <w:rPr>
-          <w:sz w:val="16"/>
-          <w:szCs w:val="16"/>
-        </w:rPr>
-      </w:pPr>
-      <w:r>
-        <w:rPr>
-          <w:rFonts w:ascii="Consolas" w:hAnsi="Consolas"/>
-          <w:color w:val="000000"/>
-          <w:sz w:val="16"/>
-          <w:szCs w:val="16"/>
-        </w:rPr>
-        <w:t xml:space="preserve">            </w:t>
-      </w:r>
-      <w:r>
-        <w:rPr>
-          <w:rFonts w:ascii="Consolas" w:hAnsi="Consolas"/>
-          <w:color w:val="000000"/>
-          <w:sz w:val="16"/>
-          <w:szCs w:val="16"/>
-        </w:rPr>
-        <w:t xml:space="preserve">World.tryMake </w:t>
-      </w:r>
-      <w:r>
-        <w:rPr>
-          <w:rFonts w:ascii="Consolas" w:hAnsi="Consolas"/>
-          <w:color w:val="0000FF"/>
-          <w:sz w:val="16"/>
-          <w:szCs w:val="16"/>
-        </w:rPr>
-        <w:t>true</w:t>
-      </w:r>
-      <w:r>
-        <w:rPr>
-          <w:rFonts w:ascii="Consolas" w:hAnsi="Consolas"/>
-          <w:color w:val="000000"/>
-          <w:sz w:val="16"/>
-          <w:szCs w:val="16"/>
-        </w:rPr>
-        <w:t xml:space="preserve"> 1L () plugin sdlDeps</w:t>
-      </w:r>
-    </w:p>
-    <w:p>
-      <w:pPr>
-        <w:pStyle w:val="Normal"/>
-        <w:spacing w:lineRule="auto" w:line="240" w:before="0" w:after="0"/>
-        <w:rPr>
-          <w:rFonts w:ascii="Consolas" w:hAnsi="Consolas"/>
-          <w:color w:val="000000"/>
-          <w:sz w:val="16"/>
-          <w:szCs w:val="16"/>
-        </w:rPr>
-      </w:pPr>
-      <w:r>
-        <w:rPr>
-          <w:rFonts w:ascii="Consolas" w:hAnsi="Consolas"/>
-          <w:color w:val="000000"/>
-          <w:sz w:val="16"/>
-          <w:szCs w:val="16"/>
-        </w:rPr>
-      </w:r>
-    </w:p>
-    <w:p>
-      <w:pPr>
-        <w:pStyle w:val="Normal"/>
-        <w:spacing w:lineRule="auto" w:line="240" w:before="0" w:after="0"/>
-        <w:rPr>
-          <w:sz w:val="16"/>
-          <w:szCs w:val="16"/>
-        </w:rPr>
-      </w:pPr>
-      <w:r>
-        <w:rPr>
-          <w:rFonts w:ascii="Consolas" w:hAnsi="Consolas"/>
-          <w:color w:val="000000"/>
-          <w:sz w:val="16"/>
-          <w:szCs w:val="16"/>
-        </w:rPr>
-        <w:t xml:space="preserve">        </w:t>
-      </w:r>
-      <w:r>
-        <w:rPr>
-          <w:rFonts w:ascii="Consolas" w:hAnsi="Consolas"/>
-          <w:color w:val="008000"/>
-          <w:sz w:val="16"/>
-          <w:szCs w:val="16"/>
-        </w:rPr>
-        <w:t>// after some configuration it is time to run the game. We're off and running!</w:t>
-      </w:r>
-    </w:p>
-    <w:p>
-      <w:pPr>
-        <w:pStyle w:val="Normal"/>
-        <w:spacing w:lineRule="auto" w:line="240" w:before="0" w:after="0"/>
-        <w:rPr>
-          <w:sz w:val="16"/>
-          <w:szCs w:val="16"/>
-        </w:rPr>
-      </w:pPr>
-      <w:r>
-        <w:rPr>
-          <w:rFonts w:ascii="Consolas" w:hAnsi="Consolas"/>
-          <w:color w:val="000000"/>
-          <w:sz w:val="16"/>
-          <w:szCs w:val="16"/>
-        </w:rPr>
-        <w:t xml:space="preserve">        </w:t>
-      </w:r>
-      <w:r>
-        <w:rPr>
-          <w:rFonts w:ascii="Consolas" w:hAnsi="Consolas"/>
-          <w:color w:val="000000"/>
-          <w:sz w:val="16"/>
-          <w:szCs w:val="16"/>
-        </w:rPr>
-        <w:t>World.run tryMakeWorld sdlConfig</w:t>
+          <w:color w:val="000000"/>
+          <w:sz w:val="16"/>
+          <w:szCs w:val="16"/>
+        </w:rPr>
+        <w:t>World.run worldConfig (MyPlugin ())</w:t>
       </w:r>
     </w:p>
     <w:p>
@@ -21029,18 +20700,6 @@
       <w:r>
         <w:rPr/>
         <w:t xml:space="preserve"> subtype.</w:t>
-      </w:r>
-    </w:p>
-    <w:p>
-      <w:pPr>
-        <w:pStyle w:val="Normal"/>
-        <w:rPr/>
-      </w:pPr>
-      <w:r>
-        <w:rPr/>
-      </w:r>
-      <w:r>
-        <w:br w:type="page"/>
       </w:r>
     </w:p>
     <w:p>
@@ -24013,6 +23672,21 @@
       <w:szCs w:val="16"/>
     </w:rPr>
   </w:style>
+  <w:style w:type="character" w:styleId="ListLabel180">
+    <w:name w:val="ListLabel 180"/>
+    <w:qFormat/>
+    <w:rPr/>
+  </w:style>
+  <w:style w:type="character" w:styleId="ListLabel181">
+    <w:name w:val="ListLabel 181"/>
+    <w:qFormat/>
+    <w:rPr>
+      <w:rFonts w:ascii="Consolas" w:hAnsi="Consolas"/>
+      <w:color w:val="008000"/>
+      <w:sz w:val="16"/>
+      <w:szCs w:val="16"/>
+    </w:rPr>
+  </w:style>
   <w:style w:type="paragraph" w:styleId="Heading">
     <w:name w:val="Heading"/>
     <w:basedOn w:val="Normal"/>

</xml_diff>

<commit_message>
Improved API usability a bit by getting rid of Signal.Signals. Renamed Bindings to Channel. Put text parameter in TextSprite. Updated documentation.
</commit_message>
<xml_diff>
--- a/Nu/Nu.Documentation/Nu Game Engine.docx
+++ b/Nu/Nu.Documentation/Nu Game Engine.docx
@@ -331,6 +331,7 @@
       <w:r>
         <w:rPr>
           <w:rStyle w:val="Heading2Char"/>
+          <w:b/>
         </w:rPr>
         <w:t>Mature</w:t>
       </w:r>
@@ -419,6 +420,7 @@
       <w:r>
         <w:rPr>
           <w:rStyle w:val="Heading2Char"/>
+          <w:b/>
         </w:rPr>
         <w:t>Functional</w:t>
       </w:r>
@@ -486,6 +488,7 @@
       <w:r>
         <w:rPr>
           <w:rStyle w:val="Heading2Char"/>
+          <w:b/>
         </w:rPr>
         <w:t>2d Game Engine</w:t>
       </w:r>
@@ -539,6 +542,7 @@
       <w:r>
         <w:rPr>
           <w:rStyle w:val="Heading2Char"/>
+          <w:b/>
         </w:rPr>
         <w:t>F#</w:t>
       </w:r>
@@ -966,11 +970,7 @@
       </w:pPr>
       <w:r>
         <w:rPr/>
-        <w:t xml:space="preserve">Back in the Nu solution in Visual Studio, </w:t>
-      </w:r>
-      <w:r>
-        <w:rPr/>
-        <w:t xml:space="preserve">right-click the </w:t>
+        <w:t xml:space="preserve">Back in the Nu solution in Visual Studio, right-click the </w:t>
       </w:r>
       <w:r>
         <w:rPr>
@@ -984,14 +984,7 @@
           <w:b w:val="false"/>
           <w:bCs w:val="false"/>
         </w:rPr>
-        <w:t xml:space="preserve"> folder, then </w:t>
-      </w:r>
-      <w:r>
-        <w:rPr>
-          <w:b w:val="false"/>
-          <w:bCs w:val="false"/>
-        </w:rPr>
-        <w:t>click</w:t>
+        <w:t xml:space="preserve"> folder, then click</w:t>
       </w:r>
       <w:r>
         <w:rPr/>
@@ -1005,15 +998,7 @@
       </w:r>
       <w:r>
         <w:rPr/>
-        <w:t xml:space="preserve"> </w:t>
-      </w:r>
-      <w:r>
-        <w:rPr/>
-        <w:t>S</w:t>
-      </w:r>
-      <w:r>
-        <w:rPr/>
-        <w:t xml:space="preserve">elect the </w:t>
+        <w:t xml:space="preserve"> Select the </w:t>
       </w:r>
       <w:r>
         <w:rPr>
@@ -1023,15 +1008,7 @@
       </w:r>
       <w:r>
         <w:rPr/>
-        <w:t xml:space="preserve"> template </w:t>
-      </w:r>
-      <w:r>
-        <w:rPr/>
-        <w:t>at the bottom of the list</w:t>
-      </w:r>
-      <w:r>
-        <w:rPr/>
-        <w:t xml:space="preserve"> like so –</w:t>
+        <w:t xml:space="preserve"> template at the bottom of the list like so –</w:t>
       </w:r>
     </w:p>
     <w:p>
@@ -1041,7 +1018,7 @@
       </w:pPr>
       <w:r>
         <w:drawing>
-          <wp:anchor behindDoc="0" distT="0" distB="0" distL="0" distR="0" simplePos="0" locked="0" layoutInCell="1" allowOverlap="1" relativeHeight="17">
+          <wp:anchor behindDoc="0" distT="0" distB="0" distL="0" distR="0" simplePos="0" locked="0" layoutInCell="1" allowOverlap="1" relativeHeight="14">
             <wp:simplePos x="0" y="0"/>
             <wp:positionH relativeFrom="column">
               <wp:align>center</wp:align>
@@ -1088,11 +1065,11 @@
       </w:r>
       <w:r>
         <w:rPr/>
-        <w:t xml:space="preserve">- and </w:t>
-      </w:r>
-      <w:r>
-        <w:rPr/>
-        <w:t xml:space="preserve">then click </w:t>
+        <w:t>-</w:t>
+      </w:r>
+      <w:r>
+        <w:rPr/>
+        <w:t xml:space="preserve"> and then click </w:t>
       </w:r>
       <w:r>
         <w:rPr>
@@ -1165,11 +1142,7 @@
       </w:r>
       <w:r>
         <w:rPr/>
-        <w:t xml:space="preserve"> to the name of your game, then set</w:t>
-      </w:r>
-      <w:r>
-        <w:rPr/>
-        <w:t xml:space="preserve"> the </w:t>
+        <w:t xml:space="preserve"> to the name of your game, then set the </w:t>
       </w:r>
       <w:r>
         <w:rPr>
@@ -1190,11 +1163,7 @@
       </w:r>
       <w:r>
         <w:rPr/>
-        <w:t xml:space="preserve"> folder. Note that if th</w:t>
-      </w:r>
-      <w:r>
-        <w:rPr/>
-        <w:t xml:space="preserve">e </w:t>
+        <w:t xml:space="preserve"> folder. Note that if the </w:t>
       </w:r>
       <w:r>
         <w:rPr>
@@ -1205,15 +1174,7 @@
       </w:r>
       <w:r>
         <w:rPr/>
-        <w:t xml:space="preserve"> is </w:t>
-      </w:r>
-      <w:r>
-        <w:rPr/>
-        <w:t>set</w:t>
-      </w:r>
-      <w:r>
-        <w:rPr/>
-        <w:t xml:space="preserve"> incorrectly, the new project will not be able to find the Nu, Nu.Pipe, and SDL2-CS  dependencies needed to build it!</w:t>
+        <w:t xml:space="preserve"> is set incorrectly, the new project will not be able to find the Nu, Nu.Pipe, and SDL2-CS  dependencies needed to build it!</w:t>
       </w:r>
     </w:p>
     <w:p>
@@ -3177,7 +3138,56 @@
           <w:sz w:val="16"/>
           <w:szCs w:val="16"/>
         </w:rPr>
-        <w:t>// here we define the Bindings used to connect events to their desired commands</w:t>
+        <w:t xml:space="preserve">// here we </w:t>
+      </w:r>
+      <w:r>
+        <w:rPr>
+          <w:rFonts w:eastAsia="Calibri" w:cs="" w:ascii="Consolas" w:hAnsi="Consolas"/>
+          <w:color w:val="008000"/>
+          <w:kern w:val="0"/>
+          <w:sz w:val="16"/>
+          <w:szCs w:val="16"/>
+          <w:lang w:val="en-US" w:eastAsia="en-US" w:bidi="ar-SA"/>
+        </w:rPr>
+        <w:t>channel</w:t>
+      </w:r>
+      <w:r>
+        <w:rPr>
+          <w:rFonts w:ascii="Consolas" w:hAnsi="Consolas"/>
+          <w:color w:val="008000"/>
+          <w:sz w:val="16"/>
+          <w:szCs w:val="16"/>
+        </w:rPr>
+        <w:t xml:space="preserve"> </w:t>
+      </w:r>
+      <w:r>
+        <w:rPr>
+          <w:rFonts w:ascii="Consolas" w:hAnsi="Consolas"/>
+          <w:color w:val="008000"/>
+          <w:sz w:val="16"/>
+          <w:szCs w:val="16"/>
+        </w:rPr>
+        <w:t xml:space="preserve">from </w:t>
+      </w:r>
+      <w:r>
+        <w:rPr>
+          <w:rFonts w:ascii="Consolas" w:hAnsi="Consolas"/>
+          <w:color w:val="008000"/>
+          <w:sz w:val="16"/>
+          <w:szCs w:val="16"/>
+        </w:rPr>
+        <w:t xml:space="preserve">events to </w:t>
+      </w:r>
+      <w:r>
+        <w:rPr>
+          <w:rFonts w:eastAsia="Calibri" w:cs="" w:ascii="Consolas" w:hAnsi="Consolas"/>
+          <w:color w:val="008000"/>
+          <w:kern w:val="0"/>
+          <w:sz w:val="16"/>
+          <w:szCs w:val="16"/>
+          <w:lang w:val="en-US" w:eastAsia="en-US" w:bidi="ar-SA"/>
+        </w:rPr>
+        <w:t>signals</w:t>
       </w:r>
     </w:p>
     <w:p>
@@ -3241,6 +3251,15 @@
         </w:rPr>
         <w:t xml:space="preserve">[Simulants.TitleCredits.ClickEvent =&gt; </w:t>
       </w:r>
+      <w:r>
+        <w:rPr>
+          <w:rFonts w:ascii="Consolas" w:hAnsi="Consolas"/>
+          <w:color w:val="000000"/>
+          <w:sz w:val="16"/>
+          <w:szCs w:val="16"/>
+        </w:rPr>
+        <w:t>[</w:t>
+      </w:r>
       <w:bookmarkStart w:id="8" w:name="__DdeLink__2020_2824083208"/>
       <w:r>
         <w:rPr>
@@ -3261,6 +3280,15 @@
         </w:rPr>
         <w:t xml:space="preserve"> ShowCredits</w:t>
       </w:r>
+      <w:r>
+        <w:rPr>
+          <w:rFonts w:ascii="Consolas" w:hAnsi="Consolas"/>
+          <w:color w:val="000000"/>
+          <w:sz w:val="16"/>
+          <w:szCs w:val="16"/>
+        </w:rPr>
+        <w:t>]</w:t>
+      </w:r>
     </w:p>
     <w:p>
       <w:pPr>
@@ -3284,7 +3312,34 @@
           <w:sz w:val="16"/>
           <w:szCs w:val="16"/>
         </w:rPr>
-        <w:t>Simulants.TitlePlay.ClickEvent =&gt; cmd ShowGameplay</w:t>
+        <w:t xml:space="preserve">Simulants.TitlePlay.ClickEvent =&gt; </w:t>
+      </w:r>
+      <w:r>
+        <w:rPr>
+          <w:rFonts w:ascii="Consolas" w:hAnsi="Consolas"/>
+          <w:color w:val="000000"/>
+          <w:sz w:val="16"/>
+          <w:szCs w:val="16"/>
+        </w:rPr>
+        <w:t>[</w:t>
+      </w:r>
+      <w:r>
+        <w:rPr>
+          <w:rFonts w:ascii="Consolas" w:hAnsi="Consolas"/>
+          <w:color w:val="000000"/>
+          <w:sz w:val="16"/>
+          <w:szCs w:val="16"/>
+        </w:rPr>
+        <w:t>cmd ShowGameplay</w:t>
+      </w:r>
+      <w:r>
+        <w:rPr>
+          <w:rFonts w:ascii="Consolas" w:hAnsi="Consolas"/>
+          <w:color w:val="000000"/>
+          <w:sz w:val="16"/>
+          <w:szCs w:val="16"/>
+        </w:rPr>
+        <w:t>]</w:t>
       </w:r>
     </w:p>
     <w:p>
@@ -3309,7 +3364,34 @@
           <w:sz w:val="16"/>
           <w:szCs w:val="16"/>
         </w:rPr>
-        <w:t>Simulants.TitleExit.ClickEvent =&gt; cmd ExitGame</w:t>
+        <w:t xml:space="preserve">Simulants.TitleExit.ClickEvent =&gt; </w:t>
+      </w:r>
+      <w:r>
+        <w:rPr>
+          <w:rFonts w:ascii="Consolas" w:hAnsi="Consolas"/>
+          <w:color w:val="000000"/>
+          <w:sz w:val="16"/>
+          <w:szCs w:val="16"/>
+        </w:rPr>
+        <w:t>[</w:t>
+      </w:r>
+      <w:r>
+        <w:rPr>
+          <w:rFonts w:ascii="Consolas" w:hAnsi="Consolas"/>
+          <w:color w:val="000000"/>
+          <w:sz w:val="16"/>
+          <w:szCs w:val="16"/>
+        </w:rPr>
+        <w:t>cmd ExitGame</w:t>
+      </w:r>
+      <w:r>
+        <w:rPr>
+          <w:rFonts w:ascii="Consolas" w:hAnsi="Consolas"/>
+          <w:color w:val="000000"/>
+          <w:sz w:val="16"/>
+          <w:szCs w:val="16"/>
+        </w:rPr>
+        <w:t>]</w:t>
       </w:r>
     </w:p>
     <w:p>
@@ -3334,7 +3416,34 @@
           <w:sz w:val="16"/>
           <w:szCs w:val="16"/>
         </w:rPr>
-        <w:t>Simulants.CreditsBack.ClickEvent =&gt; cmd ShowTitle</w:t>
+        <w:t xml:space="preserve">Simulants.CreditsBack.ClickEvent =&gt; </w:t>
+      </w:r>
+      <w:r>
+        <w:rPr>
+          <w:rFonts w:ascii="Consolas" w:hAnsi="Consolas"/>
+          <w:color w:val="000000"/>
+          <w:sz w:val="16"/>
+          <w:szCs w:val="16"/>
+        </w:rPr>
+        <w:t>[</w:t>
+      </w:r>
+      <w:r>
+        <w:rPr>
+          <w:rFonts w:ascii="Consolas" w:hAnsi="Consolas"/>
+          <w:color w:val="000000"/>
+          <w:sz w:val="16"/>
+          <w:szCs w:val="16"/>
+        </w:rPr>
+        <w:t>cmd ShowTitle</w:t>
+      </w:r>
+      <w:r>
+        <w:rPr>
+          <w:rFonts w:ascii="Consolas" w:hAnsi="Consolas"/>
+          <w:color w:val="000000"/>
+          <w:sz w:val="16"/>
+          <w:szCs w:val="16"/>
+        </w:rPr>
+        <w:t>]</w:t>
       </w:r>
     </w:p>
     <w:p>
@@ -3359,7 +3468,34 @@
           <w:sz w:val="16"/>
           <w:szCs w:val="16"/>
         </w:rPr>
-        <w:t>Simulants.Back.ClickEvent =&gt; cmd ShowTitle]</w:t>
+        <w:t xml:space="preserve">Simulants.Back.ClickEvent =&gt; </w:t>
+      </w:r>
+      <w:r>
+        <w:rPr>
+          <w:rFonts w:ascii="Consolas" w:hAnsi="Consolas"/>
+          <w:color w:val="000000"/>
+          <w:sz w:val="16"/>
+          <w:szCs w:val="16"/>
+        </w:rPr>
+        <w:t>[</w:t>
+      </w:r>
+      <w:r>
+        <w:rPr>
+          <w:rFonts w:ascii="Consolas" w:hAnsi="Consolas"/>
+          <w:color w:val="000000"/>
+          <w:sz w:val="16"/>
+          <w:szCs w:val="16"/>
+        </w:rPr>
+        <w:t>cmd ShowTitle]</w:t>
+      </w:r>
+      <w:r>
+        <w:rPr>
+          <w:rFonts w:ascii="Consolas" w:hAnsi="Consolas"/>
+          <w:color w:val="000000"/>
+          <w:sz w:val="16"/>
+          <w:szCs w:val="16"/>
+        </w:rPr>
+        <w:t>]</w:t>
       </w:r>
     </w:p>
     <w:p>
@@ -4759,7 +4895,34 @@
           <w:sz w:val="16"/>
           <w:szCs w:val="16"/>
         </w:rPr>
-        <w:t>Simulants.Gameplay.UpdateEvent =&gt; cmd EyeTrack</w:t>
+        <w:t xml:space="preserve">Simulants.Gameplay.UpdateEvent =&gt; </w:t>
+      </w:r>
+      <w:r>
+        <w:rPr>
+          <w:rFonts w:ascii="Consolas" w:hAnsi="Consolas"/>
+          <w:color w:val="000000"/>
+          <w:sz w:val="16"/>
+          <w:szCs w:val="16"/>
+        </w:rPr>
+        <w:t>[</w:t>
+      </w:r>
+      <w:r>
+        <w:rPr>
+          <w:rFonts w:ascii="Consolas" w:hAnsi="Consolas"/>
+          <w:color w:val="000000"/>
+          <w:sz w:val="16"/>
+          <w:szCs w:val="16"/>
+        </w:rPr>
+        <w:t>cmd EyeTrack</w:t>
+      </w:r>
+      <w:r>
+        <w:rPr>
+          <w:rFonts w:ascii="Consolas" w:hAnsi="Consolas"/>
+          <w:color w:val="000000"/>
+          <w:sz w:val="16"/>
+          <w:szCs w:val="16"/>
+        </w:rPr>
+        <w:t>]</w:t>
       </w:r>
     </w:p>
     <w:p>
@@ -4930,7 +5093,34 @@
           <w:sz w:val="16"/>
           <w:szCs w:val="16"/>
         </w:rPr>
-        <w:t xml:space="preserve"> cmd Jump</w:t>
+        <w:t xml:space="preserve"> </w:t>
+      </w:r>
+      <w:r>
+        <w:rPr>
+          <w:rFonts w:ascii="Consolas" w:hAnsi="Consolas"/>
+          <w:color w:val="000000"/>
+          <w:sz w:val="16"/>
+          <w:szCs w:val="16"/>
+        </w:rPr>
+        <w:t>[</w:t>
+      </w:r>
+      <w:r>
+        <w:rPr>
+          <w:rFonts w:ascii="Consolas" w:hAnsi="Consolas"/>
+          <w:color w:val="000000"/>
+          <w:sz w:val="16"/>
+          <w:szCs w:val="16"/>
+        </w:rPr>
+        <w:t>cmd Jump</w:t>
+      </w:r>
+      <w:r>
+        <w:rPr>
+          <w:rFonts w:ascii="Consolas" w:hAnsi="Consolas"/>
+          <w:color w:val="000000"/>
+          <w:sz w:val="16"/>
+          <w:szCs w:val="16"/>
+        </w:rPr>
+        <w:t>]</w:t>
       </w:r>
     </w:p>
     <w:p>
@@ -4967,7 +5157,34 @@
           <w:sz w:val="16"/>
           <w:szCs w:val="16"/>
         </w:rPr>
-        <w:t xml:space="preserve"> cmd Nop</w:t>
+        <w:t xml:space="preserve"> </w:t>
+      </w:r>
+      <w:r>
+        <w:rPr>
+          <w:rFonts w:ascii="Consolas" w:hAnsi="Consolas"/>
+          <w:color w:val="000000"/>
+          <w:sz w:val="16"/>
+          <w:szCs w:val="16"/>
+        </w:rPr>
+        <w:t>[</w:t>
+      </w:r>
+      <w:r>
+        <w:rPr>
+          <w:rFonts w:ascii="Consolas" w:hAnsi="Consolas"/>
+          <w:color w:val="000000"/>
+          <w:sz w:val="16"/>
+          <w:szCs w:val="16"/>
+        </w:rPr>
+        <w:t>cmd Nop</w:t>
+      </w:r>
+      <w:r>
+        <w:rPr>
+          <w:rFonts w:ascii="Consolas" w:hAnsi="Consolas"/>
+          <w:color w:val="000000"/>
+          <w:sz w:val="16"/>
+          <w:szCs w:val="16"/>
+        </w:rPr>
+        <w:t>]</w:t>
       </w:r>
     </w:p>
     <w:p>
@@ -5119,7 +5336,34 @@
           <w:sz w:val="16"/>
           <w:szCs w:val="16"/>
         </w:rPr>
-        <w:t xml:space="preserve"> cmd MoveLeft</w:t>
+        <w:t xml:space="preserve"> </w:t>
+      </w:r>
+      <w:r>
+        <w:rPr>
+          <w:rFonts w:ascii="Consolas" w:hAnsi="Consolas"/>
+          <w:color w:val="000000"/>
+          <w:sz w:val="16"/>
+          <w:szCs w:val="16"/>
+        </w:rPr>
+        <w:t>[</w:t>
+      </w:r>
+      <w:r>
+        <w:rPr>
+          <w:rFonts w:ascii="Consolas" w:hAnsi="Consolas"/>
+          <w:color w:val="000000"/>
+          <w:sz w:val="16"/>
+          <w:szCs w:val="16"/>
+        </w:rPr>
+        <w:t>cmd MoveLeft</w:t>
+      </w:r>
+      <w:r>
+        <w:rPr>
+          <w:rFonts w:ascii="Consolas" w:hAnsi="Consolas"/>
+          <w:color w:val="000000"/>
+          <w:sz w:val="16"/>
+          <w:szCs w:val="16"/>
+        </w:rPr>
+        <w:t>]</w:t>
       </w:r>
     </w:p>
     <w:p>
@@ -5174,7 +5418,34 @@
           <w:sz w:val="16"/>
           <w:szCs w:val="16"/>
         </w:rPr>
-        <w:t xml:space="preserve"> cmd MoveRight</w:t>
+        <w:t xml:space="preserve"> </w:t>
+      </w:r>
+      <w:r>
+        <w:rPr>
+          <w:rFonts w:ascii="Consolas" w:hAnsi="Consolas"/>
+          <w:color w:val="000000"/>
+          <w:sz w:val="16"/>
+          <w:szCs w:val="16"/>
+        </w:rPr>
+        <w:t>[</w:t>
+      </w:r>
+      <w:r>
+        <w:rPr>
+          <w:rFonts w:ascii="Consolas" w:hAnsi="Consolas"/>
+          <w:color w:val="000000"/>
+          <w:sz w:val="16"/>
+          <w:szCs w:val="16"/>
+        </w:rPr>
+        <w:t>cmd MoveRight</w:t>
+      </w:r>
+      <w:r>
+        <w:rPr>
+          <w:rFonts w:ascii="Consolas" w:hAnsi="Consolas"/>
+          <w:color w:val="000000"/>
+          <w:sz w:val="16"/>
+          <w:szCs w:val="16"/>
+        </w:rPr>
+        <w:t>]</w:t>
       </w:r>
     </w:p>
     <w:p>
@@ -5208,7 +5479,43 @@
           <w:sz w:val="16"/>
           <w:szCs w:val="16"/>
         </w:rPr>
-        <w:t xml:space="preserve"> cmd Nop]</w:t>
+        <w:t xml:space="preserve"> </w:t>
+      </w:r>
+      <w:r>
+        <w:rPr>
+          <w:rFonts w:ascii="Consolas" w:hAnsi="Consolas"/>
+          <w:color w:val="000000"/>
+          <w:sz w:val="16"/>
+          <w:szCs w:val="16"/>
+        </w:rPr>
+        <w:t>[</w:t>
+      </w:r>
+      <w:r>
+        <w:rPr>
+          <w:rFonts w:ascii="Consolas" w:hAnsi="Consolas"/>
+          <w:color w:val="000000"/>
+          <w:sz w:val="16"/>
+          <w:szCs w:val="16"/>
+        </w:rPr>
+        <w:t>cmd Nop</w:t>
+      </w:r>
+      <w:r>
+        <w:rPr>
+          <w:rFonts w:ascii="Consolas" w:hAnsi="Consolas"/>
+          <w:color w:val="000000"/>
+          <w:sz w:val="16"/>
+          <w:szCs w:val="16"/>
+        </w:rPr>
+        <w:t>]</w:t>
+      </w:r>
+      <w:r>
+        <w:rPr>
+          <w:rFonts w:ascii="Consolas" w:hAnsi="Consolas"/>
+          <w:color w:val="000000"/>
+          <w:sz w:val="16"/>
+          <w:szCs w:val="16"/>
+        </w:rPr>
+        <w:t>]</w:t>
       </w:r>
     </w:p>
     <w:p>
@@ -13863,7 +14170,7 @@
     <w:p>
       <w:pPr>
         <w:pStyle w:val="Normal"/>
-        <w:spacing w:before="0" w:after="0"/>
+        <w:spacing w:lineRule="auto" w:line="240" w:before="0" w:after="0"/>
         <w:rPr>
           <w:sz w:val="16"/>
           <w:szCs w:val="16"/>
@@ -13914,7 +14221,27 @@
           <w:sz w:val="16"/>
           <w:szCs w:val="16"/>
         </w:rPr>
-        <w:t xml:space="preserve"> Bindings : 'model * Entity * World </w:t>
+        <w:t xml:space="preserve"> Initializers : Lens&lt;'model, World&gt; * </w:t>
+      </w:r>
+      <w:r>
+        <w:rPr>
+          <w:rFonts w:eastAsia="Calibri" w:cs="" w:ascii="Consolas" w:hAnsi="Consolas"/>
+          <w:color w:val="000000"/>
+          <w:kern w:val="0"/>
+          <w:sz w:val="16"/>
+          <w:szCs w:val="16"/>
+          <w:lang w:val="en-US" w:eastAsia="en-US" w:bidi="ar-SA"/>
+        </w:rPr>
+        <w:t>Entity</w:t>
+      </w:r>
+      <w:r>
+        <w:rPr>
+          <w:rFonts w:ascii="Consolas" w:hAnsi="Consolas"/>
+          <w:color w:val="000000"/>
+          <w:sz w:val="16"/>
+          <w:szCs w:val="16"/>
+        </w:rPr>
+        <w:t xml:space="preserve"> * World </w:t>
       </w:r>
       <w:r>
         <w:rPr>
@@ -13932,13 +14259,13 @@
           <w:sz w:val="16"/>
           <w:szCs w:val="16"/>
         </w:rPr>
-        <w:t xml:space="preserve"> Binding&lt;'message, 'command, Entity, World&gt; list</w:t>
-      </w:r>
-    </w:p>
-    <w:p>
-      <w:pPr>
-        <w:pStyle w:val="Normal"/>
-        <w:spacing w:before="0" w:after="0"/>
+        <w:t xml:space="preserve"> PropertyInitializer list</w:t>
+      </w:r>
+    </w:p>
+    <w:p>
+      <w:pPr>
+        <w:pStyle w:val="Normal"/>
+        <w:spacing w:lineRule="auto" w:line="240" w:before="0" w:after="0"/>
         <w:rPr>
           <w:sz w:val="16"/>
           <w:szCs w:val="16"/>
@@ -13969,13 +14296,31 @@
           <w:sz w:val="16"/>
           <w:szCs w:val="16"/>
         </w:rPr>
-        <w:t xml:space="preserve"> this.Bindings (_, _, _) = []</w:t>
-      </w:r>
-    </w:p>
-    <w:p>
-      <w:pPr>
-        <w:pStyle w:val="Normal"/>
-        <w:spacing w:before="0" w:after="0"/>
+        <w:t xml:space="preserve"> this.Initializers (_, _, _) = []</w:t>
+      </w:r>
+    </w:p>
+    <w:p>
+      <w:pPr>
+        <w:pStyle w:val="Normal"/>
+        <w:spacing w:lineRule="auto" w:line="240" w:before="0" w:after="0"/>
+        <w:rPr>
+          <w:sz w:val="16"/>
+          <w:szCs w:val="16"/>
+        </w:rPr>
+      </w:pPr>
+      <w:r>
+        <w:rPr>
+          <w:rFonts w:ascii="Consolas" w:hAnsi="Consolas"/>
+          <w:color w:val="000000"/>
+          <w:sz w:val="16"/>
+          <w:szCs w:val="16"/>
+        </w:rPr>
+      </w:r>
+    </w:p>
+    <w:p>
+      <w:pPr>
+        <w:pStyle w:val="Normal"/>
+        <w:spacing w:lineRule="auto" w:line="240" w:before="0" w:after="0"/>
         <w:rPr>
           <w:sz w:val="16"/>
           <w:szCs w:val="16"/>
@@ -13990,12 +14335,89 @@
         </w:rPr>
         <w:t xml:space="preserve">        </w:t>
       </w:r>
-    </w:p>
-    <w:p>
-      <w:pPr>
-        <w:pStyle w:val="Normal"/>
-        <w:spacing w:before="0" w:after="0"/>
-        <w:rPr/>
+      <w:r>
+        <w:rPr>
+          <w:rFonts w:ascii="Consolas" w:hAnsi="Consolas"/>
+          <w:color w:val="0000FF"/>
+          <w:sz w:val="16"/>
+          <w:szCs w:val="16"/>
+        </w:rPr>
+        <w:t>abstract</w:t>
+      </w:r>
+      <w:r>
+        <w:rPr>
+          <w:rFonts w:ascii="Consolas" w:hAnsi="Consolas"/>
+          <w:color w:val="000000"/>
+          <w:sz w:val="16"/>
+          <w:szCs w:val="16"/>
+        </w:rPr>
+        <w:t xml:space="preserve"> </w:t>
+      </w:r>
+      <w:r>
+        <w:rPr>
+          <w:rFonts w:ascii="Consolas" w:hAnsi="Consolas"/>
+          <w:color w:val="0000FF"/>
+          <w:sz w:val="16"/>
+          <w:szCs w:val="16"/>
+        </w:rPr>
+        <w:t>member</w:t>
+      </w:r>
+      <w:r>
+        <w:rPr>
+          <w:rFonts w:ascii="Consolas" w:hAnsi="Consolas"/>
+          <w:color w:val="000000"/>
+          <w:sz w:val="16"/>
+          <w:szCs w:val="16"/>
+        </w:rPr>
+        <w:t xml:space="preserve"> Channel : 'model * </w:t>
+      </w:r>
+      <w:r>
+        <w:rPr>
+          <w:rFonts w:eastAsia="Calibri" w:cs="" w:ascii="Consolas" w:hAnsi="Consolas"/>
+          <w:color w:val="000000"/>
+          <w:kern w:val="0"/>
+          <w:sz w:val="16"/>
+          <w:szCs w:val="16"/>
+          <w:lang w:val="en-US" w:eastAsia="en-US" w:bidi="ar-SA"/>
+        </w:rPr>
+        <w:t>Entity</w:t>
+      </w:r>
+      <w:r>
+        <w:rPr>
+          <w:rFonts w:ascii="Consolas" w:hAnsi="Consolas"/>
+          <w:color w:val="000000"/>
+          <w:sz w:val="16"/>
+          <w:szCs w:val="16"/>
+        </w:rPr>
+        <w:t xml:space="preserve"> * World </w:t>
+      </w:r>
+      <w:r>
+        <w:rPr>
+          <w:rFonts w:ascii="Consolas" w:hAnsi="Consolas"/>
+          <w:color w:val="0000FF"/>
+          <w:sz w:val="16"/>
+          <w:szCs w:val="16"/>
+        </w:rPr>
+        <w:t>-&gt;</w:t>
+      </w:r>
+      <w:r>
+        <w:rPr>
+          <w:rFonts w:ascii="Consolas" w:hAnsi="Consolas"/>
+          <w:color w:val="000000"/>
+          <w:sz w:val="16"/>
+          <w:szCs w:val="16"/>
+        </w:rPr>
+        <w:t xml:space="preserve"> Channel&lt;'message, 'command, Game, World&gt; list</w:t>
+      </w:r>
+    </w:p>
+    <w:p>
+      <w:pPr>
+        <w:pStyle w:val="Normal"/>
+        <w:spacing w:lineRule="auto" w:line="240" w:before="0" w:after="0"/>
+        <w:rPr>
+          <w:sz w:val="16"/>
+          <w:szCs w:val="16"/>
+        </w:rPr>
       </w:pPr>
       <w:r>
         <w:rPr>
@@ -14013,6 +14435,61 @@
           <w:sz w:val="16"/>
           <w:szCs w:val="16"/>
         </w:rPr>
+        <w:t>default</w:t>
+      </w:r>
+      <w:r>
+        <w:rPr>
+          <w:rFonts w:ascii="Consolas" w:hAnsi="Consolas"/>
+          <w:color w:val="000000"/>
+          <w:sz w:val="16"/>
+          <w:szCs w:val="16"/>
+        </w:rPr>
+        <w:t xml:space="preserve"> this.Channel (_, _, _) = []</w:t>
+      </w:r>
+    </w:p>
+    <w:p>
+      <w:pPr>
+        <w:pStyle w:val="Normal"/>
+        <w:spacing w:lineRule="auto" w:line="240" w:before="0" w:after="0"/>
+        <w:rPr>
+          <w:sz w:val="16"/>
+          <w:szCs w:val="16"/>
+        </w:rPr>
+      </w:pPr>
+      <w:r>
+        <w:rPr>
+          <w:rFonts w:ascii="Consolas" w:hAnsi="Consolas"/>
+          <w:color w:val="000000"/>
+          <w:sz w:val="16"/>
+          <w:szCs w:val="16"/>
+        </w:rPr>
+      </w:r>
+    </w:p>
+    <w:p>
+      <w:pPr>
+        <w:pStyle w:val="Normal"/>
+        <w:spacing w:lineRule="auto" w:line="240" w:before="0" w:after="0"/>
+        <w:rPr>
+          <w:sz w:val="16"/>
+          <w:szCs w:val="16"/>
+        </w:rPr>
+      </w:pPr>
+      <w:r>
+        <w:rPr>
+          <w:rFonts w:ascii="Consolas" w:hAnsi="Consolas"/>
+          <w:color w:val="000000"/>
+          <w:sz w:val="16"/>
+          <w:szCs w:val="16"/>
+        </w:rPr>
+        <w:t xml:space="preserve">        </w:t>
+      </w:r>
+      <w:r>
+        <w:rPr>
+          <w:rFonts w:ascii="Consolas" w:hAnsi="Consolas"/>
+          <w:color w:val="0000FF"/>
+          <w:sz w:val="16"/>
+          <w:szCs w:val="16"/>
+        </w:rPr>
         <w:t>abstract</w:t>
       </w:r>
       <w:r>
@@ -14040,7 +14517,27 @@
           <w:sz w:val="16"/>
           <w:szCs w:val="16"/>
         </w:rPr>
-        <w:t xml:space="preserve"> Message : 'model * 'message * Entity * World </w:t>
+        <w:t xml:space="preserve"> Message : 'model * 'message * </w:t>
+      </w:r>
+      <w:r>
+        <w:rPr>
+          <w:rFonts w:eastAsia="Calibri" w:cs="" w:ascii="Consolas" w:hAnsi="Consolas"/>
+          <w:color w:val="000000"/>
+          <w:kern w:val="0"/>
+          <w:sz w:val="16"/>
+          <w:szCs w:val="16"/>
+          <w:lang w:val="en-US" w:eastAsia="en-US" w:bidi="ar-SA"/>
+        </w:rPr>
+        <w:t>Entity</w:t>
+      </w:r>
+      <w:r>
+        <w:rPr>
+          <w:rFonts w:ascii="Consolas" w:hAnsi="Consolas"/>
+          <w:color w:val="000000"/>
+          <w:sz w:val="16"/>
+          <w:szCs w:val="16"/>
+        </w:rPr>
+        <w:t xml:space="preserve"> * World </w:t>
       </w:r>
       <w:r>
         <w:rPr>
@@ -14058,14 +14555,17 @@
           <w:sz w:val="16"/>
           <w:szCs w:val="16"/>
         </w:rPr>
-        <w:t xml:space="preserve"> 'model * 'command list</w:t>
-      </w:r>
-    </w:p>
-    <w:p>
-      <w:pPr>
-        <w:pStyle w:val="Normal"/>
-        <w:spacing w:before="0" w:after="0"/>
-        <w:rPr/>
+        <w:t xml:space="preserve"> 'model * Signal&lt;'message, 'command&gt; list</w:t>
+      </w:r>
+    </w:p>
+    <w:p>
+      <w:pPr>
+        <w:pStyle w:val="Normal"/>
+        <w:spacing w:lineRule="auto" w:line="240" w:before="0" w:after="0"/>
+        <w:rPr>
+          <w:sz w:val="16"/>
+          <w:szCs w:val="16"/>
+        </w:rPr>
       </w:pPr>
       <w:r>
         <w:rPr>
@@ -14098,7 +14598,25 @@
     <w:p>
       <w:pPr>
         <w:pStyle w:val="Normal"/>
-        <w:spacing w:before="0" w:after="0"/>
+        <w:spacing w:lineRule="auto" w:line="240" w:before="0" w:after="0"/>
+        <w:rPr>
+          <w:sz w:val="16"/>
+          <w:szCs w:val="16"/>
+        </w:rPr>
+      </w:pPr>
+      <w:r>
+        <w:rPr>
+          <w:rFonts w:ascii="Consolas" w:hAnsi="Consolas"/>
+          <w:color w:val="000000"/>
+          <w:sz w:val="16"/>
+          <w:szCs w:val="16"/>
+        </w:rPr>
+      </w:r>
+    </w:p>
+    <w:p>
+      <w:pPr>
+        <w:pStyle w:val="Normal"/>
+        <w:spacing w:lineRule="auto" w:line="240" w:before="0" w:after="0"/>
         <w:rPr>
           <w:sz w:val="16"/>
           <w:szCs w:val="16"/>
@@ -14113,12 +14631,89 @@
         </w:rPr>
         <w:t xml:space="preserve">        </w:t>
       </w:r>
-    </w:p>
-    <w:p>
-      <w:pPr>
-        <w:pStyle w:val="Normal"/>
-        <w:spacing w:before="0" w:after="0"/>
-        <w:rPr/>
+      <w:r>
+        <w:rPr>
+          <w:rFonts w:ascii="Consolas" w:hAnsi="Consolas"/>
+          <w:color w:val="0000FF"/>
+          <w:sz w:val="16"/>
+          <w:szCs w:val="16"/>
+        </w:rPr>
+        <w:t>abstract</w:t>
+      </w:r>
+      <w:r>
+        <w:rPr>
+          <w:rFonts w:ascii="Consolas" w:hAnsi="Consolas"/>
+          <w:color w:val="000000"/>
+          <w:sz w:val="16"/>
+          <w:szCs w:val="16"/>
+        </w:rPr>
+        <w:t xml:space="preserve"> </w:t>
+      </w:r>
+      <w:r>
+        <w:rPr>
+          <w:rFonts w:ascii="Consolas" w:hAnsi="Consolas"/>
+          <w:color w:val="0000FF"/>
+          <w:sz w:val="16"/>
+          <w:szCs w:val="16"/>
+        </w:rPr>
+        <w:t>member</w:t>
+      </w:r>
+      <w:r>
+        <w:rPr>
+          <w:rFonts w:ascii="Consolas" w:hAnsi="Consolas"/>
+          <w:color w:val="000000"/>
+          <w:sz w:val="16"/>
+          <w:szCs w:val="16"/>
+        </w:rPr>
+        <w:t xml:space="preserve"> Command : 'model * 'command * </w:t>
+      </w:r>
+      <w:r>
+        <w:rPr>
+          <w:rFonts w:eastAsia="Calibri" w:cs="" w:ascii="Consolas" w:hAnsi="Consolas"/>
+          <w:color w:val="000000"/>
+          <w:kern w:val="0"/>
+          <w:sz w:val="16"/>
+          <w:szCs w:val="16"/>
+          <w:lang w:val="en-US" w:eastAsia="en-US" w:bidi="ar-SA"/>
+        </w:rPr>
+        <w:t>Entity</w:t>
+      </w:r>
+      <w:r>
+        <w:rPr>
+          <w:rFonts w:ascii="Consolas" w:hAnsi="Consolas"/>
+          <w:color w:val="000000"/>
+          <w:sz w:val="16"/>
+          <w:szCs w:val="16"/>
+        </w:rPr>
+        <w:t xml:space="preserve"> * World </w:t>
+      </w:r>
+      <w:r>
+        <w:rPr>
+          <w:rFonts w:ascii="Consolas" w:hAnsi="Consolas"/>
+          <w:color w:val="0000FF"/>
+          <w:sz w:val="16"/>
+          <w:szCs w:val="16"/>
+        </w:rPr>
+        <w:t>-&gt;</w:t>
+      </w:r>
+      <w:r>
+        <w:rPr>
+          <w:rFonts w:ascii="Consolas" w:hAnsi="Consolas"/>
+          <w:color w:val="000000"/>
+          <w:sz w:val="16"/>
+          <w:szCs w:val="16"/>
+        </w:rPr>
+        <w:t xml:space="preserve"> World * Signal&lt;'message, 'command&gt; list</w:t>
+      </w:r>
+    </w:p>
+    <w:p>
+      <w:pPr>
+        <w:pStyle w:val="Normal"/>
+        <w:spacing w:lineRule="auto" w:line="240" w:before="0" w:after="0"/>
+        <w:rPr>
+          <w:sz w:val="16"/>
+          <w:szCs w:val="16"/>
+        </w:rPr>
       </w:pPr>
       <w:r>
         <w:rPr>
@@ -14136,6 +14731,61 @@
           <w:sz w:val="16"/>
           <w:szCs w:val="16"/>
         </w:rPr>
+        <w:t>default</w:t>
+      </w:r>
+      <w:r>
+        <w:rPr>
+          <w:rFonts w:ascii="Consolas" w:hAnsi="Consolas"/>
+          <w:color w:val="000000"/>
+          <w:sz w:val="16"/>
+          <w:szCs w:val="16"/>
+        </w:rPr>
+        <w:t xml:space="preserve"> this.Command (_, _, _, world) = just world</w:t>
+      </w:r>
+    </w:p>
+    <w:p>
+      <w:pPr>
+        <w:pStyle w:val="Normal"/>
+        <w:spacing w:lineRule="auto" w:line="240" w:before="0" w:after="0"/>
+        <w:rPr>
+          <w:sz w:val="16"/>
+          <w:szCs w:val="16"/>
+        </w:rPr>
+      </w:pPr>
+      <w:r>
+        <w:rPr>
+          <w:rFonts w:ascii="Consolas" w:hAnsi="Consolas"/>
+          <w:color w:val="000000"/>
+          <w:sz w:val="16"/>
+          <w:szCs w:val="16"/>
+        </w:rPr>
+      </w:r>
+    </w:p>
+    <w:p>
+      <w:pPr>
+        <w:pStyle w:val="Normal"/>
+        <w:spacing w:lineRule="auto" w:line="240" w:before="0" w:after="0"/>
+        <w:rPr>
+          <w:sz w:val="16"/>
+          <w:szCs w:val="16"/>
+        </w:rPr>
+      </w:pPr>
+      <w:r>
+        <w:rPr>
+          <w:rFonts w:ascii="Consolas" w:hAnsi="Consolas"/>
+          <w:color w:val="000000"/>
+          <w:sz w:val="16"/>
+          <w:szCs w:val="16"/>
+        </w:rPr>
+        <w:t xml:space="preserve">        </w:t>
+      </w:r>
+      <w:r>
+        <w:rPr>
+          <w:rFonts w:ascii="Consolas" w:hAnsi="Consolas"/>
+          <w:color w:val="0000FF"/>
+          <w:sz w:val="16"/>
+          <w:szCs w:val="16"/>
+        </w:rPr>
         <w:t>abstract</w:t>
       </w:r>
       <w:r>
@@ -14163,7 +14813,27 @@
           <w:sz w:val="16"/>
           <w:szCs w:val="16"/>
         </w:rPr>
-        <w:t xml:space="preserve"> Command : 'model * 'command * Entity * World </w:t>
+        <w:t xml:space="preserve"> Content : Lens&lt;'model, World&gt; * </w:t>
+      </w:r>
+      <w:r>
+        <w:rPr>
+          <w:rFonts w:eastAsia="Calibri" w:cs="" w:ascii="Consolas" w:hAnsi="Consolas"/>
+          <w:color w:val="000000"/>
+          <w:kern w:val="0"/>
+          <w:sz w:val="16"/>
+          <w:szCs w:val="16"/>
+          <w:lang w:val="en-US" w:eastAsia="en-US" w:bidi="ar-SA"/>
+        </w:rPr>
+        <w:t>Entity</w:t>
+      </w:r>
+      <w:r>
+        <w:rPr>
+          <w:rFonts w:ascii="Consolas" w:hAnsi="Consolas"/>
+          <w:color w:val="000000"/>
+          <w:sz w:val="16"/>
+          <w:szCs w:val="16"/>
+        </w:rPr>
+        <w:t xml:space="preserve"> * World </w:t>
       </w:r>
       <w:r>
         <w:rPr>
@@ -14181,13 +14851,33 @@
           <w:sz w:val="16"/>
           <w:szCs w:val="16"/>
         </w:rPr>
-        <w:t xml:space="preserve"> World</w:t>
-      </w:r>
-    </w:p>
-    <w:p>
-      <w:pPr>
-        <w:pStyle w:val="Normal"/>
-        <w:spacing w:before="0" w:after="0"/>
+        <w:t xml:space="preserve"> </w:t>
+      </w:r>
+      <w:r>
+        <w:rPr>
+          <w:rFonts w:eastAsia="Calibri" w:cs="" w:ascii="Consolas" w:hAnsi="Consolas"/>
+          <w:color w:val="000000"/>
+          <w:kern w:val="0"/>
+          <w:sz w:val="16"/>
+          <w:szCs w:val="16"/>
+          <w:lang w:val="en-US" w:eastAsia="en-US" w:bidi="ar-SA"/>
+        </w:rPr>
+        <w:t>Entity</w:t>
+      </w:r>
+      <w:r>
+        <w:rPr>
+          <w:rFonts w:ascii="Consolas" w:hAnsi="Consolas"/>
+          <w:color w:val="000000"/>
+          <w:sz w:val="16"/>
+          <w:szCs w:val="16"/>
+        </w:rPr>
+        <w:t>Content list</w:t>
+      </w:r>
+    </w:p>
+    <w:p>
+      <w:pPr>
+        <w:pStyle w:val="Normal"/>
+        <w:spacing w:lineRule="auto" w:line="240" w:before="0" w:after="0"/>
         <w:rPr>
           <w:sz w:val="16"/>
           <w:szCs w:val="16"/>
@@ -14218,33 +14908,31 @@
           <w:sz w:val="16"/>
           <w:szCs w:val="16"/>
         </w:rPr>
-        <w:t xml:space="preserve"> this.Command (_, _, _, world) = world</w:t>
-      </w:r>
-    </w:p>
-    <w:p>
-      <w:pPr>
-        <w:pStyle w:val="Normal"/>
-        <w:spacing w:before="0" w:after="0"/>
-        <w:rPr>
-          <w:rFonts w:ascii="Consolas" w:hAnsi="Consolas"/>
-          <w:color w:val="000000"/>
-          <w:sz w:val="16"/>
-          <w:szCs w:val="16"/>
-        </w:rPr>
-      </w:pPr>
-      <w:r>
-        <w:rPr>
-          <w:rFonts w:ascii="Consolas" w:hAnsi="Consolas"/>
-          <w:color w:val="000000"/>
-          <w:sz w:val="16"/>
-          <w:szCs w:val="16"/>
-        </w:rPr>
-      </w:r>
-    </w:p>
-    <w:p>
-      <w:pPr>
-        <w:pStyle w:val="Normal"/>
-        <w:spacing w:before="0" w:after="0"/>
+        <w:t xml:space="preserve"> this.Content (_, _, _) = []</w:t>
+      </w:r>
+    </w:p>
+    <w:p>
+      <w:pPr>
+        <w:pStyle w:val="Normal"/>
+        <w:spacing w:lineRule="auto" w:line="240" w:before="0" w:after="0"/>
+        <w:rPr>
+          <w:sz w:val="16"/>
+          <w:szCs w:val="16"/>
+        </w:rPr>
+      </w:pPr>
+      <w:r>
+        <w:rPr>
+          <w:rFonts w:ascii="Consolas" w:hAnsi="Consolas"/>
+          <w:color w:val="000000"/>
+          <w:sz w:val="16"/>
+          <w:szCs w:val="16"/>
+        </w:rPr>
+      </w:r>
+    </w:p>
+    <w:p>
+      <w:pPr>
+        <w:pStyle w:val="Normal"/>
+        <w:spacing w:lineRule="auto" w:line="240" w:before="0" w:after="0"/>
         <w:rPr>
           <w:sz w:val="16"/>
           <w:szCs w:val="16"/>
@@ -14293,7 +14981,27 @@
           <w:sz w:val="16"/>
           <w:szCs w:val="16"/>
         </w:rPr>
-        <w:t xml:space="preserve"> Content : Lens&lt;'model, World&gt; * Entity * World </w:t>
+        <w:t xml:space="preserve"> View : 'model * </w:t>
+      </w:r>
+      <w:r>
+        <w:rPr>
+          <w:rFonts w:eastAsia="Calibri" w:cs="" w:ascii="Consolas" w:hAnsi="Consolas"/>
+          <w:color w:val="000000"/>
+          <w:kern w:val="0"/>
+          <w:sz w:val="16"/>
+          <w:szCs w:val="16"/>
+          <w:lang w:val="en-US" w:eastAsia="en-US" w:bidi="ar-SA"/>
+        </w:rPr>
+        <w:t>Entity</w:t>
+      </w:r>
+      <w:r>
+        <w:rPr>
+          <w:rFonts w:ascii="Consolas" w:hAnsi="Consolas"/>
+          <w:color w:val="000000"/>
+          <w:sz w:val="16"/>
+          <w:szCs w:val="16"/>
+        </w:rPr>
+        <w:t xml:space="preserve"> * World </w:t>
       </w:r>
       <w:r>
         <w:rPr>
@@ -14311,148 +15019,16 @@
           <w:sz w:val="16"/>
           <w:szCs w:val="16"/>
         </w:rPr>
-        <w:t xml:space="preserve"> EntityContent list</w:t>
-      </w:r>
-    </w:p>
-    <w:p>
-      <w:pPr>
-        <w:pStyle w:val="Normal"/>
-        <w:spacing w:before="0" w:after="0"/>
-        <w:rPr>
-          <w:sz w:val="16"/>
-          <w:szCs w:val="16"/>
-        </w:rPr>
-      </w:pPr>
-      <w:r>
-        <w:rPr>
-          <w:rFonts w:ascii="Consolas" w:hAnsi="Consolas"/>
-          <w:color w:val="000000"/>
-          <w:sz w:val="16"/>
-          <w:szCs w:val="16"/>
-        </w:rPr>
-        <w:t xml:space="preserve">        </w:t>
-      </w:r>
-      <w:r>
-        <w:rPr>
-          <w:rFonts w:ascii="Consolas" w:hAnsi="Consolas"/>
-          <w:color w:val="0000FF"/>
-          <w:sz w:val="16"/>
-          <w:szCs w:val="16"/>
-        </w:rPr>
-        <w:t>default</w:t>
-      </w:r>
-      <w:r>
-        <w:rPr>
-          <w:rFonts w:ascii="Consolas" w:hAnsi="Consolas"/>
-          <w:color w:val="000000"/>
-          <w:sz w:val="16"/>
-          <w:szCs w:val="16"/>
-        </w:rPr>
-        <w:t xml:space="preserve"> this.Content (_, _, _) = []</w:t>
-      </w:r>
-    </w:p>
-    <w:p>
-      <w:pPr>
-        <w:pStyle w:val="Normal"/>
-        <w:spacing w:before="0" w:after="0"/>
-        <w:rPr>
-          <w:sz w:val="16"/>
-          <w:szCs w:val="16"/>
-        </w:rPr>
-      </w:pPr>
-      <w:r>
-        <w:rPr>
-          <w:rFonts w:ascii="Consolas" w:hAnsi="Consolas"/>
-          <w:color w:val="000000"/>
-          <w:sz w:val="16"/>
-          <w:szCs w:val="16"/>
-        </w:rPr>
-        <w:t xml:space="preserve">        </w:t>
-      </w:r>
-    </w:p>
-    <w:p>
-      <w:pPr>
-        <w:pStyle w:val="Normal"/>
-        <w:spacing w:before="0" w:after="0"/>
-        <w:rPr>
-          <w:sz w:val="16"/>
-          <w:szCs w:val="16"/>
-        </w:rPr>
-      </w:pPr>
-      <w:r>
-        <w:rPr>
-          <w:rFonts w:ascii="Consolas" w:hAnsi="Consolas"/>
-          <w:color w:val="000000"/>
-          <w:sz w:val="16"/>
-          <w:szCs w:val="16"/>
-        </w:rPr>
-        <w:t xml:space="preserve">        </w:t>
-      </w:r>
-      <w:r>
-        <w:rPr>
-          <w:rFonts w:ascii="Consolas" w:hAnsi="Consolas"/>
-          <w:color w:val="0000FF"/>
-          <w:sz w:val="16"/>
-          <w:szCs w:val="16"/>
-        </w:rPr>
-        <w:t>abstract</w:t>
-      </w:r>
-      <w:r>
-        <w:rPr>
-          <w:rFonts w:ascii="Consolas" w:hAnsi="Consolas"/>
-          <w:color w:val="000000"/>
-          <w:sz w:val="16"/>
-          <w:szCs w:val="16"/>
-        </w:rPr>
-        <w:t xml:space="preserve"> </w:t>
-      </w:r>
-      <w:r>
-        <w:rPr>
-          <w:rFonts w:ascii="Consolas" w:hAnsi="Consolas"/>
-          <w:color w:val="0000FF"/>
-          <w:sz w:val="16"/>
-          <w:szCs w:val="16"/>
-        </w:rPr>
-        <w:t>member</w:t>
-      </w:r>
-      <w:r>
-        <w:rPr>
-          <w:rFonts w:ascii="Consolas" w:hAnsi="Consolas"/>
-          <w:color w:val="000000"/>
-          <w:sz w:val="16"/>
-          <w:szCs w:val="16"/>
-        </w:rPr>
-        <w:t xml:space="preserve"> View : 'model * Entity * World </w:t>
-      </w:r>
-      <w:r>
-        <w:rPr>
-          <w:rFonts w:ascii="Consolas" w:hAnsi="Consolas"/>
-          <w:color w:val="0000FF"/>
-          <w:sz w:val="16"/>
-          <w:szCs w:val="16"/>
-        </w:rPr>
-        <w:t>-&gt;</w:t>
-      </w:r>
-      <w:r>
-        <w:rPr>
-          <w:rFonts w:ascii="Consolas" w:hAnsi="Consolas"/>
-          <w:color w:val="000000"/>
-          <w:sz w:val="16"/>
-          <w:szCs w:val="16"/>
-        </w:rPr>
         <w:t xml:space="preserve"> View list</w:t>
       </w:r>
     </w:p>
     <w:p>
       <w:pPr>
         <w:pStyle w:val="Normal"/>
-        <w:spacing w:before="0" w:after="0"/>
-        <w:rPr>
-          <w:rFonts w:ascii="Consolas" w:hAnsi="Consolas"/>
-          <w:b w:val="false"/>
-          <w:b w:val="false"/>
-          <w:bCs w:val="false"/>
-          <w:color w:val="000000"/>
+        <w:spacing w:lineRule="auto" w:line="240" w:before="0" w:after="0"/>
+        <w:rPr>
+          <w:sz w:val="16"/>
+          <w:szCs w:val="16"/>
         </w:rPr>
       </w:pPr>
       <w:r>
@@ -21010,7 +21586,7 @@
       </w:r>
       <w:r>
         <w:rPr/>
-        <w:t xml:space="preserve"> – Display a static sprite with the given Aspects (more on aspects later) and optional mounted mouted Content.</w:t>
+        <w:t xml:space="preserve"> – Display a static sprite with the given Aspects (more on aspects later), and optional mounted mouted Content.</w:t>
       </w:r>
     </w:p>
     <w:p>
@@ -21077,6 +21653,109 @@
         <w:rPr>
           <w:b/>
         </w:rPr>
+        <w:t>[</w:t>
+      </w:r>
+      <w:r>
+        <w:rPr>
+          <w:rFonts w:eastAsia="Calibri" w:cs="" w:cstheme="minorBidi" w:eastAsiaTheme="minorHAnsi"/>
+          <w:b/>
+          <w:color w:val="auto"/>
+          <w:kern w:val="0"/>
+          <w:sz w:val="22"/>
+          <w:szCs w:val="22"/>
+          <w:lang w:val="en-US" w:eastAsia="en-US" w:bidi="ar-SA"/>
+        </w:rPr>
+        <w:t>Text</w:t>
+      </w:r>
+      <w:r>
+        <w:rPr>
+          <w:b/>
+        </w:rPr>
+        <w:t xml:space="preserve">Sprite </w:t>
+      </w:r>
+      <w:r>
+        <w:rPr>
+          <w:b/>
+          <w:i/>
+        </w:rPr>
+        <w:t xml:space="preserve">resource </w:t>
+      </w:r>
+      <w:r>
+        <w:rPr>
+          <w:b/>
+          <w:i/>
+        </w:rPr>
+        <w:t>text</w:t>
+      </w:r>
+      <w:r>
+        <w:rPr>
+          <w:b/>
+        </w:rPr>
+        <w:t xml:space="preserve"> [</w:t>
+      </w:r>
+      <w:r>
+        <w:rPr>
+          <w:b/>
+          <w:i/>
+        </w:rPr>
+        <w:t>aspects…</w:t>
+      </w:r>
+      <w:r>
+        <w:rPr>
+          <w:b/>
+        </w:rPr>
+        <w:t xml:space="preserve">] </w:t>
+      </w:r>
+      <w:r>
+        <w:rPr>
+          <w:b/>
+          <w:i/>
+        </w:rPr>
+        <w:t>childContent</w:t>
+      </w:r>
+      <w:r>
+        <w:rPr>
+          <w:b/>
+        </w:rPr>
+        <w:t>]</w:t>
+      </w:r>
+      <w:r>
+        <w:rPr/>
+        <w:t xml:space="preserve"> – Display a </w:t>
+      </w:r>
+      <w:r>
+        <w:rPr>
+          <w:rFonts w:eastAsia="Calibri" w:cs="" w:cstheme="minorBidi" w:eastAsiaTheme="minorHAnsi"/>
+          <w:color w:val="auto"/>
+          <w:kern w:val="0"/>
+          <w:sz w:val="22"/>
+          <w:szCs w:val="22"/>
+          <w:lang w:val="en-US" w:eastAsia="en-US" w:bidi="ar-SA"/>
+        </w:rPr>
+        <w:t>text</w:t>
+      </w:r>
+      <w:r>
+        <w:rPr/>
+        <w:t xml:space="preserve"> sprite with the given </w:t>
+      </w:r>
+      <w:r>
+        <w:rPr/>
+        <w:t xml:space="preserve">text, </w:t>
+      </w:r>
+      <w:r>
+        <w:rPr/>
+        <w:t>Aspects, and optional mounted mouted Content.</w:t>
+      </w:r>
+    </w:p>
+    <w:p>
+      <w:pPr>
+        <w:pStyle w:val="Normal"/>
+        <w:rPr/>
+      </w:pPr>
+      <w:r>
+        <w:rPr>
+          <w:b/>
+        </w:rPr>
         <w:t xml:space="preserve">[Mount [Shift </w:t>
       </w:r>
       <w:r>
@@ -21625,7 +22304,37 @@
         <w:rPr>
           <w:b/>
         </w:rPr>
-        <w:t>Const | Linear | Random | Chaos | Ease | EaseIn | EaseOut | Sin | Cos</w:t>
+        <w:t>Const</w:t>
+      </w:r>
+      <w:r>
+        <w:rPr>
+          <w:b/>
+        </w:rPr>
+        <w:t>an</w:t>
+      </w:r>
+      <w:r>
+        <w:rPr>
+          <w:rFonts w:eastAsia="Calibri" w:cs="" w:cstheme="minorBidi" w:eastAsiaTheme="minorHAnsi"/>
+          <w:b/>
+          <w:color w:val="auto"/>
+          <w:kern w:val="0"/>
+          <w:sz w:val="22"/>
+          <w:szCs w:val="22"/>
+          <w:lang w:val="en-US" w:eastAsia="en-US" w:bidi="ar-SA"/>
+        </w:rPr>
+        <w:t>t</w:t>
+      </w:r>
+      <w:r>
+        <w:rPr>
+          <w:b/>
+        </w:rPr>
+        <w:t xml:space="preserve"> | Linear | Random | Chaos | Ease | EaseIn | EaseOut | Sin | Sin</w:t>
+      </w:r>
+      <w:r>
+        <w:rPr>
+          <w:b/>
+        </w:rPr>
+        <w:t>Scaled | Cos | CosScaled</w:t>
       </w:r>
       <w:r>
         <w:rPr/>
@@ -21930,7 +22639,9 @@
       </w:rPr>
     </w:rPrDefault>
     <w:pPrDefault>
-      <w:pPr/>
+      <w:pPr>
+        <w:suppressAutoHyphens w:val="true"/>
+      </w:pPr>
     </w:pPrDefault>
   </w:docDefaults>
   <w:latentStyles w:defLockedState="0" w:defUIPriority="99" w:defSemiHidden="0" w:defUnhideWhenUsed="0" w:defQFormat="0" w:count="371">
@@ -22465,7 +23176,7 @@
     </w:rPr>
   </w:style>
   <w:style w:type="character" w:styleId="InternetLink">
-    <w:name w:val="Internet Link"/>
+    <w:name w:val="Hyperlink"/>
     <w:basedOn w:val="DefaultParagraphFont"/>
     <w:uiPriority w:val="99"/>
     <w:unhideWhenUsed/>
@@ -22510,7 +23221,7 @@
       <w:szCs w:val="16"/>
     </w:rPr>
   </w:style>
-  <w:style w:type="character" w:styleId="FollowedHyperlink">
+  <w:style w:type="character" w:styleId="VisitedInternetLink">
     <w:name w:val="FollowedHyperlink"/>
     <w:basedOn w:val="DefaultParagraphFont"/>
     <w:uiPriority w:val="99"/>
@@ -22538,1257 +23249,6 @@
       <w:spacing w:val="15"/>
       <w:sz w:val="24"/>
       <w:szCs w:val="24"/>
-    </w:rPr>
-  </w:style>
-  <w:style w:type="character" w:styleId="ListLabel1">
-    <w:name w:val="ListLabel 1"/>
-    <w:qFormat/>
-    <w:rPr>
-      <w:rFonts w:cs="Courier New"/>
-    </w:rPr>
-  </w:style>
-  <w:style w:type="character" w:styleId="ListLabel2">
-    <w:name w:val="ListLabel 2"/>
-    <w:qFormat/>
-    <w:rPr>
-      <w:rFonts w:cs="Courier New"/>
-    </w:rPr>
-  </w:style>
-  <w:style w:type="character" w:styleId="ListLabel3">
-    <w:name w:val="ListLabel 3"/>
-    <w:qFormat/>
-    <w:rPr>
-      <w:rFonts w:cs="Courier New"/>
-    </w:rPr>
-  </w:style>
-  <w:style w:type="character" w:styleId="ListLabel4">
-    <w:name w:val="ListLabel 4"/>
-    <w:qFormat/>
-    <w:rPr>
-      <w:rFonts w:cs="Courier New"/>
-    </w:rPr>
-  </w:style>
-  <w:style w:type="character" w:styleId="ListLabel5">
-    <w:name w:val="ListLabel 5"/>
-    <w:qFormat/>
-    <w:rPr>
-      <w:rFonts w:cs="Courier New"/>
-    </w:rPr>
-  </w:style>
-  <w:style w:type="character" w:styleId="ListLabel6">
-    <w:name w:val="ListLabel 6"/>
-    <w:qFormat/>
-    <w:rPr>
-      <w:rFonts w:cs="Courier New"/>
-    </w:rPr>
-  </w:style>
-  <w:style w:type="character" w:styleId="ListLabel7">
-    <w:name w:val="ListLabel 7"/>
-    <w:qFormat/>
-    <w:rPr>
-      <w:rFonts w:cs="Courier New"/>
-    </w:rPr>
-  </w:style>
-  <w:style w:type="character" w:styleId="ListLabel8">
-    <w:name w:val="ListLabel 8"/>
-    <w:qFormat/>
-    <w:rPr>
-      <w:rFonts w:cs="Courier New"/>
-    </w:rPr>
-  </w:style>
-  <w:style w:type="character" w:styleId="ListLabel9">
-    <w:name w:val="ListLabel 9"/>
-    <w:qFormat/>
-    <w:rPr>
-      <w:rFonts w:cs="Courier New"/>
-    </w:rPr>
-  </w:style>
-  <w:style w:type="character" w:styleId="ListLabel10">
-    <w:name w:val="ListLabel 10"/>
-    <w:qFormat/>
-    <w:rPr>
-      <w:rFonts w:cs="Courier New"/>
-    </w:rPr>
-  </w:style>
-  <w:style w:type="character" w:styleId="ListLabel11">
-    <w:name w:val="ListLabel 11"/>
-    <w:qFormat/>
-    <w:rPr>
-      <w:rFonts w:cs="Courier New"/>
-    </w:rPr>
-  </w:style>
-  <w:style w:type="character" w:styleId="ListLabel12">
-    <w:name w:val="ListLabel 12"/>
-    <w:qFormat/>
-    <w:rPr>
-      <w:rFonts w:cs="Courier New"/>
-    </w:rPr>
-  </w:style>
-  <w:style w:type="character" w:styleId="ListLabel13">
-    <w:name w:val="ListLabel 13"/>
-    <w:qFormat/>
-    <w:rPr>
-      <w:rFonts w:cs="Courier New"/>
-    </w:rPr>
-  </w:style>
-  <w:style w:type="character" w:styleId="ListLabel14">
-    <w:name w:val="ListLabel 14"/>
-    <w:qFormat/>
-    <w:rPr>
-      <w:rFonts w:cs="Courier New"/>
-    </w:rPr>
-  </w:style>
-  <w:style w:type="character" w:styleId="ListLabel15">
-    <w:name w:val="ListLabel 15"/>
-    <w:qFormat/>
-    <w:rPr>
-      <w:rFonts w:cs="Courier New"/>
-    </w:rPr>
-  </w:style>
-  <w:style w:type="character" w:styleId="ListLabel16">
-    <w:name w:val="ListLabel 16"/>
-    <w:qFormat/>
-    <w:rPr>
-      <w:rFonts w:cs="Courier New"/>
-    </w:rPr>
-  </w:style>
-  <w:style w:type="character" w:styleId="ListLabel17">
-    <w:name w:val="ListLabel 17"/>
-    <w:qFormat/>
-    <w:rPr>
-      <w:rFonts w:cs="Courier New"/>
-    </w:rPr>
-  </w:style>
-  <w:style w:type="character" w:styleId="ListLabel18">
-    <w:name w:val="ListLabel 18"/>
-    <w:qFormat/>
-    <w:rPr>
-      <w:rFonts w:cs="Courier New"/>
-    </w:rPr>
-  </w:style>
-  <w:style w:type="character" w:styleId="ListLabel19">
-    <w:name w:val="ListLabel 19"/>
-    <w:qFormat/>
-    <w:rPr/>
-  </w:style>
-  <w:style w:type="character" w:styleId="ListLabel20">
-    <w:name w:val="ListLabel 20"/>
-    <w:qFormat/>
-    <w:rPr>
-      <w:rFonts w:cs="Symbol"/>
-    </w:rPr>
-  </w:style>
-  <w:style w:type="character" w:styleId="ListLabel21">
-    <w:name w:val="ListLabel 21"/>
-    <w:qFormat/>
-    <w:rPr>
-      <w:rFonts w:cs="Courier New"/>
-    </w:rPr>
-  </w:style>
-  <w:style w:type="character" w:styleId="ListLabel22">
-    <w:name w:val="ListLabel 22"/>
-    <w:qFormat/>
-    <w:rPr>
-      <w:rFonts w:cs="Wingdings"/>
-    </w:rPr>
-  </w:style>
-  <w:style w:type="character" w:styleId="ListLabel23">
-    <w:name w:val="ListLabel 23"/>
-    <w:qFormat/>
-    <w:rPr>
-      <w:rFonts w:cs="Symbol"/>
-    </w:rPr>
-  </w:style>
-  <w:style w:type="character" w:styleId="ListLabel24">
-    <w:name w:val="ListLabel 24"/>
-    <w:qFormat/>
-    <w:rPr>
-      <w:rFonts w:cs="Courier New"/>
-    </w:rPr>
-  </w:style>
-  <w:style w:type="character" w:styleId="ListLabel25">
-    <w:name w:val="ListLabel 25"/>
-    <w:qFormat/>
-    <w:rPr>
-      <w:rFonts w:cs="Wingdings"/>
-    </w:rPr>
-  </w:style>
-  <w:style w:type="character" w:styleId="ListLabel26">
-    <w:name w:val="ListLabel 26"/>
-    <w:qFormat/>
-    <w:rPr>
-      <w:rFonts w:cs="Symbol"/>
-    </w:rPr>
-  </w:style>
-  <w:style w:type="character" w:styleId="ListLabel27">
-    <w:name w:val="ListLabel 27"/>
-    <w:qFormat/>
-    <w:rPr>
-      <w:rFonts w:cs="Courier New"/>
-    </w:rPr>
-  </w:style>
-  <w:style w:type="character" w:styleId="ListLabel28">
-    <w:name w:val="ListLabel 28"/>
-    <w:qFormat/>
-    <w:rPr>
-      <w:rFonts w:cs="Wingdings"/>
-    </w:rPr>
-  </w:style>
-  <w:style w:type="character" w:styleId="ListLabel29">
-    <w:name w:val="ListLabel 29"/>
-    <w:qFormat/>
-    <w:rPr/>
-  </w:style>
-  <w:style w:type="character" w:styleId="ListLabel30">
-    <w:name w:val="ListLabel 30"/>
-    <w:qFormat/>
-    <w:rPr>
-      <w:rFonts w:cs="Symbol"/>
-    </w:rPr>
-  </w:style>
-  <w:style w:type="character" w:styleId="ListLabel31">
-    <w:name w:val="ListLabel 31"/>
-    <w:qFormat/>
-    <w:rPr>
-      <w:rFonts w:cs="Courier New"/>
-    </w:rPr>
-  </w:style>
-  <w:style w:type="character" w:styleId="ListLabel32">
-    <w:name w:val="ListLabel 32"/>
-    <w:qFormat/>
-    <w:rPr>
-      <w:rFonts w:cs="Wingdings"/>
-    </w:rPr>
-  </w:style>
-  <w:style w:type="character" w:styleId="ListLabel33">
-    <w:name w:val="ListLabel 33"/>
-    <w:qFormat/>
-    <w:rPr>
-      <w:rFonts w:cs="Symbol"/>
-    </w:rPr>
-  </w:style>
-  <w:style w:type="character" w:styleId="ListLabel34">
-    <w:name w:val="ListLabel 34"/>
-    <w:qFormat/>
-    <w:rPr>
-      <w:rFonts w:cs="Courier New"/>
-    </w:rPr>
-  </w:style>
-  <w:style w:type="character" w:styleId="ListLabel35">
-    <w:name w:val="ListLabel 35"/>
-    <w:qFormat/>
-    <w:rPr>
-      <w:rFonts w:cs="Wingdings"/>
-    </w:rPr>
-  </w:style>
-  <w:style w:type="character" w:styleId="ListLabel36">
-    <w:name w:val="ListLabel 36"/>
-    <w:qFormat/>
-    <w:rPr>
-      <w:rFonts w:cs="Symbol"/>
-    </w:rPr>
-  </w:style>
-  <w:style w:type="character" w:styleId="ListLabel37">
-    <w:name w:val="ListLabel 37"/>
-    <w:qFormat/>
-    <w:rPr>
-      <w:rFonts w:cs="Courier New"/>
-    </w:rPr>
-  </w:style>
-  <w:style w:type="character" w:styleId="ListLabel38">
-    <w:name w:val="ListLabel 38"/>
-    <w:qFormat/>
-    <w:rPr>
-      <w:rFonts w:cs="Wingdings"/>
-    </w:rPr>
-  </w:style>
-  <w:style w:type="character" w:styleId="ListLabel39">
-    <w:name w:val="ListLabel 39"/>
-    <w:qFormat/>
-    <w:rPr/>
-  </w:style>
-  <w:style w:type="character" w:styleId="ListLabel40">
-    <w:name w:val="ListLabel 40"/>
-    <w:qFormat/>
-    <w:rPr>
-      <w:rFonts w:cs="Symbol"/>
-    </w:rPr>
-  </w:style>
-  <w:style w:type="character" w:styleId="ListLabel41">
-    <w:name w:val="ListLabel 41"/>
-    <w:qFormat/>
-    <w:rPr>
-      <w:rFonts w:cs="Courier New"/>
-    </w:rPr>
-  </w:style>
-  <w:style w:type="character" w:styleId="ListLabel42">
-    <w:name w:val="ListLabel 42"/>
-    <w:qFormat/>
-    <w:rPr>
-      <w:rFonts w:cs="Wingdings"/>
-    </w:rPr>
-  </w:style>
-  <w:style w:type="character" w:styleId="ListLabel43">
-    <w:name w:val="ListLabel 43"/>
-    <w:qFormat/>
-    <w:rPr>
-      <w:rFonts w:cs="Symbol"/>
-    </w:rPr>
-  </w:style>
-  <w:style w:type="character" w:styleId="ListLabel44">
-    <w:name w:val="ListLabel 44"/>
-    <w:qFormat/>
-    <w:rPr>
-      <w:rFonts w:cs="Courier New"/>
-    </w:rPr>
-  </w:style>
-  <w:style w:type="character" w:styleId="ListLabel45">
-    <w:name w:val="ListLabel 45"/>
-    <w:qFormat/>
-    <w:rPr>
-      <w:rFonts w:cs="Wingdings"/>
-    </w:rPr>
-  </w:style>
-  <w:style w:type="character" w:styleId="ListLabel46">
-    <w:name w:val="ListLabel 46"/>
-    <w:qFormat/>
-    <w:rPr>
-      <w:rFonts w:cs="Symbol"/>
-    </w:rPr>
-  </w:style>
-  <w:style w:type="character" w:styleId="ListLabel47">
-    <w:name w:val="ListLabel 47"/>
-    <w:qFormat/>
-    <w:rPr>
-      <w:rFonts w:cs="Courier New"/>
-    </w:rPr>
-  </w:style>
-  <w:style w:type="character" w:styleId="ListLabel48">
-    <w:name w:val="ListLabel 48"/>
-    <w:qFormat/>
-    <w:rPr>
-      <w:rFonts w:cs="Wingdings"/>
-    </w:rPr>
-  </w:style>
-  <w:style w:type="character" w:styleId="ListLabel49">
-    <w:name w:val="ListLabel 49"/>
-    <w:qFormat/>
-    <w:rPr/>
-  </w:style>
-  <w:style w:type="character" w:styleId="ListLabel50">
-    <w:name w:val="ListLabel 50"/>
-    <w:qFormat/>
-    <w:rPr>
-      <w:rFonts w:cs="Symbol"/>
-    </w:rPr>
-  </w:style>
-  <w:style w:type="character" w:styleId="ListLabel51">
-    <w:name w:val="ListLabel 51"/>
-    <w:qFormat/>
-    <w:rPr>
-      <w:rFonts w:cs="Courier New"/>
-    </w:rPr>
-  </w:style>
-  <w:style w:type="character" w:styleId="ListLabel52">
-    <w:name w:val="ListLabel 52"/>
-    <w:qFormat/>
-    <w:rPr>
-      <w:rFonts w:cs="Wingdings"/>
-    </w:rPr>
-  </w:style>
-  <w:style w:type="character" w:styleId="ListLabel53">
-    <w:name w:val="ListLabel 53"/>
-    <w:qFormat/>
-    <w:rPr>
-      <w:rFonts w:cs="Symbol"/>
-    </w:rPr>
-  </w:style>
-  <w:style w:type="character" w:styleId="ListLabel54">
-    <w:name w:val="ListLabel 54"/>
-    <w:qFormat/>
-    <w:rPr>
-      <w:rFonts w:cs="Courier New"/>
-    </w:rPr>
-  </w:style>
-  <w:style w:type="character" w:styleId="ListLabel55">
-    <w:name w:val="ListLabel 55"/>
-    <w:qFormat/>
-    <w:rPr>
-      <w:rFonts w:cs="Wingdings"/>
-    </w:rPr>
-  </w:style>
-  <w:style w:type="character" w:styleId="ListLabel56">
-    <w:name w:val="ListLabel 56"/>
-    <w:qFormat/>
-    <w:rPr>
-      <w:rFonts w:cs="Symbol"/>
-    </w:rPr>
-  </w:style>
-  <w:style w:type="character" w:styleId="ListLabel57">
-    <w:name w:val="ListLabel 57"/>
-    <w:qFormat/>
-    <w:rPr>
-      <w:rFonts w:cs="Courier New"/>
-    </w:rPr>
-  </w:style>
-  <w:style w:type="character" w:styleId="ListLabel58">
-    <w:name w:val="ListLabel 58"/>
-    <w:qFormat/>
-    <w:rPr>
-      <w:rFonts w:cs="Wingdings"/>
-    </w:rPr>
-  </w:style>
-  <w:style w:type="character" w:styleId="ListLabel59">
-    <w:name w:val="ListLabel 59"/>
-    <w:qFormat/>
-    <w:rPr/>
-  </w:style>
-  <w:style w:type="character" w:styleId="ListLabel60">
-    <w:name w:val="ListLabel 60"/>
-    <w:qFormat/>
-    <w:rPr>
-      <w:rFonts w:cs="Symbol"/>
-    </w:rPr>
-  </w:style>
-  <w:style w:type="character" w:styleId="ListLabel61">
-    <w:name w:val="ListLabel 61"/>
-    <w:qFormat/>
-    <w:rPr>
-      <w:rFonts w:cs="Courier New"/>
-    </w:rPr>
-  </w:style>
-  <w:style w:type="character" w:styleId="ListLabel62">
-    <w:name w:val="ListLabel 62"/>
-    <w:qFormat/>
-    <w:rPr>
-      <w:rFonts w:cs="Wingdings"/>
-    </w:rPr>
-  </w:style>
-  <w:style w:type="character" w:styleId="ListLabel63">
-    <w:name w:val="ListLabel 63"/>
-    <w:qFormat/>
-    <w:rPr>
-      <w:rFonts w:cs="Symbol"/>
-    </w:rPr>
-  </w:style>
-  <w:style w:type="character" w:styleId="ListLabel64">
-    <w:name w:val="ListLabel 64"/>
-    <w:qFormat/>
-    <w:rPr>
-      <w:rFonts w:cs="Courier New"/>
-    </w:rPr>
-  </w:style>
-  <w:style w:type="character" w:styleId="ListLabel65">
-    <w:name w:val="ListLabel 65"/>
-    <w:qFormat/>
-    <w:rPr>
-      <w:rFonts w:cs="Wingdings"/>
-    </w:rPr>
-  </w:style>
-  <w:style w:type="character" w:styleId="ListLabel66">
-    <w:name w:val="ListLabel 66"/>
-    <w:qFormat/>
-    <w:rPr>
-      <w:rFonts w:cs="Symbol"/>
-    </w:rPr>
-  </w:style>
-  <w:style w:type="character" w:styleId="ListLabel67">
-    <w:name w:val="ListLabel 67"/>
-    <w:qFormat/>
-    <w:rPr>
-      <w:rFonts w:cs="Courier New"/>
-    </w:rPr>
-  </w:style>
-  <w:style w:type="character" w:styleId="ListLabel68">
-    <w:name w:val="ListLabel 68"/>
-    <w:qFormat/>
-    <w:rPr>
-      <w:rFonts w:cs="Wingdings"/>
-    </w:rPr>
-  </w:style>
-  <w:style w:type="character" w:styleId="ListLabel69">
-    <w:name w:val="ListLabel 69"/>
-    <w:qFormat/>
-    <w:rPr/>
-  </w:style>
-  <w:style w:type="character" w:styleId="ListLabel70">
-    <w:name w:val="ListLabel 70"/>
-    <w:qFormat/>
-    <w:rPr>
-      <w:rFonts w:cs="Symbol"/>
-    </w:rPr>
-  </w:style>
-  <w:style w:type="character" w:styleId="ListLabel71">
-    <w:name w:val="ListLabel 71"/>
-    <w:qFormat/>
-    <w:rPr>
-      <w:rFonts w:cs="Courier New"/>
-    </w:rPr>
-  </w:style>
-  <w:style w:type="character" w:styleId="ListLabel72">
-    <w:name w:val="ListLabel 72"/>
-    <w:qFormat/>
-    <w:rPr>
-      <w:rFonts w:cs="Wingdings"/>
-    </w:rPr>
-  </w:style>
-  <w:style w:type="character" w:styleId="ListLabel73">
-    <w:name w:val="ListLabel 73"/>
-    <w:qFormat/>
-    <w:rPr>
-      <w:rFonts w:cs="Symbol"/>
-    </w:rPr>
-  </w:style>
-  <w:style w:type="character" w:styleId="ListLabel74">
-    <w:name w:val="ListLabel 74"/>
-    <w:qFormat/>
-    <w:rPr>
-      <w:rFonts w:cs="Courier New"/>
-    </w:rPr>
-  </w:style>
-  <w:style w:type="character" w:styleId="ListLabel75">
-    <w:name w:val="ListLabel 75"/>
-    <w:qFormat/>
-    <w:rPr>
-      <w:rFonts w:cs="Wingdings"/>
-    </w:rPr>
-  </w:style>
-  <w:style w:type="character" w:styleId="ListLabel76">
-    <w:name w:val="ListLabel 76"/>
-    <w:qFormat/>
-    <w:rPr>
-      <w:rFonts w:cs="Symbol"/>
-    </w:rPr>
-  </w:style>
-  <w:style w:type="character" w:styleId="ListLabel77">
-    <w:name w:val="ListLabel 77"/>
-    <w:qFormat/>
-    <w:rPr>
-      <w:rFonts w:cs="Courier New"/>
-    </w:rPr>
-  </w:style>
-  <w:style w:type="character" w:styleId="ListLabel78">
-    <w:name w:val="ListLabel 78"/>
-    <w:qFormat/>
-    <w:rPr>
-      <w:rFonts w:cs="Wingdings"/>
-    </w:rPr>
-  </w:style>
-  <w:style w:type="character" w:styleId="ListLabel79">
-    <w:name w:val="ListLabel 79"/>
-    <w:qFormat/>
-    <w:rPr/>
-  </w:style>
-  <w:style w:type="character" w:styleId="ListLabel80">
-    <w:name w:val="ListLabel 80"/>
-    <w:qFormat/>
-    <w:rPr>
-      <w:rFonts w:cs="Symbol"/>
-    </w:rPr>
-  </w:style>
-  <w:style w:type="character" w:styleId="ListLabel81">
-    <w:name w:val="ListLabel 81"/>
-    <w:qFormat/>
-    <w:rPr>
-      <w:rFonts w:cs="Courier New"/>
-    </w:rPr>
-  </w:style>
-  <w:style w:type="character" w:styleId="ListLabel82">
-    <w:name w:val="ListLabel 82"/>
-    <w:qFormat/>
-    <w:rPr>
-      <w:rFonts w:cs="Wingdings"/>
-    </w:rPr>
-  </w:style>
-  <w:style w:type="character" w:styleId="ListLabel83">
-    <w:name w:val="ListLabel 83"/>
-    <w:qFormat/>
-    <w:rPr>
-      <w:rFonts w:cs="Symbol"/>
-    </w:rPr>
-  </w:style>
-  <w:style w:type="character" w:styleId="ListLabel84">
-    <w:name w:val="ListLabel 84"/>
-    <w:qFormat/>
-    <w:rPr>
-      <w:rFonts w:cs="Courier New"/>
-    </w:rPr>
-  </w:style>
-  <w:style w:type="character" w:styleId="ListLabel85">
-    <w:name w:val="ListLabel 85"/>
-    <w:qFormat/>
-    <w:rPr>
-      <w:rFonts w:cs="Wingdings"/>
-    </w:rPr>
-  </w:style>
-  <w:style w:type="character" w:styleId="ListLabel86">
-    <w:name w:val="ListLabel 86"/>
-    <w:qFormat/>
-    <w:rPr>
-      <w:rFonts w:cs="Symbol"/>
-    </w:rPr>
-  </w:style>
-  <w:style w:type="character" w:styleId="ListLabel87">
-    <w:name w:val="ListLabel 87"/>
-    <w:qFormat/>
-    <w:rPr>
-      <w:rFonts w:cs="Courier New"/>
-    </w:rPr>
-  </w:style>
-  <w:style w:type="character" w:styleId="ListLabel88">
-    <w:name w:val="ListLabel 88"/>
-    <w:qFormat/>
-    <w:rPr>
-      <w:rFonts w:cs="Wingdings"/>
-    </w:rPr>
-  </w:style>
-  <w:style w:type="character" w:styleId="ListLabel89">
-    <w:name w:val="ListLabel 89"/>
-    <w:qFormat/>
-    <w:rPr/>
-  </w:style>
-  <w:style w:type="character" w:styleId="ListLabel90">
-    <w:name w:val="ListLabel 90"/>
-    <w:qFormat/>
-    <w:rPr>
-      <w:rFonts w:cs="Symbol"/>
-    </w:rPr>
-  </w:style>
-  <w:style w:type="character" w:styleId="ListLabel91">
-    <w:name w:val="ListLabel 91"/>
-    <w:qFormat/>
-    <w:rPr>
-      <w:rFonts w:cs="Courier New"/>
-    </w:rPr>
-  </w:style>
-  <w:style w:type="character" w:styleId="ListLabel92">
-    <w:name w:val="ListLabel 92"/>
-    <w:qFormat/>
-    <w:rPr>
-      <w:rFonts w:cs="Wingdings"/>
-    </w:rPr>
-  </w:style>
-  <w:style w:type="character" w:styleId="ListLabel93">
-    <w:name w:val="ListLabel 93"/>
-    <w:qFormat/>
-    <w:rPr>
-      <w:rFonts w:cs="Symbol"/>
-    </w:rPr>
-  </w:style>
-  <w:style w:type="character" w:styleId="ListLabel94">
-    <w:name w:val="ListLabel 94"/>
-    <w:qFormat/>
-    <w:rPr>
-      <w:rFonts w:cs="Courier New"/>
-    </w:rPr>
-  </w:style>
-  <w:style w:type="character" w:styleId="ListLabel95">
-    <w:name w:val="ListLabel 95"/>
-    <w:qFormat/>
-    <w:rPr>
-      <w:rFonts w:cs="Wingdings"/>
-    </w:rPr>
-  </w:style>
-  <w:style w:type="character" w:styleId="ListLabel96">
-    <w:name w:val="ListLabel 96"/>
-    <w:qFormat/>
-    <w:rPr>
-      <w:rFonts w:cs="Symbol"/>
-    </w:rPr>
-  </w:style>
-  <w:style w:type="character" w:styleId="ListLabel97">
-    <w:name w:val="ListLabel 97"/>
-    <w:qFormat/>
-    <w:rPr>
-      <w:rFonts w:cs="Courier New"/>
-    </w:rPr>
-  </w:style>
-  <w:style w:type="character" w:styleId="ListLabel98">
-    <w:name w:val="ListLabel 98"/>
-    <w:qFormat/>
-    <w:rPr>
-      <w:rFonts w:cs="Wingdings"/>
-    </w:rPr>
-  </w:style>
-  <w:style w:type="character" w:styleId="ListLabel99">
-    <w:name w:val="ListLabel 99"/>
-    <w:qFormat/>
-    <w:rPr/>
-  </w:style>
-  <w:style w:type="character" w:styleId="ListLabel100">
-    <w:name w:val="ListLabel 100"/>
-    <w:qFormat/>
-    <w:rPr>
-      <w:rFonts w:cs="Symbol"/>
-    </w:rPr>
-  </w:style>
-  <w:style w:type="character" w:styleId="ListLabel101">
-    <w:name w:val="ListLabel 101"/>
-    <w:qFormat/>
-    <w:rPr>
-      <w:rFonts w:cs="Courier New"/>
-    </w:rPr>
-  </w:style>
-  <w:style w:type="character" w:styleId="ListLabel102">
-    <w:name w:val="ListLabel 102"/>
-    <w:qFormat/>
-    <w:rPr>
-      <w:rFonts w:cs="Wingdings"/>
-    </w:rPr>
-  </w:style>
-  <w:style w:type="character" w:styleId="ListLabel103">
-    <w:name w:val="ListLabel 103"/>
-    <w:qFormat/>
-    <w:rPr>
-      <w:rFonts w:cs="Symbol"/>
-    </w:rPr>
-  </w:style>
-  <w:style w:type="character" w:styleId="ListLabel104">
-    <w:name w:val="ListLabel 104"/>
-    <w:qFormat/>
-    <w:rPr>
-      <w:rFonts w:cs="Courier New"/>
-    </w:rPr>
-  </w:style>
-  <w:style w:type="character" w:styleId="ListLabel105">
-    <w:name w:val="ListLabel 105"/>
-    <w:qFormat/>
-    <w:rPr>
-      <w:rFonts w:cs="Wingdings"/>
-    </w:rPr>
-  </w:style>
-  <w:style w:type="character" w:styleId="ListLabel106">
-    <w:name w:val="ListLabel 106"/>
-    <w:qFormat/>
-    <w:rPr>
-      <w:rFonts w:cs="Symbol"/>
-    </w:rPr>
-  </w:style>
-  <w:style w:type="character" w:styleId="ListLabel107">
-    <w:name w:val="ListLabel 107"/>
-    <w:qFormat/>
-    <w:rPr>
-      <w:rFonts w:cs="Courier New"/>
-    </w:rPr>
-  </w:style>
-  <w:style w:type="character" w:styleId="ListLabel108">
-    <w:name w:val="ListLabel 108"/>
-    <w:qFormat/>
-    <w:rPr>
-      <w:rFonts w:cs="Wingdings"/>
-    </w:rPr>
-  </w:style>
-  <w:style w:type="character" w:styleId="ListLabel109">
-    <w:name w:val="ListLabel 109"/>
-    <w:qFormat/>
-    <w:rPr/>
-  </w:style>
-  <w:style w:type="character" w:styleId="ListLabel110">
-    <w:name w:val="ListLabel 110"/>
-    <w:qFormat/>
-    <w:rPr>
-      <w:rFonts w:cs="Symbol"/>
-    </w:rPr>
-  </w:style>
-  <w:style w:type="character" w:styleId="ListLabel111">
-    <w:name w:val="ListLabel 111"/>
-    <w:qFormat/>
-    <w:rPr>
-      <w:rFonts w:cs="Courier New"/>
-    </w:rPr>
-  </w:style>
-  <w:style w:type="character" w:styleId="ListLabel112">
-    <w:name w:val="ListLabel 112"/>
-    <w:qFormat/>
-    <w:rPr>
-      <w:rFonts w:cs="Wingdings"/>
-    </w:rPr>
-  </w:style>
-  <w:style w:type="character" w:styleId="ListLabel113">
-    <w:name w:val="ListLabel 113"/>
-    <w:qFormat/>
-    <w:rPr>
-      <w:rFonts w:cs="Symbol"/>
-    </w:rPr>
-  </w:style>
-  <w:style w:type="character" w:styleId="ListLabel114">
-    <w:name w:val="ListLabel 114"/>
-    <w:qFormat/>
-    <w:rPr>
-      <w:rFonts w:cs="Courier New"/>
-    </w:rPr>
-  </w:style>
-  <w:style w:type="character" w:styleId="ListLabel115">
-    <w:name w:val="ListLabel 115"/>
-    <w:qFormat/>
-    <w:rPr>
-      <w:rFonts w:cs="Wingdings"/>
-    </w:rPr>
-  </w:style>
-  <w:style w:type="character" w:styleId="ListLabel116">
-    <w:name w:val="ListLabel 116"/>
-    <w:qFormat/>
-    <w:rPr>
-      <w:rFonts w:cs="Symbol"/>
-    </w:rPr>
-  </w:style>
-  <w:style w:type="character" w:styleId="ListLabel117">
-    <w:name w:val="ListLabel 117"/>
-    <w:qFormat/>
-    <w:rPr>
-      <w:rFonts w:cs="Courier New"/>
-    </w:rPr>
-  </w:style>
-  <w:style w:type="character" w:styleId="ListLabel118">
-    <w:name w:val="ListLabel 118"/>
-    <w:qFormat/>
-    <w:rPr>
-      <w:rFonts w:cs="Wingdings"/>
-    </w:rPr>
-  </w:style>
-  <w:style w:type="character" w:styleId="ListLabel119">
-    <w:name w:val="ListLabel 119"/>
-    <w:qFormat/>
-    <w:rPr/>
-  </w:style>
-  <w:style w:type="character" w:styleId="ListLabel120">
-    <w:name w:val="ListLabel 120"/>
-    <w:qFormat/>
-    <w:rPr>
-      <w:rFonts w:cs="Symbol"/>
-    </w:rPr>
-  </w:style>
-  <w:style w:type="character" w:styleId="ListLabel121">
-    <w:name w:val="ListLabel 121"/>
-    <w:qFormat/>
-    <w:rPr>
-      <w:rFonts w:cs="Courier New"/>
-    </w:rPr>
-  </w:style>
-  <w:style w:type="character" w:styleId="ListLabel122">
-    <w:name w:val="ListLabel 122"/>
-    <w:qFormat/>
-    <w:rPr>
-      <w:rFonts w:cs="Wingdings"/>
-    </w:rPr>
-  </w:style>
-  <w:style w:type="character" w:styleId="ListLabel123">
-    <w:name w:val="ListLabel 123"/>
-    <w:qFormat/>
-    <w:rPr>
-      <w:rFonts w:cs="Symbol"/>
-    </w:rPr>
-  </w:style>
-  <w:style w:type="character" w:styleId="ListLabel124">
-    <w:name w:val="ListLabel 124"/>
-    <w:qFormat/>
-    <w:rPr>
-      <w:rFonts w:cs="Courier New"/>
-    </w:rPr>
-  </w:style>
-  <w:style w:type="character" w:styleId="ListLabel125">
-    <w:name w:val="ListLabel 125"/>
-    <w:qFormat/>
-    <w:rPr>
-      <w:rFonts w:cs="Wingdings"/>
-    </w:rPr>
-  </w:style>
-  <w:style w:type="character" w:styleId="ListLabel126">
-    <w:name w:val="ListLabel 126"/>
-    <w:qFormat/>
-    <w:rPr>
-      <w:rFonts w:cs="Symbol"/>
-    </w:rPr>
-  </w:style>
-  <w:style w:type="character" w:styleId="ListLabel127">
-    <w:name w:val="ListLabel 127"/>
-    <w:qFormat/>
-    <w:rPr>
-      <w:rFonts w:cs="Courier New"/>
-    </w:rPr>
-  </w:style>
-  <w:style w:type="character" w:styleId="ListLabel128">
-    <w:name w:val="ListLabel 128"/>
-    <w:qFormat/>
-    <w:rPr>
-      <w:rFonts w:cs="Wingdings"/>
-    </w:rPr>
-  </w:style>
-  <w:style w:type="character" w:styleId="ListLabel129">
-    <w:name w:val="ListLabel 129"/>
-    <w:qFormat/>
-    <w:rPr/>
-  </w:style>
-  <w:style w:type="character" w:styleId="ListLabel130">
-    <w:name w:val="ListLabel 130"/>
-    <w:qFormat/>
-    <w:rPr>
-      <w:rFonts w:cs="Symbol"/>
-    </w:rPr>
-  </w:style>
-  <w:style w:type="character" w:styleId="ListLabel131">
-    <w:name w:val="ListLabel 131"/>
-    <w:qFormat/>
-    <w:rPr>
-      <w:rFonts w:cs="Courier New"/>
-    </w:rPr>
-  </w:style>
-  <w:style w:type="character" w:styleId="ListLabel132">
-    <w:name w:val="ListLabel 132"/>
-    <w:qFormat/>
-    <w:rPr>
-      <w:rFonts w:cs="Wingdings"/>
-    </w:rPr>
-  </w:style>
-  <w:style w:type="character" w:styleId="ListLabel133">
-    <w:name w:val="ListLabel 133"/>
-    <w:qFormat/>
-    <w:rPr>
-      <w:rFonts w:cs="Symbol"/>
-    </w:rPr>
-  </w:style>
-  <w:style w:type="character" w:styleId="ListLabel134">
-    <w:name w:val="ListLabel 134"/>
-    <w:qFormat/>
-    <w:rPr>
-      <w:rFonts w:cs="Courier New"/>
-    </w:rPr>
-  </w:style>
-  <w:style w:type="character" w:styleId="ListLabel135">
-    <w:name w:val="ListLabel 135"/>
-    <w:qFormat/>
-    <w:rPr>
-      <w:rFonts w:cs="Wingdings"/>
-    </w:rPr>
-  </w:style>
-  <w:style w:type="character" w:styleId="ListLabel136">
-    <w:name w:val="ListLabel 136"/>
-    <w:qFormat/>
-    <w:rPr>
-      <w:rFonts w:cs="Symbol"/>
-    </w:rPr>
-  </w:style>
-  <w:style w:type="character" w:styleId="ListLabel137">
-    <w:name w:val="ListLabel 137"/>
-    <w:qFormat/>
-    <w:rPr>
-      <w:rFonts w:cs="Courier New"/>
-    </w:rPr>
-  </w:style>
-  <w:style w:type="character" w:styleId="ListLabel138">
-    <w:name w:val="ListLabel 138"/>
-    <w:qFormat/>
-    <w:rPr>
-      <w:rFonts w:cs="Wingdings"/>
-    </w:rPr>
-  </w:style>
-  <w:style w:type="character" w:styleId="ListLabel139">
-    <w:name w:val="ListLabel 139"/>
-    <w:qFormat/>
-    <w:rPr/>
-  </w:style>
-  <w:style w:type="character" w:styleId="ListLabel140">
-    <w:name w:val="ListLabel 140"/>
-    <w:qFormat/>
-    <w:rPr>
-      <w:rFonts w:cs="Symbol"/>
-    </w:rPr>
-  </w:style>
-  <w:style w:type="character" w:styleId="ListLabel141">
-    <w:name w:val="ListLabel 141"/>
-    <w:qFormat/>
-    <w:rPr>
-      <w:rFonts w:cs="Courier New"/>
-    </w:rPr>
-  </w:style>
-  <w:style w:type="character" w:styleId="ListLabel142">
-    <w:name w:val="ListLabel 142"/>
-    <w:qFormat/>
-    <w:rPr>
-      <w:rFonts w:cs="Wingdings"/>
-    </w:rPr>
-  </w:style>
-  <w:style w:type="character" w:styleId="ListLabel143">
-    <w:name w:val="ListLabel 143"/>
-    <w:qFormat/>
-    <w:rPr>
-      <w:rFonts w:cs="Symbol"/>
-    </w:rPr>
-  </w:style>
-  <w:style w:type="character" w:styleId="ListLabel144">
-    <w:name w:val="ListLabel 144"/>
-    <w:qFormat/>
-    <w:rPr>
-      <w:rFonts w:cs="Courier New"/>
-    </w:rPr>
-  </w:style>
-  <w:style w:type="character" w:styleId="ListLabel145">
-    <w:name w:val="ListLabel 145"/>
-    <w:qFormat/>
-    <w:rPr>
-      <w:rFonts w:cs="Wingdings"/>
-    </w:rPr>
-  </w:style>
-  <w:style w:type="character" w:styleId="ListLabel146">
-    <w:name w:val="ListLabel 146"/>
-    <w:qFormat/>
-    <w:rPr>
-      <w:rFonts w:cs="Symbol"/>
-    </w:rPr>
-  </w:style>
-  <w:style w:type="character" w:styleId="ListLabel147">
-    <w:name w:val="ListLabel 147"/>
-    <w:qFormat/>
-    <w:rPr>
-      <w:rFonts w:cs="Courier New"/>
-    </w:rPr>
-  </w:style>
-  <w:style w:type="character" w:styleId="ListLabel148">
-    <w:name w:val="ListLabel 148"/>
-    <w:qFormat/>
-    <w:rPr>
-      <w:rFonts w:cs="Wingdings"/>
-    </w:rPr>
-  </w:style>
-  <w:style w:type="character" w:styleId="ListLabel149">
-    <w:name w:val="ListLabel 149"/>
-    <w:qFormat/>
-    <w:rPr/>
-  </w:style>
-  <w:style w:type="character" w:styleId="ListLabel150">
-    <w:name w:val="ListLabel 150"/>
-    <w:qFormat/>
-    <w:rPr>
-      <w:rFonts w:cs="Symbol"/>
-    </w:rPr>
-  </w:style>
-  <w:style w:type="character" w:styleId="ListLabel151">
-    <w:name w:val="ListLabel 151"/>
-    <w:qFormat/>
-    <w:rPr>
-      <w:rFonts w:cs="Courier New"/>
-    </w:rPr>
-  </w:style>
-  <w:style w:type="character" w:styleId="ListLabel152">
-    <w:name w:val="ListLabel 152"/>
-    <w:qFormat/>
-    <w:rPr>
-      <w:rFonts w:cs="Wingdings"/>
-    </w:rPr>
-  </w:style>
-  <w:style w:type="character" w:styleId="ListLabel153">
-    <w:name w:val="ListLabel 153"/>
-    <w:qFormat/>
-    <w:rPr>
-      <w:rFonts w:cs="Symbol"/>
-    </w:rPr>
-  </w:style>
-  <w:style w:type="character" w:styleId="ListLabel154">
-    <w:name w:val="ListLabel 154"/>
-    <w:qFormat/>
-    <w:rPr>
-      <w:rFonts w:cs="Courier New"/>
-    </w:rPr>
-  </w:style>
-  <w:style w:type="character" w:styleId="ListLabel155">
-    <w:name w:val="ListLabel 155"/>
-    <w:qFormat/>
-    <w:rPr>
-      <w:rFonts w:cs="Wingdings"/>
-    </w:rPr>
-  </w:style>
-  <w:style w:type="character" w:styleId="ListLabel156">
-    <w:name w:val="ListLabel 156"/>
-    <w:qFormat/>
-    <w:rPr>
-      <w:rFonts w:cs="Symbol"/>
-    </w:rPr>
-  </w:style>
-  <w:style w:type="character" w:styleId="ListLabel157">
-    <w:name w:val="ListLabel 157"/>
-    <w:qFormat/>
-    <w:rPr>
-      <w:rFonts w:cs="Courier New"/>
-    </w:rPr>
-  </w:style>
-  <w:style w:type="character" w:styleId="ListLabel158">
-    <w:name w:val="ListLabel 158"/>
-    <w:qFormat/>
-    <w:rPr>
-      <w:rFonts w:cs="Wingdings"/>
-    </w:rPr>
-  </w:style>
-  <w:style w:type="character" w:styleId="ListLabel159">
-    <w:name w:val="ListLabel 159"/>
-    <w:qFormat/>
-    <w:rPr/>
-  </w:style>
-  <w:style w:type="character" w:styleId="ListLabel160">
-    <w:name w:val="ListLabel 160"/>
-    <w:qFormat/>
-    <w:rPr>
-      <w:rFonts w:cs="Symbol"/>
-    </w:rPr>
-  </w:style>
-  <w:style w:type="character" w:styleId="ListLabel161">
-    <w:name w:val="ListLabel 161"/>
-    <w:qFormat/>
-    <w:rPr>
-      <w:rFonts w:cs="Courier New"/>
-    </w:rPr>
-  </w:style>
-  <w:style w:type="character" w:styleId="ListLabel162">
-    <w:name w:val="ListLabel 162"/>
-    <w:qFormat/>
-    <w:rPr>
-      <w:rFonts w:cs="Wingdings"/>
-    </w:rPr>
-  </w:style>
-  <w:style w:type="character" w:styleId="ListLabel163">
-    <w:name w:val="ListLabel 163"/>
-    <w:qFormat/>
-    <w:rPr>
-      <w:rFonts w:cs="Symbol"/>
-    </w:rPr>
-  </w:style>
-  <w:style w:type="character" w:styleId="ListLabel164">
-    <w:name w:val="ListLabel 164"/>
-    <w:qFormat/>
-    <w:rPr>
-      <w:rFonts w:cs="Courier New"/>
-    </w:rPr>
-  </w:style>
-  <w:style w:type="character" w:styleId="ListLabel165">
-    <w:name w:val="ListLabel 165"/>
-    <w:qFormat/>
-    <w:rPr>
-      <w:rFonts w:cs="Wingdings"/>
-    </w:rPr>
-  </w:style>
-  <w:style w:type="character" w:styleId="ListLabel166">
-    <w:name w:val="ListLabel 166"/>
-    <w:qFormat/>
-    <w:rPr>
-      <w:rFonts w:cs="Symbol"/>
-    </w:rPr>
-  </w:style>
-  <w:style w:type="character" w:styleId="ListLabel167">
-    <w:name w:val="ListLabel 167"/>
-    <w:qFormat/>
-    <w:rPr>
-      <w:rFonts w:cs="Courier New"/>
-    </w:rPr>
-  </w:style>
-  <w:style w:type="character" w:styleId="ListLabel168">
-    <w:name w:val="ListLabel 168"/>
-    <w:qFormat/>
-    <w:rPr>
-      <w:rFonts w:cs="Wingdings"/>
-    </w:rPr>
-  </w:style>
-  <w:style w:type="character" w:styleId="ListLabel169">
-    <w:name w:val="ListLabel 169"/>
-    <w:qFormat/>
-    <w:rPr/>
-  </w:style>
-  <w:style w:type="character" w:styleId="ListLabel170">
-    <w:name w:val="ListLabel 170"/>
-    <w:qFormat/>
-    <w:rPr/>
-  </w:style>
-  <w:style w:type="character" w:styleId="ListLabel171">
-    <w:name w:val="ListLabel 171"/>
-    <w:qFormat/>
-    <w:rPr/>
-  </w:style>
-  <w:style w:type="character" w:styleId="ListLabel172">
-    <w:name w:val="ListLabel 172"/>
-    <w:qFormat/>
-    <w:rPr/>
-  </w:style>
-  <w:style w:type="character" w:styleId="ListLabel173">
-    <w:name w:val="ListLabel 173"/>
-    <w:qFormat/>
-    <w:rPr/>
-  </w:style>
-  <w:style w:type="character" w:styleId="ListLabel174">
-    <w:name w:val="ListLabel 174"/>
-    <w:qFormat/>
-    <w:rPr/>
-  </w:style>
-  <w:style w:type="character" w:styleId="ListLabel175">
-    <w:name w:val="ListLabel 175"/>
-    <w:qFormat/>
-    <w:rPr/>
-  </w:style>
-  <w:style w:type="character" w:styleId="ListLabel176">
-    <w:name w:val="ListLabel 176"/>
-    <w:qFormat/>
-    <w:rPr/>
-  </w:style>
-  <w:style w:type="character" w:styleId="ListLabel177">
-    <w:name w:val="ListLabel 177"/>
-    <w:qFormat/>
-    <w:rPr/>
-  </w:style>
-  <w:style w:type="character" w:styleId="ListLabel178">
-    <w:name w:val="ListLabel 178"/>
-    <w:qFormat/>
-    <w:rPr/>
-  </w:style>
-  <w:style w:type="character" w:styleId="ListLabel179">
-    <w:name w:val="ListLabel 179"/>
-    <w:qFormat/>
-    <w:rPr>
-      <w:rFonts w:ascii="Consolas" w:hAnsi="Consolas"/>
-      <w:color w:val="008000"/>
-      <w:sz w:val="16"/>
-      <w:szCs w:val="16"/>
-    </w:rPr>
-  </w:style>
-  <w:style w:type="character" w:styleId="ListLabel180">
-    <w:name w:val="ListLabel 180"/>
-    <w:qFormat/>
-    <w:rPr/>
-  </w:style>
-  <w:style w:type="character" w:styleId="ListLabel181">
-    <w:name w:val="ListLabel 181"/>
-    <w:qFormat/>
-    <w:rPr>
-      <w:rFonts w:ascii="Consolas" w:hAnsi="Consolas"/>
-      <w:color w:val="008000"/>
-      <w:sz w:val="16"/>
-      <w:szCs w:val="16"/>
-    </w:rPr>
-  </w:style>
-  <w:style w:type="character" w:styleId="ListLabel182">
-    <w:name w:val="ListLabel 182"/>
-    <w:qFormat/>
-    <w:rPr/>
-  </w:style>
-  <w:style w:type="character" w:styleId="ListLabel183">
-    <w:name w:val="ListLabel 183"/>
-    <w:qFormat/>
-    <w:rPr>
-      <w:rFonts w:ascii="Consolas" w:hAnsi="Consolas"/>
-      <w:color w:val="008000"/>
-      <w:sz w:val="16"/>
-      <w:szCs w:val="16"/>
-    </w:rPr>
-  </w:style>
-  <w:style w:type="character" w:styleId="ListLabel184">
-    <w:name w:val="ListLabel 184"/>
-    <w:qFormat/>
-    <w:rPr/>
-  </w:style>
-  <w:style w:type="character" w:styleId="ListLabel185">
-    <w:name w:val="ListLabel 185"/>
-    <w:qFormat/>
-    <w:rPr>
-      <w:rFonts w:ascii="Consolas" w:hAnsi="Consolas"/>
-      <w:color w:val="008000"/>
-      <w:sz w:val="16"/>
-      <w:szCs w:val="16"/>
     </w:rPr>
   </w:style>
   <w:style w:type="paragraph" w:styleId="Heading">
@@ -23907,6 +23367,13 @@
       <w:szCs w:val="24"/>
       <w:lang w:eastAsia="ar-SA"/>
     </w:rPr>
+  </w:style>
+  <w:style w:type="paragraph" w:styleId="HeaderandFooter">
+    <w:name w:val="Header and Footer"/>
+    <w:basedOn w:val="Normal"/>
+    <w:qFormat/>
+    <w:pPr/>
+    <w:rPr/>
   </w:style>
   <w:style w:type="paragraph" w:styleId="Footer">
     <w:name w:val="Footer"/>

</xml_diff>

<commit_message>
Fixed Nu doc format funkiness. First pass of OB tomb maps.
</commit_message>
<xml_diff>
--- a/Nu/Nu.Documentation/Nu Game Engine.docx
+++ b/Nu/Nu.Documentation/Nu Game Engine.docx
@@ -252,6 +252,26 @@
       </w:pPr>
       <w:r>
         <w:rPr/>
+      </w:r>
+    </w:p>
+    <w:p>
+      <w:pPr>
+        <w:pStyle w:val="Normal"/>
+        <w:jc w:val="center"/>
+        <w:rPr/>
+      </w:pPr>
+      <w:r>
+        <w:rPr/>
+      </w:r>
+    </w:p>
+    <w:p>
+      <w:pPr>
+        <w:pStyle w:val="Normal"/>
+        <w:jc w:val="center"/>
+        <w:rPr/>
+      </w:pPr>
+      <w:r>
+        <w:rPr/>
         <w:t>Copyright © Bryan Edds 2013, 20</w:t>
       </w:r>
       <w:r>
@@ -265,6 +285,9 @@
         </w:rPr>
         <w:t>20</w:t>
       </w:r>
+      <w:r>
+        <w:br w:type="page"/>
+      </w:r>
     </w:p>
     <w:p>
       <w:pPr>
@@ -373,11 +396,7 @@
       </w:pPr>
       <w:r>
         <w:rPr/>
-        <w:t xml:space="preserve">Nu is mature </w:t>
-      </w:r>
-      <w:r>
-        <w:rPr/>
-        <w:t xml:space="preserve">and exposes multiple levels of programmability depending on your performance needs. At the high level, there’s the Elm-style programming API. At the low level, there’s an Entity-Component-System API called </w:t>
+        <w:t xml:space="preserve">Nu is mature and exposes multiple levels of programmability depending on your performance needs. At the high level, there’s the Elm-style programming API. At the low level, there’s an Entity-Component-System API called </w:t>
       </w:r>
       <w:r>
         <w:rPr>
@@ -467,15 +486,7 @@
       </w:r>
       <w:r>
         <w:rPr/>
-        <w:t xml:space="preserve">here is </w:t>
-      </w:r>
-      <w:r>
-        <w:rPr/>
-        <w:t xml:space="preserve">also </w:t>
-      </w:r>
-      <w:r>
-        <w:rPr/>
-        <w:t xml:space="preserve">an asset management system to make sure your game can run on memory-constrained devices such as the iPhone. There is a special effects system called, appropriately enough, </w:t>
+        <w:t xml:space="preserve">here is also an asset management system to make sure your game can run on memory-constrained devices such as the iPhone. There is a special effects system called, appropriately enough, </w:t>
       </w:r>
       <w:r>
         <w:rPr>
@@ -495,11 +506,7 @@
       </w:r>
       <w:r>
         <w:rPr/>
-        <w:t xml:space="preserve">! </w:t>
-      </w:r>
-      <w:r>
-        <w:rPr/>
-        <w:t>The only major piece still missing is a particle system with which I intend to implement with the aforementioned ECS.</w:t>
+        <w:t>! The only major piece still missing is a particle system with which I intend to implement with the aforementioned ECS.</w:t>
       </w:r>
     </w:p>
     <w:p>
@@ -538,11 +545,7 @@
       </w:pPr>
       <w:r>
         <w:rPr/>
-        <w:t xml:space="preserve">Don’t mistake Nu for being slow, however. </w:t>
-      </w:r>
-      <w:r>
-        <w:rPr/>
-        <w:t xml:space="preserve">Even without dropping down to the ECS, </w:t>
+        <w:t xml:space="preserve">Don’t mistake Nu for being slow, however. Even without dropping down to the ECS, </w:t>
       </w:r>
       <w:r>
         <w:rPr>
@@ -1788,7 +1791,10 @@
         </w:rPr>
       </w:pPr>
       <w:r>
-        <w:rPr/>
+        <w:rPr>
+          <w:sz w:val="16"/>
+          <w:szCs w:val="16"/>
+        </w:rPr>
       </w:r>
     </w:p>
     <w:p>
@@ -2240,7 +2246,12 @@
         </w:rPr>
       </w:pPr>
       <w:r>
-        <w:rPr/>
+        <w:rPr>
+          <w:rFonts w:ascii="Consolas" w:hAnsi="Consolas"/>
+          <w:color w:val="000000"/>
+          <w:sz w:val="16"/>
+          <w:szCs w:val="16"/>
+        </w:rPr>
       </w:r>
     </w:p>
     <w:p>
@@ -2327,7 +2338,12 @@
         </w:rPr>
       </w:pPr>
       <w:r>
-        <w:rPr/>
+        <w:rPr>
+          <w:rFonts w:ascii="Consolas" w:hAnsi="Consolas"/>
+          <w:color w:val="000000"/>
+          <w:sz w:val="16"/>
+          <w:szCs w:val="16"/>
+        </w:rPr>
       </w:r>
     </w:p>
     <w:p>
@@ -4934,7 +4950,12 @@
         </w:rPr>
       </w:pPr>
       <w:r>
-        <w:rPr/>
+        <w:rPr>
+          <w:rFonts w:ascii="Consolas" w:hAnsi="Consolas"/>
+          <w:color w:val="000000"/>
+          <w:sz w:val="16"/>
+          <w:szCs w:val="16"/>
+        </w:rPr>
       </w:r>
     </w:p>
     <w:p>
@@ -4984,25 +5005,7 @@
           <w:sz w:val="16"/>
           <w:szCs w:val="16"/>
         </w:rPr>
-        <w:t>Simulants.Gameplay.</w:t>
-      </w:r>
-      <w:r>
-        <w:rPr>
-          <w:rFonts w:ascii="Consolas" w:hAnsi="Consolas"/>
-          <w:color w:val="000000"/>
-          <w:sz w:val="16"/>
-          <w:szCs w:val="16"/>
-        </w:rPr>
-        <w:t>Post</w:t>
-      </w:r>
-      <w:r>
-        <w:rPr>
-          <w:rFonts w:ascii="Consolas" w:hAnsi="Consolas"/>
-          <w:color w:val="000000"/>
-          <w:sz w:val="16"/>
-          <w:szCs w:val="16"/>
-        </w:rPr>
-        <w:t>UpdateEvent =&gt; cmd EyeTrack]</w:t>
+        <w:t>Simulants.Gameplay.PostUpdateEvent =&gt; cmd EyeTrack]</w:t>
       </w:r>
     </w:p>
     <w:p>
@@ -9541,15 +9544,7 @@
       </w:pPr>
       <w:r>
         <w:rPr/>
-        <w:t>Screens are precisely what they sound like – a way to implement a single ‘screen’ of interaction in your game. In Nu’s conceptual model, a game is nothing more than a series of interactive screens to be traversed like a graph. The main simulation occurs within a given screen, just like everything else. How screens transition from one to another is specified in code. In fact, we’ve already seen the code that does this in the ab</w:t>
-      </w:r>
-      <w:r>
-        <w:rPr/>
-        <w:t xml:space="preserve">ove </w:t>
-      </w:r>
-      <w:r>
-        <w:rPr/>
-        <w:t>dispatcher example -</w:t>
+        <w:t>Screens are precisely what they sound like – a way to implement a single ‘screen’ of interaction in your game. In Nu’s conceptual model, a game is nothing more than a series of interactive screens to be traversed like a graph. The main simulation occurs within a given screen, just like everything else. How screens transition from one to another is specified in code. In fact, we’ve already seen the code that does this in the above dispatcher example -</w:t>
       </w:r>
     </w:p>
     <w:p>
@@ -11897,16 +11892,7 @@
           <w:sz w:val="16"/>
           <w:highlight w:val="white"/>
         </w:rPr>
-        <w:t>Define? Depth 0.0</w:t>
-      </w:r>
-      <w:r>
-        <w:rPr>
-          <w:rFonts w:cs="Consolas" w:ascii="Consolas" w:hAnsi="Consolas"/>
-          <w:color w:val="000000"/>
-          <w:sz w:val="16"/>
-          <w:highlight w:val="white"/>
-        </w:rPr>
-        <w:t>f</w:t>
+        <w:t>Define? Depth 0.0f</w:t>
       </w:r>
     </w:p>
     <w:p>
@@ -11931,16 +11917,7 @@
           <w:sz w:val="16"/>
           <w:highlight w:val="white"/>
         </w:rPr>
-        <w:t>...</w:t>
-      </w:r>
-      <w:r>
-        <w:rPr>
-          <w:rFonts w:cs="Consolas" w:ascii="Consolas" w:hAnsi="Consolas"/>
-          <w:color w:val="000000"/>
-          <w:sz w:val="16"/>
-          <w:highlight w:val="white"/>
-        </w:rPr>
-        <w:t>]</w:t>
+        <w:t>...]</w:t>
       </w:r>
     </w:p>
     <w:p>
@@ -12928,7 +12905,12 @@
         </w:rPr>
       </w:pPr>
       <w:r>
-        <w:rPr/>
+        <w:rPr>
+          <w:rFonts w:cs="Consolas" w:ascii="Consolas" w:hAnsi="Consolas"/>
+          <w:color w:val="000000"/>
+          <w:sz w:val="16"/>
+          <w:szCs w:val="19"/>
+        </w:rPr>
       </w:r>
     </w:p>
     <w:p>
@@ -13166,7 +13148,10 @@
         </w:rPr>
       </w:pPr>
       <w:r>
-        <w:rPr/>
+        <w:rPr>
+          <w:sz w:val="16"/>
+          <w:szCs w:val="16"/>
+        </w:rPr>
       </w:r>
     </w:p>
     <w:p>
@@ -13259,7 +13244,10 @@
         </w:rPr>
       </w:pPr>
       <w:r>
-        <w:rPr/>
+        <w:rPr>
+          <w:sz w:val="16"/>
+          <w:szCs w:val="16"/>
+        </w:rPr>
       </w:r>
     </w:p>
     <w:p>
@@ -13352,7 +13340,10 @@
         </w:rPr>
       </w:pPr>
       <w:r>
-        <w:rPr/>
+        <w:rPr>
+          <w:sz w:val="16"/>
+          <w:szCs w:val="16"/>
+        </w:rPr>
       </w:r>
     </w:p>
     <w:p>
@@ -13445,7 +13436,10 @@
         </w:rPr>
       </w:pPr>
       <w:r>
-        <w:rPr/>
+        <w:rPr>
+          <w:sz w:val="16"/>
+          <w:szCs w:val="16"/>
+        </w:rPr>
       </w:r>
     </w:p>
     <w:p>
@@ -13538,7 +13532,10 @@
         </w:rPr>
       </w:pPr>
       <w:r>
-        <w:rPr/>
+        <w:rPr>
+          <w:sz w:val="16"/>
+          <w:szCs w:val="16"/>
+        </w:rPr>
       </w:r>
     </w:p>
     <w:p>
@@ -16614,16 +16611,7 @@
           <w:sz w:val="12"/>
           <w:highlight w:val="white"/>
         </w:rPr>
-        <w:t>[</w:t>
-      </w:r>
-      <w:r>
-        <w:rPr>
-          <w:rFonts w:cs="Consolas" w:ascii="Consolas" w:hAnsi="Consolas"/>
-          <w:color w:val="000000"/>
-          <w:sz w:val="12"/>
-          <w:highlight w:val="white"/>
-        </w:rPr>
-        <w:t xml:space="preserve">define Entity.PublishChanges </w:t>
+        <w:t xml:space="preserve">[define Entity.PublishChanges </w:t>
       </w:r>
       <w:r>
         <w:rPr>
@@ -17246,7 +17234,12 @@
         </w:rPr>
       </w:pPr>
       <w:r>
-        <w:rPr/>
+        <w:rPr>
+          <w:rFonts w:cs="Consolas" w:ascii="Consolas" w:hAnsi="Consolas"/>
+          <w:color w:val="000000"/>
+          <w:sz w:val="12"/>
+          <w:highlight w:val="white"/>
+        </w:rPr>
       </w:r>
       <w:r>
         <w:br w:type="page"/>
@@ -19356,7 +19349,12 @@
         </w:rPr>
       </w:pPr>
       <w:r>
-        <w:rPr/>
+        <w:rPr>
+          <w:rFonts w:cs="Consolas" w:ascii="Consolas" w:hAnsi="Consolas"/>
+          <w:color w:val="000000"/>
+          <w:sz w:val="12"/>
+          <w:highlight w:val="white"/>
+        </w:rPr>
       </w:r>
     </w:p>
     <w:p>

</xml_diff>

<commit_message>
Changed template instantiation process.
</commit_message>
<xml_diff>
--- a/Nu/Nu.Documentation/Nu Game Engine.docx
+++ b/Nu/Nu.Documentation/Nu Game Engine.docx
@@ -1025,6 +1025,9 @@
         <w:rPr/>
         <w:t xml:space="preserve"> button in Visual Studio.</w:t>
       </w:r>
+      <w:r>
+        <w:br w:type="page"/>
+      </w:r>
     </w:p>
     <w:p>
       <w:pPr>
@@ -1064,88 +1067,228 @@
       </w:pPr>
       <w:r>
         <w:rPr/>
-        <w:t xml:space="preserve">First, navigate to the </w:t>
-      </w:r>
-      <w:r>
-        <w:rPr>
-          <w:b/>
-        </w:rPr>
-        <w:t>./Nu/Nu.Template.Export</w:t>
-      </w:r>
-      <w:r>
-        <w:rPr/>
-        <w:t xml:space="preserve"> folder and double-click the </w:t>
-      </w:r>
-      <w:r>
-        <w:rPr>
-          <w:b/>
-        </w:rPr>
-        <w:t>Install.bat</w:t>
-      </w:r>
-      <w:r>
-        <w:rPr/>
-        <w:t xml:space="preserve"> file. This will install the </w:t>
-      </w:r>
-      <w:r>
-        <w:rPr>
-          <w:b/>
-        </w:rPr>
-        <w:t>Nu.Game</w:t>
-      </w:r>
-      <w:r>
-        <w:rPr/>
-        <w:t xml:space="preserve"> Visual Studio project template.</w:t>
-      </w:r>
-      <w:r>
-        <w:br w:type="page"/>
-      </w:r>
-    </w:p>
-    <w:p>
-      <w:pPr>
-        <w:pStyle w:val="Normal"/>
-        <w:rPr/>
-      </w:pPr>
-      <w:r>
-        <w:rPr/>
-        <w:t xml:space="preserve">Back in the Nu solution in Visual Studio, right-click the </w:t>
+        <w:t xml:space="preserve">First, </w:t>
+      </w:r>
+      <w:r>
+        <w:rPr>
+          <w:rFonts w:eastAsia="Calibri" w:cs="" w:cstheme="minorBidi" w:eastAsiaTheme="minorHAnsi"/>
+          <w:color w:val="auto"/>
+          <w:kern w:val="0"/>
+          <w:sz w:val="22"/>
+          <w:szCs w:val="22"/>
+          <w:lang w:val="en-US" w:eastAsia="en-US" w:bidi="ar-SA"/>
+        </w:rPr>
+        <w:t>set the</w:t>
+      </w:r>
+      <w:r>
+        <w:rPr/>
+        <w:t xml:space="preserve"> </w:t>
       </w:r>
       <w:r>
         <w:rPr>
           <w:b/>
           <w:bCs/>
         </w:rPr>
-        <w:t>Projects</w:t>
+        <w:t>Nu</w:t>
+      </w:r>
+      <w:r>
+        <w:rPr/>
+        <w:t xml:space="preserve"> </w:t>
+      </w:r>
+      <w:r>
+        <w:rPr/>
+        <w:t xml:space="preserve">project at the </w:t>
+      </w:r>
+      <w:r>
+        <w:rPr>
+          <w:b/>
+          <w:bCs/>
+        </w:rPr>
+        <w:t>StartUp</w:t>
       </w:r>
       <w:r>
         <w:rPr>
           <w:b w:val="false"/>
           <w:bCs w:val="false"/>
         </w:rPr>
-        <w:t xml:space="preserve"> folder, then click</w:t>
-      </w:r>
-      <w:r>
-        <w:rPr/>
+        <w:t xml:space="preserve"> project, then run it by pressing the </w:t>
+      </w:r>
+      <w:r>
+        <w:rPr>
+          <w:b/>
+          <w:bCs w:val="false"/>
+          <w:color w:val="76923C" w:themeColor="accent3" w:themeShade="bf"/>
+        </w:rPr>
+        <w:t>|&gt;</w:t>
+      </w:r>
+      <w:r>
+        <w:rPr>
+          <w:b/>
+          <w:bCs w:val="false"/>
+        </w:rPr>
+        <w:t xml:space="preserve"> Start</w:t>
+      </w:r>
+      <w:r>
+        <w:rPr>
+          <w:b w:val="false"/>
+          <w:bCs w:val="false"/>
+        </w:rPr>
+        <w:t xml:space="preserve"> button in Visual Studio.</w:t>
+      </w:r>
+    </w:p>
+    <w:p>
+      <w:pPr>
+        <w:pStyle w:val="Normal"/>
+        <w:rPr/>
+      </w:pPr>
+      <w:r>
+        <w:rPr>
+          <w:b w:val="false"/>
+          <w:bCs w:val="false"/>
+        </w:rPr>
+        <w:t xml:space="preserve">When the program runs, it will ask you if you would like to make a new game project and what you would like the name of the </w:t>
+      </w:r>
+      <w:r>
+        <w:rPr>
+          <w:rFonts w:eastAsia="Calibri" w:cs="" w:cstheme="minorBidi" w:eastAsiaTheme="minorHAnsi"/>
+          <w:b w:val="false"/>
+          <w:bCs w:val="false"/>
+          <w:color w:val="auto"/>
+          <w:kern w:val="0"/>
+          <w:sz w:val="22"/>
+          <w:szCs w:val="22"/>
+          <w:lang w:val="en-US" w:eastAsia="en-US" w:bidi="ar-SA"/>
+        </w:rPr>
+        <w:t>project</w:t>
+      </w:r>
+      <w:r>
+        <w:rPr>
+          <w:b w:val="false"/>
+          <w:bCs w:val="false"/>
+        </w:rPr>
+        <w:t xml:space="preserve"> to be. Once you answer these questions, it will create the desired project in the </w:t>
+      </w:r>
+      <w:r>
+        <w:rPr>
+          <w:b/>
+          <w:bCs/>
+        </w:rPr>
+        <w:t>./Projects</w:t>
+      </w:r>
+      <w:r>
+        <w:rPr>
+          <w:b w:val="false"/>
+          <w:bCs w:val="false"/>
+        </w:rPr>
+        <w:t xml:space="preserve"> folder in a sub-folder of the given project name.</w:t>
+      </w:r>
+    </w:p>
+    <w:p>
+      <w:pPr>
+        <w:pStyle w:val="Normal"/>
+        <w:rPr/>
+      </w:pPr>
+      <w:r>
+        <w:rPr>
+          <w:b w:val="false"/>
+          <w:bCs w:val="false"/>
+        </w:rPr>
+        <w:t xml:space="preserve">Next, right-click on the </w:t>
+      </w:r>
+      <w:r>
+        <w:rPr>
+          <w:b/>
+          <w:bCs/>
+        </w:rPr>
+        <w:t>Projects</w:t>
+      </w:r>
+      <w:r>
+        <w:rPr>
+          <w:b w:val="false"/>
+          <w:bCs w:val="false"/>
+        </w:rPr>
+        <w:t xml:space="preserve"> solution folder in Visual Studio, then click </w:t>
+      </w:r>
+      <w:r>
+        <w:rPr>
+          <w:b/>
+          <w:bCs/>
+        </w:rPr>
+        <w:t>Add</w:t>
+      </w:r>
+      <w:r>
+        <w:rPr>
+          <w:b w:val="false"/>
+          <w:bCs w:val="false"/>
+        </w:rPr>
         <w:t xml:space="preserve"> </w:t>
       </w:r>
       <w:r>
         <w:rPr>
-          <w:b/>
-        </w:rPr>
-        <w:t>Add -&gt; New Project...</w:t>
-      </w:r>
-      <w:r>
-        <w:rPr/>
-        <w:t xml:space="preserve"> Select the </w:t>
-      </w:r>
-      <w:r>
-        <w:rPr>
-          <w:b/>
-        </w:rPr>
-        <w:t>Nu.Game</w:t>
-      </w:r>
-      <w:r>
-        <w:rPr/>
-        <w:t xml:space="preserve"> template at the bottom of the list like so –</w:t>
+          <w:rFonts w:eastAsia="Calibri" w:cs="" w:cstheme="minorBidi" w:eastAsiaTheme="minorHAnsi"/>
+          <w:b w:val="false"/>
+          <w:bCs w:val="false"/>
+          <w:color w:val="auto"/>
+          <w:kern w:val="0"/>
+          <w:sz w:val="22"/>
+          <w:szCs w:val="22"/>
+          <w:lang w:val="en-US" w:eastAsia="en-US" w:bidi="ar-SA"/>
+        </w:rPr>
+        <w:t>then</w:t>
+      </w:r>
+      <w:r>
+        <w:rPr>
+          <w:b w:val="false"/>
+          <w:bCs w:val="false"/>
+        </w:rPr>
+        <w:t xml:space="preserve"> </w:t>
+      </w:r>
+      <w:r>
+        <w:rPr>
+          <w:b/>
+          <w:bCs/>
+        </w:rPr>
+        <w:t xml:space="preserve">Existing Project... </w:t>
+      </w:r>
+      <w:r>
+        <w:rPr>
+          <w:b w:val="false"/>
+          <w:bCs w:val="false"/>
+        </w:rPr>
+        <w:t xml:space="preserve">and select the newly-created </w:t>
+      </w:r>
+      <w:r>
+        <w:rPr>
+          <w:b/>
+          <w:bCs/>
+        </w:rPr>
+        <w:t>.</w:t>
+      </w:r>
+      <w:r>
+        <w:rPr>
+          <w:rFonts w:eastAsia="Calibri" w:cs="" w:cstheme="minorBidi" w:eastAsiaTheme="minorHAnsi"/>
+          <w:b/>
+          <w:bCs/>
+          <w:color w:val="auto"/>
+          <w:kern w:val="0"/>
+          <w:sz w:val="22"/>
+          <w:szCs w:val="22"/>
+          <w:lang w:val="en-US" w:eastAsia="en-US" w:bidi="ar-SA"/>
+        </w:rPr>
+        <w:t>fsproj</w:t>
+      </w:r>
+      <w:r>
+        <w:rPr>
+          <w:rFonts w:eastAsia="Calibri" w:cs="" w:cstheme="minorBidi" w:eastAsiaTheme="minorHAnsi"/>
+          <w:b w:val="false"/>
+          <w:bCs w:val="false"/>
+          <w:color w:val="auto"/>
+          <w:kern w:val="0"/>
+          <w:sz w:val="22"/>
+          <w:szCs w:val="22"/>
+          <w:lang w:val="en-US" w:eastAsia="en-US" w:bidi="ar-SA"/>
+        </w:rPr>
+        <w:t xml:space="preserve"> file like so -</w:t>
       </w:r>
     </w:p>
     <w:p>
@@ -1155,7 +1298,7 @@
       </w:pPr>
       <w:r>
         <w:drawing>
-          <wp:anchor behindDoc="0" distT="0" distB="0" distL="0" distR="0" simplePos="0" locked="0" layoutInCell="1" allowOverlap="1" relativeHeight="14">
+          <wp:anchor behindDoc="0" distT="0" distB="0" distL="0" distR="0" simplePos="0" locked="0" layoutInCell="1" allowOverlap="1" relativeHeight="17">
             <wp:simplePos x="0" y="0"/>
             <wp:positionH relativeFrom="column">
               <wp:align>center</wp:align>
@@ -1163,9 +1306,9 @@
             <wp:positionV relativeFrom="paragraph">
               <wp:posOffset>635</wp:posOffset>
             </wp:positionV>
-            <wp:extent cx="6400800" cy="4438015"/>
+            <wp:extent cx="5969000" cy="4508500"/>
             <wp:effectExtent l="0" t="0" r="0" b="0"/>
-            <wp:wrapSquare wrapText="largest"/>
+            <wp:wrapTopAndBottom/>
             <wp:docPr id="1" name="Image1" descr=""/>
             <wp:cNvGraphicFramePr>
               <a:graphicFrameLocks xmlns:a="http://schemas.openxmlformats.org/drawingml/2006/main" noChangeAspect="1"/>
@@ -1188,7 +1331,7 @@
                   <pic:spPr bwMode="auto">
                     <a:xfrm>
                       <a:off x="0" y="0"/>
-                      <a:ext cx="6400800" cy="4438015"/>
+                      <a:ext cx="5969000" cy="4508500"/>
                     </a:xfrm>
                     <a:prstGeom prst="rect">
                       <a:avLst/>
@@ -1201,127 +1344,30 @@
         </w:drawing>
       </w:r>
       <w:r>
-        <w:rPr/>
-        <w:t>-</w:t>
-      </w:r>
-      <w:r>
-        <w:rPr/>
-        <w:t xml:space="preserve"> and then click </w:t>
-      </w:r>
-      <w:r>
-        <w:rPr>
-          <w:b/>
-          <w:bCs/>
-        </w:rPr>
-        <w:t>Next</w:t>
-      </w:r>
-      <w:r>
-        <w:rPr/>
-        <w:t>.</w:t>
-      </w:r>
-    </w:p>
-    <w:p>
-      <w:pPr>
-        <w:pStyle w:val="Normal"/>
-        <w:rPr>
-          <w:color w:val="FF0000"/>
-        </w:rPr>
-      </w:pPr>
-      <w:r>
-        <w:rPr>
-          <w:b/>
-          <w:color w:val="FF0000"/>
-        </w:rPr>
-        <w:t>WARNING:</w:t>
-      </w:r>
-      <w:r>
-        <w:rPr>
-          <w:color w:val="FF0000"/>
-        </w:rPr>
-        <w:t xml:space="preserve"> Do NOT create a project by clicking </w:t>
-      </w:r>
-      <w:r>
-        <w:rPr>
-          <w:b/>
-          <w:color w:val="FF0000"/>
-        </w:rPr>
-        <w:t>File -&gt; New Project…</w:t>
-      </w:r>
-      <w:r>
-        <w:rPr>
-          <w:color w:val="FF0000"/>
-        </w:rPr>
-        <w:t xml:space="preserve">! This will create a new project in its own solution, separate from the current one, and that is NOT what you want </w:t>
-      </w:r>
-      <w:r>
-        <w:rPr>
-          <w:rFonts w:eastAsia="Wingdings" w:cs="Wingdings" w:ascii="Wingdings" w:hAnsi="Wingdings"/>
-          <w:color w:val="FF0000"/>
-        </w:rPr>
-        <w:t></w:t>
-      </w:r>
-    </w:p>
-    <w:p>
-      <w:pPr>
-        <w:pStyle w:val="Normal"/>
-        <w:rPr/>
-      </w:pPr>
-      <w:r>
-        <w:rPr/>
-        <w:t xml:space="preserve">Set the project </w:t>
-      </w:r>
-      <w:r>
-        <w:rPr>
-          <w:b/>
-          <w:bCs/>
-        </w:rPr>
-        <w:t>Name</w:t>
-      </w:r>
-      <w:r>
-        <w:rPr/>
-        <w:t xml:space="preserve"> to the name of your game, then set the </w:t>
-      </w:r>
-      <w:r>
-        <w:rPr>
-          <w:b/>
-          <w:bCs/>
-        </w:rPr>
-        <w:t>Location</w:t>
-      </w:r>
-      <w:r>
-        <w:rPr/>
-        <w:t xml:space="preserve"> to the </w:t>
-      </w:r>
-      <w:r>
-        <w:rPr>
-          <w:b/>
-        </w:rPr>
-        <w:t>./Nu/Projects</w:t>
-      </w:r>
-      <w:r>
-        <w:rPr/>
-        <w:t xml:space="preserve"> folder. Note that if the </w:t>
-      </w:r>
-      <w:r>
-        <w:rPr>
-          <w:b/>
-          <w:bCs/>
-        </w:rPr>
-        <w:t>Location</w:t>
-      </w:r>
-      <w:r>
-        <w:rPr/>
-        <w:t xml:space="preserve"> is set incorrectly, the new project will not be able to find the Nu, Nu.Pipe, and SDL2-CS  dependencies needed to build it!</w:t>
-      </w:r>
-    </w:p>
-    <w:p>
-      <w:pPr>
-        <w:pStyle w:val="Normal"/>
-        <w:rPr/>
-      </w:pPr>
-      <w:r>
-        <w:rPr/>
-        <w:t xml:space="preserve">With everything configured as above, click the </w:t>
+        <w:rPr>
+          <w:rFonts w:eastAsia="Calibri" w:cs="" w:cstheme="minorBidi" w:eastAsiaTheme="minorHAnsi"/>
+          <w:color w:val="auto"/>
+          <w:kern w:val="0"/>
+          <w:sz w:val="22"/>
+          <w:szCs w:val="22"/>
+          <w:lang w:val="en-US" w:eastAsia="en-US" w:bidi="ar-SA"/>
+        </w:rPr>
+        <w:t>O</w:t>
+      </w:r>
+      <w:r>
+        <w:rPr>
+          <w:rFonts w:eastAsia="Calibri" w:cs="" w:cstheme="minorBidi" w:eastAsiaTheme="minorHAnsi"/>
+          <w:color w:val="auto"/>
+          <w:kern w:val="0"/>
+          <w:sz w:val="22"/>
+          <w:szCs w:val="22"/>
+          <w:lang w:val="en-US" w:eastAsia="en-US" w:bidi="ar-SA"/>
+        </w:rPr>
+        <w:t xml:space="preserve">nce you follow these simple steps, </w:t>
+      </w:r>
+      <w:r>
+        <w:rPr/>
+        <w:t xml:space="preserve">click the </w:t>
       </w:r>
       <w:r>
         <w:rPr>
@@ -1382,7 +1428,21 @@
           <w:b w:val="false"/>
           <w:bCs w:val="false"/>
         </w:rPr>
-        <w:t xml:space="preserve">file, selecting all text, and hitting </w:t>
+        <w:t xml:space="preserve">file, selecting all </w:t>
+      </w:r>
+      <w:r>
+        <w:rPr>
+          <w:b w:val="false"/>
+          <w:bCs w:val="false"/>
+        </w:rPr>
+        <w:t xml:space="preserve">the </w:t>
+      </w:r>
+      <w:r>
+        <w:rPr>
+          <w:b w:val="false"/>
+          <w:bCs w:val="false"/>
+        </w:rPr>
+        <w:t xml:space="preserve">text, and hitting </w:t>
       </w:r>
       <w:r>
         <w:rPr>

</xml_diff>

<commit_message>
Removed obsoleted terminology from documentation.
</commit_message>
<xml_diff>
--- a/Nu/Nu.Documentation/Nu Game Engine.docx
+++ b/Nu/Nu.Documentation/Nu Game Engine.docx
@@ -484,15 +484,7 @@
       </w:r>
       <w:r>
         <w:rPr/>
-        <w:t xml:space="preserve">here is also an asset management system to make sure your game can run on memory-constrained devices such as the iPhone. There is a </w:t>
-      </w:r>
-      <w:r>
-        <w:rPr/>
-        <w:t xml:space="preserve">declarative </w:t>
-      </w:r>
-      <w:r>
-        <w:rPr/>
-        <w:t xml:space="preserve">special effects system called, appropriately enough, </w:t>
+        <w:t xml:space="preserve">here is also an asset management system to make sure your game can run on memory-constrained devices such as the iPhone. There is a declarative special effects system called, appropriately enough, </w:t>
       </w:r>
       <w:r>
         <w:rPr>
@@ -538,14 +530,7 @@
           <w:b w:val="false"/>
           <w:bCs w:val="false"/>
         </w:rPr>
-        <w:t xml:space="preserve">. </w:t>
-      </w:r>
-      <w:r>
-        <w:rPr>
-          <w:b w:val="false"/>
-          <w:bCs w:val="false"/>
-        </w:rPr>
-        <w:t>On</w:t>
+        <w:t>. On</w:t>
       </w:r>
       <w:r>
         <w:rPr/>
@@ -905,11 +890,7 @@
       </w:r>
       <w:r>
         <w:rPr/>
-        <w:t xml:space="preserve"> sample game</w:t>
-      </w:r>
-      <w:r>
-        <w:rPr/>
-        <w:t>s,</w:t>
+        <w:t xml:space="preserve"> sample games,</w:t>
       </w:r>
       <w:r>
         <w:rPr>
@@ -969,15 +950,7 @@
       </w:r>
       <w:r>
         <w:rPr/>
-        <w:t xml:space="preserve">), </w:t>
-      </w:r>
-      <w:r>
-        <w:rPr/>
-        <w:t xml:space="preserve">and </w:t>
-      </w:r>
-      <w:r>
-        <w:rPr/>
-        <w:t xml:space="preserve">my WIP role-playing game </w:t>
+        <w:t xml:space="preserve">), and my WIP role-playing game </w:t>
       </w:r>
       <w:r>
         <w:rPr>
@@ -1002,28 +975,11 @@
           <w:szCs w:val="22"/>
           <w:lang w:val="en-US" w:eastAsia="en-US" w:bidi="ar-SA"/>
         </w:rPr>
-        <w:t xml:space="preserve"> </w:t>
-      </w:r>
-      <w:r>
-        <w:rPr>
-          <w:rFonts w:eastAsia="Calibri" w:cs="" w:cstheme="minorBidi" w:eastAsiaTheme="minorHAnsi"/>
-          <w:b w:val="false"/>
-          <w:bCs w:val="false"/>
-          <w:color w:val="auto"/>
-          <w:kern w:val="0"/>
-          <w:sz w:val="22"/>
-          <w:szCs w:val="22"/>
-          <w:lang w:val="en-US" w:eastAsia="en-US" w:bidi="ar-SA"/>
-        </w:rPr>
-        <w:t>(an actively developed commercial title)</w:t>
-      </w:r>
-      <w:r>
-        <w:rPr/>
-        <w:t xml:space="preserve">. </w:t>
-      </w:r>
-      <w:r>
-        <w:rPr/>
-        <w:t>You should explore these projects in the order I’ve listed them here.</w:t>
+        <w:t xml:space="preserve"> (an actively developed commercial title)</w:t>
+      </w:r>
+      <w:r>
+        <w:rPr/>
+        <w:t>. You should explore these projects in the order I’ve listed them here.</w:t>
       </w:r>
     </w:p>
     <w:p>
@@ -1890,6 +1846,7 @@
         <w:rPr>
           <w:rFonts w:ascii="Consolas" w:hAnsi="Consolas"/>
           <w:b w:val="false"/>
+          <w:b w:val="false"/>
           <w:color w:val="000000"/>
           <w:sz w:val="16"/>
           <w:szCs w:val="16"/>
@@ -1926,6 +1883,7 @@
         <w:rPr>
           <w:rFonts w:ascii="Consolas" w:hAnsi="Consolas"/>
           <w:b w:val="false"/>
+          <w:b w:val="false"/>
           <w:color w:val="000000"/>
           <w:sz w:val="16"/>
           <w:szCs w:val="16"/>
@@ -1962,6 +1920,7 @@
         <w:rPr>
           <w:rFonts w:ascii="Consolas" w:hAnsi="Consolas"/>
           <w:b w:val="false"/>
+          <w:b w:val="false"/>
           <w:color w:val="000000"/>
           <w:sz w:val="16"/>
           <w:szCs w:val="16"/>
@@ -1998,6 +1957,7 @@
         <w:rPr>
           <w:rFonts w:ascii="Consolas" w:hAnsi="Consolas"/>
           <w:b w:val="false"/>
+          <w:b w:val="false"/>
           <w:color w:val="000000"/>
           <w:sz w:val="16"/>
           <w:szCs w:val="16"/>
@@ -3016,6 +2976,7 @@
         <w:rPr>
           <w:rFonts w:ascii="Consolas" w:hAnsi="Consolas"/>
           <w:b w:val="false"/>
+          <w:b w:val="false"/>
           <w:color w:val="000000"/>
           <w:sz w:val="16"/>
           <w:szCs w:val="16"/>
@@ -3052,6 +3013,7 @@
         <w:rPr>
           <w:rFonts w:ascii="Consolas" w:hAnsi="Consolas"/>
           <w:b w:val="false"/>
+          <w:b w:val="false"/>
           <w:color w:val="000000"/>
           <w:sz w:val="16"/>
           <w:szCs w:val="16"/>
@@ -3088,6 +3050,7 @@
         <w:rPr>
           <w:rFonts w:ascii="Consolas" w:hAnsi="Consolas"/>
           <w:b w:val="false"/>
+          <w:b w:val="false"/>
           <w:color w:val="000000"/>
           <w:sz w:val="16"/>
           <w:szCs w:val="16"/>
@@ -3124,6 +3087,7 @@
         <w:rPr>
           <w:rFonts w:ascii="Consolas" w:hAnsi="Consolas"/>
           <w:b w:val="false"/>
+          <w:b w:val="false"/>
           <w:color w:val="000000"/>
           <w:sz w:val="16"/>
           <w:szCs w:val="16"/>
@@ -3178,6 +3142,7 @@
         <w:rPr>
           <w:rFonts w:ascii="Consolas" w:hAnsi="Consolas"/>
           <w:b w:val="false"/>
+          <w:b w:val="false"/>
           <w:color w:val="000000"/>
           <w:sz w:val="16"/>
           <w:szCs w:val="16"/>
@@ -3202,6 +3167,7 @@
         <w:spacing w:lineRule="auto" w:line="240" w:before="0" w:after="0"/>
         <w:rPr>
           <w:rFonts w:ascii="Consolas" w:hAnsi="Consolas"/>
+          <w:b w:val="false"/>
           <w:b w:val="false"/>
           <w:color w:val="000000"/>
           <w:sz w:val="16"/>
@@ -8411,6 +8377,7 @@
         <w:rPr>
           <w:rFonts w:ascii="Consolas" w:hAnsi="Consolas"/>
           <w:b w:val="false"/>
+          <w:b w:val="false"/>
           <w:color w:val="000000"/>
           <w:sz w:val="16"/>
           <w:szCs w:val="16"/>
@@ -8447,6 +8414,7 @@
         <w:rPr>
           <w:rFonts w:ascii="Consolas" w:hAnsi="Consolas"/>
           <w:b w:val="false"/>
+          <w:b w:val="false"/>
           <w:color w:val="000000"/>
           <w:sz w:val="16"/>
           <w:szCs w:val="16"/>
@@ -8483,6 +8451,7 @@
         <w:rPr>
           <w:rFonts w:ascii="Consolas" w:hAnsi="Consolas"/>
           <w:b w:val="false"/>
+          <w:b w:val="false"/>
           <w:color w:val="000000"/>
           <w:sz w:val="16"/>
           <w:szCs w:val="16"/>
@@ -8519,6 +8488,7 @@
         <w:rPr>
           <w:rFonts w:ascii="Consolas" w:hAnsi="Consolas"/>
           <w:b w:val="false"/>
+          <w:b w:val="false"/>
           <w:color w:val="000000"/>
           <w:sz w:val="16"/>
           <w:szCs w:val="16"/>
@@ -8573,6 +8543,7 @@
         <w:rPr>
           <w:rFonts w:ascii="Consolas" w:hAnsi="Consolas"/>
           <w:b w:val="false"/>
+          <w:b w:val="false"/>
           <w:color w:val="000000"/>
           <w:sz w:val="16"/>
           <w:szCs w:val="16"/>
@@ -8598,6 +8569,7 @@
         <w:rPr>
           <w:rFonts w:ascii="Consolas" w:hAnsi="Consolas"/>
           <w:b w:val="false"/>
+          <w:b w:val="false"/>
           <w:color w:val="000000"/>
           <w:sz w:val="16"/>
           <w:szCs w:val="16"/>
@@ -14566,7 +14538,10 @@
         </w:rPr>
       </w:pPr>
       <w:r>
-        <w:rPr/>
+        <w:rPr>
+          <w:sz w:val="16"/>
+          <w:szCs w:val="16"/>
+        </w:rPr>
       </w:r>
       <w:r>
         <w:br w:type="page"/>
@@ -14603,6 +14578,7 @@
         <w:rPr>
           <w:rFonts w:ascii="Consolas" w:hAnsi="Consolas"/>
           <w:b w:val="false"/>
+          <w:b w:val="false"/>
           <w:color w:val="000000"/>
           <w:sz w:val="21"/>
           <w:shd w:fill="FFFFFF" w:val="clear"/>
@@ -14638,6 +14614,7 @@
         <w:rPr>
           <w:rFonts w:ascii="Consolas" w:hAnsi="Consolas"/>
           <w:b w:val="false"/>
+          <w:b w:val="false"/>
           <w:color w:val="000000"/>
           <w:sz w:val="16"/>
           <w:szCs w:val="16"/>
@@ -14692,6 +14669,7 @@
         <w:rPr>
           <w:rFonts w:ascii="Consolas" w:hAnsi="Consolas"/>
           <w:b w:val="false"/>
+          <w:b w:val="false"/>
           <w:color w:val="008000"/>
           <w:sz w:val="16"/>
           <w:szCs w:val="16"/>
@@ -14717,6 +14695,7 @@
         <w:rPr>
           <w:rFonts w:ascii="Consolas" w:hAnsi="Consolas"/>
           <w:b w:val="false"/>
+          <w:b w:val="false"/>
           <w:color w:val="008000"/>
           <w:sz w:val="16"/>
           <w:szCs w:val="16"/>
@@ -14742,6 +14721,7 @@
         <w:rPr>
           <w:rFonts w:ascii="Consolas" w:hAnsi="Consolas"/>
           <w:b w:val="false"/>
+          <w:b w:val="false"/>
           <w:color w:val="008000"/>
           <w:sz w:val="16"/>
           <w:szCs w:val="16"/>
@@ -14767,6 +14747,7 @@
         <w:rPr>
           <w:rFonts w:ascii="Consolas" w:hAnsi="Consolas"/>
           <w:b w:val="false"/>
+          <w:b w:val="false"/>
           <w:color w:val="000000"/>
           <w:sz w:val="16"/>
           <w:szCs w:val="16"/>
@@ -14792,6 +14773,7 @@
         <w:rPr>
           <w:rFonts w:ascii="Consolas" w:hAnsi="Consolas"/>
           <w:b w:val="false"/>
+          <w:b w:val="false"/>
           <w:color w:val="000000"/>
           <w:sz w:val="16"/>
           <w:szCs w:val="16"/>
@@ -17399,7 +17381,10 @@
         </w:rPr>
       </w:pPr>
       <w:r>
-        <w:rPr/>
+        <w:rPr>
+          <w:sz w:val="16"/>
+          <w:szCs w:val="16"/>
+        </w:rPr>
       </w:r>
     </w:p>
     <w:p>
@@ -19661,15 +19646,7 @@
       <w:bookmarkStart w:id="19" w:name="_Toc479532268"/>
       <w:r>
         <w:rPr/>
-        <w:t>Xtension</w:t>
-      </w:r>
-      <w:r>
-        <w:rPr/>
-        <w:t>s</w:t>
-      </w:r>
-      <w:r>
-        <w:rPr/>
-        <w:t xml:space="preserve"> </w:t>
+        <w:t xml:space="preserve">Xtensions </w:t>
       </w:r>
       <w:bookmarkEnd w:id="19"/>
       <w:r>
@@ -20622,27 +20599,7 @@
           <w:szCs w:val="16"/>
           <w:highlight w:val="white"/>
         </w:rPr>
-        <w:t xml:space="preserve"> this.GetDensity </w:t>
-      </w:r>
-      <w:r>
-        <w:rPr>
-          <w:rFonts w:cs="Consolas" w:ascii="Consolas" w:hAnsi="Consolas"/>
-          <w:color w:val="000000"/>
-          <w:sz w:val="16"/>
-          <w:szCs w:val="16"/>
-          <w:highlight w:val="white"/>
-        </w:rPr>
-        <w:t xml:space="preserve">world </w:t>
-      </w:r>
-      <w:r>
-        <w:rPr>
-          <w:rFonts w:cs="Consolas" w:ascii="Consolas" w:hAnsi="Consolas"/>
-          <w:color w:val="000000"/>
-          <w:sz w:val="16"/>
-          <w:szCs w:val="16"/>
-          <w:highlight w:val="white"/>
-        </w:rPr>
-        <w:t>= this.Get&lt;</w:t>
+        <w:t xml:space="preserve"> this.GetDensity world = this.Get&lt;</w:t>
       </w:r>
       <w:r>
         <w:rPr>
@@ -20654,7 +20611,57 @@
           <w:highlight w:val="white"/>
           <w:lang w:val="en-US" w:eastAsia="en-US" w:bidi="ar-SA"/>
         </w:rPr>
-        <w:t>si</w:t>
+        <w:t>single</w:t>
+      </w:r>
+      <w:r>
+        <w:rPr>
+          <w:rFonts w:cs="Consolas" w:ascii="Consolas" w:hAnsi="Consolas"/>
+          <w:color w:val="000000"/>
+          <w:sz w:val="16"/>
+          <w:szCs w:val="16"/>
+          <w:highlight w:val="white"/>
+        </w:rPr>
+        <w:t>&gt; Property? Density world</w:t>
+      </w:r>
+    </w:p>
+    <w:p>
+      <w:pPr>
+        <w:pStyle w:val="Normal"/>
+        <w:spacing w:lineRule="auto" w:line="240" w:before="0" w:after="0"/>
+        <w:rPr>
+          <w:sz w:val="16"/>
+          <w:szCs w:val="16"/>
+        </w:rPr>
+      </w:pPr>
+      <w:r>
+        <w:rPr>
+          <w:rFonts w:cs="Consolas" w:ascii="Consolas" w:hAnsi="Consolas"/>
+          <w:color w:val="000000"/>
+          <w:sz w:val="16"/>
+          <w:szCs w:val="16"/>
+          <w:highlight w:val="white"/>
+        </w:rPr>
+        <w:t xml:space="preserve">        </w:t>
+      </w:r>
+      <w:r>
+        <w:rPr>
+          <w:rFonts w:cs="Consolas" w:ascii="Consolas" w:hAnsi="Consolas"/>
+          <w:color w:val="0000FF"/>
+          <w:sz w:val="16"/>
+          <w:szCs w:val="16"/>
+          <w:highlight w:val="white"/>
+        </w:rPr>
+        <w:t>member</w:t>
+      </w:r>
+      <w:r>
+        <w:rPr>
+          <w:rFonts w:cs="Consolas" w:ascii="Consolas" w:hAnsi="Consolas"/>
+          <w:color w:val="000000"/>
+          <w:sz w:val="16"/>
+          <w:szCs w:val="16"/>
+          <w:highlight w:val="white"/>
+        </w:rPr>
+        <w:t xml:space="preserve"> this.SetDensity value world = this.Set&lt;</w:t>
       </w:r>
       <w:r>
         <w:rPr>
@@ -20666,7 +20673,7 @@
           <w:highlight w:val="white"/>
           <w:lang w:val="en-US" w:eastAsia="en-US" w:bidi="ar-SA"/>
         </w:rPr>
-        <w:t>ngle</w:t>
+        <w:t>single</w:t>
       </w:r>
       <w:r>
         <w:rPr>
@@ -20676,121 +20683,7 @@
           <w:szCs w:val="16"/>
           <w:highlight w:val="white"/>
         </w:rPr>
-        <w:t xml:space="preserve">&gt; Property? Density </w:t>
-      </w:r>
-      <w:r>
-        <w:rPr>
-          <w:rFonts w:cs="Consolas" w:ascii="Consolas" w:hAnsi="Consolas"/>
-          <w:color w:val="000000"/>
-          <w:sz w:val="16"/>
-          <w:szCs w:val="16"/>
-          <w:highlight w:val="white"/>
-        </w:rPr>
-        <w:t>world</w:t>
-      </w:r>
-    </w:p>
-    <w:p>
-      <w:pPr>
-        <w:pStyle w:val="Normal"/>
-        <w:spacing w:lineRule="auto" w:line="240" w:before="0" w:after="0"/>
-        <w:rPr>
-          <w:sz w:val="16"/>
-          <w:szCs w:val="16"/>
-        </w:rPr>
-      </w:pPr>
-      <w:r>
-        <w:rPr>
-          <w:rFonts w:cs="Consolas" w:ascii="Consolas" w:hAnsi="Consolas"/>
-          <w:color w:val="000000"/>
-          <w:sz w:val="16"/>
-          <w:szCs w:val="16"/>
-          <w:highlight w:val="white"/>
-        </w:rPr>
-        <w:t xml:space="preserve">        </w:t>
-      </w:r>
-      <w:r>
-        <w:rPr>
-          <w:rFonts w:cs="Consolas" w:ascii="Consolas" w:hAnsi="Consolas"/>
-          <w:color w:val="0000FF"/>
-          <w:sz w:val="16"/>
-          <w:szCs w:val="16"/>
-          <w:highlight w:val="white"/>
-        </w:rPr>
-        <w:t>member</w:t>
-      </w:r>
-      <w:r>
-        <w:rPr>
-          <w:rFonts w:cs="Consolas" w:ascii="Consolas" w:hAnsi="Consolas"/>
-          <w:color w:val="000000"/>
-          <w:sz w:val="16"/>
-          <w:szCs w:val="16"/>
-          <w:highlight w:val="white"/>
-        </w:rPr>
-        <w:t xml:space="preserve"> this.SetDensity </w:t>
-      </w:r>
-      <w:r>
-        <w:rPr>
-          <w:rFonts w:cs="Consolas" w:ascii="Consolas" w:hAnsi="Consolas"/>
-          <w:color w:val="000000"/>
-          <w:sz w:val="16"/>
-          <w:szCs w:val="16"/>
-          <w:highlight w:val="white"/>
-        </w:rPr>
-        <w:t xml:space="preserve">value world </w:t>
-      </w:r>
-      <w:r>
-        <w:rPr>
-          <w:rFonts w:cs="Consolas" w:ascii="Consolas" w:hAnsi="Consolas"/>
-          <w:color w:val="000000"/>
-          <w:sz w:val="16"/>
-          <w:szCs w:val="16"/>
-          <w:highlight w:val="white"/>
-        </w:rPr>
-        <w:t>= this.Set&lt;</w:t>
-      </w:r>
-      <w:r>
-        <w:rPr>
-          <w:rFonts w:eastAsia="Calibri" w:cs="Consolas" w:ascii="Consolas" w:hAnsi="Consolas"/>
-          <w:color w:val="0000FF"/>
-          <w:kern w:val="0"/>
-          <w:sz w:val="16"/>
-          <w:szCs w:val="16"/>
-          <w:highlight w:val="white"/>
-          <w:lang w:val="en-US" w:eastAsia="en-US" w:bidi="ar-SA"/>
-        </w:rPr>
-        <w:t>si</w:t>
-      </w:r>
-      <w:r>
-        <w:rPr>
-          <w:rFonts w:eastAsia="Calibri" w:cs="Consolas" w:ascii="Consolas" w:hAnsi="Consolas"/>
-          <w:color w:val="0000FF"/>
-          <w:kern w:val="0"/>
-          <w:sz w:val="16"/>
-          <w:szCs w:val="16"/>
-          <w:highlight w:val="white"/>
-          <w:lang w:val="en-US" w:eastAsia="en-US" w:bidi="ar-SA"/>
-        </w:rPr>
-        <w:t>ngle</w:t>
-      </w:r>
-      <w:r>
-        <w:rPr>
-          <w:rFonts w:cs="Consolas" w:ascii="Consolas" w:hAnsi="Consolas"/>
-          <w:color w:val="000000"/>
-          <w:sz w:val="16"/>
-          <w:szCs w:val="16"/>
-          <w:highlight w:val="white"/>
-        </w:rPr>
-        <w:t xml:space="preserve">&gt; Property? Density </w:t>
-      </w:r>
-      <w:r>
-        <w:rPr>
-          <w:rFonts w:cs="Consolas" w:ascii="Consolas" w:hAnsi="Consolas"/>
-          <w:color w:val="000000"/>
-          <w:sz w:val="16"/>
-          <w:szCs w:val="16"/>
-          <w:highlight w:val="white"/>
-        </w:rPr>
-        <w:t>value world</w:t>
+        <w:t>&gt; Property? Density value world</w:t>
       </w:r>
     </w:p>
     <w:p>
@@ -20923,73 +20816,7 @@
       </w:r>
       <w:r>
         <w:rPr/>
-        <w:t>. Each property should be accompanied by a related lens in order for it to participate in Nu’s iterative functional reactive programming model. The lens is used to specify the initial value of the property, construct change events, among other things.</w:t>
-      </w:r>
-    </w:p>
-    <w:p>
-      <w:pPr>
-        <w:pStyle w:val="Heading2"/>
-        <w:rPr/>
-      </w:pPr>
-      <w:bookmarkStart w:id="21" w:name="_Toc479532270"/>
-      <w:r>
-        <w:rPr/>
-        <w:t>Dispatchers</w:t>
-      </w:r>
-      <w:bookmarkEnd w:id="21"/>
-    </w:p>
-    <w:p>
-      <w:pPr>
-        <w:pStyle w:val="Normal"/>
-        <w:rPr/>
-      </w:pPr>
-      <w:r>
-        <w:rPr/>
-        <w:t xml:space="preserve">A </w:t>
-      </w:r>
-      <w:r>
-        <w:rPr>
-          <w:b/>
-        </w:rPr>
-        <w:t>dispatcher</w:t>
-      </w:r>
-      <w:r>
-        <w:rPr/>
-        <w:t xml:space="preserve"> is a stateless object that allows you to specify the behavior of a simulation type. Dispatchers are a simple implementation of a technique that hearkens back to the </w:t>
-      </w:r>
-      <w:r>
-        <w:rPr>
-          <w:b/>
-        </w:rPr>
-        <w:t>Strategy Pattern</w:t>
-      </w:r>
-      <w:r>
-        <w:rPr/>
-        <w:t xml:space="preserve"> of OOP, but are totally stateless. </w:t>
-      </w:r>
-      <w:r>
-        <w:rPr/>
-        <w:t>So they’re not really objects in the object-oriented sense, but rather a convenient way that Nu’s borrows dispatch polymorphism from .NET’s object-oriented constructs. Overriding a dispatcher’s methods is how we hook our simulant’s custom behavior into the engine.</w:t>
-      </w:r>
-    </w:p>
-    <w:p>
-      <w:pPr>
-        <w:pStyle w:val="Normal"/>
-        <w:rPr/>
-      </w:pPr>
-      <w:r>
-        <w:rPr/>
-        <w:t xml:space="preserve">The </w:t>
-      </w:r>
-      <w:r>
-        <w:rPr>
-          <w:b/>
-        </w:rPr>
-        <w:t>Register</w:t>
-      </w:r>
-      <w:r>
-        <w:rPr/>
-        <w:t xml:space="preserve"> method allows you to customize what happens to the </w:t>
+        <w:t xml:space="preserve">. Each property should be accompanied by a related lens in order for it to participate in Nu’s </w:t>
       </w:r>
       <w:r>
         <w:rPr>
@@ -21000,81 +20827,73 @@
           <w:szCs w:val="22"/>
           <w:lang w:val="en-US" w:eastAsia="en-US" w:bidi="ar-SA"/>
         </w:rPr>
-        <w:t>simulant</w:t>
-      </w:r>
-      <w:r>
-        <w:rPr/>
-        <w:t xml:space="preserve"> (and the world) when it is added to the world. </w:t>
-      </w:r>
-      <w:r>
-        <w:rPr>
-          <w:b/>
-        </w:rPr>
-        <w:t>Unregister</w:t>
-      </w:r>
-      <w:r>
-        <w:rPr/>
-        <w:t xml:space="preserve"> allows you to customize what happens when it is removed. </w:t>
-      </w:r>
-      <w:r>
-        <w:rPr>
-          <w:b/>
-        </w:rPr>
-        <w:t>Update</w:t>
-      </w:r>
-      <w:r>
-        <w:rPr/>
-        <w:t xml:space="preserve"> is your typical update callback, </w:t>
-      </w:r>
-      <w:r>
-        <w:rPr/>
-        <w:t xml:space="preserve">and </w:t>
-      </w:r>
-      <w:r>
-        <w:rPr>
-          <w:b/>
-          <w:bCs/>
-        </w:rPr>
-        <w:t>PostUpdate</w:t>
-      </w:r>
-      <w:r>
-        <w:rPr>
-          <w:b w:val="false"/>
-          <w:bCs w:val="false"/>
-        </w:rPr>
-        <w:t xml:space="preserve"> is well, the post-update</w:t>
-      </w:r>
-      <w:r>
-        <w:rPr/>
-        <w:t xml:space="preserve">. </w:t>
-      </w:r>
-      <w:r>
-        <w:rPr>
-          <w:b/>
-        </w:rPr>
-        <w:t>Actualize</w:t>
-      </w:r>
-      <w:r>
-        <w:rPr/>
-        <w:t xml:space="preserve"> is what can be implemented if you have some custom rendering that you want to implement.</w:t>
-      </w:r>
-    </w:p>
-    <w:p>
-      <w:pPr>
-        <w:pStyle w:val="Normal"/>
-        <w:rPr/>
-      </w:pPr>
-      <w:r>
-        <w:rPr/>
-        <w:t xml:space="preserve">All these overrides </w:t>
-      </w:r>
-      <w:r>
-        <w:rPr/>
-        <w:t xml:space="preserve">and more </w:t>
-      </w:r>
-      <w:r>
-        <w:rPr/>
-        <w:t xml:space="preserve">are available for you to customize your </w:t>
+        <w:t>Elmish / MVU programming model</w:t>
+      </w:r>
+      <w:r>
+        <w:rPr/>
+        <w:t>. The lens is used to specify the initial value of the property, construct change events, among other things.</w:t>
+      </w:r>
+    </w:p>
+    <w:p>
+      <w:pPr>
+        <w:pStyle w:val="Heading2"/>
+        <w:rPr/>
+      </w:pPr>
+      <w:bookmarkStart w:id="21" w:name="_Toc479532270"/>
+      <w:r>
+        <w:rPr/>
+        <w:t>Dispatchers</w:t>
+      </w:r>
+      <w:bookmarkEnd w:id="21"/>
+    </w:p>
+    <w:p>
+      <w:pPr>
+        <w:pStyle w:val="Normal"/>
+        <w:rPr/>
+      </w:pPr>
+      <w:r>
+        <w:rPr/>
+        <w:t xml:space="preserve">A </w:t>
+      </w:r>
+      <w:r>
+        <w:rPr>
+          <w:b/>
+        </w:rPr>
+        <w:t>dispatcher</w:t>
+      </w:r>
+      <w:r>
+        <w:rPr/>
+        <w:t xml:space="preserve"> is a stateless object that allows you to specify the behavior of a simulation type. Dispatchers are a simple implementation of a technique that hearkens back to the </w:t>
+      </w:r>
+      <w:r>
+        <w:rPr>
+          <w:b/>
+        </w:rPr>
+        <w:t>Strategy Pattern</w:t>
+      </w:r>
+      <w:r>
+        <w:rPr/>
+        <w:t xml:space="preserve"> of OOP, but are totally stateless. So they’re not really objects in the object-oriented sense, but rather a convenient way that Nu’s borrows dispatch polymorphism from .NET’s object-oriented constructs. Overriding a dispatcher’s methods is how we hook our simulant’s custom behavior into the engine.</w:t>
+      </w:r>
+    </w:p>
+    <w:p>
+      <w:pPr>
+        <w:pStyle w:val="Normal"/>
+        <w:rPr/>
+      </w:pPr>
+      <w:r>
+        <w:rPr/>
+        <w:t xml:space="preserve">The </w:t>
+      </w:r>
+      <w:r>
+        <w:rPr>
+          <w:b/>
+        </w:rPr>
+        <w:t>Register</w:t>
+      </w:r>
+      <w:r>
+        <w:rPr/>
+        <w:t xml:space="preserve"> method allows you to customize what happens to the </w:t>
       </w:r>
       <w:r>
         <w:rPr>
@@ -21089,11 +20908,80 @@
       </w:r>
       <w:r>
         <w:rPr/>
-        <w:t xml:space="preserve">’s behavior. But that’s not the only way. You can instead use the generic </w:t>
-      </w:r>
-      <w:r>
-        <w:rPr/>
-        <w:t xml:space="preserve">(such as </w:t>
+        <w:t xml:space="preserve"> (and the world) when it is added to the world. </w:t>
+      </w:r>
+      <w:r>
+        <w:rPr>
+          <w:b/>
+        </w:rPr>
+        <w:t>Unregister</w:t>
+      </w:r>
+      <w:r>
+        <w:rPr/>
+        <w:t xml:space="preserve"> allows you to customize what happens when it is removed. </w:t>
+      </w:r>
+      <w:r>
+        <w:rPr>
+          <w:b/>
+        </w:rPr>
+        <w:t>Update</w:t>
+      </w:r>
+      <w:r>
+        <w:rPr/>
+        <w:t xml:space="preserve"> is your typical update callback, and </w:t>
+      </w:r>
+      <w:r>
+        <w:rPr>
+          <w:b/>
+          <w:bCs/>
+        </w:rPr>
+        <w:t>PostUpdate</w:t>
+      </w:r>
+      <w:r>
+        <w:rPr>
+          <w:b w:val="false"/>
+          <w:bCs w:val="false"/>
+        </w:rPr>
+        <w:t xml:space="preserve"> is well, the post-update</w:t>
+      </w:r>
+      <w:r>
+        <w:rPr/>
+        <w:t xml:space="preserve">. </w:t>
+      </w:r>
+      <w:r>
+        <w:rPr>
+          <w:b/>
+        </w:rPr>
+        <w:t>Actualize</w:t>
+      </w:r>
+      <w:r>
+        <w:rPr/>
+        <w:t xml:space="preserve"> is what can be implemented if you have some custom rendering that you want to implement.</w:t>
+      </w:r>
+    </w:p>
+    <w:p>
+      <w:pPr>
+        <w:pStyle w:val="Normal"/>
+        <w:rPr/>
+      </w:pPr>
+      <w:r>
+        <w:rPr/>
+        <w:t xml:space="preserve">All these overrides and more are available for you to customize your </w:t>
+      </w:r>
+      <w:r>
+        <w:rPr>
+          <w:rFonts w:eastAsia="Calibri" w:cs="" w:cstheme="minorBidi" w:eastAsiaTheme="minorHAnsi"/>
+          <w:color w:val="auto"/>
+          <w:kern w:val="0"/>
+          <w:sz w:val="22"/>
+          <w:szCs w:val="22"/>
+          <w:lang w:val="en-US" w:eastAsia="en-US" w:bidi="ar-SA"/>
+        </w:rPr>
+        <w:t>simulant</w:t>
+      </w:r>
+      <w:r>
+        <w:rPr/>
+        <w:t xml:space="preserve">’s behavior. But that’s not the only way. You can instead use the generic (such as </w:t>
       </w:r>
       <w:r>
         <w:rPr>
@@ -21120,14 +21008,7 @@
           <w:b w:val="false"/>
           <w:bCs w:val="false"/>
         </w:rPr>
-        <w:t>)</w:t>
-      </w:r>
-      <w:r>
-        <w:rPr>
-          <w:b w:val="false"/>
-          <w:bCs w:val="false"/>
-        </w:rPr>
-        <w:t xml:space="preserve"> type to implement your entity using the Elm-style with its available overrides -</w:t>
+        <w:t>) type to implement your entity using the Elm-style with its available overrides -</w:t>
       </w:r>
     </w:p>
     <w:p>
@@ -24455,7 +24336,14 @@
         </w:rPr>
       </w:pPr>
       <w:r>
-        <w:rPr/>
+        <w:rPr>
+          <w:rFonts w:ascii="Consolas" w:hAnsi="Consolas"/>
+          <w:b w:val="false"/>
+          <w:bCs w:val="false"/>
+          <w:color w:val="000000"/>
+          <w:sz w:val="16"/>
+          <w:szCs w:val="16"/>
+        </w:rPr>
       </w:r>
     </w:p>
     <w:p>
@@ -24563,6 +24451,7 @@
         <w:rPr>
           <w:rFonts w:ascii="Consolas" w:hAnsi="Consolas"/>
           <w:b w:val="false"/>
+          <w:b w:val="false"/>
           <w:color w:val="000000"/>
           <w:sz w:val="16"/>
           <w:szCs w:val="16"/>
@@ -24587,6 +24476,7 @@
         <w:spacing w:lineRule="auto" w:line="240" w:before="0" w:after="0"/>
         <w:rPr>
           <w:rFonts w:ascii="Consolas" w:hAnsi="Consolas"/>
+          <w:b w:val="false"/>
           <w:b w:val="false"/>
           <w:color w:val="000000"/>
           <w:sz w:val="16"/>
@@ -29161,11 +29051,7 @@
       </w:pPr>
       <w:r>
         <w:rPr/>
-        <w:t xml:space="preserve">To manually stop any given property from being serialized, </w:t>
-      </w:r>
-      <w:r>
-        <w:rPr/>
-        <w:t>you have two options -</w:t>
+        <w:t>To manually stop any given property from being serialized, you have two options -</w:t>
       </w:r>
     </w:p>
     <w:p>
@@ -29186,11 +29072,7 @@
       </w:r>
       <w:r>
         <w:rPr/>
-        <w:t xml:space="preserve"> - </w:t>
-      </w:r>
-      <w:r>
-        <w:rPr/>
-        <w:t>simply end its name with the letters ‘</w:t>
+        <w:t xml:space="preserve"> - simply end its name with the letters ‘</w:t>
       </w:r>
       <w:r>
         <w:rPr>
@@ -29360,15 +29242,7 @@
       </w:pPr>
       <w:r>
         <w:rPr/>
-        <w:t xml:space="preserve">Overlays accomplish two extremely important functions in Nu. First, they reduce the amount of stuff written out to (and consequently read in from) serialization files. Second, they provide the user with a way to abstract over property values that multiple entities hold in common. </w:t>
-      </w:r>
-      <w:r>
-        <w:rPr/>
-        <w:t xml:space="preserve">User-defined overlays, called ‘overlay routes’, </w:t>
-      </w:r>
-      <w:r>
-        <w:rPr/>
-        <w:t xml:space="preserve">are defined in a file that is included with every new Nu game project called </w:t>
+        <w:t xml:space="preserve">Overlays accomplish two extremely important functions in Nu. First, they reduce the amount of stuff written out to (and consequently read in from) serialization files. Second, they provide the user with a way to abstract over property values that multiple entities hold in common. User-defined overlays, called ‘overlay routes’, are defined in a file that is included with every new Nu game project called </w:t>
       </w:r>
       <w:r>
         <w:rPr>
@@ -29378,15 +29252,7 @@
       </w:r>
       <w:r>
         <w:rPr/>
-        <w:t xml:space="preserve">. Additionally, for every dispatcher and facet type that the engine is informed of, an overlay </w:t>
-      </w:r>
-      <w:r>
-        <w:rPr/>
-        <w:t xml:space="preserve">route </w:t>
-      </w:r>
-      <w:r>
-        <w:rPr/>
-        <w:t xml:space="preserve">with a matching name is defined with values set to the type’s </w:t>
+        <w:t xml:space="preserve">. Additionally, for every dispatcher and facet type that the engine is informed of, an overlay route with a matching name is defined with values set to the type’s </w:t>
       </w:r>
       <w:r>
         <w:rPr>
@@ -29406,23 +29272,7 @@
       </w:pPr>
       <w:r>
         <w:rPr/>
-        <w:t xml:space="preserve">Let’s look at the </w:t>
-      </w:r>
-      <w:r>
-        <w:rPr/>
-        <w:t xml:space="preserve">OmniBlade’s overlay </w:t>
-      </w:r>
-      <w:r>
-        <w:rPr/>
-        <w:t>definition</w:t>
-      </w:r>
-      <w:r>
-        <w:rPr/>
-        <w:t>s</w:t>
-      </w:r>
-      <w:r>
-        <w:rPr/>
-        <w:t xml:space="preserve"> –</w:t>
+        <w:t>Let’s look at the OmniBlade’s overlay definitions –</w:t>
       </w:r>
     </w:p>
     <w:p>
@@ -30223,23 +30073,7 @@
       </w:r>
       <w:r>
         <w:rPr/>
-        <w:t xml:space="preserve">verlays </w:t>
-      </w:r>
-      <w:r>
-        <w:rPr/>
-        <w:t xml:space="preserve">also </w:t>
-      </w:r>
-      <w:r>
-        <w:rPr/>
-        <w:t xml:space="preserve">have a sort of ‘multiple inheritance’ where one overlay can include all the overlay values of one or more other overlays recursively </w:t>
-      </w:r>
-      <w:r>
-        <w:rPr/>
-        <w:t>by specifying additional names in the first list of each route</w:t>
-      </w:r>
-      <w:r>
-        <w:rPr/>
-        <w:t>.</w:t>
+        <w:t>verlays also have a sort of ‘multiple inheritance’ where one overlay can include all the overlay values of one or more other overlays recursively by specifying additional names in the first list of each route.</w:t>
       </w:r>
     </w:p>
     <w:p>

</xml_diff>

<commit_message>
Widened overlay pretty print.
</commit_message>
<xml_diff>
--- a/Nu/Nu.Documentation/Nu Game Engine.docx
+++ b/Nu/Nu.Documentation/Nu Game Engine.docx
@@ -29382,7 +29382,7 @@
           <w:szCs w:val="16"/>
           <w:highlight w:val="white"/>
         </w:rPr>
-        <w:t>[[ClickSoundOpt</w:t>
+        <w:t>[[ClickSoundOpt [Some [Gui Affirm]]]</w:t>
       </w:r>
     </w:p>
     <w:p>
@@ -29402,7 +29402,7 @@
           <w:szCs w:val="16"/>
           <w:highlight w:val="white"/>
         </w:rPr>
-        <w:t xml:space="preserve">    </w:t>
+        <w:t xml:space="preserve">   </w:t>
       </w:r>
       <w:r>
         <w:rPr>
@@ -29412,7 +29412,7 @@
           <w:szCs w:val="16"/>
           <w:highlight w:val="white"/>
         </w:rPr>
-        <w:t>[Some [Gui Affirm]]]</w:t>
+        <w:t>[DownImage [Gui ButtonDown]]</w:t>
       </w:r>
     </w:p>
     <w:p>
@@ -29442,7 +29442,7 @@
           <w:szCs w:val="16"/>
           <w:highlight w:val="white"/>
         </w:rPr>
-        <w:t>[DownImage [Gui ButtonDown]]</w:t>
+        <w:t>[Font [Gui Font]]</w:t>
       </w:r>
     </w:p>
     <w:p>
@@ -29472,7 +29472,7 @@
           <w:szCs w:val="16"/>
           <w:highlight w:val="white"/>
         </w:rPr>
-        <w:t>[Font [Gui Font]]</w:t>
+        <w:t>[TextColor [255 255 255 255]]</w:t>
       </w:r>
     </w:p>
     <w:p>
@@ -29502,6 +29502,186 @@
           <w:szCs w:val="16"/>
           <w:highlight w:val="white"/>
         </w:rPr>
+        <w:t>[TextDisabledColor [192 192 192 192]]</w:t>
+      </w:r>
+    </w:p>
+    <w:p>
+      <w:pPr>
+        <w:pStyle w:val="Normal"/>
+        <w:spacing w:lineRule="auto" w:line="240" w:before="0" w:after="0"/>
+        <w:rPr>
+          <w:sz w:val="16"/>
+          <w:szCs w:val="16"/>
+        </w:rPr>
+      </w:pPr>
+      <w:r>
+        <w:rPr>
+          <w:rFonts w:cs="Consolas" w:ascii="Consolas" w:hAnsi="Consolas"/>
+          <w:color w:val="000000"/>
+          <w:sz w:val="16"/>
+          <w:szCs w:val="16"/>
+          <w:highlight w:val="white"/>
+        </w:rPr>
+        <w:t xml:space="preserve">   </w:t>
+      </w:r>
+      <w:r>
+        <w:rPr>
+          <w:rFonts w:cs="Consolas" w:ascii="Consolas" w:hAnsi="Consolas"/>
+          <w:color w:val="000000"/>
+          <w:sz w:val="16"/>
+          <w:szCs w:val="16"/>
+          <w:highlight w:val="white"/>
+        </w:rPr>
+        <w:t>[UpImage [Gui ButtonUp]]]]</w:t>
+      </w:r>
+    </w:p>
+    <w:p>
+      <w:pPr>
+        <w:pStyle w:val="Normal"/>
+        <w:spacing w:lineRule="auto" w:line="240" w:before="0" w:after="0"/>
+        <w:rPr>
+          <w:sz w:val="16"/>
+          <w:szCs w:val="16"/>
+        </w:rPr>
+      </w:pPr>
+      <w:r>
+        <w:rPr>
+          <w:rFonts w:cs="Consolas" w:ascii="Consolas" w:hAnsi="Consolas"/>
+          <w:color w:val="000000"/>
+          <w:sz w:val="16"/>
+          <w:szCs w:val="16"/>
+          <w:highlight w:val="white"/>
+        </w:rPr>
+        <w:t xml:space="preserve"> </w:t>
+      </w:r>
+      <w:r>
+        <w:rPr>
+          <w:rFonts w:cs="Consolas" w:ascii="Consolas" w:hAnsi="Consolas"/>
+          <w:color w:val="000000"/>
+          <w:sz w:val="16"/>
+          <w:szCs w:val="16"/>
+          <w:highlight w:val="white"/>
+        </w:rPr>
+        <w:t>[OmniTextOverlay</w:t>
+      </w:r>
+    </w:p>
+    <w:p>
+      <w:pPr>
+        <w:pStyle w:val="Normal"/>
+        <w:spacing w:lineRule="auto" w:line="240" w:before="0" w:after="0"/>
+        <w:rPr>
+          <w:sz w:val="16"/>
+          <w:szCs w:val="16"/>
+        </w:rPr>
+      </w:pPr>
+      <w:r>
+        <w:rPr>
+          <w:rFonts w:cs="Consolas" w:ascii="Consolas" w:hAnsi="Consolas"/>
+          <w:color w:val="000000"/>
+          <w:sz w:val="16"/>
+          <w:szCs w:val="16"/>
+          <w:highlight w:val="white"/>
+        </w:rPr>
+        <w:t xml:space="preserve">  </w:t>
+      </w:r>
+      <w:r>
+        <w:rPr>
+          <w:rFonts w:cs="Consolas" w:ascii="Consolas" w:hAnsi="Consolas"/>
+          <w:color w:val="000000"/>
+          <w:sz w:val="16"/>
+          <w:szCs w:val="16"/>
+          <w:highlight w:val="white"/>
+        </w:rPr>
+        <w:t>[TextOverlay]</w:t>
+      </w:r>
+    </w:p>
+    <w:p>
+      <w:pPr>
+        <w:pStyle w:val="Normal"/>
+        <w:spacing w:lineRule="auto" w:line="240" w:before="0" w:after="0"/>
+        <w:rPr>
+          <w:sz w:val="16"/>
+          <w:szCs w:val="16"/>
+        </w:rPr>
+      </w:pPr>
+      <w:r>
+        <w:rPr>
+          <w:rFonts w:cs="Consolas" w:ascii="Consolas" w:hAnsi="Consolas"/>
+          <w:color w:val="000000"/>
+          <w:sz w:val="16"/>
+          <w:szCs w:val="16"/>
+          <w:highlight w:val="white"/>
+        </w:rPr>
+        <w:t xml:space="preserve">  </w:t>
+      </w:r>
+      <w:r>
+        <w:rPr>
+          <w:rFonts w:cs="Consolas" w:ascii="Consolas" w:hAnsi="Consolas"/>
+          <w:color w:val="000000"/>
+          <w:sz w:val="16"/>
+          <w:szCs w:val="16"/>
+          <w:highlight w:val="white"/>
+        </w:rPr>
+        <w:t>[TextDispatcher]</w:t>
+      </w:r>
+    </w:p>
+    <w:p>
+      <w:pPr>
+        <w:pStyle w:val="Normal"/>
+        <w:spacing w:lineRule="auto" w:line="240" w:before="0" w:after="0"/>
+        <w:rPr>
+          <w:sz w:val="16"/>
+          <w:szCs w:val="16"/>
+        </w:rPr>
+      </w:pPr>
+      <w:r>
+        <w:rPr>
+          <w:rFonts w:cs="Consolas" w:ascii="Consolas" w:hAnsi="Consolas"/>
+          <w:color w:val="000000"/>
+          <w:sz w:val="16"/>
+          <w:szCs w:val="16"/>
+          <w:highlight w:val="white"/>
+        </w:rPr>
+        <w:t xml:space="preserve">  </w:t>
+      </w:r>
+      <w:r>
+        <w:rPr>
+          <w:rFonts w:cs="Consolas" w:ascii="Consolas" w:hAnsi="Consolas"/>
+          <w:color w:val="000000"/>
+          <w:sz w:val="16"/>
+          <w:szCs w:val="16"/>
+          <w:highlight w:val="white"/>
+        </w:rPr>
+        <w:t>[[Font [Gui Font]]</w:t>
+      </w:r>
+    </w:p>
+    <w:p>
+      <w:pPr>
+        <w:pStyle w:val="Normal"/>
+        <w:spacing w:lineRule="auto" w:line="240" w:before="0" w:after="0"/>
+        <w:rPr>
+          <w:sz w:val="16"/>
+          <w:szCs w:val="16"/>
+        </w:rPr>
+      </w:pPr>
+      <w:r>
+        <w:rPr>
+          <w:rFonts w:cs="Consolas" w:ascii="Consolas" w:hAnsi="Consolas"/>
+          <w:color w:val="000000"/>
+          <w:sz w:val="16"/>
+          <w:szCs w:val="16"/>
+          <w:highlight w:val="white"/>
+        </w:rPr>
+        <w:t xml:space="preserve">   </w:t>
+      </w:r>
+      <w:r>
+        <w:rPr>
+          <w:rFonts w:cs="Consolas" w:ascii="Consolas" w:hAnsi="Consolas"/>
+          <w:color w:val="000000"/>
+          <w:sz w:val="16"/>
+          <w:szCs w:val="16"/>
+          <w:highlight w:val="white"/>
+        </w:rPr>
         <w:t>[TextColor [255 255 255 255]]</w:t>
       </w:r>
     </w:p>
@@ -29532,7 +29712,7 @@
           <w:szCs w:val="16"/>
           <w:highlight w:val="white"/>
         </w:rPr>
-        <w:t>[TextDisabledColor [192 192 192 192]]</w:t>
+        <w:t>[TextDisabledColor [192 192 192 192]]]]</w:t>
       </w:r>
     </w:p>
     <w:p>
@@ -29552,7 +29732,7 @@
           <w:szCs w:val="16"/>
           <w:highlight w:val="white"/>
         </w:rPr>
-        <w:t xml:space="preserve">   </w:t>
+        <w:t xml:space="preserve"> </w:t>
       </w:r>
       <w:r>
         <w:rPr>
@@ -29562,7 +29742,7 @@
           <w:szCs w:val="16"/>
           <w:highlight w:val="white"/>
         </w:rPr>
-        <w:t>[UpImage [Gui ButtonUp]]]]</w:t>
+        <w:t>[OmniToggleOverlay</w:t>
       </w:r>
     </w:p>
     <w:p>
@@ -29582,7 +29762,7 @@
           <w:szCs w:val="16"/>
           <w:highlight w:val="white"/>
         </w:rPr>
-        <w:t xml:space="preserve"> </w:t>
+        <w:t xml:space="preserve">  </w:t>
       </w:r>
       <w:r>
         <w:rPr>
@@ -29592,7 +29772,7 @@
           <w:szCs w:val="16"/>
           <w:highlight w:val="white"/>
         </w:rPr>
-        <w:t>[OmniTextOverlay</w:t>
+        <w:t>[ToggleOverlay]</w:t>
       </w:r>
     </w:p>
     <w:p>
@@ -29622,7 +29802,7 @@
           <w:szCs w:val="16"/>
           <w:highlight w:val="white"/>
         </w:rPr>
-        <w:t>[TextOverlay]</w:t>
+        <w:t>[ToggleDispatcher]</w:t>
       </w:r>
     </w:p>
     <w:p>
@@ -29652,247 +29832,7 @@
           <w:szCs w:val="16"/>
           <w:highlight w:val="white"/>
         </w:rPr>
-        <w:t>[TextDispatcher]</w:t>
-      </w:r>
-    </w:p>
-    <w:p>
-      <w:pPr>
-        <w:pStyle w:val="Normal"/>
-        <w:spacing w:lineRule="auto" w:line="240" w:before="0" w:after="0"/>
-        <w:rPr>
-          <w:sz w:val="16"/>
-          <w:szCs w:val="16"/>
-        </w:rPr>
-      </w:pPr>
-      <w:r>
-        <w:rPr>
-          <w:rFonts w:cs="Consolas" w:ascii="Consolas" w:hAnsi="Consolas"/>
-          <w:color w:val="000000"/>
-          <w:sz w:val="16"/>
-          <w:szCs w:val="16"/>
-          <w:highlight w:val="white"/>
-        </w:rPr>
-        <w:t xml:space="preserve">  </w:t>
-      </w:r>
-      <w:r>
-        <w:rPr>
-          <w:rFonts w:cs="Consolas" w:ascii="Consolas" w:hAnsi="Consolas"/>
-          <w:color w:val="000000"/>
-          <w:sz w:val="16"/>
-          <w:szCs w:val="16"/>
-          <w:highlight w:val="white"/>
-        </w:rPr>
-        <w:t>[[Font [Gui Font]]</w:t>
-      </w:r>
-    </w:p>
-    <w:p>
-      <w:pPr>
-        <w:pStyle w:val="Normal"/>
-        <w:spacing w:lineRule="auto" w:line="240" w:before="0" w:after="0"/>
-        <w:rPr>
-          <w:sz w:val="16"/>
-          <w:szCs w:val="16"/>
-        </w:rPr>
-      </w:pPr>
-      <w:r>
-        <w:rPr>
-          <w:rFonts w:cs="Consolas" w:ascii="Consolas" w:hAnsi="Consolas"/>
-          <w:color w:val="000000"/>
-          <w:sz w:val="16"/>
-          <w:szCs w:val="16"/>
-          <w:highlight w:val="white"/>
-        </w:rPr>
-        <w:t xml:space="preserve">   </w:t>
-      </w:r>
-      <w:r>
-        <w:rPr>
-          <w:rFonts w:cs="Consolas" w:ascii="Consolas" w:hAnsi="Consolas"/>
-          <w:color w:val="000000"/>
-          <w:sz w:val="16"/>
-          <w:szCs w:val="16"/>
-          <w:highlight w:val="white"/>
-        </w:rPr>
-        <w:t>[TextColor [255 255 255 255]]</w:t>
-      </w:r>
-    </w:p>
-    <w:p>
-      <w:pPr>
-        <w:pStyle w:val="Normal"/>
-        <w:spacing w:lineRule="auto" w:line="240" w:before="0" w:after="0"/>
-        <w:rPr>
-          <w:sz w:val="16"/>
-          <w:szCs w:val="16"/>
-        </w:rPr>
-      </w:pPr>
-      <w:r>
-        <w:rPr>
-          <w:rFonts w:cs="Consolas" w:ascii="Consolas" w:hAnsi="Consolas"/>
-          <w:color w:val="000000"/>
-          <w:sz w:val="16"/>
-          <w:szCs w:val="16"/>
-          <w:highlight w:val="white"/>
-        </w:rPr>
-        <w:t xml:space="preserve">   </w:t>
-      </w:r>
-      <w:r>
-        <w:rPr>
-          <w:rFonts w:cs="Consolas" w:ascii="Consolas" w:hAnsi="Consolas"/>
-          <w:color w:val="000000"/>
-          <w:sz w:val="16"/>
-          <w:szCs w:val="16"/>
-          <w:highlight w:val="white"/>
-        </w:rPr>
-        <w:t>[TextDisabledColor [192 192 192 192]]]]</w:t>
-      </w:r>
-    </w:p>
-    <w:p>
-      <w:pPr>
-        <w:pStyle w:val="Normal"/>
-        <w:spacing w:lineRule="auto" w:line="240" w:before="0" w:after="0"/>
-        <w:rPr>
-          <w:sz w:val="16"/>
-          <w:szCs w:val="16"/>
-        </w:rPr>
-      </w:pPr>
-      <w:r>
-        <w:rPr>
-          <w:rFonts w:cs="Consolas" w:ascii="Consolas" w:hAnsi="Consolas"/>
-          <w:color w:val="000000"/>
-          <w:sz w:val="16"/>
-          <w:szCs w:val="16"/>
-          <w:highlight w:val="white"/>
-        </w:rPr>
-        <w:t xml:space="preserve"> </w:t>
-      </w:r>
-      <w:r>
-        <w:rPr>
-          <w:rFonts w:cs="Consolas" w:ascii="Consolas" w:hAnsi="Consolas"/>
-          <w:color w:val="000000"/>
-          <w:sz w:val="16"/>
-          <w:szCs w:val="16"/>
-          <w:highlight w:val="white"/>
-        </w:rPr>
-        <w:t>[OmniToggleOverlay</w:t>
-      </w:r>
-    </w:p>
-    <w:p>
-      <w:pPr>
-        <w:pStyle w:val="Normal"/>
-        <w:spacing w:lineRule="auto" w:line="240" w:before="0" w:after="0"/>
-        <w:rPr>
-          <w:sz w:val="16"/>
-          <w:szCs w:val="16"/>
-        </w:rPr>
-      </w:pPr>
-      <w:r>
-        <w:rPr>
-          <w:rFonts w:cs="Consolas" w:ascii="Consolas" w:hAnsi="Consolas"/>
-          <w:color w:val="000000"/>
-          <w:sz w:val="16"/>
-          <w:szCs w:val="16"/>
-          <w:highlight w:val="white"/>
-        </w:rPr>
-        <w:t xml:space="preserve">  </w:t>
-      </w:r>
-      <w:r>
-        <w:rPr>
-          <w:rFonts w:cs="Consolas" w:ascii="Consolas" w:hAnsi="Consolas"/>
-          <w:color w:val="000000"/>
-          <w:sz w:val="16"/>
-          <w:szCs w:val="16"/>
-          <w:highlight w:val="white"/>
-        </w:rPr>
-        <w:t>[ToggleOverlay]</w:t>
-      </w:r>
-    </w:p>
-    <w:p>
-      <w:pPr>
-        <w:pStyle w:val="Normal"/>
-        <w:spacing w:lineRule="auto" w:line="240" w:before="0" w:after="0"/>
-        <w:rPr>
-          <w:sz w:val="16"/>
-          <w:szCs w:val="16"/>
-        </w:rPr>
-      </w:pPr>
-      <w:r>
-        <w:rPr>
-          <w:rFonts w:cs="Consolas" w:ascii="Consolas" w:hAnsi="Consolas"/>
-          <w:color w:val="000000"/>
-          <w:sz w:val="16"/>
-          <w:szCs w:val="16"/>
-          <w:highlight w:val="white"/>
-        </w:rPr>
-        <w:t xml:space="preserve">  </w:t>
-      </w:r>
-      <w:r>
-        <w:rPr>
-          <w:rFonts w:cs="Consolas" w:ascii="Consolas" w:hAnsi="Consolas"/>
-          <w:color w:val="000000"/>
-          <w:sz w:val="16"/>
-          <w:szCs w:val="16"/>
-          <w:highlight w:val="white"/>
-        </w:rPr>
-        <w:t>[ToggleDispatcher]</w:t>
-      </w:r>
-    </w:p>
-    <w:p>
-      <w:pPr>
-        <w:pStyle w:val="Normal"/>
-        <w:spacing w:lineRule="auto" w:line="240" w:before="0" w:after="0"/>
-        <w:rPr>
-          <w:sz w:val="16"/>
-          <w:szCs w:val="16"/>
-        </w:rPr>
-      </w:pPr>
-      <w:r>
-        <w:rPr>
-          <w:rFonts w:cs="Consolas" w:ascii="Consolas" w:hAnsi="Consolas"/>
-          <w:color w:val="000000"/>
-          <w:sz w:val="16"/>
-          <w:szCs w:val="16"/>
-          <w:highlight w:val="white"/>
-        </w:rPr>
-        <w:t xml:space="preserve">  </w:t>
-      </w:r>
-      <w:r>
-        <w:rPr>
-          <w:rFonts w:cs="Consolas" w:ascii="Consolas" w:hAnsi="Consolas"/>
-          <w:color w:val="000000"/>
-          <w:sz w:val="16"/>
-          <w:szCs w:val="16"/>
-          <w:highlight w:val="white"/>
-        </w:rPr>
-        <w:t>[[ToggleSoundOpt</w:t>
-      </w:r>
-    </w:p>
-    <w:p>
-      <w:pPr>
-        <w:pStyle w:val="Normal"/>
-        <w:spacing w:lineRule="auto" w:line="240" w:before="0" w:after="0"/>
-        <w:rPr>
-          <w:sz w:val="16"/>
-          <w:szCs w:val="16"/>
-        </w:rPr>
-      </w:pPr>
-      <w:r>
-        <w:rPr>
-          <w:rFonts w:cs="Consolas" w:ascii="Consolas" w:hAnsi="Consolas"/>
-          <w:color w:val="000000"/>
-          <w:sz w:val="16"/>
-          <w:szCs w:val="16"/>
-          <w:highlight w:val="white"/>
-        </w:rPr>
-        <w:t xml:space="preserve">    </w:t>
-      </w:r>
-      <w:r>
-        <w:rPr>
-          <w:rFonts w:cs="Consolas" w:ascii="Consolas" w:hAnsi="Consolas"/>
-          <w:color w:val="000000"/>
-          <w:sz w:val="16"/>
-          <w:szCs w:val="16"/>
-          <w:highlight w:val="white"/>
-        </w:rPr>
-        <w:t>[Some [Gui Affirm]]]</w:t>
+        <w:t>[[ToggleSoundOpt [Some [Gui Affirm]]]</w:t>
       </w:r>
     </w:p>
     <w:p>
@@ -30145,37 +30085,7 @@
           <w:szCs w:val="16"/>
           <w:highlight w:val="white"/>
         </w:rPr>
-        <w:t>[[ClickSoundOpt</w:t>
-      </w:r>
-    </w:p>
-    <w:p>
-      <w:pPr>
-        <w:pStyle w:val="Normal"/>
-        <w:spacing w:lineRule="auto" w:line="240" w:before="0" w:after="0"/>
-        <w:rPr>
-          <w:sz w:val="16"/>
-          <w:szCs w:val="16"/>
-        </w:rPr>
-      </w:pPr>
-      <w:r>
-        <w:rPr>
-          <w:rFonts w:cs="Consolas" w:ascii="Consolas" w:hAnsi="Consolas"/>
-          <w:color w:val="000000"/>
-          <w:sz w:val="16"/>
-          <w:szCs w:val="16"/>
-          <w:highlight w:val="white"/>
-        </w:rPr>
-        <w:t xml:space="preserve">    </w:t>
-      </w:r>
-      <w:r>
-        <w:rPr>
-          <w:rFonts w:cs="Consolas" w:ascii="Consolas" w:hAnsi="Consolas"/>
-          <w:color w:val="000000"/>
-          <w:sz w:val="16"/>
-          <w:szCs w:val="16"/>
-          <w:highlight w:val="white"/>
-        </w:rPr>
-        <w:t>[Some [Gui Affirm]]]</w:t>
+        <w:t>[[ClickSoundOpt [Some [Gui Affirm]]]</w:t>
       </w:r>
     </w:p>
     <w:p>
@@ -30352,7 +30262,16 @@
         </w:rPr>
       </w:pPr>
       <w:r>
-        <w:rPr/>
+        <w:rPr>
+          <w:rFonts w:eastAsia="Calibri" w:cs="" w:cstheme="minorBidi" w:eastAsiaTheme="minorHAnsi"/>
+          <w:b w:val="false"/>
+          <w:bCs w:val="false"/>
+          <w:color w:val="auto"/>
+          <w:kern w:val="0"/>
+          <w:sz w:val="22"/>
+          <w:szCs w:val="22"/>
+          <w:lang w:val="en-US" w:eastAsia="en-US" w:bidi="ar-SA"/>
+        </w:rPr>
       </w:r>
     </w:p>
     <w:p>

</xml_diff>

<commit_message>
Example clean-up. Updated docs.
</commit_message>
<xml_diff>
--- a/Nu/Nu.Documentation/Nu Game Engine.docx
+++ b/Nu/Nu.Documentation/Nu Game Engine.docx
@@ -9698,7 +9698,61 @@
           <w:sz w:val="16"/>
           <w:szCs w:val="16"/>
         </w:rPr>
-        <w:t xml:space="preserve">[Entity.Text == </w:t>
+        <w:t>[Entity.Position == v3 336.0f -216.0f 0.0f</w:t>
+      </w:r>
+    </w:p>
+    <w:p>
+      <w:pPr>
+        <w:pStyle w:val="Normal"/>
+        <w:spacing w:before="0" w:after="0"/>
+        <w:rPr>
+          <w:rFonts w:ascii="Consolas" w:hAnsi="Consolas"/>
+        </w:rPr>
+      </w:pPr>
+      <w:r>
+        <w:rPr>
+          <w:rFonts w:ascii="Consolas" w:hAnsi="Consolas"/>
+          <w:color w:val="000000"/>
+          <w:sz w:val="16"/>
+          <w:szCs w:val="16"/>
+        </w:rPr>
+        <w:t xml:space="preserve">                      </w:t>
+      </w:r>
+      <w:r>
+        <w:rPr>
+          <w:rFonts w:ascii="Consolas" w:hAnsi="Consolas"/>
+          <w:color w:val="000000"/>
+          <w:sz w:val="16"/>
+          <w:szCs w:val="16"/>
+        </w:rPr>
+        <w:t>Entity.Elevation == 10.0f</w:t>
+      </w:r>
+    </w:p>
+    <w:p>
+      <w:pPr>
+        <w:pStyle w:val="Normal"/>
+        <w:spacing w:before="0" w:after="0"/>
+        <w:rPr>
+          <w:rFonts w:ascii="Consolas" w:hAnsi="Consolas"/>
+        </w:rPr>
+      </w:pPr>
+      <w:r>
+        <w:rPr>
+          <w:rFonts w:ascii="Consolas" w:hAnsi="Consolas"/>
+          <w:color w:val="000000"/>
+          <w:sz w:val="16"/>
+          <w:szCs w:val="16"/>
+        </w:rPr>
+        <w:t xml:space="preserve">                      </w:t>
+      </w:r>
+      <w:r>
+        <w:rPr>
+          <w:rFonts w:ascii="Consolas" w:hAnsi="Consolas"/>
+          <w:color w:val="000000"/>
+          <w:sz w:val="16"/>
+          <w:szCs w:val="16"/>
+        </w:rPr>
+        <w:t xml:space="preserve">Entity.Text == </w:t>
       </w:r>
       <w:r>
         <w:rPr>
@@ -9734,60 +9788,6 @@
           <w:sz w:val="16"/>
           <w:szCs w:val="16"/>
         </w:rPr>
-        <w:t>Entity.Position == v3 336.0f -216.0f 0.0f</w:t>
-      </w:r>
-    </w:p>
-    <w:p>
-      <w:pPr>
-        <w:pStyle w:val="Normal"/>
-        <w:spacing w:before="0" w:after="0"/>
-        <w:rPr>
-          <w:rFonts w:ascii="Consolas" w:hAnsi="Consolas"/>
-        </w:rPr>
-      </w:pPr>
-      <w:r>
-        <w:rPr>
-          <w:rFonts w:ascii="Consolas" w:hAnsi="Consolas"/>
-          <w:color w:val="000000"/>
-          <w:sz w:val="16"/>
-          <w:szCs w:val="16"/>
-        </w:rPr>
-        <w:t xml:space="preserve">                      </w:t>
-      </w:r>
-      <w:r>
-        <w:rPr>
-          <w:rFonts w:ascii="Consolas" w:hAnsi="Consolas"/>
-          <w:color w:val="000000"/>
-          <w:sz w:val="16"/>
-          <w:szCs w:val="16"/>
-        </w:rPr>
-        <w:t>Entity.Elevation == 10.0f</w:t>
-      </w:r>
-    </w:p>
-    <w:p>
-      <w:pPr>
-        <w:pStyle w:val="Normal"/>
-        <w:spacing w:before="0" w:after="0"/>
-        <w:rPr>
-          <w:rFonts w:ascii="Consolas" w:hAnsi="Consolas"/>
-        </w:rPr>
-      </w:pPr>
-      <w:r>
-        <w:rPr>
-          <w:rFonts w:ascii="Consolas" w:hAnsi="Consolas"/>
-          <w:color w:val="000000"/>
-          <w:sz w:val="16"/>
-          <w:szCs w:val="16"/>
-        </w:rPr>
-        <w:t xml:space="preserve">                      </w:t>
-      </w:r>
-      <w:r>
-        <w:rPr>
-          <w:rFonts w:ascii="Consolas" w:hAnsi="Consolas"/>
-          <w:color w:val="000000"/>
-          <w:sz w:val="16"/>
-          <w:szCs w:val="16"/>
-        </w:rPr>
         <w:t>Entity.ClickEvent =&gt; StartQutting]]</w:t>
       </w:r>
     </w:p>
@@ -10015,7 +10015,27 @@
           <w:sz w:val="16"/>
           <w:szCs w:val="16"/>
         </w:rPr>
-        <w:t>[Entity.Position == v3 0.0f 0.0f 0.0f</w:t>
+        <w:t xml:space="preserve">[Entity.Position == v3 0.0f </w:t>
+      </w:r>
+      <w:r>
+        <w:rPr>
+          <w:rFonts w:eastAsia="Calibri" w:cs="" w:ascii="Consolas" w:hAnsi="Consolas"/>
+          <w:color w:val="000000"/>
+          <w:kern w:val="0"/>
+          <w:sz w:val="16"/>
+          <w:szCs w:val="16"/>
+          <w:lang w:val="en-US" w:eastAsia="en-US" w:bidi="ar-SA"/>
+        </w:rPr>
+        <w:t>54</w:t>
+      </w:r>
+      <w:r>
+        <w:rPr>
+          <w:rFonts w:ascii="Consolas" w:hAnsi="Consolas"/>
+          <w:color w:val="000000"/>
+          <w:sz w:val="16"/>
+          <w:szCs w:val="16"/>
+        </w:rPr>
+        <w:t>.0f 0.0f</w:t>
       </w:r>
     </w:p>
     <w:p>

</xml_diff>

<commit_message>
Switch to VS 2022.
</commit_message>
<xml_diff>
--- a/Nu/Nu.Documentation/Nu Game Engine.docx
+++ b/Nu/Nu.Documentation/Nu Game Engine.docx
@@ -1150,7 +1150,7 @@
           <w:szCs w:val="22"/>
           <w:lang w:val="en-US" w:eastAsia="en-US" w:bidi="ar-SA"/>
         </w:rPr>
-        <w:t>19</w:t>
+        <w:t>22</w:t>
       </w:r>
       <w:r>
         <w:rPr/>
@@ -11753,13 +11753,34 @@
       </w:r>
       <w:r>
         <w:rPr>
+          <w:rFonts w:eastAsia="Calibri" w:cs="" w:cstheme="minorBidi" w:eastAsiaTheme="minorHAnsi"/>
           <w:b/>
-        </w:rPr>
-        <w:t>Ticking</w:t>
-      </w:r>
-      <w:r>
-        <w:rPr/>
-        <w:t xml:space="preserve"> button to return to the non-ticking mode.</w:t>
+          <w:color w:val="auto"/>
+          <w:kern w:val="0"/>
+          <w:sz w:val="22"/>
+          <w:szCs w:val="22"/>
+          <w:lang w:val="en-US" w:eastAsia="en-US" w:bidi="ar-SA"/>
+        </w:rPr>
+        <w:t>Run (F5)</w:t>
+      </w:r>
+      <w:r>
+        <w:rPr/>
+        <w:t xml:space="preserve"> button to return to the non-</w:t>
+      </w:r>
+      <w:r>
+        <w:rPr>
+          <w:rFonts w:eastAsia="Calibri" w:cs="" w:cstheme="minorBidi" w:eastAsiaTheme="minorHAnsi"/>
+          <w:color w:val="auto"/>
+          <w:kern w:val="0"/>
+          <w:sz w:val="22"/>
+          <w:szCs w:val="22"/>
+          <w:lang w:val="en-US" w:eastAsia="en-US" w:bidi="ar-SA"/>
+        </w:rPr>
+        <w:t>updating</w:t>
+      </w:r>
+      <w:r>
+        <w:rPr/>
+        <w:t xml:space="preserve"> mode.</w:t>
       </w:r>
     </w:p>
     <w:p>
@@ -11850,7 +11871,7 @@
       </w:pPr>
       <w:r>
         <w:drawing>
-          <wp:anchor behindDoc="0" distT="0" distB="0" distL="0" distR="0" simplePos="0" locked="0" layoutInCell="0" allowOverlap="1" relativeHeight="9">
+          <wp:anchor behindDoc="0" distT="0" distB="0" distL="0" distR="0" simplePos="0" locked="0" layoutInCell="0" allowOverlap="1" relativeHeight="13">
             <wp:simplePos x="0" y="0"/>
             <wp:positionH relativeFrom="column">
               <wp:align>center</wp:align>
@@ -11861,7 +11882,7 @@
             <wp:extent cx="4467225" cy="2009775"/>
             <wp:effectExtent l="0" t="0" r="0" b="0"/>
             <wp:wrapTopAndBottom/>
-            <wp:docPr id="8" name="Image9" descr=""/>
+            <wp:docPr id="8" name="Image1" descr=""/>
             <wp:cNvGraphicFramePr>
               <a:graphicFrameLocks xmlns:a="http://schemas.openxmlformats.org/drawingml/2006/main" noChangeAspect="1"/>
             </wp:cNvGraphicFramePr>
@@ -11869,7 +11890,7 @@
               <a:graphicData uri="http://schemas.openxmlformats.org/drawingml/2006/picture">
                 <pic:pic xmlns:pic="http://schemas.openxmlformats.org/drawingml/2006/picture">
                   <pic:nvPicPr>
-                    <pic:cNvPr id="8" name="Image9" descr=""/>
+                    <pic:cNvPr id="8" name="Image1" descr=""/>
                     <pic:cNvPicPr>
                       <a:picLocks noChangeAspect="1" noChangeArrowheads="1"/>
                     </pic:cNvPicPr>
@@ -11908,7 +11929,7 @@
       <w:r>
         <w:rPr/>
         <w:drawing>
-          <wp:anchor behindDoc="0" distT="0" distB="0" distL="0" distR="0" simplePos="0" locked="0" layoutInCell="0" allowOverlap="1" relativeHeight="10">
+          <wp:anchor behindDoc="0" distT="0" distB="0" distL="0" distR="0" simplePos="0" locked="0" layoutInCell="0" allowOverlap="1" relativeHeight="9">
             <wp:simplePos x="0" y="0"/>
             <wp:positionH relativeFrom="column">
               <wp:align>center</wp:align>
@@ -12099,7 +12120,7 @@
       <w:r>
         <w:rPr/>
         <w:drawing>
-          <wp:anchor behindDoc="0" distT="0" distB="0" distL="0" distR="0" simplePos="0" locked="0" layoutInCell="0" allowOverlap="1" relativeHeight="11">
+          <wp:anchor behindDoc="0" distT="0" distB="0" distL="0" distR="0" simplePos="0" locked="0" layoutInCell="0" allowOverlap="1" relativeHeight="10">
             <wp:simplePos x="0" y="0"/>
             <wp:positionH relativeFrom="column">
               <wp:align>center</wp:align>
@@ -17820,7 +17841,7 @@
       </w:pPr>
       <w:r>
         <w:drawing>
-          <wp:anchor behindDoc="0" distT="0" distB="0" distL="0" distR="0" simplePos="0" locked="0" layoutInCell="0" allowOverlap="1" relativeHeight="12">
+          <wp:anchor behindDoc="0" distT="0" distB="0" distL="0" distR="0" simplePos="0" locked="0" layoutInCell="0" allowOverlap="1" relativeHeight="11">
             <wp:simplePos x="0" y="0"/>
             <wp:positionH relativeFrom="column">
               <wp:align>center</wp:align>
@@ -17910,7 +17931,7 @@
       </w:pPr>
       <w:r>
         <w:drawing>
-          <wp:anchor behindDoc="0" distT="0" distB="0" distL="0" distR="0" simplePos="0" locked="0" layoutInCell="0" allowOverlap="1" relativeHeight="13">
+          <wp:anchor behindDoc="0" distT="0" distB="0" distL="0" distR="0" simplePos="0" locked="0" layoutInCell="0" allowOverlap="1" relativeHeight="12">
             <wp:simplePos x="0" y="0"/>
             <wp:positionH relativeFrom="column">
               <wp:align>center</wp:align>

</xml_diff>

<commit_message>
Added notice to documentation.
</commit_message>
<xml_diff>
--- a/Nu/Nu.Documentation/Nu Game Engine.docx
+++ b/Nu/Nu.Documentation/Nu Game Engine.docx
@@ -1,6 +1,6 @@
 
 <file path=word/document.xml><?xml version="1.0" encoding="utf-8"?>
-<w:document xmlns:o="urn:schemas-microsoft-com:office:office" xmlns:r="http://schemas.openxmlformats.org/officeDocument/2006/relationships" xmlns:v="urn:schemas-microsoft-com:vml" xmlns:w="http://schemas.openxmlformats.org/wordprocessingml/2006/main" xmlns:w10="urn:schemas-microsoft-com:office:word" xmlns:wp="http://schemas.openxmlformats.org/drawingml/2006/wordprocessingDrawing" xmlns:wps="http://schemas.microsoft.com/office/word/2010/wordprocessingShape" xmlns:wpg="http://schemas.microsoft.com/office/word/2010/wordprocessingGroup" xmlns:mc="http://schemas.openxmlformats.org/markup-compatibility/2006" xmlns:wp14="http://schemas.microsoft.com/office/word/2010/wordprocessingDrawing" xmlns:w14="http://schemas.microsoft.com/office/word/2010/wordml" mc:Ignorable="w14 wp14">
+<w:document xmlns:o="urn:schemas-microsoft-com:office:office" xmlns:r="http://schemas.openxmlformats.org/officeDocument/2006/relationships" xmlns:v="urn:schemas-microsoft-com:vml" xmlns:w="http://schemas.openxmlformats.org/wordprocessingml/2006/main" xmlns:w10="urn:schemas-microsoft-com:office:word" xmlns:wp="http://schemas.openxmlformats.org/drawingml/2006/wordprocessingDrawing" xmlns:wps="http://schemas.microsoft.com/office/word/2010/wordprocessingShape" xmlns:wpg="http://schemas.microsoft.com/office/word/2010/wordprocessingGroup" xmlns:mc="http://schemas.openxmlformats.org/markup-compatibility/2006" xmlns:wp14="http://schemas.microsoft.com/office/word/2010/wordprocessingDrawing" xmlns:w14="http://schemas.microsoft.com/office/word/2010/wordml" xmlns:w15="http://schemas.microsoft.com/office/word/2012/wordml" mc:Ignorable="w14 wp14 w15">
   <w:body>
     <w:p>
       <w:pPr>
@@ -299,6 +299,246 @@
     <w:p>
       <w:pPr>
         <w:pStyle w:val="Heading1"/>
+        <w:jc w:val="center"/>
+        <w:rPr/>
+      </w:pPr>
+      <w:r>
+        <w:rPr/>
+      </w:r>
+    </w:p>
+    <w:p>
+      <w:pPr>
+        <w:pStyle w:val="Normal"/>
+        <w:jc w:val="center"/>
+        <w:rPr/>
+      </w:pPr>
+      <w:r>
+        <w:rPr/>
+      </w:r>
+    </w:p>
+    <w:p>
+      <w:pPr>
+        <w:pStyle w:val="Normal"/>
+        <w:jc w:val="center"/>
+        <w:rPr/>
+      </w:pPr>
+      <w:r>
+        <w:rPr/>
+      </w:r>
+    </w:p>
+    <w:p>
+      <w:pPr>
+        <w:pStyle w:val="Normal"/>
+        <w:jc w:val="center"/>
+        <w:rPr/>
+      </w:pPr>
+      <w:r>
+        <w:rPr/>
+      </w:r>
+    </w:p>
+    <w:p>
+      <w:pPr>
+        <w:pStyle w:val="Normal"/>
+        <w:jc w:val="center"/>
+        <w:rPr/>
+      </w:pPr>
+      <w:r>
+        <w:rPr/>
+      </w:r>
+    </w:p>
+    <w:p>
+      <w:pPr>
+        <w:pStyle w:val="Normal"/>
+        <w:jc w:val="center"/>
+        <w:rPr>
+          <w:sz w:val="64"/>
+          <w:szCs w:val="64"/>
+        </w:rPr>
+      </w:pPr>
+      <w:r>
+        <w:rPr>
+          <w:sz w:val="64"/>
+          <w:szCs w:val="64"/>
+        </w:rPr>
+        <w:t>NOTICE:</w:t>
+      </w:r>
+    </w:p>
+    <w:p>
+      <w:pPr>
+        <w:pStyle w:val="Normal"/>
+        <w:jc w:val="center"/>
+        <w:rPr>
+          <w:sz w:val="36"/>
+          <w:szCs w:val="36"/>
+        </w:rPr>
+      </w:pPr>
+      <w:r>
+        <w:rPr>
+          <w:sz w:val="36"/>
+          <w:szCs w:val="36"/>
+        </w:rPr>
+        <w:t xml:space="preserve">With the recent release of the new version of </w:t>
+      </w:r>
+      <w:r>
+        <w:rPr>
+          <w:b/>
+          <w:bCs/>
+          <w:sz w:val="36"/>
+          <w:szCs w:val="36"/>
+        </w:rPr>
+        <w:t>Gaia</w:t>
+      </w:r>
+      <w:r>
+        <w:rPr>
+          <w:sz w:val="36"/>
+          <w:szCs w:val="36"/>
+        </w:rPr>
+        <w:t xml:space="preserve"> (Nu’s live game editor), this documentation is out of date in certain ways! While much of the information in this document is still usable and mostly correct, some things will be inaccurate, particularly the editor screen shots.</w:t>
+      </w:r>
+    </w:p>
+    <w:p>
+      <w:pPr>
+        <w:pStyle w:val="Normal"/>
+        <w:jc w:val="center"/>
+        <w:rPr>
+          <w:sz w:val="36"/>
+          <w:szCs w:val="36"/>
+        </w:rPr>
+      </w:pPr>
+      <w:r>
+        <w:rPr>
+          <w:sz w:val="36"/>
+          <w:szCs w:val="36"/>
+        </w:rPr>
+      </w:r>
+    </w:p>
+    <w:p>
+      <w:pPr>
+        <w:pStyle w:val="Normal"/>
+        <w:jc w:val="center"/>
+        <w:rPr/>
+      </w:pPr>
+      <w:r>
+        <w:rPr>
+          <w:sz w:val="36"/>
+          <w:szCs w:val="36"/>
+        </w:rPr>
+        <w:t xml:space="preserve">As a part of the larger, ongoing </w:t>
+      </w:r>
+      <w:r>
+        <w:rPr>
+          <w:b/>
+          <w:bCs/>
+          <w:sz w:val="36"/>
+          <w:szCs w:val="36"/>
+        </w:rPr>
+        <w:t>Nu 2.0</w:t>
+      </w:r>
+      <w:r>
+        <w:rPr>
+          <w:sz w:val="36"/>
+          <w:szCs w:val="36"/>
+        </w:rPr>
+        <w:t xml:space="preserve"> development initiative (</w:t>
+      </w:r>
+      <w:hyperlink r:id="rId2">
+        <w:r>
+          <w:rPr>
+            <w:rStyle w:val="InternetLink"/>
+            <w:sz w:val="36"/>
+            <w:szCs w:val="36"/>
+          </w:rPr>
+          <w:t>https://github.com/bryanedds/Nu/issues/319</w:t>
+        </w:r>
+      </w:hyperlink>
+      <w:r>
+        <w:rPr>
+          <w:sz w:val="36"/>
+          <w:szCs w:val="36"/>
+        </w:rPr>
+        <w:t>), a new markdown-based document is scheduled for development (</w:t>
+      </w:r>
+      <w:hyperlink r:id="rId3">
+        <w:r>
+          <w:rPr>
+            <w:rStyle w:val="InternetLink"/>
+            <w:sz w:val="36"/>
+            <w:szCs w:val="36"/>
+          </w:rPr>
+          <w:t>https://github.com/bryanedds/Nu/issues/399</w:t>
+        </w:r>
+      </w:hyperlink>
+      <w:r>
+        <w:rPr>
+          <w:sz w:val="36"/>
+          <w:szCs w:val="36"/>
+        </w:rPr>
+        <w:t>).</w:t>
+      </w:r>
+    </w:p>
+    <w:p>
+      <w:pPr>
+        <w:pStyle w:val="Normal"/>
+        <w:jc w:val="center"/>
+        <w:rPr>
+          <w:sz w:val="36"/>
+          <w:szCs w:val="36"/>
+        </w:rPr>
+      </w:pPr>
+      <w:r>
+        <w:rPr>
+          <w:sz w:val="36"/>
+          <w:szCs w:val="36"/>
+        </w:rPr>
+      </w:r>
+    </w:p>
+    <w:p>
+      <w:pPr>
+        <w:pStyle w:val="Normal"/>
+        <w:jc w:val="center"/>
+        <w:rPr>
+          <w:sz w:val="36"/>
+          <w:szCs w:val="36"/>
+        </w:rPr>
+      </w:pPr>
+      <w:r>
+        <w:rPr>
+          <w:sz w:val="36"/>
+          <w:szCs w:val="36"/>
+        </w:rPr>
+        <w:t xml:space="preserve"> </w:t>
+      </w:r>
+      <w:r>
+        <w:rPr>
+          <w:sz w:val="36"/>
+          <w:szCs w:val="36"/>
+        </w:rPr>
+        <w:t xml:space="preserve">Please bear with us through this transitional process and ask any clarifying questions here - </w:t>
+      </w:r>
+      <w:hyperlink r:id="rId4">
+        <w:r>
+          <w:rPr>
+            <w:rStyle w:val="InternetLink"/>
+            <w:sz w:val="36"/>
+            <w:szCs w:val="36"/>
+          </w:rPr>
+          <w:t>https://discord.gg/xd6RqAnqDD</w:t>
+        </w:r>
+      </w:hyperlink>
+      <w:r>
+        <w:rPr>
+          <w:sz w:val="36"/>
+          <w:szCs w:val="36"/>
+        </w:rPr>
+        <w:t xml:space="preserve">. </w:t>
+      </w:r>
+      <w:r>
+        <w:br w:type="page"/>
+      </w:r>
+    </w:p>
+    <w:p>
+      <w:pPr>
+        <w:pStyle w:val="Heading1"/>
         <w:rPr/>
       </w:pPr>
       <w:bookmarkStart w:id="0" w:name="_Toc479532248"/>
@@ -373,7 +613,6 @@
         <w:pStyle w:val="Heading2"/>
         <w:rPr>
           <w:rStyle w:val="Heading2Char"/>
-          <w:b/>
           <w:b/>
         </w:rPr>
       </w:pPr>
@@ -647,7 +886,6 @@
         <w:rPr>
           <w:rStyle w:val="Heading2Char"/>
           <w:b/>
-          <w:b/>
         </w:rPr>
       </w:pPr>
       <w:bookmarkStart w:id="2" w:name="_Toc479532250"/>
@@ -674,15 +912,7 @@
       </w:pPr>
       <w:r>
         <w:rPr/>
-        <w:t>Nu can be configured to run in an immutable mode. This is how the world editor, Gaia, implements Undo and Redo – by taking snapshots of the immutable world state. However, for optimal performance, Nu is configured to run with mutation under the hood outside of the editor. It can be configured either way in both context</w:t>
-      </w:r>
-      <w:r>
-        <w:rPr/>
-        <w:t>s</w:t>
-      </w:r>
-      <w:r>
-        <w:rPr/>
-        <w:t>, however.</w:t>
+        <w:t>Nu can be configured to run in an immutable mode. This is how the world editor, Gaia, implements Undo and Redo – by taking snapshots of the immutable world state. However, for optimal performance, Nu is configured to run with mutation under the hood outside of the editor. It can be configured either way in both contexts, however.</w:t>
       </w:r>
     </w:p>
     <w:p>
@@ -895,7 +1125,7 @@
         <w:rPr/>
         <w:t xml:space="preserve"> located at </w:t>
       </w:r>
-      <w:hyperlink r:id="rId2">
+      <w:hyperlink r:id="rId5">
         <w:r>
           <w:rPr>
             <w:rStyle w:val="InternetLink"/>
@@ -957,7 +1187,7 @@
         <w:rPr/>
         <w:t xml:space="preserve"> the forked repository to your local machine (instructions here </w:t>
       </w:r>
-      <w:hyperlink r:id="rId3">
+      <w:hyperlink r:id="rId6">
         <w:r>
           <w:rPr>
             <w:rStyle w:val="InternetLink"/>
@@ -1023,7 +1253,7 @@
         <w:rPr/>
         <w:t xml:space="preserve"> (link is here – </w:t>
       </w:r>
-      <w:hyperlink r:id="rId4">
+      <w:hyperlink r:id="rId7">
         <w:r>
           <w:rPr>
             <w:rStyle w:val="InternetLink"/>
@@ -1218,7 +1448,7 @@
         <w:rPr/>
         <w:t xml:space="preserve">. Attempt to build the whole solution. If there is a problem with building it, try to figure it out, and failing that, ask me questions directly via </w:t>
       </w:r>
-      <w:hyperlink r:id="rId5">
+      <w:hyperlink r:id="rId8">
         <w:r>
           <w:rPr>
             <w:rStyle w:val="InternetLink"/>
@@ -1640,7 +1870,7 @@
                     </pic:cNvPicPr>
                   </pic:nvPicPr>
                   <pic:blipFill>
-                    <a:blip r:embed="rId6"/>
+                    <a:blip r:embed="rId9"/>
                     <a:stretch>
                       <a:fillRect/>
                     </a:stretch>
@@ -1685,7 +1915,7 @@
                     </pic:cNvPicPr>
                   </pic:nvPicPr>
                   <pic:blipFill>
-                    <a:blip r:embed="rId7"/>
+                    <a:blip r:embed="rId10"/>
                     <a:stretch>
                       <a:fillRect/>
                     </a:stretch>
@@ -1730,7 +1960,7 @@
                     </pic:cNvPicPr>
                   </pic:nvPicPr>
                   <pic:blipFill>
-                    <a:blip r:embed="rId8"/>
+                    <a:blip r:embed="rId11"/>
                     <a:stretch>
                       <a:fillRect/>
                     </a:stretch>
@@ -1775,7 +2005,7 @@
                     </pic:cNvPicPr>
                   </pic:nvPicPr>
                   <pic:blipFill>
-                    <a:blip r:embed="rId9"/>
+                    <a:blip r:embed="rId12"/>
                     <a:stretch>
                       <a:fillRect/>
                     </a:stretch>
@@ -1836,25 +2066,39 @@
         <w:rPr>
           <w:rFonts w:ascii="Consolas" w:hAnsi="Consolas"/>
           <w:b w:val="false"/>
+          <w:color w:val="000000"/>
+          <w:sz w:val="16"/>
+          <w:szCs w:val="16"/>
+          <w:shd w:fill="FFFFFF" w:val="clear"/>
+        </w:rPr>
+      </w:pPr>
+      <w:r>
+        <w:rPr>
+          <w:rFonts w:ascii="Consolas" w:hAnsi="Consolas"/>
           <w:b w:val="false"/>
-          <w:color w:val="000000"/>
+          <w:color w:val="0000FF"/>
           <w:sz w:val="16"/>
           <w:szCs w:val="16"/>
           <w:shd w:fill="FFFFFF" w:val="clear"/>
         </w:rPr>
-      </w:pPr>
+        <w:t>namespace</w:t>
+      </w:r>
       <w:r>
         <w:rPr>
           <w:rFonts w:ascii="Consolas" w:hAnsi="Consolas"/>
           <w:b w:val="false"/>
-          <w:color w:val="0000FF"/>
+          <w:color w:val="000000"/>
           <w:sz w:val="16"/>
           <w:szCs w:val="16"/>
           <w:shd w:fill="FFFFFF" w:val="clear"/>
         </w:rPr>
-        <w:t>namespace</w:t>
-      </w:r>
-      <w:r>
+        <w:t> MyGame</w:t>
+      </w:r>
+    </w:p>
+    <w:p>
+      <w:pPr>
+        <w:pStyle w:val="Normal"/>
+        <w:spacing w:lineRule="atLeast" w:line="0" w:before="0" w:after="0"/>
         <w:rPr>
           <w:rFonts w:ascii="Consolas" w:hAnsi="Consolas"/>
           <w:b w:val="false"/>
@@ -1863,7 +2107,28 @@
           <w:szCs w:val="16"/>
           <w:shd w:fill="FFFFFF" w:val="clear"/>
         </w:rPr>
-        <w:t> MyGame</w:t>
+      </w:pPr>
+      <w:r>
+        <w:rPr>
+          <w:rFonts w:ascii="Consolas" w:hAnsi="Consolas"/>
+          <w:b w:val="false"/>
+          <w:color w:val="0000FF"/>
+          <w:sz w:val="16"/>
+          <w:szCs w:val="16"/>
+          <w:shd w:fill="FFFFFF" w:val="clear"/>
+        </w:rPr>
+        <w:t>open</w:t>
+      </w:r>
+      <w:r>
+        <w:rPr>
+          <w:rFonts w:ascii="Consolas" w:hAnsi="Consolas"/>
+          <w:b w:val="false"/>
+          <w:color w:val="000000"/>
+          <w:sz w:val="16"/>
+          <w:szCs w:val="16"/>
+          <w:shd w:fill="FFFFFF" w:val="clear"/>
+        </w:rPr>
+        <w:t> System</w:t>
       </w:r>
     </w:p>
     <w:p>
@@ -1873,22 +2138,57 @@
         <w:rPr>
           <w:rFonts w:ascii="Consolas" w:hAnsi="Consolas"/>
           <w:b w:val="false"/>
+          <w:color w:val="000000"/>
+          <w:sz w:val="16"/>
+          <w:szCs w:val="16"/>
+          <w:shd w:fill="FFFFFF" w:val="clear"/>
+        </w:rPr>
+      </w:pPr>
+      <w:r>
+        <w:rPr>
+          <w:rFonts w:ascii="Consolas" w:hAnsi="Consolas"/>
           <w:b w:val="false"/>
-          <w:color w:val="000000"/>
+          <w:color w:val="0000FF"/>
           <w:sz w:val="16"/>
           <w:szCs w:val="16"/>
           <w:shd w:fill="FFFFFF" w:val="clear"/>
         </w:rPr>
-      </w:pPr>
+        <w:t>open</w:t>
+      </w:r>
       <w:r>
         <w:rPr>
           <w:rFonts w:ascii="Consolas" w:hAnsi="Consolas"/>
           <w:b w:val="false"/>
-          <w:color w:val="0000FF"/>
+          <w:color w:val="000000"/>
           <w:sz w:val="16"/>
           <w:szCs w:val="16"/>
           <w:shd w:fill="FFFFFF" w:val="clear"/>
         </w:rPr>
+        <w:t> System.IO</w:t>
+      </w:r>
+    </w:p>
+    <w:p>
+      <w:pPr>
+        <w:pStyle w:val="Normal"/>
+        <w:spacing w:lineRule="atLeast" w:line="0" w:before="0" w:after="0"/>
+        <w:rPr>
+          <w:rFonts w:ascii="Consolas" w:hAnsi="Consolas"/>
+          <w:b w:val="false"/>
+          <w:color w:val="000000"/>
+          <w:sz w:val="16"/>
+          <w:szCs w:val="16"/>
+          <w:shd w:fill="FFFFFF" w:val="clear"/>
+        </w:rPr>
+      </w:pPr>
+      <w:r>
+        <w:rPr>
+          <w:rFonts w:ascii="Consolas" w:hAnsi="Consolas"/>
+          <w:b w:val="false"/>
+          <w:color w:val="0000FF"/>
+          <w:sz w:val="16"/>
+          <w:szCs w:val="16"/>
+          <w:shd w:fill="FFFFFF" w:val="clear"/>
+        </w:rPr>
         <w:t>open</w:t>
       </w:r>
       <w:r>
@@ -1900,7 +2200,7 @@
           <w:szCs w:val="16"/>
           <w:shd w:fill="FFFFFF" w:val="clear"/>
         </w:rPr>
-        <w:t> System</w:t>
+        <w:t> Nu</w:t>
       </w:r>
     </w:p>
     <w:p>
@@ -1909,81 +2209,6 @@
         <w:spacing w:lineRule="atLeast" w:line="0" w:before="0" w:after="0"/>
         <w:rPr>
           <w:rFonts w:ascii="Consolas" w:hAnsi="Consolas"/>
-          <w:b w:val="false"/>
-          <w:b w:val="false"/>
-          <w:color w:val="000000"/>
-          <w:sz w:val="16"/>
-          <w:szCs w:val="16"/>
-          <w:shd w:fill="FFFFFF" w:val="clear"/>
-        </w:rPr>
-      </w:pPr>
-      <w:r>
-        <w:rPr>
-          <w:rFonts w:ascii="Consolas" w:hAnsi="Consolas"/>
-          <w:b w:val="false"/>
-          <w:color w:val="0000FF"/>
-          <w:sz w:val="16"/>
-          <w:szCs w:val="16"/>
-          <w:shd w:fill="FFFFFF" w:val="clear"/>
-        </w:rPr>
-        <w:t>open</w:t>
-      </w:r>
-      <w:r>
-        <w:rPr>
-          <w:rFonts w:ascii="Consolas" w:hAnsi="Consolas"/>
-          <w:b w:val="false"/>
-          <w:color w:val="000000"/>
-          <w:sz w:val="16"/>
-          <w:szCs w:val="16"/>
-          <w:shd w:fill="FFFFFF" w:val="clear"/>
-        </w:rPr>
-        <w:t> System.IO</w:t>
-      </w:r>
-    </w:p>
-    <w:p>
-      <w:pPr>
-        <w:pStyle w:val="Normal"/>
-        <w:spacing w:lineRule="atLeast" w:line="0" w:before="0" w:after="0"/>
-        <w:rPr>
-          <w:rFonts w:ascii="Consolas" w:hAnsi="Consolas"/>
-          <w:b w:val="false"/>
-          <w:b w:val="false"/>
-          <w:color w:val="000000"/>
-          <w:sz w:val="16"/>
-          <w:szCs w:val="16"/>
-          <w:shd w:fill="FFFFFF" w:val="clear"/>
-        </w:rPr>
-      </w:pPr>
-      <w:r>
-        <w:rPr>
-          <w:rFonts w:ascii="Consolas" w:hAnsi="Consolas"/>
-          <w:b w:val="false"/>
-          <w:color w:val="0000FF"/>
-          <w:sz w:val="16"/>
-          <w:szCs w:val="16"/>
-          <w:shd w:fill="FFFFFF" w:val="clear"/>
-        </w:rPr>
-        <w:t>open</w:t>
-      </w:r>
-      <w:r>
-        <w:rPr>
-          <w:rFonts w:ascii="Consolas" w:hAnsi="Consolas"/>
-          <w:b w:val="false"/>
-          <w:color w:val="000000"/>
-          <w:sz w:val="16"/>
-          <w:szCs w:val="16"/>
-          <w:shd w:fill="FFFFFF" w:val="clear"/>
-        </w:rPr>
-        <w:t> Nu</w:t>
-      </w:r>
-    </w:p>
-    <w:p>
-      <w:pPr>
-        <w:pStyle w:val="Normal"/>
-        <w:spacing w:lineRule="atLeast" w:line="0" w:before="0" w:after="0"/>
-        <w:rPr>
-          <w:rFonts w:ascii="Consolas" w:hAnsi="Consolas"/>
-          <w:b w:val="false"/>
           <w:b w:val="false"/>
           <w:color w:val="000000"/>
           <w:sz w:val="16"/>
@@ -6842,7 +7067,7 @@
         <w:pStyle w:val="Normal"/>
         <w:rPr/>
       </w:pPr>
-      <w:hyperlink r:id="rId10">
+      <w:hyperlink r:id="rId13">
         <w:r>
           <w:rPr>
             <w:rStyle w:val="InternetLink"/>
@@ -11529,7 +11754,7 @@
                     </pic:cNvPicPr>
                   </pic:nvPicPr>
                   <pic:blipFill>
-                    <a:blip r:embed="rId11"/>
+                    <a:blip r:embed="rId14"/>
                     <a:stretch>
                       <a:fillRect/>
                     </a:stretch>
@@ -11551,7 +11776,11 @@
       </w:r>
       <w:r>
         <w:rPr/>
-        <w:t xml:space="preserve">Run Gaia by setting the </w:t>
+        <w:t>R</w:t>
+      </w:r>
+      <w:r>
+        <w:rPr/>
+        <w:t xml:space="preserve">un Gaia by setting the </w:t>
       </w:r>
       <w:r>
         <w:rPr>
@@ -11760,7 +11989,7 @@
                     </pic:cNvPicPr>
                   </pic:nvPicPr>
                   <pic:blipFill>
-                    <a:blip r:embed="rId12"/>
+                    <a:blip r:embed="rId15"/>
                     <a:stretch>
                       <a:fillRect/>
                     </a:stretch>
@@ -11873,7 +12102,7 @@
                     </pic:cNvPicPr>
                   </pic:nvPicPr>
                   <pic:blipFill>
-                    <a:blip r:embed="rId13"/>
+                    <a:blip r:embed="rId16"/>
                     <a:stretch>
                       <a:fillRect/>
                     </a:stretch>
@@ -12034,7 +12263,6 @@
       <w:pPr>
         <w:pStyle w:val="Normal"/>
         <w:rPr>
-          <w:b w:val="false"/>
           <w:b w:val="false"/>
           <w:bCs w:val="false"/>
         </w:rPr>
@@ -12098,7 +12326,7 @@
                     </pic:cNvPicPr>
                   </pic:nvPicPr>
                   <pic:blipFill>
-                    <a:blip r:embed="rId14"/>
+                    <a:blip r:embed="rId17"/>
                     <a:stretch>
                       <a:fillRect/>
                     </a:stretch>
@@ -12156,7 +12384,7 @@
                     </pic:cNvPicPr>
                   </pic:nvPicPr>
                   <pic:blipFill>
-                    <a:blip r:embed="rId15"/>
+                    <a:blip r:embed="rId18"/>
                     <a:stretch>
                       <a:fillRect/>
                     </a:stretch>
@@ -12347,7 +12575,7 @@
                     </pic:cNvPicPr>
                   </pic:nvPicPr>
                   <pic:blipFill>
-                    <a:blip r:embed="rId16"/>
+                    <a:blip r:embed="rId19"/>
                     <a:stretch>
                       <a:fillRect/>
                     </a:stretch>
@@ -12668,7 +12896,6 @@
         <w:rPr>
           <w:rFonts w:ascii="Cambria" w:hAnsi="Cambria" w:eastAsia="" w:cs="" w:asciiTheme="majorHAnsi" w:cstheme="majorBidi" w:eastAsiaTheme="majorEastAsia" w:hAnsiTheme="majorHAnsi"/>
           <w:b/>
-          <w:b/>
           <w:bCs/>
           <w:color w:val="4F81BD" w:themeColor="accent1"/>
           <w:kern w:val="0"/>
@@ -15483,7 +15710,6 @@
         <w:rPr>
           <w:rFonts w:ascii="Calibri" w:hAnsi="Calibri" w:eastAsia="Calibri" w:cs="" w:asciiTheme="minorHAnsi" w:cstheme="minorBidi" w:eastAsiaTheme="minorHAnsi" w:hAnsiTheme="minorHAnsi"/>
           <w:b w:val="false"/>
-          <w:b w:val="false"/>
           <w:bCs w:val="false"/>
           <w:color w:val="auto"/>
           <w:kern w:val="0"/>
@@ -15511,7 +15737,6 @@
         <w:pStyle w:val="Heading2"/>
         <w:rPr>
           <w:rFonts w:ascii="Calibri" w:hAnsi="Calibri" w:eastAsia="Calibri" w:cs="" w:asciiTheme="minorHAnsi" w:cstheme="minorBidi" w:eastAsiaTheme="minorHAnsi" w:hAnsiTheme="minorHAnsi"/>
-          <w:b w:val="false"/>
           <w:b w:val="false"/>
           <w:bCs w:val="false"/>
           <w:color w:val="auto"/>
@@ -18068,7 +18293,7 @@
                     </pic:cNvPicPr>
                   </pic:nvPicPr>
                   <pic:blipFill>
-                    <a:blip r:embed="rId17"/>
+                    <a:blip r:embed="rId20"/>
                     <a:stretch>
                       <a:fillRect/>
                     </a:stretch>
@@ -18158,7 +18383,7 @@
                     </pic:cNvPicPr>
                   </pic:nvPicPr>
                   <pic:blipFill>
-                    <a:blip r:embed="rId18"/>
+                    <a:blip r:embed="rId21"/>
                     <a:stretch>
                       <a:fillRect/>
                     </a:stretch>
@@ -18334,15 +18559,14 @@
         <w:pStyle w:val="Normal"/>
         <w:rPr>
           <w:b/>
+          <w:i/>
+          <w:i/>
+        </w:rPr>
+      </w:pPr>
+      <w:r>
+        <w:rPr>
           <w:b/>
           <w:i/>
-          <w:i/>
-        </w:rPr>
-      </w:pPr>
-      <w:r>
-        <w:rPr>
-          <w:b/>
-          <w:i/>
           <w:sz w:val="16"/>
         </w:rPr>
         <w:t>"$(ProjectDir)..\..\Nu\Nu.Pipe\bin\$(ConfigurationName)\Nu.Pipe.exe" "$(ProjectDir)\" "$(TargetDir)\" "$(ProjectDir)refinement" False</w:t>
@@ -18952,7 +19176,7 @@
         <w:rPr/>
         <w:t xml:space="preserve">This file uses Nu’s s-expression syntax. Why s-expression syntax? Because - </w:t>
       </w:r>
-      <w:hyperlink r:id="rId19">
+      <w:hyperlink r:id="rId22">
         <w:r>
           <w:rPr>
             <w:rStyle w:val="InternetLink"/>
@@ -19156,7 +19380,6 @@
       <w:pPr>
         <w:pStyle w:val="Normal"/>
         <w:rPr>
-          <w:b/>
           <w:b/>
         </w:rPr>
       </w:pPr>
@@ -20610,7 +20833,6 @@
         <w:rPr>
           <w:rFonts w:ascii="Calibri" w:hAnsi="Calibri" w:eastAsia="Calibri" w:cs="" w:asciiTheme="minorHAnsi" w:cstheme="minorBidi" w:eastAsiaTheme="minorHAnsi" w:hAnsiTheme="minorHAnsi"/>
           <w:b w:val="false"/>
-          <w:b w:val="false"/>
           <w:bCs w:val="false"/>
           <w:color w:val="auto"/>
           <w:kern w:val="0"/>
@@ -20813,7 +21035,7 @@
     <w:sectPr>
       <w:type w:val="nextPage"/>
       <w:pgSz w:w="12240" w:h="15840"/>
-      <w:pgMar w:left="720" w:right="720" w:header="0" w:top="720" w:footer="0" w:bottom="720" w:gutter="0"/>
+      <w:pgMar w:left="720" w:right="720" w:gutter="0" w:header="0" w:top="720" w:footer="0" w:bottom="720"/>
       <w:pgNumType w:fmt="decimal"/>
       <w:formProt w:val="false"/>
       <w:textDirection w:val="lrTb"/>

</xml_diff>